<commit_message>
done with most of the intro sections
</commit_message>
<xml_diff>
--- a/Northrop Midyear Template.docx
+++ b/Northrop Midyear Template.docx
@@ -1,6 +1,6 @@
 
 <file path=word/document.xml><?xml version="1.0" encoding="utf-8"?>
-<w:document xmlns:wpc="http://schemas.microsoft.com/office/word/2010/wordprocessingCanvas" xmlns:cx="http://schemas.microsoft.com/office/drawing/2014/chartex" xmlns:cx1="http://schemas.microsoft.com/office/drawing/2015/9/8/chartex" xmlns:cx2="http://schemas.microsoft.com/office/drawing/2015/10/21/chartex" xmlns:cx3="http://schemas.microsoft.com/office/drawing/2016/5/9/chartex" xmlns:cx4="http://schemas.microsoft.com/office/drawing/2016/5/10/chartex" xmlns:cx5="http://schemas.microsoft.com/office/drawing/2016/5/11/chartex" xmlns:mc="http://schemas.openxmlformats.org/markup-compatibility/2006" xmlns:o="urn:schemas-microsoft-com:office:office" xmlns:r="http://schemas.openxmlformats.org/officeDocument/2006/relationships" xmlns:m="http://schemas.openxmlformats.org/officeDocument/2006/math" xmlns:v="urn:schemas-microsoft-com:vml" xmlns:wp14="http://schemas.microsoft.com/office/word/2010/wordprocessingDrawing" xmlns:wp="http://schemas.openxmlformats.org/drawingml/2006/wordprocessingDrawing" xmlns:w10="urn:schemas-microsoft-com:office:word" xmlns:w="http://schemas.openxmlformats.org/wordprocessingml/2006/main" xmlns:w14="http://schemas.microsoft.com/office/word/2010/wordml" xmlns:w15="http://schemas.microsoft.com/office/word/2012/wordml" xmlns:w16se="http://schemas.microsoft.com/office/word/2015/wordml/symex" xmlns:wpg="http://schemas.microsoft.com/office/word/2010/wordprocessingGroup" xmlns:wpi="http://schemas.microsoft.com/office/word/2010/wordprocessingInk" xmlns:wne="http://schemas.microsoft.com/office/word/2006/wordml" xmlns:wps="http://schemas.microsoft.com/office/word/2010/wordprocessingShape" mc:Ignorable="w14 w15 w16se wp14">
+<w:document xmlns:wpc="http://schemas.microsoft.com/office/word/2010/wordprocessingCanvas" xmlns:mo="http://schemas.microsoft.com/office/mac/office/2008/main" xmlns:mc="http://schemas.openxmlformats.org/markup-compatibility/2006" xmlns:mv="urn:schemas-microsoft-com:mac:vml" xmlns:o="urn:schemas-microsoft-com:office:office" xmlns:r="http://schemas.openxmlformats.org/officeDocument/2006/relationships" xmlns:m="http://schemas.openxmlformats.org/officeDocument/2006/math" xmlns:v="urn:schemas-microsoft-com:vml" xmlns:wp14="http://schemas.microsoft.com/office/word/2010/wordprocessingDrawing" xmlns:wp="http://schemas.openxmlformats.org/drawingml/2006/wordprocessingDrawing" xmlns:w10="urn:schemas-microsoft-com:office:word" xmlns:w="http://schemas.openxmlformats.org/wordprocessingml/2006/main" xmlns:w14="http://schemas.microsoft.com/office/word/2010/wordml" xmlns:w15="http://schemas.microsoft.com/office/word/2012/wordml" xmlns:wpg="http://schemas.microsoft.com/office/word/2010/wordprocessingGroup" xmlns:wpi="http://schemas.microsoft.com/office/word/2010/wordprocessingInk" xmlns:wne="http://schemas.microsoft.com/office/word/2006/wordml" xmlns:wps="http://schemas.microsoft.com/office/word/2010/wordprocessingShape" mc:Ignorable="w14 w15 wp14">
   <w:body>
     <w:p>
       <w:pPr>
@@ -307,11 +307,33 @@
           <w:sz w:val="20"/>
         </w:rPr>
       </w:pPr>
-      <w:r>
-        <w:rPr>
-          <w:sz w:val="20"/>
-        </w:rPr>
-        <w:t>Aishvarya Korde (S)</w:t>
+      <w:proofErr w:type="spellStart"/>
+      <w:r>
+        <w:rPr>
+          <w:sz w:val="20"/>
+        </w:rPr>
+        <w:t>Aishvarya</w:t>
+      </w:r>
+      <w:proofErr w:type="spellEnd"/>
+      <w:r>
+        <w:rPr>
+          <w:sz w:val="20"/>
+        </w:rPr>
+        <w:t xml:space="preserve"> </w:t>
+      </w:r>
+      <w:proofErr w:type="spellStart"/>
+      <w:r>
+        <w:rPr>
+          <w:sz w:val="20"/>
+        </w:rPr>
+        <w:t>Korde</w:t>
+      </w:r>
+      <w:proofErr w:type="spellEnd"/>
+      <w:r>
+        <w:rPr>
+          <w:sz w:val="20"/>
+        </w:rPr>
+        <w:t xml:space="preserve"> (S)</w:t>
       </w:r>
     </w:p>
     <w:p>
@@ -325,11 +347,19 @@
           <w:sz w:val="20"/>
         </w:rPr>
       </w:pPr>
-      <w:r>
-        <w:rPr>
-          <w:sz w:val="20"/>
-        </w:rPr>
-        <w:t>Zayra Lobo (J)</w:t>
+      <w:proofErr w:type="spellStart"/>
+      <w:r>
+        <w:rPr>
+          <w:sz w:val="20"/>
+        </w:rPr>
+        <w:t>Zayra</w:t>
+      </w:r>
+      <w:proofErr w:type="spellEnd"/>
+      <w:r>
+        <w:rPr>
+          <w:sz w:val="20"/>
+        </w:rPr>
+        <w:t xml:space="preserve"> Lobo (J)</w:t>
       </w:r>
     </w:p>
     <w:p>
@@ -347,7 +377,21 @@
         <w:rPr>
           <w:sz w:val="20"/>
         </w:rPr>
-        <w:t>Paige Rinnert (Fall TL)</w:t>
+        <w:t xml:space="preserve">Paige </w:t>
+      </w:r>
+      <w:proofErr w:type="spellStart"/>
+      <w:r>
+        <w:rPr>
+          <w:sz w:val="20"/>
+        </w:rPr>
+        <w:t>Rinnert</w:t>
+      </w:r>
+      <w:proofErr w:type="spellEnd"/>
+      <w:r>
+        <w:rPr>
+          <w:sz w:val="20"/>
+        </w:rPr>
+        <w:t xml:space="preserve"> (Fall TL)</w:t>
       </w:r>
     </w:p>
     <w:p>
@@ -406,7 +450,21 @@
           <w:sz w:val="20"/>
         </w:rPr>
         <w:tab/>
-        <w:t>Ken Dreshfield ‘80</w:t>
+        <w:t xml:space="preserve">Ken </w:t>
+      </w:r>
+      <w:proofErr w:type="spellStart"/>
+      <w:r>
+        <w:rPr>
+          <w:sz w:val="20"/>
+        </w:rPr>
+        <w:t>Dreshfield</w:t>
+      </w:r>
+      <w:proofErr w:type="spellEnd"/>
+      <w:r>
+        <w:rPr>
+          <w:sz w:val="20"/>
+        </w:rPr>
+        <w:t xml:space="preserve"> ‘80</w:t>
       </w:r>
     </w:p>
     <w:p>
@@ -463,7 +521,21 @@
           <w:sz w:val="20"/>
         </w:rPr>
         <w:tab/>
-        <w:t>Stephanie Tsuei (Lead)</w:t>
+        <w:t xml:space="preserve">Stephanie </w:t>
+      </w:r>
+      <w:proofErr w:type="spellStart"/>
+      <w:r>
+        <w:rPr>
+          <w:sz w:val="20"/>
+        </w:rPr>
+        <w:t>Tsuei</w:t>
+      </w:r>
+      <w:proofErr w:type="spellEnd"/>
+      <w:r>
+        <w:rPr>
+          <w:sz w:val="20"/>
+        </w:rPr>
+        <w:t xml:space="preserve"> (Lead)</w:t>
       </w:r>
     </w:p>
     <w:p>
@@ -513,20 +585,18 @@
       <w:r>
         <w:br w:type="page"/>
       </w:r>
-      <w:bookmarkStart w:id="2" w:name="_GoBack"/>
-      <w:bookmarkEnd w:id="2"/>
     </w:p>
     <w:p>
       <w:pPr>
         <w:pStyle w:val="AbstractHeading"/>
       </w:pPr>
-      <w:bookmarkStart w:id="3" w:name="_Toc467875979"/>
+      <w:bookmarkStart w:id="2" w:name="_Toc467875979"/>
       <w:r>
         <w:lastRenderedPageBreak/>
         <w:t>ABSTRACT</w:t>
       </w:r>
       <w:bookmarkEnd w:id="0"/>
-      <w:bookmarkEnd w:id="3"/>
+      <w:bookmarkEnd w:id="2"/>
     </w:p>
     <w:p>
       <w:r>
@@ -555,7 +625,21 @@
         <w:rPr>
           <w:i/>
         </w:rPr>
-        <w:t>An abstract is similar to a</w:t>
+        <w:t xml:space="preserve">An abstract is </w:t>
+      </w:r>
+      <w:proofErr w:type="gramStart"/>
+      <w:r>
+        <w:rPr>
+          <w:i/>
+        </w:rPr>
+        <w:t>similar to</w:t>
+      </w:r>
+      <w:proofErr w:type="gramEnd"/>
+      <w:r>
+        <w:rPr>
+          <w:i/>
+        </w:rPr>
+        <w:t xml:space="preserve"> a</w:t>
       </w:r>
       <w:r>
         <w:rPr>
@@ -610,7 +694,7 @@
         <w:t>TABLE OF CONTENTS</w:t>
       </w:r>
     </w:p>
-    <w:bookmarkStart w:id="4" w:name="_Toc452429018"/>
+    <w:bookmarkStart w:id="3" w:name="_Toc452429018"/>
     <w:p>
       <w:pPr>
         <w:pStyle w:val="TOC1"/>
@@ -4367,168 +4451,1010 @@
         <w:pStyle w:val="RegularHeading"/>
         <w:jc w:val="left"/>
       </w:pPr>
-      <w:bookmarkStart w:id="5" w:name="_Toc420481765"/>
+      <w:bookmarkStart w:id="4" w:name="_Toc420481765"/>
+      <w:bookmarkEnd w:id="3"/>
+      <w:r>
+        <w:t>introduction</w:t>
+      </w:r>
       <w:bookmarkEnd w:id="4"/>
-      <w:r>
-        <w:t>introduction</w:t>
+    </w:p>
+    <w:p>
+      <w:pPr>
+        <w:pStyle w:val="p1"/>
+        <w:spacing w:line="480" w:lineRule="auto"/>
+        <w:ind w:firstLine="540"/>
+        <w:rPr>
+          <w:sz w:val="24"/>
+          <w:szCs w:val="24"/>
+        </w:rPr>
+      </w:pPr>
+      <w:bookmarkStart w:id="5" w:name="_Toc467875980"/>
+      <w:r>
+        <w:rPr>
+          <w:sz w:val="24"/>
+          <w:szCs w:val="24"/>
+        </w:rPr>
+        <w:t>Northrop Grumman (NG) is sponsoring a 2016-2017 Clinic Project to test sensor robustness from cyber-attacks on autonomous vehicles, specifically aircraft. This section describes NG, presents the project statement, and defines the deliverables for the project.</w:t>
+      </w:r>
+      <w:r>
+        <w:rPr>
+          <w:rStyle w:val="apple-converted-space"/>
+          <w:sz w:val="24"/>
+          <w:szCs w:val="24"/>
+        </w:rPr>
+        <w:t> </w:t>
+      </w:r>
+    </w:p>
+    <w:p>
+      <w:pPr>
+        <w:pStyle w:val="Heading2"/>
+      </w:pPr>
+      <w:r>
+        <w:t>Northrop Grumman</w:t>
       </w:r>
       <w:bookmarkEnd w:id="5"/>
     </w:p>
     <w:p>
       <w:pPr>
+        <w:pStyle w:val="p1"/>
+        <w:spacing w:line="480" w:lineRule="auto"/>
+        <w:ind w:firstLine="540"/>
+        <w:rPr>
+          <w:sz w:val="24"/>
+          <w:szCs w:val="24"/>
+        </w:rPr>
+      </w:pPr>
+      <w:r>
+        <w:rPr>
+          <w:sz w:val="24"/>
+          <w:szCs w:val="24"/>
+        </w:rPr>
+        <w:t>Northrop Grumman is a leading global security company that innovates in the fields of autonomous vehicles, cyber security and communications, and air and space systems. NG is committed to preserving freedom and advancing human discovery. This Clinic Project is sponsored by NG’s Aerospace Systems sector, NGAS. NGAS is based in Redondo Beach, CA and provides next-generation solutions for military aircraft and land vehicles, autonomous systems, and space systems for its customers worldwide. NG holds world records in many fields, with technology integrated in products ranging from cell phones to space satellites. NGAS’s Research and Development department is sponsoring this project to test sensor robustness in autonomous aircraft.</w:t>
+      </w:r>
+      <w:r>
+        <w:rPr>
+          <w:rStyle w:val="apple-converted-space"/>
+          <w:sz w:val="24"/>
+          <w:szCs w:val="24"/>
+        </w:rPr>
+        <w:t> </w:t>
+      </w:r>
+    </w:p>
+    <w:p>
+      <w:pPr>
+        <w:pStyle w:val="Heading2"/>
+      </w:pPr>
+      <w:bookmarkStart w:id="6" w:name="_Toc467875981"/>
+      <w:r>
+        <w:t>Project Statement</w:t>
+      </w:r>
+      <w:bookmarkEnd w:id="6"/>
+    </w:p>
+    <w:p>
+      <w:pPr>
+        <w:spacing w:line="480" w:lineRule="auto"/>
+        <w:ind w:firstLine="540"/>
+        <w:rPr>
+          <w:color w:val="000000" w:themeColor="text1"/>
+          <w:szCs w:val="24"/>
+        </w:rPr>
+      </w:pPr>
+      <w:r>
+        <w:rPr>
+          <w:color w:val="000000" w:themeColor="text1"/>
+          <w:szCs w:val="24"/>
+        </w:rPr>
+        <w:t xml:space="preserve">The Northrop Grumman Clinic Team will implement a </w:t>
+      </w:r>
+      <w:r>
+        <w:rPr>
+          <w:bCs/>
+          <w:color w:val="000000" w:themeColor="text1"/>
+          <w:szCs w:val="24"/>
+        </w:rPr>
+        <w:t>secure state estimator</w:t>
+      </w:r>
+      <w:r>
+        <w:rPr>
+          <w:color w:val="000000" w:themeColor="text1"/>
+          <w:szCs w:val="24"/>
+        </w:rPr>
+        <w:t xml:space="preserve"> (SSE) in software and then </w:t>
+      </w:r>
+      <w:r>
+        <w:rPr>
+          <w:bCs/>
+          <w:color w:val="000000" w:themeColor="text1"/>
+          <w:szCs w:val="24"/>
+        </w:rPr>
+        <w:t>experimentally validate the estimator in hardware</w:t>
+      </w:r>
+      <w:r>
+        <w:rPr>
+          <w:color w:val="000000" w:themeColor="text1"/>
+          <w:szCs w:val="24"/>
+        </w:rPr>
+        <w:t xml:space="preserve">. The team will demonstrate that the addition of the SSE algorithm to the control loop reduces the </w:t>
+      </w:r>
+      <w:r>
+        <w:rPr>
+          <w:bCs/>
+          <w:color w:val="000000" w:themeColor="text1"/>
+          <w:szCs w:val="24"/>
+        </w:rPr>
+        <w:t>real-time tracking error</w:t>
+      </w:r>
+      <w:r>
+        <w:rPr>
+          <w:color w:val="000000" w:themeColor="text1"/>
+          <w:szCs w:val="24"/>
+        </w:rPr>
+        <w:t xml:space="preserve"> of a quadrotor when using measurements from </w:t>
+      </w:r>
+      <w:r>
+        <w:rPr>
+          <w:bCs/>
+          <w:color w:val="000000" w:themeColor="text1"/>
+          <w:szCs w:val="24"/>
+        </w:rPr>
+        <w:t>compromised onboard sensors</w:t>
+      </w:r>
+      <w:r>
+        <w:rPr>
+          <w:color w:val="000000" w:themeColor="text1"/>
+          <w:szCs w:val="24"/>
+        </w:rPr>
+        <w:t>.</w:t>
+      </w:r>
+    </w:p>
+    <w:p>
+      <w:pPr>
+        <w:rPr>
+          <w:i/>
+          <w:color w:val="000000" w:themeColor="text1"/>
+        </w:rPr>
+      </w:pPr>
+    </w:p>
+    <w:p>
+      <w:pPr>
+        <w:pStyle w:val="Heading3"/>
+      </w:pPr>
+      <w:bookmarkStart w:id="7" w:name="_Toc467875982"/>
+      <w:r>
+        <w:t>Objectives</w:t>
+      </w:r>
+      <w:bookmarkEnd w:id="7"/>
+    </w:p>
+    <w:p>
+      <w:pPr>
+        <w:numPr>
+          <w:ilvl w:val="0"/>
+          <w:numId w:val="16"/>
+        </w:numPr>
+        <w:spacing w:line="480" w:lineRule="auto"/>
+        <w:textAlignment w:val="baseline"/>
+        <w:rPr>
+          <w:rFonts w:eastAsia="Times"/>
+          <w:color w:val="000000" w:themeColor="text1"/>
+          <w:szCs w:val="24"/>
+        </w:rPr>
+      </w:pPr>
+      <w:r>
+        <w:rPr>
+          <w:rFonts w:eastAsia="Times"/>
+          <w:color w:val="000000" w:themeColor="text1"/>
+          <w:szCs w:val="24"/>
+        </w:rPr>
+        <w:t xml:space="preserve">Demonstrate quadrotor altitude tracking control with minimal </w:t>
+      </w:r>
+      <w:r>
+        <w:rPr>
+          <w:rFonts w:eastAsia="Times"/>
+          <w:bCs/>
+          <w:color w:val="000000" w:themeColor="text1"/>
+          <w:szCs w:val="24"/>
+        </w:rPr>
+        <w:t>tracking error</w:t>
+      </w:r>
+      <w:r>
+        <w:rPr>
+          <w:rFonts w:eastAsia="Times"/>
+          <w:color w:val="000000" w:themeColor="text1"/>
+          <w:szCs w:val="24"/>
+        </w:rPr>
+        <w:t xml:space="preserve"> [m]</w:t>
+      </w:r>
+    </w:p>
+    <w:p>
+      <w:pPr>
+        <w:numPr>
+          <w:ilvl w:val="0"/>
+          <w:numId w:val="17"/>
+        </w:numPr>
+        <w:spacing w:line="480" w:lineRule="auto"/>
+        <w:textAlignment w:val="baseline"/>
+        <w:rPr>
+          <w:rFonts w:eastAsia="Times"/>
+          <w:color w:val="000000" w:themeColor="text1"/>
+          <w:szCs w:val="24"/>
+        </w:rPr>
+      </w:pPr>
+      <w:r>
+        <w:rPr>
+          <w:rFonts w:eastAsia="Times"/>
+          <w:color w:val="000000" w:themeColor="text1"/>
+          <w:szCs w:val="24"/>
+        </w:rPr>
+        <w:lastRenderedPageBreak/>
+        <w:t xml:space="preserve">Maximize the </w:t>
+      </w:r>
+      <w:r>
+        <w:rPr>
+          <w:rFonts w:eastAsia="Times"/>
+          <w:bCs/>
+          <w:color w:val="000000" w:themeColor="text1"/>
+          <w:szCs w:val="24"/>
+        </w:rPr>
+        <w:t>number of compromised sensors</w:t>
+      </w:r>
+      <w:r>
+        <w:rPr>
+          <w:rFonts w:eastAsia="Times"/>
+          <w:color w:val="000000" w:themeColor="text1"/>
+          <w:szCs w:val="24"/>
+        </w:rPr>
+        <w:t xml:space="preserve"> for which the SSE can be tested</w:t>
+      </w:r>
+    </w:p>
+    <w:p>
+      <w:pPr>
+        <w:numPr>
+          <w:ilvl w:val="0"/>
+          <w:numId w:val="17"/>
+        </w:numPr>
+        <w:spacing w:line="480" w:lineRule="auto"/>
+        <w:textAlignment w:val="baseline"/>
+        <w:rPr>
+          <w:rFonts w:eastAsia="Times"/>
+          <w:color w:val="000000" w:themeColor="text1"/>
+          <w:szCs w:val="24"/>
+        </w:rPr>
+      </w:pPr>
+      <w:r>
+        <w:rPr>
+          <w:color w:val="000000" w:themeColor="text1"/>
+          <w:szCs w:val="24"/>
+        </w:rPr>
+        <w:t xml:space="preserve">Minimize </w:t>
+      </w:r>
+      <w:r>
+        <w:rPr>
+          <w:bCs/>
+          <w:color w:val="000000" w:themeColor="text1"/>
+          <w:szCs w:val="24"/>
+        </w:rPr>
+        <w:t>cost</w:t>
+      </w:r>
+      <w:r>
+        <w:rPr>
+          <w:color w:val="000000" w:themeColor="text1"/>
+          <w:szCs w:val="24"/>
+        </w:rPr>
+        <w:t xml:space="preserve"> </w:t>
+      </w:r>
+    </w:p>
+    <w:p>
+      <w:pPr>
+        <w:pStyle w:val="Heading3"/>
+      </w:pPr>
+      <w:bookmarkStart w:id="8" w:name="_Toc467875983"/>
+      <w:r>
+        <w:t>Constraints</w:t>
+      </w:r>
+      <w:bookmarkEnd w:id="8"/>
+    </w:p>
+    <w:p>
+      <w:pPr>
+        <w:numPr>
+          <w:ilvl w:val="0"/>
+          <w:numId w:val="18"/>
+        </w:numPr>
+        <w:spacing w:line="480" w:lineRule="auto"/>
+        <w:textAlignment w:val="baseline"/>
+        <w:rPr>
+          <w:rFonts w:eastAsia="Times"/>
+          <w:color w:val="000000" w:themeColor="text1"/>
+          <w:szCs w:val="24"/>
+        </w:rPr>
+      </w:pPr>
+      <w:r>
+        <w:rPr>
+          <w:rFonts w:eastAsia="Times"/>
+          <w:color w:val="000000" w:themeColor="text1"/>
+          <w:szCs w:val="24"/>
+        </w:rPr>
+        <w:t xml:space="preserve">SSE must </w:t>
+      </w:r>
+      <w:r>
+        <w:rPr>
+          <w:rFonts w:eastAsia="Times"/>
+          <w:bCs/>
+          <w:color w:val="000000" w:themeColor="text1"/>
+          <w:szCs w:val="24"/>
+        </w:rPr>
+        <w:t>reduce tracking error</w:t>
+      </w:r>
+      <w:r>
+        <w:rPr>
+          <w:rFonts w:eastAsia="Times"/>
+          <w:color w:val="000000" w:themeColor="text1"/>
+          <w:szCs w:val="24"/>
+        </w:rPr>
+        <w:t xml:space="preserve"> when sensors are compromised, as seen in</w:t>
+      </w:r>
+      <w:r>
+        <w:rPr>
+          <w:rFonts w:eastAsia="Times"/>
+          <w:color w:val="000000" w:themeColor="text1"/>
+          <w:szCs w:val="24"/>
+        </w:rPr>
+        <w:t xml:space="preserve"> </w:t>
+      </w:r>
+      <w:r>
+        <w:rPr>
+          <w:rFonts w:eastAsia="Times"/>
+          <w:color w:val="000000" w:themeColor="text1"/>
+          <w:szCs w:val="24"/>
+        </w:rPr>
+        <w:fldChar w:fldCharType="begin"/>
+      </w:r>
+      <w:r>
+        <w:rPr>
+          <w:rFonts w:eastAsia="Times"/>
+          <w:color w:val="000000" w:themeColor="text1"/>
+          <w:szCs w:val="24"/>
+        </w:rPr>
+        <w:instrText xml:space="preserve"> REF _Ref468177119 \h </w:instrText>
+      </w:r>
+      <w:r>
+        <w:rPr>
+          <w:rFonts w:eastAsia="Times"/>
+          <w:color w:val="000000" w:themeColor="text1"/>
+          <w:szCs w:val="24"/>
+        </w:rPr>
+      </w:r>
+      <w:r>
+        <w:rPr>
+          <w:rFonts w:eastAsia="Times"/>
+          <w:color w:val="000000" w:themeColor="text1"/>
+          <w:szCs w:val="24"/>
+        </w:rPr>
+        <w:instrText xml:space="preserve"> \* MERGEFORMAT </w:instrText>
+      </w:r>
+      <w:r>
+        <w:rPr>
+          <w:rFonts w:eastAsia="Times"/>
+          <w:color w:val="000000" w:themeColor="text1"/>
+          <w:szCs w:val="24"/>
+        </w:rPr>
+        <w:fldChar w:fldCharType="separate"/>
+      </w:r>
+      <w:r>
+        <w:t xml:space="preserve">Figure </w:t>
+      </w:r>
+      <w:r>
+        <w:rPr>
+          <w:noProof/>
+        </w:rPr>
+        <w:t>1</w:t>
+      </w:r>
+      <w:r>
+        <w:rPr>
+          <w:rFonts w:eastAsia="Times"/>
+          <w:color w:val="000000" w:themeColor="text1"/>
+          <w:szCs w:val="24"/>
+        </w:rPr>
+        <w:fldChar w:fldCharType="end"/>
+      </w:r>
+      <w:r>
+        <w:rPr>
+          <w:rFonts w:eastAsia="Times"/>
+          <w:color w:val="000000" w:themeColor="text1"/>
+          <w:szCs w:val="24"/>
+        </w:rPr>
+        <w:t>.</w:t>
+      </w:r>
+    </w:p>
+    <w:p>
+      <w:pPr>
+        <w:spacing w:line="480" w:lineRule="auto"/>
+        <w:jc w:val="center"/>
+        <w:rPr>
+          <w:color w:val="000000" w:themeColor="text1"/>
+          <w:szCs w:val="24"/>
+        </w:rPr>
+      </w:pPr>
+      <w:r>
+        <w:rPr>
+          <w:noProof/>
+          <w:color w:val="000000" w:themeColor="text1"/>
+          <w:szCs w:val="24"/>
+        </w:rPr>
+        <w:drawing>
+          <wp:inline distT="0" distB="0" distL="0" distR="0" wp14:anchorId="0FC42E23" wp14:editId="7F9B3D1E">
+            <wp:extent cx="4699000" cy="1066800"/>
+            <wp:effectExtent l="25400" t="25400" r="25400" b="25400"/>
+            <wp:docPr id="3" name="Picture 3" descr="https://lh3.googleusercontent.com/sDTtpEr-C39HJX0hlYR05nR4CKnJssP7UybzrXlicAJrIzKm1fhlPji5DaBPZzBEaZtkT4lw-K7TZ4A8g7gFCbzcZwTyJ3q7czCGzmvWyoOXfCkBfmQ9Z_EG_jr1u9qMmgOHyTJFpzI"/>
+            <wp:cNvGraphicFramePr>
+              <a:graphicFrameLocks xmlns:a="http://schemas.openxmlformats.org/drawingml/2006/main" noChangeAspect="1"/>
+            </wp:cNvGraphicFramePr>
+            <a:graphic xmlns:a="http://schemas.openxmlformats.org/drawingml/2006/main">
+              <a:graphicData uri="http://schemas.openxmlformats.org/drawingml/2006/picture">
+                <pic:pic xmlns:pic="http://schemas.openxmlformats.org/drawingml/2006/picture">
+                  <pic:nvPicPr>
+                    <pic:cNvPr id="0" name="Picture 1" descr="https://lh3.googleusercontent.com/sDTtpEr-C39HJX0hlYR05nR4CKnJssP7UybzrXlicAJrIzKm1fhlPji5DaBPZzBEaZtkT4lw-K7TZ4A8g7gFCbzcZwTyJ3q7czCGzmvWyoOXfCkBfmQ9Z_EG_jr1u9qMmgOHyTJFpzI"/>
+                    <pic:cNvPicPr>
+                      <a:picLocks noChangeAspect="1" noChangeArrowheads="1"/>
+                    </pic:cNvPicPr>
+                  </pic:nvPicPr>
+                  <pic:blipFill>
+                    <a:blip r:embed="rId12">
+                      <a:extLst>
+                        <a:ext uri="{28A0092B-C50C-407E-A947-70E740481C1C}">
+                          <a14:useLocalDpi xmlns:a14="http://schemas.microsoft.com/office/drawing/2010/main" val="0"/>
+                        </a:ext>
+                      </a:extLst>
+                    </a:blip>
+                    <a:srcRect/>
+                    <a:stretch>
+                      <a:fillRect/>
+                    </a:stretch>
+                  </pic:blipFill>
+                  <pic:spPr bwMode="auto">
+                    <a:xfrm>
+                      <a:off x="0" y="0"/>
+                      <a:ext cx="4699000" cy="1066800"/>
+                    </a:xfrm>
+                    <a:prstGeom prst="rect">
+                      <a:avLst/>
+                    </a:prstGeom>
+                    <a:noFill/>
+                    <a:ln>
+                      <a:solidFill>
+                        <a:schemeClr val="tx1"/>
+                      </a:solidFill>
+                    </a:ln>
+                  </pic:spPr>
+                </pic:pic>
+              </a:graphicData>
+            </a:graphic>
+          </wp:inline>
+        </w:drawing>
+      </w:r>
+    </w:p>
+    <w:p>
+      <w:pPr>
+        <w:pStyle w:val="Caption"/>
+        <w:spacing w:before="0" w:after="0" w:line="480" w:lineRule="auto"/>
+        <w:rPr>
+          <w:color w:val="000000" w:themeColor="text1"/>
+          <w:sz w:val="24"/>
+          <w:szCs w:val="24"/>
+        </w:rPr>
+      </w:pPr>
+      <w:bookmarkStart w:id="9" w:name="_Ref468177119"/>
+      <w:r>
+        <w:t xml:space="preserve">Figure </w:t>
+      </w:r>
+      <w:fldSimple w:instr=" SEQ Figure \* ARABIC ">
+        <w:r>
+          <w:rPr>
+            <w:noProof/>
+          </w:rPr>
+          <w:t>1</w:t>
+        </w:r>
+      </w:fldSimple>
+      <w:bookmarkEnd w:id="9"/>
+      <w:r>
+        <w:t xml:space="preserve"> </w:t>
+      </w:r>
+      <w:r>
+        <w:rPr>
+          <w:color w:val="000000" w:themeColor="text1"/>
+          <w:szCs w:val="24"/>
+        </w:rPr>
+        <w:t>|</w:t>
+      </w:r>
+      <w:r>
+        <w:rPr>
+          <w:color w:val="000000" w:themeColor="text1"/>
+          <w:szCs w:val="24"/>
+        </w:rPr>
+        <w:t xml:space="preserve"> Specs for a successful SSE</w:t>
+      </w:r>
+    </w:p>
+    <w:p>
+      <w:pPr>
+        <w:numPr>
+          <w:ilvl w:val="0"/>
+          <w:numId w:val="19"/>
+        </w:numPr>
+        <w:spacing w:line="480" w:lineRule="auto"/>
+        <w:textAlignment w:val="baseline"/>
+        <w:rPr>
+          <w:rFonts w:eastAsia="Times"/>
+          <w:color w:val="000000" w:themeColor="text1"/>
+          <w:szCs w:val="24"/>
+        </w:rPr>
+      </w:pPr>
+      <w:r>
+        <w:rPr>
+          <w:rFonts w:eastAsia="Times"/>
+          <w:color w:val="000000" w:themeColor="text1"/>
+          <w:szCs w:val="24"/>
+        </w:rPr>
+        <w:t xml:space="preserve">Final implementation of the SSE must be in </w:t>
+      </w:r>
+      <w:r>
+        <w:rPr>
+          <w:rFonts w:eastAsia="Times"/>
+          <w:bCs/>
+          <w:color w:val="000000" w:themeColor="text1"/>
+          <w:szCs w:val="24"/>
+        </w:rPr>
+        <w:t>ROS</w:t>
+      </w:r>
+    </w:p>
+    <w:p>
+      <w:pPr>
+        <w:numPr>
+          <w:ilvl w:val="0"/>
+          <w:numId w:val="19"/>
+        </w:numPr>
+        <w:spacing w:line="480" w:lineRule="auto"/>
+        <w:textAlignment w:val="baseline"/>
+        <w:rPr>
+          <w:rFonts w:eastAsia="Times"/>
+          <w:color w:val="000000" w:themeColor="text1"/>
+          <w:szCs w:val="24"/>
+        </w:rPr>
+      </w:pPr>
+      <w:r>
+        <w:rPr>
+          <w:rFonts w:eastAsia="Times"/>
+          <w:color w:val="000000" w:themeColor="text1"/>
+          <w:szCs w:val="24"/>
+        </w:rPr>
+        <w:t xml:space="preserve">Quadrotor must </w:t>
+      </w:r>
+      <w:r>
+        <w:rPr>
+          <w:rFonts w:eastAsia="Times"/>
+          <w:bCs/>
+          <w:color w:val="000000" w:themeColor="text1"/>
+          <w:szCs w:val="24"/>
+        </w:rPr>
+        <w:t>fly for 10 minutes</w:t>
+      </w:r>
+      <w:r>
+        <w:rPr>
+          <w:rFonts w:eastAsia="Times"/>
+          <w:color w:val="000000" w:themeColor="text1"/>
+          <w:szCs w:val="24"/>
+        </w:rPr>
+        <w:t xml:space="preserve"> on a single battery charge</w:t>
+      </w:r>
+    </w:p>
+    <w:p>
+      <w:pPr>
+        <w:numPr>
+          <w:ilvl w:val="0"/>
+          <w:numId w:val="20"/>
+        </w:numPr>
+        <w:spacing w:line="480" w:lineRule="auto"/>
+        <w:textAlignment w:val="baseline"/>
+        <w:rPr>
+          <w:rFonts w:eastAsia="Times"/>
+          <w:color w:val="000000" w:themeColor="text1"/>
+          <w:szCs w:val="24"/>
+        </w:rPr>
+      </w:pPr>
+      <w:r>
+        <w:rPr>
+          <w:rFonts w:eastAsia="Times"/>
+          <w:color w:val="000000" w:themeColor="text1"/>
+          <w:szCs w:val="24"/>
+        </w:rPr>
+        <w:t xml:space="preserve">Must estimate states at a frequency of at least </w:t>
+      </w:r>
+      <w:r>
+        <w:rPr>
+          <w:rFonts w:eastAsia="Times"/>
+          <w:bCs/>
+          <w:color w:val="000000" w:themeColor="text1"/>
+          <w:szCs w:val="24"/>
+        </w:rPr>
+        <w:t>25 Hz</w:t>
+      </w:r>
+    </w:p>
+    <w:p>
+      <w:pPr>
+        <w:numPr>
+          <w:ilvl w:val="0"/>
+          <w:numId w:val="20"/>
+        </w:numPr>
+        <w:spacing w:line="480" w:lineRule="auto"/>
+        <w:textAlignment w:val="baseline"/>
+        <w:rPr>
+          <w:rFonts w:eastAsia="Times"/>
+          <w:color w:val="000000" w:themeColor="text1"/>
+          <w:szCs w:val="24"/>
+        </w:rPr>
+      </w:pPr>
+      <w:r>
+        <w:rPr>
+          <w:color w:val="000000" w:themeColor="text1"/>
+          <w:szCs w:val="24"/>
+        </w:rPr>
+        <w:t xml:space="preserve">Equipment and supplies </w:t>
+      </w:r>
+      <w:r>
+        <w:rPr>
+          <w:bCs/>
+          <w:color w:val="000000" w:themeColor="text1"/>
+          <w:szCs w:val="24"/>
+        </w:rPr>
+        <w:t>&lt; $7,000</w:t>
+      </w:r>
+    </w:p>
+    <w:p>
+      <w:pPr>
+        <w:pStyle w:val="Heading3"/>
+      </w:pPr>
+      <w:bookmarkStart w:id="10" w:name="_Toc467875984"/>
+      <w:r>
+        <w:t>Functions</w:t>
+      </w:r>
+      <w:bookmarkEnd w:id="10"/>
+    </w:p>
+    <w:p>
+      <w:pPr>
+        <w:numPr>
+          <w:ilvl w:val="0"/>
+          <w:numId w:val="21"/>
+        </w:numPr>
+        <w:spacing w:line="480" w:lineRule="auto"/>
+        <w:textAlignment w:val="baseline"/>
+        <w:rPr>
+          <w:rFonts w:eastAsia="Times"/>
+          <w:color w:val="000000" w:themeColor="text1"/>
+          <w:szCs w:val="24"/>
+        </w:rPr>
+      </w:pPr>
+      <w:r>
+        <w:rPr>
+          <w:rFonts w:eastAsia="Times"/>
+          <w:color w:val="000000" w:themeColor="text1"/>
+          <w:szCs w:val="24"/>
+        </w:rPr>
+        <w:t xml:space="preserve">Quadrotor should </w:t>
+      </w:r>
+      <w:r>
+        <w:rPr>
+          <w:rFonts w:eastAsia="Times"/>
+          <w:bCs/>
+          <w:color w:val="000000" w:themeColor="text1"/>
+          <w:szCs w:val="24"/>
+        </w:rPr>
+        <w:t>complete pre-planned altitude profile</w:t>
+      </w:r>
+      <w:r>
+        <w:rPr>
+          <w:rFonts w:eastAsia="Times"/>
+          <w:color w:val="000000" w:themeColor="text1"/>
+          <w:szCs w:val="24"/>
+        </w:rPr>
+        <w:t xml:space="preserve"> with </w:t>
+      </w:r>
+      <w:r>
+        <w:rPr>
+          <w:rFonts w:eastAsia="Times"/>
+          <w:bCs/>
+          <w:color w:val="000000" w:themeColor="text1"/>
+          <w:szCs w:val="24"/>
+        </w:rPr>
+        <w:t>compromised sensors</w:t>
+      </w:r>
+    </w:p>
+    <w:p>
+      <w:pPr>
+        <w:numPr>
+          <w:ilvl w:val="0"/>
+          <w:numId w:val="21"/>
+        </w:numPr>
+        <w:spacing w:line="480" w:lineRule="auto"/>
+        <w:textAlignment w:val="baseline"/>
+        <w:rPr>
+          <w:rFonts w:eastAsia="Times"/>
+          <w:color w:val="000000" w:themeColor="text1"/>
+          <w:szCs w:val="24"/>
+        </w:rPr>
+      </w:pPr>
+      <w:r>
+        <w:rPr>
+          <w:rFonts w:eastAsia="Times"/>
+          <w:color w:val="000000" w:themeColor="text1"/>
+          <w:szCs w:val="24"/>
+        </w:rPr>
+        <w:t xml:space="preserve">Quadrotor should perform </w:t>
+      </w:r>
+      <w:r>
+        <w:rPr>
+          <w:rFonts w:eastAsia="Times"/>
+          <w:bCs/>
+          <w:color w:val="000000" w:themeColor="text1"/>
+          <w:szCs w:val="24"/>
+        </w:rPr>
+        <w:t>real time</w:t>
+      </w:r>
+      <w:r>
+        <w:rPr>
+          <w:rFonts w:eastAsia="Times"/>
+          <w:color w:val="000000" w:themeColor="text1"/>
+          <w:szCs w:val="24"/>
+        </w:rPr>
+        <w:t xml:space="preserve"> state estimation and correction</w:t>
+      </w:r>
+    </w:p>
+    <w:p>
+      <w:pPr>
+        <w:numPr>
+          <w:ilvl w:val="0"/>
+          <w:numId w:val="21"/>
+        </w:numPr>
+        <w:spacing w:line="480" w:lineRule="auto"/>
+        <w:textAlignment w:val="baseline"/>
+        <w:rPr>
+          <w:rFonts w:eastAsia="Times"/>
+          <w:color w:val="000000" w:themeColor="text1"/>
+          <w:szCs w:val="24"/>
+        </w:rPr>
+      </w:pPr>
+      <w:r>
+        <w:rPr>
+          <w:rFonts w:eastAsia="Times"/>
+          <w:color w:val="000000" w:themeColor="text1"/>
+          <w:szCs w:val="24"/>
+        </w:rPr>
+        <w:t xml:space="preserve">The SSE must be configurable to </w:t>
+      </w:r>
+      <w:r>
+        <w:rPr>
+          <w:rFonts w:eastAsia="Times"/>
+          <w:bCs/>
+          <w:color w:val="000000" w:themeColor="text1"/>
+          <w:szCs w:val="24"/>
+        </w:rPr>
+        <w:t>simulate hacking</w:t>
+      </w:r>
+    </w:p>
+    <w:p>
+      <w:pPr>
+        <w:numPr>
+          <w:ilvl w:val="0"/>
+          <w:numId w:val="21"/>
+        </w:numPr>
+        <w:spacing w:line="480" w:lineRule="auto"/>
+        <w:textAlignment w:val="baseline"/>
+        <w:rPr>
+          <w:rFonts w:eastAsia="Times"/>
+          <w:color w:val="000000" w:themeColor="text1"/>
+          <w:szCs w:val="24"/>
+        </w:rPr>
+      </w:pPr>
+      <w:r>
+        <w:rPr>
+          <w:color w:val="000000" w:themeColor="text1"/>
+          <w:szCs w:val="24"/>
+        </w:rPr>
+        <w:t xml:space="preserve">The SSE should </w:t>
+      </w:r>
+      <w:r>
+        <w:rPr>
+          <w:bCs/>
+          <w:color w:val="000000" w:themeColor="text1"/>
+          <w:szCs w:val="24"/>
+        </w:rPr>
+        <w:t>estimate the state</w:t>
+      </w:r>
+      <w:r>
+        <w:rPr>
+          <w:color w:val="000000" w:themeColor="text1"/>
+          <w:szCs w:val="24"/>
+        </w:rPr>
+        <w:t xml:space="preserve"> of the quadrotor (position [m], velocity [m/sec], orientation [°], angular velocity [°/sec])</w:t>
+      </w:r>
+    </w:p>
+    <w:p>
+      <w:pPr>
+        <w:pStyle w:val="Heading2"/>
+      </w:pPr>
+      <w:bookmarkStart w:id="11" w:name="_Toc467875985"/>
+      <w:r>
+        <w:t>Deliverables</w:t>
+      </w:r>
+      <w:bookmarkEnd w:id="11"/>
+    </w:p>
+    <w:p>
+      <w:pPr>
         <w:pStyle w:val="BodyText"/>
-        <w:rPr>
-          <w:i/>
-        </w:rPr>
-      </w:pPr>
-      <w:r>
-        <w:rPr>
-          <w:i/>
-        </w:rPr>
-        <w:t>This section may be mostly or entire</w:t>
-      </w:r>
-      <w:r>
-        <w:rPr>
-          <w:i/>
-        </w:rPr>
-        <w:t>ly the same as in the workplan.</w:t>
-      </w:r>
-      <w:r>
-        <w:rPr>
-          <w:i/>
-        </w:rPr>
-        <w:t xml:space="preserve"> Be sure verb tenses make sense for this report.</w:t>
-      </w:r>
-    </w:p>
-    <w:p>
-      <w:pPr>
-        <w:pStyle w:val="Heading2"/>
-      </w:pPr>
-      <w:bookmarkStart w:id="6" w:name="_Toc467875980"/>
-      <w:r>
-        <w:t>Northrop Grumman</w:t>
-      </w:r>
-      <w:bookmarkEnd w:id="6"/>
-    </w:p>
-    <w:p>
-      <w:pPr>
-        <w:pStyle w:val="BodyText"/>
-      </w:pPr>
-    </w:p>
-    <w:p>
-      <w:pPr>
-        <w:pStyle w:val="Heading2"/>
-      </w:pPr>
-      <w:bookmarkStart w:id="7" w:name="_Toc467875981"/>
-      <w:r>
-        <w:t>Project Statement</w:t>
-      </w:r>
-      <w:bookmarkEnd w:id="7"/>
-    </w:p>
-    <w:p>
-      <w:pPr>
-        <w:rPr>
-          <w:i/>
-        </w:rPr>
-      </w:pPr>
-      <w:r>
-        <w:rPr>
-          <w:i/>
-        </w:rPr>
-        <w:t>If the project statement has been revised since the work plan, give the new project statement and explain why and how it has been changed.  Same applies for objectives, constraints, functions, and deliverables.</w:t>
-      </w:r>
-    </w:p>
-    <w:p>
-      <w:pPr>
-        <w:rPr>
-          <w:i/>
-        </w:rPr>
-      </w:pPr>
-    </w:p>
-    <w:p>
-      <w:pPr>
-        <w:pStyle w:val="Heading3"/>
-      </w:pPr>
-      <w:bookmarkStart w:id="8" w:name="_Toc467875982"/>
-      <w:r>
-        <w:t>Objectives</w:t>
-      </w:r>
-      <w:bookmarkEnd w:id="8"/>
-    </w:p>
-    <w:p>
-      <w:pPr>
-        <w:pStyle w:val="Heading3"/>
-      </w:pPr>
-      <w:bookmarkStart w:id="9" w:name="_Toc467875983"/>
-      <w:r>
-        <w:t>Constraints</w:t>
-      </w:r>
-      <w:bookmarkEnd w:id="9"/>
-    </w:p>
-    <w:p>
-      <w:pPr>
-        <w:pStyle w:val="Heading3"/>
-      </w:pPr>
-      <w:bookmarkStart w:id="10" w:name="_Toc467875984"/>
-      <w:r>
-        <w:t>Functions</w:t>
-      </w:r>
-      <w:bookmarkEnd w:id="10"/>
-    </w:p>
-    <w:p>
-      <w:pPr>
-        <w:pStyle w:val="Heading2"/>
-      </w:pPr>
-      <w:bookmarkStart w:id="11" w:name="_Toc467875985"/>
-      <w:r>
-        <w:t>Deliverables</w:t>
-      </w:r>
-      <w:bookmarkEnd w:id="11"/>
-    </w:p>
-    <w:p>
-      <w:pPr>
-        <w:rPr>
-          <w:i/>
-        </w:rPr>
-      </w:pPr>
-      <w:r>
-        <w:rPr>
-          <w:i/>
-        </w:rPr>
-        <w:t>At this point, it is not uncommon</w:t>
-      </w:r>
-      <w:r>
-        <w:rPr>
-          <w:i/>
-        </w:rPr>
-        <w:t xml:space="preserve"> for the team to have negotiated a modified set of deliverables with the sponsor.  One of the key functions of the midyear report is to document what has changed and why the decisions were made.</w:t>
-      </w:r>
-      <w:r>
-        <w:rPr>
-          <w:i/>
-        </w:rPr>
-        <w:t xml:space="preserve"> </w:t>
-      </w:r>
-      <w:r>
-        <w:rPr>
-          <w:i/>
-        </w:rPr>
-        <w:t>The liaison and Clinic program will assess your results in May against your revised deliverables.</w:t>
-      </w:r>
-    </w:p>
-    <w:p>
-      <w:pPr>
-        <w:rPr>
-          <w:i/>
-        </w:rPr>
-      </w:pPr>
-    </w:p>
-    <w:p>
-      <w:pPr>
-        <w:pStyle w:val="BodyText"/>
-      </w:pPr>
-      <w:r>
-        <w:t>By the end of the fall semester, the team will deliver:</w:t>
+        <w:spacing w:after="0"/>
+      </w:pPr>
+      <w:r>
+        <w:t>By the end of the fall semester, the team will:</w:t>
+      </w:r>
+    </w:p>
+    <w:p>
+      <w:pPr>
+        <w:pStyle w:val="ListParagraph"/>
+        <w:numPr>
+          <w:ilvl w:val="0"/>
+          <w:numId w:val="22"/>
+        </w:numPr>
+        <w:spacing w:line="480" w:lineRule="auto"/>
+        <w:rPr>
+          <w:rFonts w:eastAsia="Times"/>
+          <w:color w:val="000000" w:themeColor="text1"/>
+          <w:szCs w:val="24"/>
+        </w:rPr>
+      </w:pPr>
+      <w:r>
+        <w:rPr>
+          <w:rFonts w:eastAsia="Times"/>
+          <w:color w:val="000000" w:themeColor="text1"/>
+          <w:szCs w:val="24"/>
+        </w:rPr>
+        <w:t xml:space="preserve">Implement and simulate a state estimator in </w:t>
+      </w:r>
+      <w:proofErr w:type="spellStart"/>
+      <w:r>
+        <w:rPr>
+          <w:rFonts w:eastAsia="Times"/>
+          <w:color w:val="000000" w:themeColor="text1"/>
+          <w:szCs w:val="24"/>
+        </w:rPr>
+        <w:t>Matlab</w:t>
+      </w:r>
+      <w:proofErr w:type="spellEnd"/>
+      <w:r>
+        <w:rPr>
+          <w:rFonts w:eastAsia="Times"/>
+          <w:color w:val="000000" w:themeColor="text1"/>
+          <w:szCs w:val="24"/>
+        </w:rPr>
+        <w:t xml:space="preserve"> with</w:t>
+      </w:r>
+    </w:p>
+    <w:p>
+      <w:pPr>
+        <w:numPr>
+          <w:ilvl w:val="1"/>
+          <w:numId w:val="22"/>
+        </w:numPr>
+        <w:spacing w:line="480" w:lineRule="auto"/>
+        <w:textAlignment w:val="baseline"/>
+        <w:rPr>
+          <w:rFonts w:eastAsia="Times"/>
+          <w:color w:val="000000" w:themeColor="text1"/>
+          <w:szCs w:val="24"/>
+        </w:rPr>
+      </w:pPr>
+      <w:r>
+        <w:rPr>
+          <w:rFonts w:eastAsia="Times"/>
+          <w:color w:val="000000" w:themeColor="text1"/>
+          <w:szCs w:val="24"/>
+        </w:rPr>
+        <w:lastRenderedPageBreak/>
+        <w:t>All sensors functioning</w:t>
+      </w:r>
+      <w:r>
+        <w:rPr>
+          <w:rFonts w:eastAsia="Times"/>
+          <w:color w:val="000000" w:themeColor="text1"/>
+          <w:szCs w:val="24"/>
+        </w:rPr>
+        <w:t>.</w:t>
+      </w:r>
+    </w:p>
+    <w:p>
+      <w:pPr>
+        <w:numPr>
+          <w:ilvl w:val="1"/>
+          <w:numId w:val="22"/>
+        </w:numPr>
+        <w:spacing w:line="480" w:lineRule="auto"/>
+        <w:textAlignment w:val="baseline"/>
+        <w:rPr>
+          <w:rFonts w:eastAsia="Times"/>
+          <w:color w:val="000000" w:themeColor="text1"/>
+          <w:szCs w:val="24"/>
+        </w:rPr>
+      </w:pPr>
+      <w:r>
+        <w:rPr>
+          <w:rFonts w:eastAsia="Times"/>
+          <w:color w:val="000000" w:themeColor="text1"/>
+          <w:szCs w:val="24"/>
+        </w:rPr>
+        <w:t>Some sensors compromised</w:t>
+      </w:r>
+      <w:r>
+        <w:rPr>
+          <w:rFonts w:eastAsia="Times"/>
+          <w:color w:val="000000" w:themeColor="text1"/>
+          <w:szCs w:val="24"/>
+        </w:rPr>
+        <w:t>.</w:t>
+      </w:r>
+    </w:p>
+    <w:p>
+      <w:pPr>
+        <w:pStyle w:val="ListParagraph"/>
+        <w:numPr>
+          <w:ilvl w:val="0"/>
+          <w:numId w:val="22"/>
+        </w:numPr>
+        <w:spacing w:line="480" w:lineRule="auto"/>
+        <w:rPr>
+          <w:rFonts w:eastAsia="Times"/>
+          <w:color w:val="000000" w:themeColor="text1"/>
+          <w:szCs w:val="24"/>
+        </w:rPr>
+      </w:pPr>
+      <w:r>
+        <w:rPr>
+          <w:rFonts w:eastAsia="Times"/>
+          <w:color w:val="000000" w:themeColor="text1"/>
+          <w:szCs w:val="24"/>
+        </w:rPr>
+        <w:t>Successfully log sensor data</w:t>
+      </w:r>
+      <w:r>
+        <w:rPr>
+          <w:rFonts w:eastAsia="Times"/>
+          <w:color w:val="000000" w:themeColor="text1"/>
+          <w:szCs w:val="24"/>
+        </w:rPr>
+        <w:t>.</w:t>
+      </w:r>
+    </w:p>
+    <w:p>
+      <w:pPr>
+        <w:pStyle w:val="ListParagraph"/>
+        <w:numPr>
+          <w:ilvl w:val="0"/>
+          <w:numId w:val="3"/>
+        </w:numPr>
+        <w:spacing w:line="480" w:lineRule="auto"/>
+        <w:rPr>
+          <w:color w:val="000000" w:themeColor="text1"/>
+          <w:szCs w:val="24"/>
+        </w:rPr>
+      </w:pPr>
+      <w:r>
+        <w:rPr>
+          <w:color w:val="000000" w:themeColor="text1"/>
+          <w:szCs w:val="24"/>
+        </w:rPr>
+        <w:t>Produce a functioning quadrotor with onboard computer, controller, and sensors</w:t>
+      </w:r>
+      <w:r>
+        <w:rPr>
+          <w:color w:val="000000" w:themeColor="text1"/>
+          <w:szCs w:val="24"/>
+        </w:rPr>
+        <w:t>.</w:t>
       </w:r>
     </w:p>
     <w:p>
@@ -4538,78 +5464,9 @@
           <w:ilvl w:val="0"/>
           <w:numId w:val="3"/>
         </w:numPr>
-      </w:pPr>
-      <w:r>
-        <w:t>Four</w:t>
-      </w:r>
-      <w:r>
-        <w:t xml:space="preserve"> conceptual designs for capturing roadrunners</w:t>
-      </w:r>
-    </w:p>
-    <w:p>
-      <w:pPr>
-        <w:pStyle w:val="BodyText"/>
-        <w:numPr>
-          <w:ilvl w:val="0"/>
-          <w:numId w:val="3"/>
-        </w:numPr>
-      </w:pPr>
-      <w:r>
-        <w:t>A</w:t>
-      </w:r>
-      <w:r>
-        <w:t>n evaluation</w:t>
-      </w:r>
-      <w:r>
-        <w:t xml:space="preserve"> of the </w:t>
-      </w:r>
-      <w:r>
-        <w:t>four</w:t>
-      </w:r>
-      <w:r>
-        <w:t xml:space="preserve"> designs</w:t>
-      </w:r>
-    </w:p>
-    <w:p>
-      <w:pPr>
-        <w:pStyle w:val="BodyText"/>
-        <w:numPr>
-          <w:ilvl w:val="0"/>
-          <w:numId w:val="3"/>
-        </w:numPr>
-      </w:pPr>
-      <w:r>
-        <w:t>Solid</w:t>
-      </w:r>
-      <w:r>
-        <w:t>W</w:t>
-      </w:r>
-      <w:r>
-        <w:t>orks model of the preferred alternative</w:t>
-      </w:r>
-    </w:p>
-    <w:p>
-      <w:pPr>
-        <w:pStyle w:val="BodyText"/>
-        <w:numPr>
-          <w:ilvl w:val="0"/>
-          <w:numId w:val="3"/>
-        </w:numPr>
-      </w:pPr>
-      <w:r>
-        <w:t>A test plan for evaluating the prototype</w:t>
-      </w:r>
-    </w:p>
-    <w:p>
-      <w:pPr>
-        <w:pStyle w:val="BodyText"/>
-        <w:numPr>
-          <w:ilvl w:val="0"/>
-          <w:numId w:val="3"/>
-        </w:numPr>
-      </w:pPr>
-      <w:r>
-        <w:lastRenderedPageBreak/>
+        <w:spacing w:after="0"/>
+      </w:pPr>
+      <w:r>
         <w:t xml:space="preserve">Project documentation </w:t>
       </w:r>
       <w:r>
@@ -4626,6 +5483,7 @@
           <w:ilvl w:val="1"/>
           <w:numId w:val="3"/>
         </w:numPr>
+        <w:spacing w:after="0"/>
       </w:pPr>
       <w:r>
         <w:t>Work Plan</w:t>
@@ -4638,6 +5496,7 @@
           <w:ilvl w:val="1"/>
           <w:numId w:val="3"/>
         </w:numPr>
+        <w:spacing w:after="0"/>
       </w:pPr>
       <w:r>
         <w:t>Midyear Report</w:t>
@@ -4650,9 +5509,13 @@
           <w:ilvl w:val="1"/>
           <w:numId w:val="3"/>
         </w:numPr>
-      </w:pPr>
-      <w:r>
-        <w:t>Design Review at Acme</w:t>
+        <w:spacing w:after="0"/>
+      </w:pPr>
+      <w:r>
+        <w:t xml:space="preserve">Design Review at </w:t>
+      </w:r>
+      <w:r>
+        <w:t>Northrop Grumman</w:t>
       </w:r>
     </w:p>
     <w:p>
@@ -4662,6 +5525,7 @@
           <w:ilvl w:val="1"/>
           <w:numId w:val="3"/>
         </w:numPr>
+        <w:spacing w:after="0"/>
       </w:pPr>
       <w:r>
         <w:t xml:space="preserve">Three internal </w:t>
@@ -4673,9 +5537,140 @@
     <w:p>
       <w:pPr>
         <w:pStyle w:val="BodyText"/>
-      </w:pPr>
-      <w:r>
-        <w:t>By the end of the spring semester, the team will deliver:</w:t>
+        <w:spacing w:after="0"/>
+        <w:jc w:val="left"/>
+        <w:rPr>
+          <w:color w:val="000000" w:themeColor="text1"/>
+          <w:szCs w:val="24"/>
+        </w:rPr>
+      </w:pPr>
+      <w:r>
+        <w:rPr>
+          <w:color w:val="000000" w:themeColor="text1"/>
+          <w:szCs w:val="24"/>
+        </w:rPr>
+        <w:t>By the end of the spring semester, the team will:</w:t>
+      </w:r>
+    </w:p>
+    <w:p>
+      <w:pPr>
+        <w:pStyle w:val="ListParagraph"/>
+        <w:numPr>
+          <w:ilvl w:val="0"/>
+          <w:numId w:val="23"/>
+        </w:numPr>
+        <w:spacing w:line="480" w:lineRule="auto"/>
+        <w:rPr>
+          <w:rFonts w:eastAsia="Times"/>
+          <w:color w:val="000000" w:themeColor="text1"/>
+          <w:szCs w:val="24"/>
+        </w:rPr>
+      </w:pPr>
+      <w:r>
+        <w:rPr>
+          <w:rFonts w:eastAsia="Times"/>
+          <w:color w:val="000000" w:themeColor="text1"/>
+          <w:szCs w:val="24"/>
+        </w:rPr>
+        <w:t>Test state estimator on real sensor data</w:t>
+      </w:r>
+      <w:r>
+        <w:rPr>
+          <w:rFonts w:eastAsia="Times"/>
+          <w:color w:val="000000" w:themeColor="text1"/>
+          <w:szCs w:val="24"/>
+        </w:rPr>
+        <w:t xml:space="preserve"> with</w:t>
+      </w:r>
+    </w:p>
+    <w:p>
+      <w:pPr>
+        <w:numPr>
+          <w:ilvl w:val="1"/>
+          <w:numId w:val="23"/>
+        </w:numPr>
+        <w:spacing w:line="480" w:lineRule="auto"/>
+        <w:textAlignment w:val="baseline"/>
+        <w:rPr>
+          <w:rFonts w:eastAsia="Times"/>
+          <w:color w:val="000000" w:themeColor="text1"/>
+          <w:szCs w:val="24"/>
+        </w:rPr>
+      </w:pPr>
+      <w:r>
+        <w:rPr>
+          <w:rFonts w:eastAsia="Times"/>
+          <w:color w:val="000000" w:themeColor="text1"/>
+          <w:szCs w:val="24"/>
+        </w:rPr>
+        <w:t>Some corrupted measurements</w:t>
+      </w:r>
+      <w:r>
+        <w:rPr>
+          <w:rFonts w:eastAsia="Times"/>
+          <w:color w:val="000000" w:themeColor="text1"/>
+          <w:szCs w:val="24"/>
+        </w:rPr>
+        <w:t>.</w:t>
+      </w:r>
+    </w:p>
+    <w:p>
+      <w:pPr>
+        <w:numPr>
+          <w:ilvl w:val="1"/>
+          <w:numId w:val="23"/>
+        </w:numPr>
+        <w:spacing w:line="480" w:lineRule="auto"/>
+        <w:textAlignment w:val="baseline"/>
+        <w:rPr>
+          <w:rFonts w:eastAsia="Times"/>
+          <w:color w:val="000000" w:themeColor="text1"/>
+          <w:szCs w:val="24"/>
+        </w:rPr>
+      </w:pPr>
+      <w:r>
+        <w:rPr>
+          <w:rFonts w:eastAsia="Times"/>
+          <w:color w:val="000000" w:themeColor="text1"/>
+          <w:szCs w:val="24"/>
+        </w:rPr>
+        <w:t>Offline and in real time</w:t>
+      </w:r>
+      <w:r>
+        <w:rPr>
+          <w:rFonts w:eastAsia="Times"/>
+          <w:color w:val="000000" w:themeColor="text1"/>
+          <w:szCs w:val="24"/>
+        </w:rPr>
+        <w:t>.</w:t>
+      </w:r>
+    </w:p>
+    <w:p>
+      <w:pPr>
+        <w:pStyle w:val="ListParagraph"/>
+        <w:numPr>
+          <w:ilvl w:val="0"/>
+          <w:numId w:val="4"/>
+        </w:numPr>
+        <w:spacing w:line="480" w:lineRule="auto"/>
+        <w:rPr>
+          <w:color w:val="000000" w:themeColor="text1"/>
+          <w:szCs w:val="24"/>
+        </w:rPr>
+      </w:pPr>
+      <w:r>
+        <w:rPr>
+          <w:color w:val="000000" w:themeColor="text1"/>
+          <w:szCs w:val="24"/>
+        </w:rPr>
+        <w:t>Demonstrate quadrotor flight with real time data logging and state estimation</w:t>
+      </w:r>
+      <w:r>
+        <w:rPr>
+          <w:color w:val="000000" w:themeColor="text1"/>
+          <w:szCs w:val="24"/>
+        </w:rPr>
+        <w:t>.</w:t>
       </w:r>
     </w:p>
     <w:p>
@@ -4685,38 +5680,28 @@
           <w:ilvl w:val="0"/>
           <w:numId w:val="4"/>
         </w:numPr>
-      </w:pPr>
-      <w:r>
-        <w:t>An optimized prototype of a device for capturing roadrunners</w:t>
-      </w:r>
-    </w:p>
-    <w:p>
-      <w:pPr>
-        <w:pStyle w:val="BodyText"/>
-        <w:numPr>
-          <w:ilvl w:val="0"/>
-          <w:numId w:val="4"/>
-        </w:numPr>
-      </w:pPr>
-      <w:r>
-        <w:t>Test results</w:t>
-      </w:r>
-    </w:p>
-    <w:p>
-      <w:pPr>
-        <w:pStyle w:val="BodyText"/>
-        <w:numPr>
-          <w:ilvl w:val="0"/>
-          <w:numId w:val="4"/>
-        </w:numPr>
-      </w:pPr>
-      <w:r>
+        <w:spacing w:after="0"/>
+        <w:jc w:val="left"/>
+        <w:rPr>
+          <w:color w:val="000000" w:themeColor="text1"/>
+        </w:rPr>
+      </w:pPr>
+      <w:r>
+        <w:rPr>
+          <w:color w:val="000000" w:themeColor="text1"/>
+        </w:rPr>
         <w:t xml:space="preserve">Project documentation </w:t>
       </w:r>
       <w:r>
+        <w:rPr>
+          <w:color w:val="000000" w:themeColor="text1"/>
+        </w:rPr>
         <w:t xml:space="preserve">and presentations </w:t>
       </w:r>
       <w:r>
+        <w:rPr>
+          <w:color w:val="000000" w:themeColor="text1"/>
+        </w:rPr>
         <w:t>including:</w:t>
       </w:r>
     </w:p>
@@ -4727,11 +5712,22 @@
           <w:ilvl w:val="1"/>
           <w:numId w:val="4"/>
         </w:numPr>
-      </w:pPr>
-      <w:r>
+        <w:spacing w:after="0"/>
+        <w:jc w:val="left"/>
+        <w:rPr>
+          <w:color w:val="000000" w:themeColor="text1"/>
+        </w:rPr>
+      </w:pPr>
+      <w:r>
+        <w:rPr>
+          <w:color w:val="000000" w:themeColor="text1"/>
+        </w:rPr>
         <w:t>Final Report</w:t>
       </w:r>
       <w:r>
+        <w:rPr>
+          <w:color w:val="000000" w:themeColor="text1"/>
+        </w:rPr>
         <w:t xml:space="preserve"> (including engineering drawings)</w:t>
       </w:r>
     </w:p>
@@ -4742,6 +5738,7 @@
           <w:ilvl w:val="1"/>
           <w:numId w:val="4"/>
         </w:numPr>
+        <w:spacing w:after="0"/>
       </w:pPr>
       <w:r>
         <w:t>Spring semester presentation at HMC</w:t>
@@ -4754,6 +5751,7 @@
           <w:ilvl w:val="1"/>
           <w:numId w:val="4"/>
         </w:numPr>
+        <w:spacing w:after="0"/>
       </w:pPr>
       <w:r>
         <w:t>Projects Day presentation</w:t>
@@ -4766,9 +5764,13 @@
           <w:ilvl w:val="1"/>
           <w:numId w:val="4"/>
         </w:numPr>
-      </w:pPr>
-      <w:r>
-        <w:t>Final Presentation at Acme</w:t>
+        <w:spacing w:after="0"/>
+      </w:pPr>
+      <w:r>
+        <w:t xml:space="preserve">Final Presentation at </w:t>
+      </w:r>
+      <w:r>
+        <w:t>Northrop Grumman</w:t>
       </w:r>
     </w:p>
     <w:p>
@@ -4776,30 +5778,17 @@
         <w:pStyle w:val="BodyText"/>
       </w:pPr>
       <w:r>
-        <w:t xml:space="preserve">The fall deliverables in the Work Plan had called for an evaluation of three </w:t>
-      </w:r>
-      <w:r>
-        <w:t xml:space="preserve">conceptual </w:t>
-      </w:r>
-      <w:r>
-        <w:t xml:space="preserve">designs and a SolidWorks model sent for manufacturing.  </w:t>
-      </w:r>
-      <w:r>
-        <w:t xml:space="preserve">When the team completed the evaluation, it became apparent that several features of the two leading designs could be combined to create a fourth concept superior to the original ideas.  The team is now pursuing this improved concept of jet-powered anvils.  The team fell behind schedule because of this additional conceptual design work and has been unable to catch up.  </w:t>
-      </w:r>
-      <w:r>
-        <w:t>An initial</w:t>
-      </w:r>
-      <w:r>
-        <w:t xml:space="preserve"> SolidWorks model has been completed, but the manufacturing has been delayed until January to give </w:t>
+        <w:t>The fall deliverables in the Work Plan had called for a</w:t>
+      </w:r>
+      <w:r>
+        <w:t xml:space="preserve"> functioning quadrotor with an onboard computer, controller, and sensors. Due to the lead time in getting the quadrotor to Harvey Mudd, the HMC team did not have enough time to assemble all components onto the </w:t>
       </w:r>
       <w:r>
         <w:lastRenderedPageBreak/>
-        <w:t xml:space="preserve">time to make revisions based </w:t>
-      </w:r>
-      <w:r>
-        <w:t xml:space="preserve">on the design review at Acme Corporation. </w:t>
-      </w:r>
+        <w:t xml:space="preserve">quadrotor. This will be done at the beginning of the Spring semester. </w:t>
+      </w:r>
+      <w:bookmarkStart w:id="12" w:name="_GoBack"/>
+      <w:bookmarkEnd w:id="12"/>
       <w:r>
         <w:t xml:space="preserve">The </w:t>
       </w:r>
@@ -4811,11 +5800,11 @@
       <w:pPr>
         <w:pStyle w:val="Heading2"/>
       </w:pPr>
-      <w:bookmarkStart w:id="12" w:name="_Toc467875986"/>
+      <w:bookmarkStart w:id="13" w:name="_Toc467875986"/>
       <w:r>
         <w:t>Project status</w:t>
       </w:r>
-      <w:bookmarkEnd w:id="12"/>
+      <w:bookmarkEnd w:id="13"/>
     </w:p>
     <w:p>
       <w:pPr>
@@ -4865,12 +5854,26 @@
         <w:rPr>
           <w:i/>
         </w:rPr>
-        <w:t xml:space="preserve">In yet other cases, part or all of the team may not be putting in the effort required to meet the milestones.  This may require some difficult discussions, particularly when members of the team feel the teammates are not pulling their weight. The team should articulate a plan in the Midyear Report to get on track to meet the spring deliverables. However, it is better that issues of team dynamics be addressed </w:t>
-      </w:r>
+        <w:t xml:space="preserve">In yet other cases, part or </w:t>
+      </w:r>
+      <w:proofErr w:type="gramStart"/>
       <w:r>
         <w:rPr>
           <w:i/>
         </w:rPr>
+        <w:t>all of</w:t>
+      </w:r>
+      <w:proofErr w:type="gramEnd"/>
+      <w:r>
+        <w:rPr>
+          <w:i/>
+        </w:rPr>
+        <w:t xml:space="preserve"> the team may not be putting in the effort required to meet the milestones.  This may require some difficult discussions, particularly when members of the team feel the teammates are not pulling their weight. The team should articulate a plan in the Midyear Report to get on track to meet the spring deliverables. However, it is better that issues of team dynamics be addressed </w:t>
+      </w:r>
+      <w:r>
+        <w:rPr>
+          <w:i/>
+        </w:rPr>
         <w:t>verbally within HMC</w:t>
       </w:r>
       <w:r>
@@ -4904,8 +5907,13 @@
       <w:r>
         <w:t xml:space="preserve">This fall, </w:t>
       </w:r>
-      <w:r>
-        <w:t xml:space="preserve">all of the </w:t>
+      <w:proofErr w:type="gramStart"/>
+      <w:r>
+        <w:t>all of</w:t>
+      </w:r>
+      <w:proofErr w:type="gramEnd"/>
+      <w:r>
+        <w:t xml:space="preserve"> the </w:t>
       </w:r>
       <w:r>
         <w:t>deliverables given in the previous section</w:t>
@@ -5107,31 +6115,31 @@
       <w:pPr>
         <w:pStyle w:val="Heading3"/>
       </w:pPr>
-      <w:bookmarkStart w:id="13" w:name="_Toc467875987"/>
+      <w:bookmarkStart w:id="14" w:name="_Toc467875987"/>
       <w:r>
         <w:t>Simulation</w:t>
       </w:r>
-      <w:bookmarkEnd w:id="13"/>
+      <w:bookmarkEnd w:id="14"/>
     </w:p>
     <w:p>
       <w:pPr>
         <w:pStyle w:val="Heading3"/>
       </w:pPr>
-      <w:bookmarkStart w:id="14" w:name="_Toc467875988"/>
+      <w:bookmarkStart w:id="15" w:name="_Toc467875988"/>
       <w:r>
         <w:t>Hardware implementation</w:t>
       </w:r>
-      <w:bookmarkEnd w:id="14"/>
+      <w:bookmarkEnd w:id="15"/>
     </w:p>
     <w:p>
       <w:pPr>
         <w:pStyle w:val="Heading2"/>
       </w:pPr>
-      <w:bookmarkStart w:id="15" w:name="_Toc467875989"/>
+      <w:bookmarkStart w:id="16" w:name="_Toc467875989"/>
       <w:r>
         <w:t>Impact</w:t>
       </w:r>
-      <w:bookmarkEnd w:id="15"/>
+      <w:bookmarkEnd w:id="16"/>
     </w:p>
     <w:p>
       <w:pPr>
@@ -5237,14 +6245,14 @@
       <w:pPr>
         <w:pStyle w:val="Heading1"/>
       </w:pPr>
-      <w:bookmarkStart w:id="16" w:name="_Ref274917895"/>
-      <w:bookmarkStart w:id="17" w:name="_Toc467875990"/>
+      <w:bookmarkStart w:id="17" w:name="_Ref274917895"/>
+      <w:bookmarkStart w:id="18" w:name="_Toc467875990"/>
       <w:r>
         <w:lastRenderedPageBreak/>
         <w:t>Background</w:t>
       </w:r>
-      <w:bookmarkEnd w:id="16"/>
       <w:bookmarkEnd w:id="17"/>
+      <w:bookmarkEnd w:id="18"/>
     </w:p>
     <w:p>
       <w:pPr>
@@ -5267,10 +6275,7 @@
         <w:t xml:space="preserve">a controller calculates necessary inputs based on </w:t>
       </w:r>
       <w:r>
-        <w:t>the desired trajectory</w:t>
-      </w:r>
-      <w:r>
-        <w:t xml:space="preserve"> and </w:t>
+        <w:t xml:space="preserve">the desired trajectory and </w:t>
       </w:r>
       <w:r>
         <w:t>previous system outputs</w:t>
@@ -5532,21 +6537,23 @@
           <w:color w:val="000000" w:themeColor="text1"/>
           <w:szCs w:val="22"/>
         </w:rPr>
-        <w:t xml:space="preserve">. The category of cyber-physical attacks includes both cyber attacks, </w:t>
-      </w:r>
+        <w:t xml:space="preserve">. The category of cyber-physical attacks includes both </w:t>
+      </w:r>
+      <w:proofErr w:type="spellStart"/>
       <w:r>
         <w:rPr>
           <w:color w:val="000000" w:themeColor="text1"/>
           <w:szCs w:val="22"/>
         </w:rPr>
-        <w:t>like a malicious virus introduced to a system or a signal that is intercepted and altered by a hacker</w:t>
-      </w:r>
+        <w:t>cyber attacks</w:t>
+      </w:r>
+      <w:proofErr w:type="spellEnd"/>
       <w:r>
         <w:rPr>
           <w:color w:val="000000" w:themeColor="text1"/>
           <w:szCs w:val="22"/>
         </w:rPr>
-        <w:t xml:space="preserve">, and physical attacks on the hardware. </w:t>
+        <w:t xml:space="preserve">, like a malicious virus introduced to a system or a signal that is intercepted and altered by a hacker, and physical attacks on the hardware. </w:t>
       </w:r>
       <w:r>
         <w:rPr>
@@ -5575,139 +6582,125 @@
           <w:szCs w:val="22"/>
         </w:rPr>
         <w:lastRenderedPageBreak/>
-        <w:t xml:space="preserve">could cause a state estimator to fail to produce an accurate state of the system </w:t>
+        <w:t>could cause a state estimator to fail to produce an accurate state of the system if they alter the sensor outputs</w:t>
       </w:r>
       <w:r>
         <w:rPr>
           <w:color w:val="000000" w:themeColor="text1"/>
           <w:szCs w:val="22"/>
         </w:rPr>
-        <w:t>if they alter the sensor outputs</w:t>
+        <w:t xml:space="preserve">. </w:t>
       </w:r>
       <w:r>
         <w:rPr>
           <w:color w:val="000000" w:themeColor="text1"/>
           <w:szCs w:val="22"/>
         </w:rPr>
-        <w:t xml:space="preserve">. </w:t>
+        <w:t>These</w:t>
       </w:r>
       <w:r>
         <w:rPr>
           <w:color w:val="000000" w:themeColor="text1"/>
           <w:szCs w:val="22"/>
         </w:rPr>
-        <w:t>These</w:t>
+        <w:t xml:space="preserve"> </w:t>
       </w:r>
       <w:r>
         <w:rPr>
           <w:color w:val="000000" w:themeColor="text1"/>
           <w:szCs w:val="22"/>
         </w:rPr>
-        <w:t xml:space="preserve"> </w:t>
+        <w:t xml:space="preserve">types of </w:t>
       </w:r>
       <w:r>
         <w:rPr>
           <w:color w:val="000000" w:themeColor="text1"/>
           <w:szCs w:val="22"/>
         </w:rPr>
-        <w:t xml:space="preserve">types of </w:t>
+        <w:t>attacks can</w:t>
       </w:r>
       <w:r>
         <w:rPr>
           <w:color w:val="000000" w:themeColor="text1"/>
           <w:szCs w:val="22"/>
         </w:rPr>
-        <w:t>attacks can</w:t>
+        <w:t xml:space="preserve"> also</w:t>
       </w:r>
       <w:r>
         <w:rPr>
           <w:color w:val="000000" w:themeColor="text1"/>
           <w:szCs w:val="22"/>
         </w:rPr>
-        <w:t xml:space="preserve"> also</w:t>
+        <w:t xml:space="preserve"> affect </w:t>
       </w:r>
       <w:r>
         <w:rPr>
           <w:color w:val="000000" w:themeColor="text1"/>
           <w:szCs w:val="22"/>
         </w:rPr>
-        <w:t xml:space="preserve"> affect </w:t>
+        <w:t>the behavior of the controller</w:t>
       </w:r>
       <w:r>
         <w:rPr>
           <w:color w:val="000000" w:themeColor="text1"/>
           <w:szCs w:val="22"/>
         </w:rPr>
-        <w:t>the behavior of the controller</w:t>
+        <w:t xml:space="preserve"> and even the actuators that provide control input</w:t>
       </w:r>
       <w:r>
         <w:rPr>
           <w:color w:val="000000" w:themeColor="text1"/>
           <w:szCs w:val="22"/>
         </w:rPr>
-        <w:t xml:space="preserve"> and even the actuators that provide control input</w:t>
+        <w:t>, but given the scope of the project, the team is focusing only on attacks on sensors</w:t>
       </w:r>
       <w:r>
         <w:rPr>
           <w:color w:val="000000" w:themeColor="text1"/>
           <w:szCs w:val="22"/>
         </w:rPr>
-        <w:t xml:space="preserve">, but given the scope of the project, the team is focusing only on </w:t>
+        <w:t>, in the form of broken sensors</w:t>
       </w:r>
       <w:r>
         <w:rPr>
           <w:color w:val="000000" w:themeColor="text1"/>
           <w:szCs w:val="22"/>
         </w:rPr>
-        <w:t>attacks on sensors</w:t>
+        <w:t>,</w:t>
       </w:r>
       <w:r>
         <w:rPr>
           <w:color w:val="000000" w:themeColor="text1"/>
           <w:szCs w:val="22"/>
         </w:rPr>
-        <w:t>, in the form of broken sensors</w:t>
+        <w:t xml:space="preserve"> </w:t>
       </w:r>
       <w:r>
         <w:rPr>
           <w:color w:val="000000" w:themeColor="text1"/>
           <w:szCs w:val="22"/>
         </w:rPr>
-        <w:t>,</w:t>
+        <w:t xml:space="preserve">compromised signals, or </w:t>
       </w:r>
       <w:r>
         <w:rPr>
           <w:color w:val="000000" w:themeColor="text1"/>
           <w:szCs w:val="22"/>
         </w:rPr>
-        <w:t xml:space="preserve"> </w:t>
+        <w:t xml:space="preserve">noisy </w:t>
       </w:r>
       <w:r>
         <w:rPr>
           <w:color w:val="000000" w:themeColor="text1"/>
           <w:szCs w:val="22"/>
         </w:rPr>
-        <w:t xml:space="preserve">compromised signals, or </w:t>
+        <w:t>outputs</w:t>
       </w:r>
       <w:r>
         <w:rPr>
           <w:color w:val="000000" w:themeColor="text1"/>
           <w:szCs w:val="22"/>
         </w:rPr>
-        <w:t xml:space="preserve">noisy </w:t>
-      </w:r>
-      <w:r>
-        <w:rPr>
-          <w:color w:val="000000" w:themeColor="text1"/>
-          <w:szCs w:val="22"/>
-        </w:rPr>
-        <w:t>outputs</w:t>
-      </w:r>
-      <w:r>
-        <w:rPr>
-          <w:color w:val="000000" w:themeColor="text1"/>
-          <w:szCs w:val="22"/>
-        </w:rPr>
         <w:t>.</w:t>
       </w:r>
     </w:p>
@@ -5762,7 +6755,15 @@
         <w:fldChar w:fldCharType="end"/>
       </w:r>
       <w:r>
-        <w:t>. In this project, the team is using the CVX solver to implement the secure state estimator because it is compatible with Matlab and Simulink. The team’s goal is not to improve the state estimation algorithm; the aim is to implement a pre-existing algorithm that has only been tested in simulation and valid the algorithm in hardware.</w:t>
+        <w:t xml:space="preserve">. In this project, the team is using the CVX solver to implement the secure state estimator because it is compatible with </w:t>
+      </w:r>
+      <w:proofErr w:type="spellStart"/>
+      <w:r>
+        <w:t>Matlab</w:t>
+      </w:r>
+      <w:proofErr w:type="spellEnd"/>
+      <w:r>
+        <w:t xml:space="preserve"> and Simulink. The team’s goal is not to improve the state estimation algorithm; the aim is to implement a pre-existing algorithm that has only been tested in simulation and valid the algorithm in hardware.</w:t>
       </w:r>
     </w:p>
     <w:p/>
@@ -5770,14 +6771,14 @@
       <w:pPr>
         <w:pStyle w:val="Heading1"/>
       </w:pPr>
-      <w:bookmarkStart w:id="18" w:name="_Ref274917913"/>
-      <w:bookmarkStart w:id="19" w:name="_Toc467875991"/>
+      <w:bookmarkStart w:id="19" w:name="_Ref274917913"/>
+      <w:bookmarkStart w:id="20" w:name="_Toc467875991"/>
       <w:r>
         <w:lastRenderedPageBreak/>
         <w:t>design alternatives</w:t>
       </w:r>
-      <w:bookmarkEnd w:id="18"/>
       <w:bookmarkEnd w:id="19"/>
+      <w:bookmarkEnd w:id="20"/>
     </w:p>
     <w:p>
       <w:pPr>
@@ -5785,63 +6786,42 @@
         <w:ind w:firstLine="540"/>
       </w:pPr>
       <w:r>
-        <w:t xml:space="preserve">The team </w:t>
-      </w:r>
-      <w:r>
-        <w:t>considered</w:t>
-      </w:r>
-      <w:r>
-        <w:t xml:space="preserve"> many options for the states of interest, the sensors to measure these states, the algorithm to perform state estimation</w:t>
-      </w:r>
-      <w:r>
-        <w:t>,</w:t>
-      </w:r>
-      <w:r>
-        <w:t xml:space="preserve"> and the type of quadrotor </w:t>
-      </w:r>
-      <w:r>
-        <w:t>and other flight hardware to purchase</w:t>
-      </w:r>
-      <w:r>
-        <w:t>.</w:t>
-      </w:r>
-      <w:r>
-        <w:t xml:space="preserve"> This section details the team’s process for selecting each of these components and the final implementation decision.</w:t>
+        <w:t>The team considered many options for the states of interest, the sensors to measure these states, the algorithm to perform state estimation, and the type of quadrotor and other flight hardware to purchase. This section details the team’s process for selecting each of these components and the final implementation decision.</w:t>
       </w:r>
     </w:p>
     <w:p>
       <w:pPr>
         <w:pStyle w:val="Heading2"/>
       </w:pPr>
-      <w:bookmarkStart w:id="20" w:name="_Toc467875992"/>
+      <w:bookmarkStart w:id="21" w:name="_Toc467875992"/>
       <w:r>
         <w:t>States of the quadrotor</w:t>
       </w:r>
-      <w:bookmarkEnd w:id="20"/>
+      <w:bookmarkEnd w:id="21"/>
     </w:p>
     <w:p>
       <w:pPr>
         <w:pStyle w:val="Heading2"/>
       </w:pPr>
-      <w:bookmarkStart w:id="21" w:name="_Toc467875993"/>
+      <w:bookmarkStart w:id="22" w:name="_Toc467875993"/>
       <w:r>
         <w:t>Sensors</w:t>
       </w:r>
-      <w:bookmarkEnd w:id="21"/>
+      <w:bookmarkEnd w:id="22"/>
     </w:p>
     <w:p>
       <w:pPr>
         <w:pStyle w:val="Heading2"/>
       </w:pPr>
-      <w:bookmarkStart w:id="22" w:name="_Toc467875994"/>
-      <w:commentRangeStart w:id="23"/>
+      <w:bookmarkStart w:id="23" w:name="_Toc467875994"/>
+      <w:commentRangeStart w:id="24"/>
       <w:r>
         <w:t>SSE</w:t>
       </w:r>
       <w:r>
         <w:t xml:space="preserve"> algorithm</w:t>
       </w:r>
-      <w:commentRangeEnd w:id="23"/>
+      <w:commentRangeEnd w:id="24"/>
       <w:r>
         <w:rPr>
           <w:rStyle w:val="CommentReference"/>
@@ -5849,9 +6829,9 @@
           <w:b w:val="0"/>
           <w:caps w:val="0"/>
         </w:rPr>
-        <w:commentReference w:id="23"/>
-      </w:r>
-      <w:bookmarkEnd w:id="22"/>
+        <w:commentReference w:id="24"/>
+      </w:r>
+      <w:bookmarkEnd w:id="23"/>
     </w:p>
     <w:p>
       <w:pPr>
@@ -5859,13 +6839,7 @@
         <w:ind w:firstLine="540"/>
       </w:pPr>
       <w:r>
-        <w:t xml:space="preserve">The team </w:t>
-      </w:r>
-      <w:r>
-        <w:t>considered</w:t>
-      </w:r>
-      <w:r>
-        <w:t xml:space="preserve"> two main approaches for the secure state estimation algorithm, based on literature suggested by the liaisons. The first algorithm uses concepts from compressed sensing and error correction over the reals to pose the estimation problem as a convex optimization problem</w:t>
+        <w:t>The team considered two main approaches for the secure state estimation algorithm, based on literature suggested by the liaisons. The first algorithm uses concepts from compressed sensing and error correction over the reals to pose the estimation problem as a convex optimization problem</w:t>
       </w:r>
       <w:r>
         <w:t xml:space="preserve"> </w:t>
@@ -5926,11 +6900,11 @@
       <w:pPr>
         <w:pStyle w:val="Heading3"/>
       </w:pPr>
-      <w:bookmarkStart w:id="24" w:name="_Toc467875995"/>
+      <w:bookmarkStart w:id="25" w:name="_Toc467875995"/>
       <w:r>
         <w:t>Convex Optimization</w:t>
       </w:r>
-      <w:bookmarkEnd w:id="24"/>
+      <w:bookmarkEnd w:id="25"/>
     </w:p>
     <w:p>
       <w:pPr>
@@ -5940,30 +6914,17 @@
       <w:r>
         <w:t xml:space="preserve">This secure state estimation algorithm is presented in </w:t>
       </w:r>
-      <w:r>
-        <w:fldChar w:fldCharType="begin"/>
-      </w:r>
-      <w:r>
-        <w:instrText xml:space="preserve"> REF _Ref461907416 </w:instrText>
-      </w:r>
-      <w:r>
-        <w:fldChar w:fldCharType="separate"/>
-      </w:r>
-      <w:r>
-        <w:t xml:space="preserve">Equation </w:t>
-      </w:r>
-      <w:r>
-        <w:rPr>
-          <w:noProof/>
-        </w:rPr>
-        <w:t>2</w:t>
-      </w:r>
-      <w:r>
-        <w:rPr>
-          <w:noProof/>
-        </w:rPr>
-        <w:fldChar w:fldCharType="end"/>
-      </w:r>
+      <w:fldSimple w:instr=" REF _Ref461907416 ">
+        <w:r>
+          <w:t xml:space="preserve">Equation </w:t>
+        </w:r>
+        <w:r>
+          <w:rPr>
+            <w:noProof/>
+          </w:rPr>
+          <w:t>2</w:t>
+        </w:r>
+      </w:fldSimple>
       <w:r>
         <w:t xml:space="preserve"> as a convex optimization problem:</w:t>
       </w:r>
@@ -5995,7 +6956,7 @@
                     <pic:cNvPicPr/>
                   </pic:nvPicPr>
                   <pic:blipFill>
-                    <a:blip r:embed="rId14"/>
+                    <a:blip r:embed="rId15"/>
                     <a:stretch>
                       <a:fillRect/>
                     </a:stretch>
@@ -6020,32 +6981,19 @@
       <w:pPr>
         <w:pStyle w:val="Caption"/>
       </w:pPr>
-      <w:bookmarkStart w:id="25" w:name="_Ref461907416"/>
+      <w:bookmarkStart w:id="26" w:name="_Ref461907416"/>
       <w:r>
         <w:t xml:space="preserve">Equation </w:t>
       </w:r>
-      <w:r>
-        <w:fldChar w:fldCharType="begin"/>
-      </w:r>
-      <w:r>
-        <w:instrText xml:space="preserve"> SEQ Equation \* ARABIC </w:instrText>
-      </w:r>
-      <w:r>
-        <w:fldChar w:fldCharType="separate"/>
-      </w:r>
-      <w:r>
-        <w:rPr>
-          <w:noProof/>
-        </w:rPr>
-        <w:t>1</w:t>
-      </w:r>
-      <w:r>
-        <w:rPr>
-          <w:noProof/>
-        </w:rPr>
-        <w:fldChar w:fldCharType="end"/>
-      </w:r>
-      <w:bookmarkEnd w:id="25"/>
+      <w:fldSimple w:instr=" SEQ Equation \* ARABIC ">
+        <w:r>
+          <w:rPr>
+            <w:noProof/>
+          </w:rPr>
+          <w:t>1</w:t>
+        </w:r>
+      </w:fldSimple>
+      <w:bookmarkEnd w:id="26"/>
       <w:r>
         <w:t xml:space="preserve"> | </w:t>
       </w:r>
@@ -6171,12 +7119,14 @@
       <w:r>
         <w:t xml:space="preserve"> (1 by the number of sensors); </w:t>
       </w:r>
+      <w:proofErr w:type="spellStart"/>
       <w:r>
         <w:rPr>
           <w:i/>
         </w:rPr>
         <w:t>argmin</w:t>
       </w:r>
+      <w:proofErr w:type="spellEnd"/>
       <w:r>
         <w:t xml:space="preserve"> for a vector </w:t>
       </w:r>
@@ -6362,7 +7312,7 @@
       <w:r>
         <w:t xml:space="preserve"> added to the control inputs </w:t>
       </w:r>
-      <w:commentRangeStart w:id="26"/>
+      <w:commentRangeStart w:id="27"/>
       <m:oMath>
         <m:d>
           <m:dPr>
@@ -6412,13 +7362,7 @@
               <w:rPr>
                 <w:rFonts w:ascii="Cambria Math" w:hAnsi="Cambria Math"/>
               </w:rPr>
-              <m:t xml:space="preserve"> | </m:t>
-            </m:r>
-            <m:r>
-              <w:rPr>
-                <w:rFonts w:ascii="Cambria Math" w:hAnsi="Cambria Math"/>
-              </w:rPr>
-              <m:t>B</m:t>
+              <m:t xml:space="preserve"> | B</m:t>
             </m:r>
             <m:sSup>
               <m:sSupPr>
@@ -6450,13 +7394,7 @@
               <w:rPr>
                 <w:rFonts w:ascii="Cambria Math" w:hAnsi="Cambria Math"/>
               </w:rPr>
-              <m:t xml:space="preserve"> | ⋯ |</m:t>
-            </m:r>
-            <m:r>
-              <w:rPr>
-                <w:rFonts w:ascii="Cambria Math" w:hAnsi="Cambria Math"/>
-              </w:rPr>
-              <m:t>B</m:t>
+              <m:t xml:space="preserve"> | ⋯ |B</m:t>
             </m:r>
             <m:sSup>
               <m:sSupPr>
@@ -6486,7 +7424,7 @@
             </m:sSup>
           </m:e>
         </m:d>
-        <w:commentRangeEnd w:id="26"/>
+        <w:commentRangeEnd w:id="27"/>
         <m:r>
           <m:rPr>
             <m:sty m:val="p"/>
@@ -6495,7 +7433,7 @@
             <w:rStyle w:val="CommentReference"/>
             <w:rFonts w:ascii="Cambria Math" w:hAnsi="Cambria Math"/>
           </w:rPr>
-          <w:commentReference w:id="26"/>
+          <w:commentReference w:id="27"/>
         </m:r>
       </m:oMath>
       <w:r>
@@ -6827,11 +7765,11 @@
       <w:pPr>
         <w:pStyle w:val="Heading3"/>
       </w:pPr>
-      <w:bookmarkStart w:id="27" w:name="_Toc467875996"/>
+      <w:bookmarkStart w:id="28" w:name="_Toc467875996"/>
       <w:r>
         <w:t>Satisfiability Modulo Theory for nonlinear systems</w:t>
       </w:r>
-      <w:bookmarkEnd w:id="27"/>
+      <w:bookmarkEnd w:id="28"/>
     </w:p>
     <w:p>
       <w:pPr>
@@ -6841,30 +7779,17 @@
       <w:r>
         <w:t xml:space="preserve">The other state estimation algorithm is formulated in </w:t>
       </w:r>
-      <w:r>
-        <w:fldChar w:fldCharType="begin"/>
-      </w:r>
-      <w:r>
-        <w:instrText xml:space="preserve"> REF _Ref461907430 </w:instrText>
-      </w:r>
-      <w:r>
-        <w:fldChar w:fldCharType="separate"/>
-      </w:r>
-      <w:r>
-        <w:t xml:space="preserve">Equation </w:t>
-      </w:r>
-      <w:r>
-        <w:rPr>
-          <w:noProof/>
-        </w:rPr>
-        <w:t>3</w:t>
-      </w:r>
-      <w:r>
-        <w:rPr>
-          <w:noProof/>
-        </w:rPr>
-        <w:fldChar w:fldCharType="end"/>
-      </w:r>
+      <w:fldSimple w:instr=" REF _Ref461907430 ">
+        <w:r>
+          <w:t xml:space="preserve">Equation </w:t>
+        </w:r>
+        <w:r>
+          <w:rPr>
+            <w:noProof/>
+          </w:rPr>
+          <w:t>3</w:t>
+        </w:r>
+      </w:fldSimple>
       <w:r>
         <w:t xml:space="preserve"> as a Boolean equality:</w:t>
       </w:r>
@@ -6896,7 +7821,7 @@
                     <pic:cNvPicPr/>
                   </pic:nvPicPr>
                   <pic:blipFill>
-                    <a:blip r:embed="rId15"/>
+                    <a:blip r:embed="rId16"/>
                     <a:stretch>
                       <a:fillRect/>
                     </a:stretch>
@@ -6921,32 +7846,19 @@
       <w:pPr>
         <w:pStyle w:val="Caption"/>
       </w:pPr>
-      <w:bookmarkStart w:id="28" w:name="_Ref461907430"/>
+      <w:bookmarkStart w:id="29" w:name="_Ref461907430"/>
       <w:r>
         <w:t xml:space="preserve">Equation </w:t>
       </w:r>
-      <w:r>
-        <w:fldChar w:fldCharType="begin"/>
-      </w:r>
-      <w:r>
-        <w:instrText xml:space="preserve"> SEQ Equation \* ARABIC </w:instrText>
-      </w:r>
-      <w:r>
-        <w:fldChar w:fldCharType="separate"/>
-      </w:r>
-      <w:r>
-        <w:rPr>
-          <w:noProof/>
-        </w:rPr>
-        <w:t>2</w:t>
-      </w:r>
-      <w:r>
-        <w:rPr>
-          <w:noProof/>
-        </w:rPr>
-        <w:fldChar w:fldCharType="end"/>
-      </w:r>
-      <w:bookmarkEnd w:id="28"/>
+      <w:fldSimple w:instr=" SEQ Equation \* ARABIC ">
+        <w:r>
+          <w:rPr>
+            <w:noProof/>
+          </w:rPr>
+          <w:t>2</w:t>
+        </w:r>
+      </w:fldSimple>
+      <w:bookmarkEnd w:id="29"/>
       <w:r>
         <w:t xml:space="preserve"> | </w:t>
       </w:r>
@@ -7026,7 +7938,15 @@
         </m:sSub>
       </m:oMath>
       <w:r>
-        <w:t xml:space="preserve"> is a Boolean value indicating whether sensor </w:t>
+        <w:t xml:space="preserve"> is a Boolean value ind</w:t>
+      </w:r>
+      <w:proofErr w:type="spellStart"/>
+      <w:r>
+        <w:t>icating</w:t>
+      </w:r>
+      <w:proofErr w:type="spellEnd"/>
+      <w:r>
+        <w:t xml:space="preserve"> whether sensor </w:t>
       </w:r>
       <m:oMath>
         <m:r>
@@ -7380,32 +8300,32 @@
       <w:pPr>
         <w:pStyle w:val="Heading2"/>
       </w:pPr>
-      <w:bookmarkStart w:id="29" w:name="_Toc467875997"/>
+      <w:bookmarkStart w:id="30" w:name="_Toc467875997"/>
       <w:r>
         <w:lastRenderedPageBreak/>
         <w:t>Hardware</w:t>
       </w:r>
-      <w:bookmarkEnd w:id="29"/>
+      <w:bookmarkEnd w:id="30"/>
     </w:p>
     <w:p>
       <w:pPr>
         <w:pStyle w:val="Heading3"/>
       </w:pPr>
-      <w:bookmarkStart w:id="30" w:name="_Toc467875998"/>
+      <w:bookmarkStart w:id="31" w:name="_Toc467875998"/>
       <w:r>
         <w:t>Quadrotor</w:t>
       </w:r>
-      <w:bookmarkEnd w:id="30"/>
+      <w:bookmarkEnd w:id="31"/>
     </w:p>
     <w:p>
       <w:pPr>
         <w:pStyle w:val="Heading3"/>
       </w:pPr>
-      <w:bookmarkStart w:id="31" w:name="_Toc467875999"/>
+      <w:bookmarkStart w:id="32" w:name="_Toc467875999"/>
       <w:r>
         <w:t>Flight controller and computer</w:t>
       </w:r>
-      <w:bookmarkEnd w:id="31"/>
+      <w:bookmarkEnd w:id="32"/>
     </w:p>
     <w:p>
       <w:pPr>
@@ -7425,14 +8345,14 @@
       <w:pPr>
         <w:pStyle w:val="Heading1"/>
       </w:pPr>
-      <w:bookmarkStart w:id="32" w:name="_Ref274917921"/>
-      <w:bookmarkStart w:id="33" w:name="_Toc467876000"/>
+      <w:bookmarkStart w:id="33" w:name="_Ref274917921"/>
+      <w:bookmarkStart w:id="34" w:name="_Toc467876000"/>
       <w:r>
         <w:lastRenderedPageBreak/>
         <w:t>Detailed design</w:t>
       </w:r>
-      <w:bookmarkEnd w:id="32"/>
       <w:bookmarkEnd w:id="33"/>
+      <w:bookmarkEnd w:id="34"/>
     </w:p>
     <w:p>
       <w:pPr>
@@ -7532,7 +8452,7 @@
       <w:pPr>
         <w:pStyle w:val="Caption"/>
       </w:pPr>
-      <w:bookmarkStart w:id="34" w:name="_Ref276499546"/>
+      <w:bookmarkStart w:id="35" w:name="_Ref276499546"/>
       <w:r>
         <w:t xml:space="preserve">Table </w:t>
       </w:r>
@@ -7554,7 +8474,7 @@
       <w:r>
         <w:fldChar w:fldCharType="end"/>
       </w:r>
-      <w:bookmarkEnd w:id="34"/>
+      <w:bookmarkEnd w:id="35"/>
       <w:r>
         <w:t xml:space="preserve"> Bill of Materials</w:t>
       </w:r>
@@ -7825,6 +8745,7 @@
                 <w:sz w:val="20"/>
               </w:rPr>
             </w:pPr>
+            <w:proofErr w:type="spellStart"/>
             <w:r>
               <w:rPr>
                 <w:rFonts w:ascii="Arial" w:hAnsi="Arial" w:cs="Arial"/>
@@ -7832,6 +8753,7 @@
               </w:rPr>
               <w:t>DigiKey</w:t>
             </w:r>
+            <w:proofErr w:type="spellEnd"/>
           </w:p>
         </w:tc>
         <w:tc>
@@ -7995,6 +8917,7 @@
                 <w:sz w:val="20"/>
               </w:rPr>
             </w:pPr>
+            <w:proofErr w:type="spellStart"/>
             <w:r>
               <w:rPr>
                 <w:rFonts w:ascii="Arial" w:hAnsi="Arial" w:cs="Arial"/>
@@ -8002,6 +8925,7 @@
               </w:rPr>
               <w:t>DigiKey</w:t>
             </w:r>
+            <w:proofErr w:type="spellEnd"/>
           </w:p>
         </w:tc>
         <w:tc>
@@ -8279,6 +9203,7 @@
                 <w:sz w:val="20"/>
               </w:rPr>
             </w:pPr>
+            <w:proofErr w:type="spellStart"/>
             <w:r>
               <w:rPr>
                 <w:rFonts w:ascii="Arial" w:hAnsi="Arial" w:cs="Arial"/>
@@ -8286,6 +9211,7 @@
               </w:rPr>
               <w:t>Jameco</w:t>
             </w:r>
+            <w:proofErr w:type="spellEnd"/>
           </w:p>
         </w:tc>
         <w:tc>
@@ -8500,72 +9426,72 @@
       <w:pPr>
         <w:pStyle w:val="Heading2"/>
       </w:pPr>
-      <w:bookmarkStart w:id="35" w:name="_Toc467876001"/>
+      <w:bookmarkStart w:id="36" w:name="_Toc467876001"/>
       <w:r>
         <w:lastRenderedPageBreak/>
         <w:t>Simulation</w:t>
       </w:r>
-      <w:bookmarkEnd w:id="35"/>
+      <w:bookmarkEnd w:id="36"/>
     </w:p>
     <w:p>
       <w:pPr>
         <w:pStyle w:val="Heading3"/>
       </w:pPr>
-      <w:bookmarkStart w:id="36" w:name="_Toc467876002"/>
+      <w:bookmarkStart w:id="37" w:name="_Toc467876002"/>
       <w:r>
         <w:t>Dynamic Model</w:t>
       </w:r>
-      <w:bookmarkEnd w:id="36"/>
+      <w:bookmarkEnd w:id="37"/>
     </w:p>
     <w:p>
       <w:pPr>
         <w:pStyle w:val="Heading3"/>
       </w:pPr>
-      <w:bookmarkStart w:id="37" w:name="_Toc467876003"/>
-      <w:commentRangeStart w:id="38"/>
+      <w:bookmarkStart w:id="38" w:name="_Toc467876003"/>
+      <w:commentRangeStart w:id="39"/>
       <w:r>
         <w:t>Closed-loop simulation</w:t>
       </w:r>
-      <w:commentRangeEnd w:id="38"/>
+      <w:commentRangeEnd w:id="39"/>
       <w:r>
         <w:rPr>
           <w:rStyle w:val="CommentReference"/>
           <w:rFonts w:ascii="Times New Roman" w:hAnsi="Times New Roman"/>
           <w:b w:val="0"/>
         </w:rPr>
-        <w:commentReference w:id="38"/>
-      </w:r>
-      <w:bookmarkEnd w:id="37"/>
+        <w:commentReference w:id="39"/>
+      </w:r>
+      <w:bookmarkEnd w:id="38"/>
     </w:p>
     <w:p>
       <w:pPr>
         <w:pStyle w:val="Heading3"/>
       </w:pPr>
-      <w:bookmarkStart w:id="39" w:name="_Toc467876004"/>
+      <w:bookmarkStart w:id="40" w:name="_Toc467876004"/>
       <w:r>
         <w:t>Closed-loop simulation with SSE</w:t>
       </w:r>
-      <w:bookmarkEnd w:id="39"/>
+      <w:bookmarkEnd w:id="40"/>
     </w:p>
     <w:p>
       <w:pPr>
         <w:pStyle w:val="Heading2"/>
       </w:pPr>
-      <w:bookmarkStart w:id="40" w:name="_Toc467876005"/>
+      <w:bookmarkStart w:id="41" w:name="_Toc467876005"/>
       <w:r>
         <w:t>Hardware implementation</w:t>
       </w:r>
-      <w:bookmarkEnd w:id="40"/>
+      <w:bookmarkEnd w:id="41"/>
     </w:p>
     <w:p>
       <w:pPr>
         <w:pStyle w:val="Heading3"/>
       </w:pPr>
-      <w:bookmarkStart w:id="41" w:name="_Toc467876006"/>
+      <w:bookmarkStart w:id="42" w:name="_Toc467876006"/>
       <w:r>
         <w:t>Onboard computer</w:t>
       </w:r>
-      <w:bookmarkEnd w:id="41"/>
+      <w:bookmarkEnd w:id="42"/>
     </w:p>
     <w:p>
       <w:pPr>
@@ -8595,11 +9521,11 @@
       <w:pPr>
         <w:pStyle w:val="Heading3"/>
       </w:pPr>
-      <w:bookmarkStart w:id="42" w:name="_Toc467876007"/>
+      <w:bookmarkStart w:id="43" w:name="_Toc467876007"/>
       <w:r>
         <w:t>Sensors</w:t>
       </w:r>
-      <w:bookmarkEnd w:id="42"/>
+      <w:bookmarkEnd w:id="43"/>
     </w:p>
     <w:p>
       <w:pPr>
@@ -8621,49 +9547,54 @@
       <w:pPr>
         <w:pStyle w:val="Heading4"/>
       </w:pPr>
-      <w:r>
-        <w:t>Optitrack vision system</w:t>
+      <w:proofErr w:type="spellStart"/>
+      <w:r>
+        <w:t>Optitrack</w:t>
+      </w:r>
+      <w:proofErr w:type="spellEnd"/>
+      <w:r>
+        <w:t xml:space="preserve"> vision system</w:t>
       </w:r>
     </w:p>
     <w:p>
       <w:pPr>
         <w:pStyle w:val="Heading3"/>
       </w:pPr>
-      <w:bookmarkStart w:id="43" w:name="_Toc467876008"/>
+      <w:bookmarkStart w:id="44" w:name="_Toc467876008"/>
       <w:r>
         <w:t>Quadrotor</w:t>
       </w:r>
-      <w:bookmarkEnd w:id="43"/>
+      <w:bookmarkEnd w:id="44"/>
     </w:p>
     <w:p>
       <w:pPr>
         <w:pStyle w:val="Heading3"/>
       </w:pPr>
-      <w:bookmarkStart w:id="44" w:name="_Toc467876009"/>
+      <w:bookmarkStart w:id="45" w:name="_Toc467876009"/>
       <w:r>
         <w:t>Controller</w:t>
       </w:r>
-      <w:bookmarkEnd w:id="44"/>
+      <w:bookmarkEnd w:id="45"/>
     </w:p>
     <w:p>
       <w:pPr>
         <w:pStyle w:val="Heading3"/>
       </w:pPr>
-      <w:bookmarkStart w:id="45" w:name="_Toc467876010"/>
+      <w:bookmarkStart w:id="46" w:name="_Toc467876010"/>
       <w:r>
         <w:t>RC receiver</w:t>
       </w:r>
-      <w:bookmarkEnd w:id="45"/>
+      <w:bookmarkEnd w:id="46"/>
     </w:p>
     <w:p>
       <w:pPr>
         <w:pStyle w:val="Heading3"/>
       </w:pPr>
-      <w:bookmarkStart w:id="46" w:name="_Toc467876011"/>
+      <w:bookmarkStart w:id="47" w:name="_Toc467876011"/>
       <w:r>
         <w:t>Power grid</w:t>
       </w:r>
-      <w:bookmarkEnd w:id="46"/>
+      <w:bookmarkEnd w:id="47"/>
     </w:p>
     <w:p>
       <w:pPr>
@@ -8684,86 +9615,86 @@
       <w:pPr>
         <w:pStyle w:val="Heading1"/>
       </w:pPr>
-      <w:bookmarkStart w:id="47" w:name="_Toc467876012"/>
+      <w:bookmarkStart w:id="48" w:name="_Toc467876012"/>
       <w:r>
         <w:lastRenderedPageBreak/>
         <w:t>Results</w:t>
       </w:r>
-      <w:bookmarkEnd w:id="47"/>
+      <w:bookmarkEnd w:id="48"/>
     </w:p>
     <w:p/>
     <w:p>
       <w:pPr>
         <w:pStyle w:val="Heading2"/>
       </w:pPr>
-      <w:bookmarkStart w:id="48" w:name="_Toc467876013"/>
+      <w:bookmarkStart w:id="49" w:name="_Toc467876013"/>
       <w:r>
         <w:t>Dynamic model</w:t>
       </w:r>
-      <w:bookmarkEnd w:id="48"/>
+      <w:bookmarkEnd w:id="49"/>
     </w:p>
     <w:p>
       <w:pPr>
         <w:pStyle w:val="Heading2"/>
       </w:pPr>
-      <w:bookmarkStart w:id="49" w:name="_Toc467876014"/>
+      <w:bookmarkStart w:id="50" w:name="_Toc467876014"/>
       <w:r>
         <w:t>Closed-loop simulation</w:t>
       </w:r>
-      <w:bookmarkEnd w:id="49"/>
+      <w:bookmarkEnd w:id="50"/>
     </w:p>
     <w:p>
       <w:pPr>
         <w:pStyle w:val="Heading2"/>
       </w:pPr>
-      <w:bookmarkStart w:id="50" w:name="_Toc467876015"/>
+      <w:bookmarkStart w:id="51" w:name="_Toc467876015"/>
       <w:r>
         <w:t>SSE algorithm</w:t>
       </w:r>
-      <w:bookmarkEnd w:id="50"/>
+      <w:bookmarkEnd w:id="51"/>
     </w:p>
     <w:p>
       <w:pPr>
         <w:pStyle w:val="Heading2"/>
       </w:pPr>
-      <w:bookmarkStart w:id="51" w:name="_Toc467876016"/>
+      <w:bookmarkStart w:id="52" w:name="_Toc467876016"/>
       <w:r>
         <w:t>Sensor data</w:t>
       </w:r>
-      <w:bookmarkEnd w:id="51"/>
+      <w:bookmarkEnd w:id="52"/>
     </w:p>
     <w:p>
       <w:pPr>
         <w:pStyle w:val="Heading3"/>
       </w:pPr>
-      <w:bookmarkStart w:id="52" w:name="_Toc467876017"/>
+      <w:bookmarkStart w:id="53" w:name="_Toc467876017"/>
       <w:r>
         <w:t>9DOF sensor</w:t>
       </w:r>
-      <w:bookmarkEnd w:id="52"/>
+      <w:bookmarkEnd w:id="53"/>
     </w:p>
     <w:p>
       <w:pPr>
         <w:pStyle w:val="Heading3"/>
       </w:pPr>
-      <w:bookmarkStart w:id="53" w:name="_Toc467876018"/>
+      <w:bookmarkStart w:id="54" w:name="_Toc467876018"/>
       <w:r>
         <w:t>Laser scanner</w:t>
       </w:r>
-      <w:bookmarkEnd w:id="53"/>
+      <w:bookmarkEnd w:id="54"/>
     </w:p>
     <w:p>
       <w:pPr>
         <w:pStyle w:val="Heading1"/>
       </w:pPr>
-      <w:bookmarkStart w:id="54" w:name="_Ref274917941"/>
-      <w:bookmarkStart w:id="55" w:name="_Toc467876019"/>
+      <w:bookmarkStart w:id="55" w:name="_Ref274917941"/>
+      <w:bookmarkStart w:id="56" w:name="_Toc467876019"/>
       <w:r>
         <w:lastRenderedPageBreak/>
         <w:t>Project Management</w:t>
       </w:r>
-      <w:bookmarkEnd w:id="54"/>
       <w:bookmarkEnd w:id="55"/>
+      <w:bookmarkEnd w:id="56"/>
     </w:p>
     <w:p>
       <w:pPr>
@@ -8783,11 +9714,19 @@
         </w:rPr>
         <w:t xml:space="preserve">  You also are likely to have a much better sense of which parts of the project are easy and which parts are hard.  This section is a good place to critically reflect on how the fall semester </w:t>
       </w:r>
+      <w:proofErr w:type="gramStart"/>
       <w:r>
         <w:rPr>
           <w:i/>
         </w:rPr>
-        <w:t>actually proceeded in comparison to your plan and to use the experience to create an effective spring plan.</w:t>
+        <w:t>actually proceeded</w:t>
+      </w:r>
+      <w:proofErr w:type="gramEnd"/>
+      <w:r>
+        <w:rPr>
+          <w:i/>
+        </w:rPr>
+        <w:t xml:space="preserve"> in comparison to your plan and to use the experience to create an effective spring plan.</w:t>
       </w:r>
     </w:p>
     <w:p/>
@@ -8812,11 +9751,11 @@
       <w:pPr>
         <w:pStyle w:val="Heading2"/>
       </w:pPr>
-      <w:bookmarkStart w:id="56" w:name="_Toc467876020"/>
+      <w:bookmarkStart w:id="57" w:name="_Toc467876020"/>
       <w:r>
         <w:t>Fall progress</w:t>
       </w:r>
-      <w:bookmarkEnd w:id="56"/>
+      <w:bookmarkEnd w:id="57"/>
     </w:p>
     <w:p>
       <w:pPr>
@@ -11946,7 +12885,7 @@
           <w:rPr>
             <w:noProof/>
           </w:rPr>
-          <w:t>1</w:t>
+          <w:t>2</w:t>
         </w:r>
       </w:fldSimple>
       <w:r>
@@ -11957,11 +12896,11 @@
       <w:pPr>
         <w:pStyle w:val="Heading2"/>
       </w:pPr>
-      <w:bookmarkStart w:id="57" w:name="_Toc467876021"/>
+      <w:bookmarkStart w:id="58" w:name="_Toc467876021"/>
       <w:r>
         <w:t>Spring overview</w:t>
       </w:r>
-      <w:bookmarkEnd w:id="57"/>
+      <w:bookmarkEnd w:id="58"/>
     </w:p>
     <w:p>
       <w:pPr>
@@ -11975,11 +12914,11 @@
       <w:pPr>
         <w:pStyle w:val="Heading2"/>
       </w:pPr>
-      <w:bookmarkStart w:id="58" w:name="_Toc467876022"/>
+      <w:bookmarkStart w:id="59" w:name="_Toc467876022"/>
       <w:r>
         <w:t>Work breakdown structure</w:t>
       </w:r>
-      <w:bookmarkEnd w:id="58"/>
+      <w:bookmarkEnd w:id="59"/>
     </w:p>
     <w:p>
       <w:pPr>
@@ -12030,7 +12969,7 @@
       <w:pPr>
         <w:pStyle w:val="Caption"/>
       </w:pPr>
-      <w:bookmarkStart w:id="59" w:name="_Ref270322113"/>
+      <w:bookmarkStart w:id="60" w:name="_Ref270322113"/>
       <w:r>
         <w:t xml:space="preserve">Figure </w:t>
       </w:r>
@@ -12047,12 +12986,12 @@
         <w:rPr>
           <w:noProof/>
         </w:rPr>
-        <w:t>1</w:t>
+        <w:t>3</w:t>
       </w:r>
       <w:r>
         <w:fldChar w:fldCharType="end"/>
       </w:r>
-      <w:bookmarkEnd w:id="59"/>
+      <w:bookmarkEnd w:id="60"/>
       <w:r>
         <w:t xml:space="preserve"> </w:t>
       </w:r>
@@ -12067,11 +13006,11 @@
       <w:pPr>
         <w:pStyle w:val="Heading2"/>
       </w:pPr>
-      <w:bookmarkStart w:id="60" w:name="_Toc467876023"/>
+      <w:bookmarkStart w:id="61" w:name="_Toc467876023"/>
       <w:r>
         <w:t>Schedule</w:t>
       </w:r>
-      <w:bookmarkEnd w:id="60"/>
+      <w:bookmarkEnd w:id="61"/>
     </w:p>
     <w:p>
       <w:pPr>
@@ -12093,7 +13032,7 @@
           <w:rPr>
             <w:noProof/>
           </w:rPr>
-          <w:t>2</w:t>
+          <w:t>4</w:t>
         </w:r>
       </w:fldSimple>
       <w:r>
@@ -12110,7 +13049,7 @@
       <w:pPr>
         <w:pStyle w:val="Caption"/>
       </w:pPr>
-      <w:bookmarkStart w:id="61" w:name="_Ref270322722"/>
+      <w:bookmarkStart w:id="62" w:name="_Ref270322722"/>
       <w:r>
         <w:t xml:space="preserve">Figure </w:t>
       </w:r>
@@ -12127,12 +13066,12 @@
         <w:rPr>
           <w:noProof/>
         </w:rPr>
-        <w:t>2</w:t>
+        <w:t>5</w:t>
       </w:r>
       <w:r>
         <w:fldChar w:fldCharType="end"/>
       </w:r>
-      <w:bookmarkEnd w:id="61"/>
+      <w:bookmarkEnd w:id="62"/>
       <w:r>
         <w:t xml:space="preserve"> </w:t>
       </w:r>
@@ -12150,18 +13089,26 @@
       <w:pPr>
         <w:pStyle w:val="Heading2"/>
       </w:pPr>
-      <w:bookmarkStart w:id="62" w:name="_Toc467876024"/>
+      <w:bookmarkStart w:id="63" w:name="_Toc467876024"/>
       <w:r>
         <w:t>Division of labor</w:t>
       </w:r>
-      <w:bookmarkEnd w:id="62"/>
+      <w:bookmarkEnd w:id="63"/>
     </w:p>
     <w:p>
       <w:pPr>
         <w:pStyle w:val="BodyText"/>
       </w:pPr>
       <w:r>
-        <w:t>[Similar to work plan, but for spring semester tasks]</w:t>
+        <w:t>[</w:t>
+      </w:r>
+      <w:proofErr w:type="gramStart"/>
+      <w:r>
+        <w:t>Similar to</w:t>
+      </w:r>
+      <w:proofErr w:type="gramEnd"/>
+      <w:r>
+        <w:t xml:space="preserve"> work plan, but for spring semester tasks]</w:t>
       </w:r>
     </w:p>
     <w:p>
@@ -12675,12 +13622,12 @@
       <w:pPr>
         <w:pStyle w:val="Heading1"/>
       </w:pPr>
-      <w:bookmarkStart w:id="63" w:name="_Toc467876025"/>
+      <w:bookmarkStart w:id="64" w:name="_Toc467876025"/>
       <w:r>
         <w:lastRenderedPageBreak/>
         <w:t>References</w:t>
       </w:r>
-      <w:bookmarkEnd w:id="63"/>
+      <w:bookmarkEnd w:id="64"/>
     </w:p>
     <w:p>
       <w:pPr>
@@ -12904,7 +13851,21 @@
         <w:rPr>
           <w:szCs w:val="24"/>
         </w:rPr>
-        <w:t xml:space="preserve">S. P. Boyd and L. Vandenberghe, </w:t>
+        <w:t xml:space="preserve">S. P. Boyd and L. </w:t>
+      </w:r>
+      <w:proofErr w:type="spellStart"/>
+      <w:r>
+        <w:rPr>
+          <w:szCs w:val="24"/>
+        </w:rPr>
+        <w:t>Vandenberghe</w:t>
+      </w:r>
+      <w:proofErr w:type="spellEnd"/>
+      <w:r>
+        <w:rPr>
+          <w:szCs w:val="24"/>
+        </w:rPr>
+        <w:t xml:space="preserve">, </w:t>
       </w:r>
       <w:r>
         <w:rPr>
@@ -12918,7 +13879,21 @@
         <w:rPr>
           <w:szCs w:val="24"/>
         </w:rPr>
-        <w:t>. Cambridge, UK ; New York: Cambridge University Press, 2004.</w:t>
+        <w:t xml:space="preserve">. Cambridge, </w:t>
+      </w:r>
+      <w:proofErr w:type="gramStart"/>
+      <w:r>
+        <w:rPr>
+          <w:szCs w:val="24"/>
+        </w:rPr>
+        <w:t>UK ;</w:t>
+      </w:r>
+      <w:proofErr w:type="gramEnd"/>
+      <w:r>
+        <w:rPr>
+          <w:szCs w:val="24"/>
+        </w:rPr>
+        <w:t xml:space="preserve"> New York: Cambridge University Press, 2004.</w:t>
       </w:r>
     </w:p>
     <w:p>
@@ -12945,7 +13920,49 @@
         <w:rPr>
           <w:szCs w:val="24"/>
         </w:rPr>
-        <w:t xml:space="preserve">H. Fawzi, P. Tabuada, and S. Diggavi, “Secure estimation and control for cyber-physical systems under adversarial attacks,” </w:t>
+        <w:t xml:space="preserve">H. </w:t>
+      </w:r>
+      <w:proofErr w:type="spellStart"/>
+      <w:r>
+        <w:rPr>
+          <w:szCs w:val="24"/>
+        </w:rPr>
+        <w:t>Fawzi</w:t>
+      </w:r>
+      <w:proofErr w:type="spellEnd"/>
+      <w:r>
+        <w:rPr>
+          <w:szCs w:val="24"/>
+        </w:rPr>
+        <w:t xml:space="preserve">, P. </w:t>
+      </w:r>
+      <w:proofErr w:type="spellStart"/>
+      <w:r>
+        <w:rPr>
+          <w:szCs w:val="24"/>
+        </w:rPr>
+        <w:t>Tabuada</w:t>
+      </w:r>
+      <w:proofErr w:type="spellEnd"/>
+      <w:r>
+        <w:rPr>
+          <w:szCs w:val="24"/>
+        </w:rPr>
+        <w:t xml:space="preserve">, and S. </w:t>
+      </w:r>
+      <w:proofErr w:type="spellStart"/>
+      <w:r>
+        <w:rPr>
+          <w:szCs w:val="24"/>
+        </w:rPr>
+        <w:t>Diggavi</w:t>
+      </w:r>
+      <w:proofErr w:type="spellEnd"/>
+      <w:r>
+        <w:rPr>
+          <w:szCs w:val="24"/>
+        </w:rPr>
+        <w:t xml:space="preserve">, “Secure estimation and control for cyber-physical systems under adversarial attacks,” </w:t>
       </w:r>
       <w:r>
         <w:rPr>
@@ -12986,7 +14003,91 @@
         <w:rPr>
           <w:szCs w:val="24"/>
         </w:rPr>
-        <w:t xml:space="preserve">Y. Shoukry, P. Nuzzo, N. Bezzo, A. L. Sangiovanni-Vincentelli, S. A. Seshia, and P. Tabuada, “Secure state reconstruction in differentially flat systems under sensor attacks using satisfiability modulo theory solving,” in </w:t>
+        <w:t xml:space="preserve">Y. </w:t>
+      </w:r>
+      <w:proofErr w:type="spellStart"/>
+      <w:r>
+        <w:rPr>
+          <w:szCs w:val="24"/>
+        </w:rPr>
+        <w:t>Shoukry</w:t>
+      </w:r>
+      <w:proofErr w:type="spellEnd"/>
+      <w:r>
+        <w:rPr>
+          <w:szCs w:val="24"/>
+        </w:rPr>
+        <w:t xml:space="preserve">, P. </w:t>
+      </w:r>
+      <w:proofErr w:type="spellStart"/>
+      <w:r>
+        <w:rPr>
+          <w:szCs w:val="24"/>
+        </w:rPr>
+        <w:t>Nuzzo</w:t>
+      </w:r>
+      <w:proofErr w:type="spellEnd"/>
+      <w:r>
+        <w:rPr>
+          <w:szCs w:val="24"/>
+        </w:rPr>
+        <w:t xml:space="preserve">, N. </w:t>
+      </w:r>
+      <w:proofErr w:type="spellStart"/>
+      <w:r>
+        <w:rPr>
+          <w:szCs w:val="24"/>
+        </w:rPr>
+        <w:t>Bezzo</w:t>
+      </w:r>
+      <w:proofErr w:type="spellEnd"/>
+      <w:r>
+        <w:rPr>
+          <w:szCs w:val="24"/>
+        </w:rPr>
+        <w:t xml:space="preserve">, A. L. </w:t>
+      </w:r>
+      <w:proofErr w:type="spellStart"/>
+      <w:r>
+        <w:rPr>
+          <w:szCs w:val="24"/>
+        </w:rPr>
+        <w:t>Sangiovanni-Vincentelli</w:t>
+      </w:r>
+      <w:proofErr w:type="spellEnd"/>
+      <w:r>
+        <w:rPr>
+          <w:szCs w:val="24"/>
+        </w:rPr>
+        <w:t xml:space="preserve">, S. A. </w:t>
+      </w:r>
+      <w:proofErr w:type="spellStart"/>
+      <w:r>
+        <w:rPr>
+          <w:szCs w:val="24"/>
+        </w:rPr>
+        <w:t>Seshia</w:t>
+      </w:r>
+      <w:proofErr w:type="spellEnd"/>
+      <w:r>
+        <w:rPr>
+          <w:szCs w:val="24"/>
+        </w:rPr>
+        <w:t xml:space="preserve">, and P. </w:t>
+      </w:r>
+      <w:proofErr w:type="spellStart"/>
+      <w:r>
+        <w:rPr>
+          <w:szCs w:val="24"/>
+        </w:rPr>
+        <w:t>Tabuada</w:t>
+      </w:r>
+      <w:proofErr w:type="spellEnd"/>
+      <w:r>
+        <w:rPr>
+          <w:szCs w:val="24"/>
+        </w:rPr>
+        <w:t xml:space="preserve">, “Secure state reconstruction in differentially flat systems under sensor attacks using satisfiability modulo theory solving,” in </w:t>
       </w:r>
       <w:r>
         <w:rPr>
@@ -13004,7 +14105,7 @@
       </w:r>
     </w:p>
     <w:sectPr>
-      <w:footerReference w:type="default" r:id="rId16"/>
+      <w:footerReference w:type="default" r:id="rId17"/>
       <w:pgSz w:w="12240" w:h="15840" w:code="1"/>
       <w:pgMar w:top="1440" w:right="1440" w:bottom="1440" w:left="1800" w:header="720" w:footer="720" w:gutter="0"/>
       <w:pgNumType w:start="1"/>
@@ -13015,8 +14116,8 @@
 </file>
 
 <file path=word/comments.xml><?xml version="1.0" encoding="utf-8"?>
-<w:comments xmlns:wpc="http://schemas.microsoft.com/office/word/2010/wordprocessingCanvas" xmlns:cx="http://schemas.microsoft.com/office/drawing/2014/chartex" xmlns:cx1="http://schemas.microsoft.com/office/drawing/2015/9/8/chartex" xmlns:cx2="http://schemas.microsoft.com/office/drawing/2015/10/21/chartex" xmlns:cx3="http://schemas.microsoft.com/office/drawing/2016/5/9/chartex" xmlns:cx4="http://schemas.microsoft.com/office/drawing/2016/5/10/chartex" xmlns:cx5="http://schemas.microsoft.com/office/drawing/2016/5/11/chartex" xmlns:mc="http://schemas.openxmlformats.org/markup-compatibility/2006" xmlns:o="urn:schemas-microsoft-com:office:office" xmlns:r="http://schemas.openxmlformats.org/officeDocument/2006/relationships" xmlns:m="http://schemas.openxmlformats.org/officeDocument/2006/math" xmlns:v="urn:schemas-microsoft-com:vml" xmlns:wp14="http://schemas.microsoft.com/office/word/2010/wordprocessingDrawing" xmlns:wp="http://schemas.openxmlformats.org/drawingml/2006/wordprocessingDrawing" xmlns:w10="urn:schemas-microsoft-com:office:word" xmlns:w="http://schemas.openxmlformats.org/wordprocessingml/2006/main" xmlns:w14="http://schemas.microsoft.com/office/word/2010/wordml" xmlns:w15="http://schemas.microsoft.com/office/word/2012/wordml" xmlns:w16se="http://schemas.microsoft.com/office/word/2015/wordml/symex" xmlns:wpg="http://schemas.microsoft.com/office/word/2010/wordprocessingGroup" xmlns:wpi="http://schemas.microsoft.com/office/word/2010/wordprocessingInk" xmlns:wne="http://schemas.microsoft.com/office/word/2006/wordml" xmlns:wps="http://schemas.microsoft.com/office/word/2010/wordprocessingShape" mc:Ignorable="w14 w15 w16se wp14">
-  <w:comment w:id="23" w:author="Paige Rinnert" w:date="2016-11-25T21:58:00Z" w:initials="PR">
+<w:comments xmlns:wpc="http://schemas.microsoft.com/office/word/2010/wordprocessingCanvas" xmlns:mo="http://schemas.microsoft.com/office/mac/office/2008/main" xmlns:mc="http://schemas.openxmlformats.org/markup-compatibility/2006" xmlns:mv="urn:schemas-microsoft-com:mac:vml" xmlns:o="urn:schemas-microsoft-com:office:office" xmlns:r="http://schemas.openxmlformats.org/officeDocument/2006/relationships" xmlns:m="http://schemas.openxmlformats.org/officeDocument/2006/math" xmlns:v="urn:schemas-microsoft-com:vml" xmlns:wp14="http://schemas.microsoft.com/office/word/2010/wordprocessingDrawing" xmlns:wp="http://schemas.openxmlformats.org/drawingml/2006/wordprocessingDrawing" xmlns:w10="urn:schemas-microsoft-com:office:word" xmlns:w="http://schemas.openxmlformats.org/wordprocessingml/2006/main" xmlns:w14="http://schemas.microsoft.com/office/word/2010/wordml" xmlns:w15="http://schemas.microsoft.com/office/word/2012/wordml" xmlns:wpg="http://schemas.microsoft.com/office/word/2010/wordprocessingGroup" xmlns:wpi="http://schemas.microsoft.com/office/word/2010/wordprocessingInk" xmlns:wne="http://schemas.microsoft.com/office/word/2006/wordml" xmlns:wps="http://schemas.microsoft.com/office/word/2010/wordprocessingShape" mc:Ignorable="w14 w15 wp14">
+  <w:comment w:id="24" w:author="Paige Rinnert" w:date="2016-11-25T21:58:00Z" w:initials="PR">
     <w:p>
       <w:pPr>
         <w:pStyle w:val="CommentText"/>
@@ -13032,7 +14133,7 @@
       </w:r>
     </w:p>
   </w:comment>
-  <w:comment w:id="26" w:author="Paige Rinnert" w:date="2016-11-25T22:19:00Z" w:initials="PR">
+  <w:comment w:id="27" w:author="Paige Rinnert" w:date="2016-11-25T22:19:00Z" w:initials="PR">
     <w:p>
       <w:pPr>
         <w:pStyle w:val="CommentText"/>
@@ -13048,7 +14149,7 @@
       </w:r>
     </w:p>
   </w:comment>
-  <w:comment w:id="38" w:author="Paige Rinnert" w:date="2016-11-22T12:40:00Z" w:initials="PR">
+  <w:comment w:id="39" w:author="Paige Rinnert" w:date="2016-11-22T12:40:00Z" w:initials="PR">
     <w:p>
       <w:pPr>
         <w:pStyle w:val="CommentText"/>
@@ -13068,7 +14169,7 @@
 </file>
 
 <file path=word/commentsExtended.xml><?xml version="1.0" encoding="utf-8"?>
-<w15:commentsEx xmlns:wpc="http://schemas.microsoft.com/office/word/2010/wordprocessingCanvas" xmlns:cx="http://schemas.microsoft.com/office/drawing/2014/chartex" xmlns:cx1="http://schemas.microsoft.com/office/drawing/2015/9/8/chartex" xmlns:cx2="http://schemas.microsoft.com/office/drawing/2015/10/21/chartex" xmlns:cx3="http://schemas.microsoft.com/office/drawing/2016/5/9/chartex" xmlns:cx4="http://schemas.microsoft.com/office/drawing/2016/5/10/chartex" xmlns:cx5="http://schemas.microsoft.com/office/drawing/2016/5/11/chartex" xmlns:mc="http://schemas.openxmlformats.org/markup-compatibility/2006" xmlns:o="urn:schemas-microsoft-com:office:office" xmlns:r="http://schemas.openxmlformats.org/officeDocument/2006/relationships" xmlns:m="http://schemas.openxmlformats.org/officeDocument/2006/math" xmlns:v="urn:schemas-microsoft-com:vml" xmlns:wp14="http://schemas.microsoft.com/office/word/2010/wordprocessingDrawing" xmlns:wp="http://schemas.openxmlformats.org/drawingml/2006/wordprocessingDrawing" xmlns:w10="urn:schemas-microsoft-com:office:word" xmlns:w="http://schemas.openxmlformats.org/wordprocessingml/2006/main" xmlns:w14="http://schemas.microsoft.com/office/word/2010/wordml" xmlns:w15="http://schemas.microsoft.com/office/word/2012/wordml" xmlns:w16se="http://schemas.microsoft.com/office/word/2015/wordml/symex" xmlns:wpg="http://schemas.microsoft.com/office/word/2010/wordprocessingGroup" xmlns:wpi="http://schemas.microsoft.com/office/word/2010/wordprocessingInk" xmlns:wne="http://schemas.microsoft.com/office/word/2006/wordml" xmlns:wps="http://schemas.microsoft.com/office/word/2010/wordprocessingShape" mc:Ignorable="w14 w15 w16se wp14">
+<w15:commentsEx xmlns:wpc="http://schemas.microsoft.com/office/word/2010/wordprocessingCanvas" xmlns:mo="http://schemas.microsoft.com/office/mac/office/2008/main" xmlns:mc="http://schemas.openxmlformats.org/markup-compatibility/2006" xmlns:mv="urn:schemas-microsoft-com:mac:vml" xmlns:o="urn:schemas-microsoft-com:office:office" xmlns:r="http://schemas.openxmlformats.org/officeDocument/2006/relationships" xmlns:m="http://schemas.openxmlformats.org/officeDocument/2006/math" xmlns:v="urn:schemas-microsoft-com:vml" xmlns:wp14="http://schemas.microsoft.com/office/word/2010/wordprocessingDrawing" xmlns:wp="http://schemas.openxmlformats.org/drawingml/2006/wordprocessingDrawing" xmlns:w10="urn:schemas-microsoft-com:office:word" xmlns:w="http://schemas.openxmlformats.org/wordprocessingml/2006/main" xmlns:w14="http://schemas.microsoft.com/office/word/2010/wordml" xmlns:w15="http://schemas.microsoft.com/office/word/2012/wordml" xmlns:wpg="http://schemas.microsoft.com/office/word/2010/wordprocessingGroup" xmlns:wpi="http://schemas.microsoft.com/office/word/2010/wordprocessingInk" xmlns:wne="http://schemas.microsoft.com/office/word/2006/wordml" xmlns:wps="http://schemas.microsoft.com/office/word/2010/wordprocessingShape" mc:Ignorable="w14 w15 wp14">
   <w15:commentEx w15:paraId="708E6D5A" w15:done="0"/>
   <w15:commentEx w15:paraId="2F42D235" w15:done="0"/>
   <w15:commentEx w15:paraId="423B1857" w15:done="0"/>
@@ -13076,7 +14177,7 @@
 </file>
 
 <file path=word/endnotes.xml><?xml version="1.0" encoding="utf-8"?>
-<w:endnotes xmlns:wpc="http://schemas.microsoft.com/office/word/2010/wordprocessingCanvas" xmlns:cx="http://schemas.microsoft.com/office/drawing/2014/chartex" xmlns:cx1="http://schemas.microsoft.com/office/drawing/2015/9/8/chartex" xmlns:cx2="http://schemas.microsoft.com/office/drawing/2015/10/21/chartex" xmlns:cx3="http://schemas.microsoft.com/office/drawing/2016/5/9/chartex" xmlns:cx4="http://schemas.microsoft.com/office/drawing/2016/5/10/chartex" xmlns:cx5="http://schemas.microsoft.com/office/drawing/2016/5/11/chartex" xmlns:mc="http://schemas.openxmlformats.org/markup-compatibility/2006" xmlns:o="urn:schemas-microsoft-com:office:office" xmlns:r="http://schemas.openxmlformats.org/officeDocument/2006/relationships" xmlns:m="http://schemas.openxmlformats.org/officeDocument/2006/math" xmlns:v="urn:schemas-microsoft-com:vml" xmlns:wp14="http://schemas.microsoft.com/office/word/2010/wordprocessingDrawing" xmlns:wp="http://schemas.openxmlformats.org/drawingml/2006/wordprocessingDrawing" xmlns:w10="urn:schemas-microsoft-com:office:word" xmlns:w="http://schemas.openxmlformats.org/wordprocessingml/2006/main" xmlns:w14="http://schemas.microsoft.com/office/word/2010/wordml" xmlns:w15="http://schemas.microsoft.com/office/word/2012/wordml" xmlns:w16se="http://schemas.microsoft.com/office/word/2015/wordml/symex" xmlns:wpg="http://schemas.microsoft.com/office/word/2010/wordprocessingGroup" xmlns:wpi="http://schemas.microsoft.com/office/word/2010/wordprocessingInk" xmlns:wne="http://schemas.microsoft.com/office/word/2006/wordml" xmlns:wps="http://schemas.microsoft.com/office/word/2010/wordprocessingShape" mc:Ignorable="w14 w15 w16se wp14">
+<w:endnotes xmlns:wpc="http://schemas.microsoft.com/office/word/2010/wordprocessingCanvas" xmlns:mo="http://schemas.microsoft.com/office/mac/office/2008/main" xmlns:mc="http://schemas.openxmlformats.org/markup-compatibility/2006" xmlns:mv="urn:schemas-microsoft-com:mac:vml" xmlns:o="urn:schemas-microsoft-com:office:office" xmlns:r="http://schemas.openxmlformats.org/officeDocument/2006/relationships" xmlns:m="http://schemas.openxmlformats.org/officeDocument/2006/math" xmlns:v="urn:schemas-microsoft-com:vml" xmlns:wp14="http://schemas.microsoft.com/office/word/2010/wordprocessingDrawing" xmlns:wp="http://schemas.openxmlformats.org/drawingml/2006/wordprocessingDrawing" xmlns:w10="urn:schemas-microsoft-com:office:word" xmlns:w="http://schemas.openxmlformats.org/wordprocessingml/2006/main" xmlns:w14="http://schemas.microsoft.com/office/word/2010/wordml" xmlns:w15="http://schemas.microsoft.com/office/word/2012/wordml" xmlns:wpg="http://schemas.microsoft.com/office/word/2010/wordprocessingGroup" xmlns:wpi="http://schemas.microsoft.com/office/word/2010/wordprocessingInk" xmlns:wne="http://schemas.microsoft.com/office/word/2006/wordml" xmlns:wps="http://schemas.microsoft.com/office/word/2010/wordprocessingShape" mc:Ignorable="w14 w15 wp14">
   <w:endnote w:type="separator" w:id="-1">
     <w:p>
       <w:r>
@@ -13097,7 +14198,7 @@
 </file>
 
 <file path=word/footer1.xml><?xml version="1.0" encoding="utf-8"?>
-<w:ftr xmlns:wpc="http://schemas.microsoft.com/office/word/2010/wordprocessingCanvas" xmlns:cx="http://schemas.microsoft.com/office/drawing/2014/chartex" xmlns:cx1="http://schemas.microsoft.com/office/drawing/2015/9/8/chartex" xmlns:cx2="http://schemas.microsoft.com/office/drawing/2015/10/21/chartex" xmlns:cx3="http://schemas.microsoft.com/office/drawing/2016/5/9/chartex" xmlns:cx4="http://schemas.microsoft.com/office/drawing/2016/5/10/chartex" xmlns:cx5="http://schemas.microsoft.com/office/drawing/2016/5/11/chartex" xmlns:mc="http://schemas.openxmlformats.org/markup-compatibility/2006" xmlns:o="urn:schemas-microsoft-com:office:office" xmlns:r="http://schemas.openxmlformats.org/officeDocument/2006/relationships" xmlns:m="http://schemas.openxmlformats.org/officeDocument/2006/math" xmlns:v="urn:schemas-microsoft-com:vml" xmlns:wp14="http://schemas.microsoft.com/office/word/2010/wordprocessingDrawing" xmlns:wp="http://schemas.openxmlformats.org/drawingml/2006/wordprocessingDrawing" xmlns:w10="urn:schemas-microsoft-com:office:word" xmlns:w="http://schemas.openxmlformats.org/wordprocessingml/2006/main" xmlns:w14="http://schemas.microsoft.com/office/word/2010/wordml" xmlns:w15="http://schemas.microsoft.com/office/word/2012/wordml" xmlns:w16se="http://schemas.microsoft.com/office/word/2015/wordml/symex" xmlns:wpg="http://schemas.microsoft.com/office/word/2010/wordprocessingGroup" xmlns:wpi="http://schemas.microsoft.com/office/word/2010/wordprocessingInk" xmlns:wne="http://schemas.microsoft.com/office/word/2006/wordml" xmlns:wps="http://schemas.microsoft.com/office/word/2010/wordprocessingShape" mc:Ignorable="w14 w15 w16se wp14">
+<w:ftr xmlns:wpc="http://schemas.microsoft.com/office/word/2010/wordprocessingCanvas" xmlns:mo="http://schemas.microsoft.com/office/mac/office/2008/main" xmlns:mc="http://schemas.openxmlformats.org/markup-compatibility/2006" xmlns:mv="urn:schemas-microsoft-com:mac:vml" xmlns:o="urn:schemas-microsoft-com:office:office" xmlns:r="http://schemas.openxmlformats.org/officeDocument/2006/relationships" xmlns:m="http://schemas.openxmlformats.org/officeDocument/2006/math" xmlns:v="urn:schemas-microsoft-com:vml" xmlns:wp14="http://schemas.microsoft.com/office/word/2010/wordprocessingDrawing" xmlns:wp="http://schemas.openxmlformats.org/drawingml/2006/wordprocessingDrawing" xmlns:w10="urn:schemas-microsoft-com:office:word" xmlns:w="http://schemas.openxmlformats.org/wordprocessingml/2006/main" xmlns:w14="http://schemas.microsoft.com/office/word/2010/wordml" xmlns:w15="http://schemas.microsoft.com/office/word/2012/wordml" xmlns:wpg="http://schemas.microsoft.com/office/word/2010/wordprocessingGroup" xmlns:wpi="http://schemas.microsoft.com/office/word/2010/wordprocessingInk" xmlns:wne="http://schemas.microsoft.com/office/word/2006/wordml" xmlns:wps="http://schemas.microsoft.com/office/word/2010/wordprocessingShape" mc:Ignorable="w14 w15 wp14">
   <w:p>
     <w:pPr>
       <w:pStyle w:val="Footer"/>
@@ -13147,7 +14248,7 @@
 </file>
 
 <file path=word/footer2.xml><?xml version="1.0" encoding="utf-8"?>
-<w:ftr xmlns:wpc="http://schemas.microsoft.com/office/word/2010/wordprocessingCanvas" xmlns:cx="http://schemas.microsoft.com/office/drawing/2014/chartex" xmlns:cx1="http://schemas.microsoft.com/office/drawing/2015/9/8/chartex" xmlns:cx2="http://schemas.microsoft.com/office/drawing/2015/10/21/chartex" xmlns:cx3="http://schemas.microsoft.com/office/drawing/2016/5/9/chartex" xmlns:cx4="http://schemas.microsoft.com/office/drawing/2016/5/10/chartex" xmlns:cx5="http://schemas.microsoft.com/office/drawing/2016/5/11/chartex" xmlns:mc="http://schemas.openxmlformats.org/markup-compatibility/2006" xmlns:o="urn:schemas-microsoft-com:office:office" xmlns:r="http://schemas.openxmlformats.org/officeDocument/2006/relationships" xmlns:m="http://schemas.openxmlformats.org/officeDocument/2006/math" xmlns:v="urn:schemas-microsoft-com:vml" xmlns:wp14="http://schemas.microsoft.com/office/word/2010/wordprocessingDrawing" xmlns:wp="http://schemas.openxmlformats.org/drawingml/2006/wordprocessingDrawing" xmlns:w10="urn:schemas-microsoft-com:office:word" xmlns:w="http://schemas.openxmlformats.org/wordprocessingml/2006/main" xmlns:w14="http://schemas.microsoft.com/office/word/2010/wordml" xmlns:w15="http://schemas.microsoft.com/office/word/2012/wordml" xmlns:w16se="http://schemas.microsoft.com/office/word/2015/wordml/symex" xmlns:wpg="http://schemas.microsoft.com/office/word/2010/wordprocessingGroup" xmlns:wpi="http://schemas.microsoft.com/office/word/2010/wordprocessingInk" xmlns:wne="http://schemas.microsoft.com/office/word/2006/wordml" xmlns:wps="http://schemas.microsoft.com/office/word/2010/wordprocessingShape" mc:Ignorable="w14 w15 w16se wp14">
+<w:ftr xmlns:wpc="http://schemas.microsoft.com/office/word/2010/wordprocessingCanvas" xmlns:mo="http://schemas.microsoft.com/office/mac/office/2008/main" xmlns:mc="http://schemas.openxmlformats.org/markup-compatibility/2006" xmlns:mv="urn:schemas-microsoft-com:mac:vml" xmlns:o="urn:schemas-microsoft-com:office:office" xmlns:r="http://schemas.openxmlformats.org/officeDocument/2006/relationships" xmlns:m="http://schemas.openxmlformats.org/officeDocument/2006/math" xmlns:v="urn:schemas-microsoft-com:vml" xmlns:wp14="http://schemas.microsoft.com/office/word/2010/wordprocessingDrawing" xmlns:wp="http://schemas.openxmlformats.org/drawingml/2006/wordprocessingDrawing" xmlns:w10="urn:schemas-microsoft-com:office:word" xmlns:w="http://schemas.openxmlformats.org/wordprocessingml/2006/main" xmlns:w14="http://schemas.microsoft.com/office/word/2010/wordml" xmlns:w15="http://schemas.microsoft.com/office/word/2012/wordml" xmlns:wpg="http://schemas.microsoft.com/office/word/2010/wordprocessingGroup" xmlns:wpi="http://schemas.microsoft.com/office/word/2010/wordprocessingInk" xmlns:wne="http://schemas.microsoft.com/office/word/2006/wordml" xmlns:wps="http://schemas.microsoft.com/office/word/2010/wordprocessingShape" mc:Ignorable="w14 w15 wp14">
   <w:p>
     <w:pPr>
       <w:pStyle w:val="Footer"/>
@@ -13202,7 +14303,7 @@
 </file>
 
 <file path=word/footer3.xml><?xml version="1.0" encoding="utf-8"?>
-<w:ftr xmlns:wpc="http://schemas.microsoft.com/office/word/2010/wordprocessingCanvas" xmlns:cx="http://schemas.microsoft.com/office/drawing/2014/chartex" xmlns:cx1="http://schemas.microsoft.com/office/drawing/2015/9/8/chartex" xmlns:cx2="http://schemas.microsoft.com/office/drawing/2015/10/21/chartex" xmlns:cx3="http://schemas.microsoft.com/office/drawing/2016/5/9/chartex" xmlns:cx4="http://schemas.microsoft.com/office/drawing/2016/5/10/chartex" xmlns:cx5="http://schemas.microsoft.com/office/drawing/2016/5/11/chartex" xmlns:mc="http://schemas.openxmlformats.org/markup-compatibility/2006" xmlns:o="urn:schemas-microsoft-com:office:office" xmlns:r="http://schemas.openxmlformats.org/officeDocument/2006/relationships" xmlns:m="http://schemas.openxmlformats.org/officeDocument/2006/math" xmlns:v="urn:schemas-microsoft-com:vml" xmlns:wp14="http://schemas.microsoft.com/office/word/2010/wordprocessingDrawing" xmlns:wp="http://schemas.openxmlformats.org/drawingml/2006/wordprocessingDrawing" xmlns:w10="urn:schemas-microsoft-com:office:word" xmlns:w="http://schemas.openxmlformats.org/wordprocessingml/2006/main" xmlns:w14="http://schemas.microsoft.com/office/word/2010/wordml" xmlns:w15="http://schemas.microsoft.com/office/word/2012/wordml" xmlns:w16se="http://schemas.microsoft.com/office/word/2015/wordml/symex" xmlns:wpg="http://schemas.microsoft.com/office/word/2010/wordprocessingGroup" xmlns:wpi="http://schemas.microsoft.com/office/word/2010/wordprocessingInk" xmlns:wne="http://schemas.microsoft.com/office/word/2006/wordml" xmlns:wps="http://schemas.microsoft.com/office/word/2010/wordprocessingShape" mc:Ignorable="w14 w15 w16se wp14">
+<w:ftr xmlns:wpc="http://schemas.microsoft.com/office/word/2010/wordprocessingCanvas" xmlns:mo="http://schemas.microsoft.com/office/mac/office/2008/main" xmlns:mc="http://schemas.openxmlformats.org/markup-compatibility/2006" xmlns:mv="urn:schemas-microsoft-com:mac:vml" xmlns:o="urn:schemas-microsoft-com:office:office" xmlns:r="http://schemas.openxmlformats.org/officeDocument/2006/relationships" xmlns:m="http://schemas.openxmlformats.org/officeDocument/2006/math" xmlns:v="urn:schemas-microsoft-com:vml" xmlns:wp14="http://schemas.microsoft.com/office/word/2010/wordprocessingDrawing" xmlns:wp="http://schemas.openxmlformats.org/drawingml/2006/wordprocessingDrawing" xmlns:w10="urn:schemas-microsoft-com:office:word" xmlns:w="http://schemas.openxmlformats.org/wordprocessingml/2006/main" xmlns:w14="http://schemas.microsoft.com/office/word/2010/wordml" xmlns:w15="http://schemas.microsoft.com/office/word/2012/wordml" xmlns:wpg="http://schemas.microsoft.com/office/word/2010/wordprocessingGroup" xmlns:wpi="http://schemas.microsoft.com/office/word/2010/wordprocessingInk" xmlns:wne="http://schemas.microsoft.com/office/word/2006/wordml" xmlns:wps="http://schemas.microsoft.com/office/word/2010/wordprocessingShape" mc:Ignorable="w14 w15 wp14">
   <w:p>
     <w:pPr>
       <w:pStyle w:val="Footer"/>
@@ -13234,7 +14335,7 @@
         <w:rStyle w:val="PageNumber"/>
         <w:noProof/>
       </w:rPr>
-      <w:t>11</w:t>
+      <w:t>19</w:t>
     </w:r>
     <w:r>
       <w:rPr>
@@ -13254,7 +14355,7 @@
 </file>
 
 <file path=word/footnotes.xml><?xml version="1.0" encoding="utf-8"?>
-<w:footnotes xmlns:wpc="http://schemas.microsoft.com/office/word/2010/wordprocessingCanvas" xmlns:cx="http://schemas.microsoft.com/office/drawing/2014/chartex" xmlns:cx1="http://schemas.microsoft.com/office/drawing/2015/9/8/chartex" xmlns:cx2="http://schemas.microsoft.com/office/drawing/2015/10/21/chartex" xmlns:cx3="http://schemas.microsoft.com/office/drawing/2016/5/9/chartex" xmlns:cx4="http://schemas.microsoft.com/office/drawing/2016/5/10/chartex" xmlns:cx5="http://schemas.microsoft.com/office/drawing/2016/5/11/chartex" xmlns:mc="http://schemas.openxmlformats.org/markup-compatibility/2006" xmlns:o="urn:schemas-microsoft-com:office:office" xmlns:r="http://schemas.openxmlformats.org/officeDocument/2006/relationships" xmlns:m="http://schemas.openxmlformats.org/officeDocument/2006/math" xmlns:v="urn:schemas-microsoft-com:vml" xmlns:wp14="http://schemas.microsoft.com/office/word/2010/wordprocessingDrawing" xmlns:wp="http://schemas.openxmlformats.org/drawingml/2006/wordprocessingDrawing" xmlns:w10="urn:schemas-microsoft-com:office:word" xmlns:w="http://schemas.openxmlformats.org/wordprocessingml/2006/main" xmlns:w14="http://schemas.microsoft.com/office/word/2010/wordml" xmlns:w15="http://schemas.microsoft.com/office/word/2012/wordml" xmlns:w16se="http://schemas.microsoft.com/office/word/2015/wordml/symex" xmlns:wpg="http://schemas.microsoft.com/office/word/2010/wordprocessingGroup" xmlns:wpi="http://schemas.microsoft.com/office/word/2010/wordprocessingInk" xmlns:wne="http://schemas.microsoft.com/office/word/2006/wordml" xmlns:wps="http://schemas.microsoft.com/office/word/2010/wordprocessingShape" mc:Ignorable="w14 w15 w16se wp14">
+<w:footnotes xmlns:wpc="http://schemas.microsoft.com/office/word/2010/wordprocessingCanvas" xmlns:mo="http://schemas.microsoft.com/office/mac/office/2008/main" xmlns:mc="http://schemas.openxmlformats.org/markup-compatibility/2006" xmlns:mv="urn:schemas-microsoft-com:mac:vml" xmlns:o="urn:schemas-microsoft-com:office:office" xmlns:r="http://schemas.openxmlformats.org/officeDocument/2006/relationships" xmlns:m="http://schemas.openxmlformats.org/officeDocument/2006/math" xmlns:v="urn:schemas-microsoft-com:vml" xmlns:wp14="http://schemas.microsoft.com/office/word/2010/wordprocessingDrawing" xmlns:wp="http://schemas.openxmlformats.org/drawingml/2006/wordprocessingDrawing" xmlns:w10="urn:schemas-microsoft-com:office:word" xmlns:w="http://schemas.openxmlformats.org/wordprocessingml/2006/main" xmlns:w14="http://schemas.microsoft.com/office/word/2010/wordml" xmlns:w15="http://schemas.microsoft.com/office/word/2012/wordml" xmlns:wpg="http://schemas.microsoft.com/office/word/2010/wordprocessingGroup" xmlns:wpi="http://schemas.microsoft.com/office/word/2010/wordprocessingInk" xmlns:wne="http://schemas.microsoft.com/office/word/2006/wordml" xmlns:wps="http://schemas.microsoft.com/office/word/2010/wordprocessingShape" mc:Ignorable="w14 w15 wp14">
   <w:footnote w:type="separator" w:id="-1">
     <w:p>
       <w:r>
@@ -13275,7 +14376,7 @@
 </file>
 
 <file path=word/header1.xml><?xml version="1.0" encoding="utf-8"?>
-<w:hdr xmlns:wpc="http://schemas.microsoft.com/office/word/2010/wordprocessingCanvas" xmlns:cx="http://schemas.microsoft.com/office/drawing/2014/chartex" xmlns:cx1="http://schemas.microsoft.com/office/drawing/2015/9/8/chartex" xmlns:cx2="http://schemas.microsoft.com/office/drawing/2015/10/21/chartex" xmlns:cx3="http://schemas.microsoft.com/office/drawing/2016/5/9/chartex" xmlns:cx4="http://schemas.microsoft.com/office/drawing/2016/5/10/chartex" xmlns:cx5="http://schemas.microsoft.com/office/drawing/2016/5/11/chartex" xmlns:mc="http://schemas.openxmlformats.org/markup-compatibility/2006" xmlns:o="urn:schemas-microsoft-com:office:office" xmlns:r="http://schemas.openxmlformats.org/officeDocument/2006/relationships" xmlns:m="http://schemas.openxmlformats.org/officeDocument/2006/math" xmlns:v="urn:schemas-microsoft-com:vml" xmlns:wp14="http://schemas.microsoft.com/office/word/2010/wordprocessingDrawing" xmlns:wp="http://schemas.openxmlformats.org/drawingml/2006/wordprocessingDrawing" xmlns:w10="urn:schemas-microsoft-com:office:word" xmlns:w="http://schemas.openxmlformats.org/wordprocessingml/2006/main" xmlns:w14="http://schemas.microsoft.com/office/word/2010/wordml" xmlns:w15="http://schemas.microsoft.com/office/word/2012/wordml" xmlns:w16se="http://schemas.microsoft.com/office/word/2015/wordml/symex" xmlns:wpg="http://schemas.microsoft.com/office/word/2010/wordprocessingGroup" xmlns:wpi="http://schemas.microsoft.com/office/word/2010/wordprocessingInk" xmlns:wne="http://schemas.microsoft.com/office/word/2006/wordml" xmlns:wps="http://schemas.microsoft.com/office/word/2010/wordprocessingShape" mc:Ignorable="w14 w15 w16se wp14">
+<w:hdr xmlns:wpc="http://schemas.microsoft.com/office/word/2010/wordprocessingCanvas" xmlns:mo="http://schemas.microsoft.com/office/mac/office/2008/main" xmlns:mc="http://schemas.openxmlformats.org/markup-compatibility/2006" xmlns:mv="urn:schemas-microsoft-com:mac:vml" xmlns:o="urn:schemas-microsoft-com:office:office" xmlns:r="http://schemas.openxmlformats.org/officeDocument/2006/relationships" xmlns:m="http://schemas.openxmlformats.org/officeDocument/2006/math" xmlns:v="urn:schemas-microsoft-com:vml" xmlns:wp14="http://schemas.microsoft.com/office/word/2010/wordprocessingDrawing" xmlns:wp="http://schemas.openxmlformats.org/drawingml/2006/wordprocessingDrawing" xmlns:w10="urn:schemas-microsoft-com:office:word" xmlns:w="http://schemas.openxmlformats.org/wordprocessingml/2006/main" xmlns:w14="http://schemas.microsoft.com/office/word/2010/wordml" xmlns:w15="http://schemas.microsoft.com/office/word/2012/wordml" xmlns:wpg="http://schemas.microsoft.com/office/word/2010/wordprocessingGroup" xmlns:wpi="http://schemas.microsoft.com/office/word/2010/wordprocessingInk" xmlns:wne="http://schemas.microsoft.com/office/word/2006/wordml" xmlns:wps="http://schemas.microsoft.com/office/word/2010/wordprocessingShape" mc:Ignorable="w14 w15 wp14">
   <w:p>
     <w:pPr>
       <w:pStyle w:val="Header"/>
@@ -13330,7 +14431,7 @@
                       </a:ln>
                       <a:extLst>
                         <a:ext uri="{909E8E84-426E-40dd-AFC4-6F175D3DCCD1}">
-                          <a14:hiddenFill xmlns:a14="http://schemas.microsoft.com/office/drawing/2010/main" xmlns:w="http://schemas.openxmlformats.org/wordprocessingml/2006/main" xmlns:w10="urn:schemas-microsoft-com:office:word" xmlns:v="urn:schemas-microsoft-com:vml" xmlns:o="urn:schemas-microsoft-com:office:office" xmlns:mv="urn:schemas-microsoft-com:mac:vml" xmlns:mo="http://schemas.microsoft.com/office/mac/office/2008/main" xmlns="">
+                          <a14:hiddenFill xmlns="" xmlns:o="urn:schemas-microsoft-com:office:office" xmlns:v="urn:schemas-microsoft-com:vml" xmlns:w10="urn:schemas-microsoft-com:office:word" xmlns:w="http://schemas.openxmlformats.org/wordprocessingml/2006/main" xmlns:a14="http://schemas.microsoft.com/office/drawing/2010/main" xmlns:w16se="http://schemas.microsoft.com/office/word/2015/wordml/symex" xmlns:cx5="http://schemas.microsoft.com/office/drawing/2016/5/11/chartex" xmlns:cx4="http://schemas.microsoft.com/office/drawing/2016/5/10/chartex" xmlns:cx3="http://schemas.microsoft.com/office/drawing/2016/5/9/chartex" xmlns:cx2="http://schemas.microsoft.com/office/drawing/2015/10/21/chartex" xmlns:cx1="http://schemas.microsoft.com/office/drawing/2015/9/8/chartex" xmlns:cx="http://schemas.microsoft.com/office/drawing/2014/chartex">
                             <a:noFill/>
                           </a14:hiddenFill>
                         </a:ext>
@@ -13349,7 +14450,7 @@
             </wp:anchor>
           </w:drawing>
         </mc:Choice>
-        <mc:Fallback>
+        <mc:Fallback xmlns:w16se="http://schemas.microsoft.com/office/word/2015/wordml/symex" xmlns:cx5="http://schemas.microsoft.com/office/drawing/2016/5/11/chartex" xmlns:cx4="http://schemas.microsoft.com/office/drawing/2016/5/10/chartex" xmlns:cx3="http://schemas.microsoft.com/office/drawing/2016/5/9/chartex" xmlns:cx2="http://schemas.microsoft.com/office/drawing/2015/10/21/chartex" xmlns:cx1="http://schemas.microsoft.com/office/drawing/2015/9/8/chartex" xmlns:cx="http://schemas.microsoft.com/office/drawing/2014/chartex">
           <w:pict>
             <v:line w14:anchorId="382E4EA4" id="Line 1" o:spid="_x0000_s1026" style="position:absolute;flip:x y;z-index:251661312;visibility:visible;mso-wrap-style:square;mso-width-percent:0;mso-height-percent:0;mso-wrap-distance-left:9pt;mso-wrap-distance-top:0;mso-wrap-distance-right:9pt;mso-wrap-distance-bottom:0;mso-position-horizontal:absolute;mso-position-horizontal-relative:page;mso-position-vertical:absolute;mso-position-vertical-relative:page;mso-width-percent:0;mso-height-percent:0;mso-width-relative:page;mso-height-relative:page" from="86.4pt,50.4pt" to="540.65pt,51.1pt" o:gfxdata="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" o:allowincell="f">
               <w10:wrap anchorx="page" anchory="page"/>
@@ -13366,8 +14467,8 @@
 </file>
 
 <file path=word/numbering.xml><?xml version="1.0" encoding="utf-8"?>
-<w:numbering xmlns:wpc="http://schemas.microsoft.com/office/word/2010/wordprocessingCanvas" xmlns:cx="http://schemas.microsoft.com/office/drawing/2014/chartex" xmlns:cx1="http://schemas.microsoft.com/office/drawing/2015/9/8/chartex" xmlns:cx2="http://schemas.microsoft.com/office/drawing/2015/10/21/chartex" xmlns:cx3="http://schemas.microsoft.com/office/drawing/2016/5/9/chartex" xmlns:cx4="http://schemas.microsoft.com/office/drawing/2016/5/10/chartex" xmlns:cx5="http://schemas.microsoft.com/office/drawing/2016/5/11/chartex" xmlns:mc="http://schemas.openxmlformats.org/markup-compatibility/2006" xmlns:o="urn:schemas-microsoft-com:office:office" xmlns:r="http://schemas.openxmlformats.org/officeDocument/2006/relationships" xmlns:m="http://schemas.openxmlformats.org/officeDocument/2006/math" xmlns:v="urn:schemas-microsoft-com:vml" xmlns:wp14="http://schemas.microsoft.com/office/word/2010/wordprocessingDrawing" xmlns:wp="http://schemas.openxmlformats.org/drawingml/2006/wordprocessingDrawing" xmlns:w10="urn:schemas-microsoft-com:office:word" xmlns:w="http://schemas.openxmlformats.org/wordprocessingml/2006/main" xmlns:w14="http://schemas.microsoft.com/office/word/2010/wordml" xmlns:w15="http://schemas.microsoft.com/office/word/2012/wordml" xmlns:w16se="http://schemas.microsoft.com/office/word/2015/wordml/symex" xmlns:wpg="http://schemas.microsoft.com/office/word/2010/wordprocessingGroup" xmlns:wpi="http://schemas.microsoft.com/office/word/2010/wordprocessingInk" xmlns:wne="http://schemas.microsoft.com/office/word/2006/wordml" xmlns:wps="http://schemas.microsoft.com/office/word/2010/wordprocessingShape" mc:Ignorable="w14 w15 w16se wp14">
-  <w:abstractNum w:abstractNumId="0" w15:restartNumberingAfterBreak="0">
+<w:numbering xmlns:wpc="http://schemas.microsoft.com/office/word/2010/wordprocessingCanvas" xmlns:mo="http://schemas.microsoft.com/office/mac/office/2008/main" xmlns:mc="http://schemas.openxmlformats.org/markup-compatibility/2006" xmlns:mv="urn:schemas-microsoft-com:mac:vml" xmlns:o="urn:schemas-microsoft-com:office:office" xmlns:r="http://schemas.openxmlformats.org/officeDocument/2006/relationships" xmlns:m="http://schemas.openxmlformats.org/officeDocument/2006/math" xmlns:v="urn:schemas-microsoft-com:vml" xmlns:wp14="http://schemas.microsoft.com/office/word/2010/wordprocessingDrawing" xmlns:wp="http://schemas.openxmlformats.org/drawingml/2006/wordprocessingDrawing" xmlns:w10="urn:schemas-microsoft-com:office:word" xmlns:w="http://schemas.openxmlformats.org/wordprocessingml/2006/main" xmlns:w14="http://schemas.microsoft.com/office/word/2010/wordml" xmlns:w15="http://schemas.microsoft.com/office/word/2012/wordml" xmlns:wpg="http://schemas.microsoft.com/office/word/2010/wordprocessingGroup" xmlns:wpi="http://schemas.microsoft.com/office/word/2010/wordprocessingInk" xmlns:wne="http://schemas.microsoft.com/office/word/2006/wordml" xmlns:wps="http://schemas.microsoft.com/office/word/2010/wordprocessingShape" mc:Ignorable="w14 w15 wp14">
+  <w:abstractNum w:abstractNumId="0">
     <w:nsid w:val="FFFFFF1D"/>
     <w:multiLevelType w:val="multilevel"/>
     <w:tmpl w:val="218203C2"/>
@@ -13507,7 +14608,7 @@
       </w:rPr>
     </w:lvl>
   </w:abstractNum>
-  <w:abstractNum w:abstractNumId="1" w15:restartNumberingAfterBreak="0">
+  <w:abstractNum w:abstractNumId="1">
     <w:nsid w:val="00F0236D"/>
     <w:multiLevelType w:val="hybridMultilevel"/>
     <w:tmpl w:val="C874B750"/>
@@ -13597,7 +14698,156 @@
       </w:pPr>
     </w:lvl>
   </w:abstractNum>
-  <w:abstractNum w:abstractNumId="2" w15:restartNumberingAfterBreak="0">
+  <w:abstractNum w:abstractNumId="2">
+    <w:nsid w:val="168F0FAA"/>
+    <w:multiLevelType w:val="multilevel"/>
+    <w:tmpl w:val="4DAACC1A"/>
+    <w:lvl w:ilvl="0">
+      <w:start w:val="1"/>
+      <w:numFmt w:val="bullet"/>
+      <w:lvlText w:val=""/>
+      <w:lvlJc w:val="left"/>
+      <w:pPr>
+        <w:tabs>
+          <w:tab w:val="num" w:pos="720"/>
+        </w:tabs>
+        <w:ind w:left="720" w:hanging="360"/>
+      </w:pPr>
+      <w:rPr>
+        <w:rFonts w:ascii="Symbol" w:hAnsi="Symbol" w:hint="default"/>
+        <w:sz w:val="20"/>
+      </w:rPr>
+    </w:lvl>
+    <w:lvl w:ilvl="1">
+      <w:start w:val="1"/>
+      <w:numFmt w:val="bullet"/>
+      <w:lvlText w:val="o"/>
+      <w:lvlJc w:val="left"/>
+      <w:pPr>
+        <w:tabs>
+          <w:tab w:val="num" w:pos="1440"/>
+        </w:tabs>
+        <w:ind w:left="1440" w:hanging="360"/>
+      </w:pPr>
+      <w:rPr>
+        <w:rFonts w:ascii="Courier New" w:hAnsi="Courier New" w:hint="default"/>
+        <w:sz w:val="20"/>
+      </w:rPr>
+    </w:lvl>
+    <w:lvl w:ilvl="2" w:tentative="1">
+      <w:start w:val="1"/>
+      <w:numFmt w:val="bullet"/>
+      <w:lvlText w:val=""/>
+      <w:lvlJc w:val="left"/>
+      <w:pPr>
+        <w:tabs>
+          <w:tab w:val="num" w:pos="2160"/>
+        </w:tabs>
+        <w:ind w:left="2160" w:hanging="360"/>
+      </w:pPr>
+      <w:rPr>
+        <w:rFonts w:ascii="Wingdings" w:hAnsi="Wingdings" w:hint="default"/>
+        <w:sz w:val="20"/>
+      </w:rPr>
+    </w:lvl>
+    <w:lvl w:ilvl="3" w:tentative="1">
+      <w:start w:val="1"/>
+      <w:numFmt w:val="bullet"/>
+      <w:lvlText w:val=""/>
+      <w:lvlJc w:val="left"/>
+      <w:pPr>
+        <w:tabs>
+          <w:tab w:val="num" w:pos="2880"/>
+        </w:tabs>
+        <w:ind w:left="2880" w:hanging="360"/>
+      </w:pPr>
+      <w:rPr>
+        <w:rFonts w:ascii="Wingdings" w:hAnsi="Wingdings" w:hint="default"/>
+        <w:sz w:val="20"/>
+      </w:rPr>
+    </w:lvl>
+    <w:lvl w:ilvl="4" w:tentative="1">
+      <w:start w:val="1"/>
+      <w:numFmt w:val="bullet"/>
+      <w:lvlText w:val=""/>
+      <w:lvlJc w:val="left"/>
+      <w:pPr>
+        <w:tabs>
+          <w:tab w:val="num" w:pos="3600"/>
+        </w:tabs>
+        <w:ind w:left="3600" w:hanging="360"/>
+      </w:pPr>
+      <w:rPr>
+        <w:rFonts w:ascii="Wingdings" w:hAnsi="Wingdings" w:hint="default"/>
+        <w:sz w:val="20"/>
+      </w:rPr>
+    </w:lvl>
+    <w:lvl w:ilvl="5" w:tentative="1">
+      <w:start w:val="1"/>
+      <w:numFmt w:val="bullet"/>
+      <w:lvlText w:val=""/>
+      <w:lvlJc w:val="left"/>
+      <w:pPr>
+        <w:tabs>
+          <w:tab w:val="num" w:pos="4320"/>
+        </w:tabs>
+        <w:ind w:left="4320" w:hanging="360"/>
+      </w:pPr>
+      <w:rPr>
+        <w:rFonts w:ascii="Wingdings" w:hAnsi="Wingdings" w:hint="default"/>
+        <w:sz w:val="20"/>
+      </w:rPr>
+    </w:lvl>
+    <w:lvl w:ilvl="6" w:tentative="1">
+      <w:start w:val="1"/>
+      <w:numFmt w:val="bullet"/>
+      <w:lvlText w:val=""/>
+      <w:lvlJc w:val="left"/>
+      <w:pPr>
+        <w:tabs>
+          <w:tab w:val="num" w:pos="5040"/>
+        </w:tabs>
+        <w:ind w:left="5040" w:hanging="360"/>
+      </w:pPr>
+      <w:rPr>
+        <w:rFonts w:ascii="Wingdings" w:hAnsi="Wingdings" w:hint="default"/>
+        <w:sz w:val="20"/>
+      </w:rPr>
+    </w:lvl>
+    <w:lvl w:ilvl="7" w:tentative="1">
+      <w:start w:val="1"/>
+      <w:numFmt w:val="bullet"/>
+      <w:lvlText w:val=""/>
+      <w:lvlJc w:val="left"/>
+      <w:pPr>
+        <w:tabs>
+          <w:tab w:val="num" w:pos="5760"/>
+        </w:tabs>
+        <w:ind w:left="5760" w:hanging="360"/>
+      </w:pPr>
+      <w:rPr>
+        <w:rFonts w:ascii="Wingdings" w:hAnsi="Wingdings" w:hint="default"/>
+        <w:sz w:val="20"/>
+      </w:rPr>
+    </w:lvl>
+    <w:lvl w:ilvl="8" w:tentative="1">
+      <w:start w:val="1"/>
+      <w:numFmt w:val="bullet"/>
+      <w:lvlText w:val=""/>
+      <w:lvlJc w:val="left"/>
+      <w:pPr>
+        <w:tabs>
+          <w:tab w:val="num" w:pos="6480"/>
+        </w:tabs>
+        <w:ind w:left="6480" w:hanging="360"/>
+      </w:pPr>
+      <w:rPr>
+        <w:rFonts w:ascii="Wingdings" w:hAnsi="Wingdings" w:hint="default"/>
+        <w:sz w:val="20"/>
+      </w:rPr>
+    </w:lvl>
+  </w:abstractNum>
+  <w:abstractNum w:abstractNumId="3">
     <w:nsid w:val="1B135BE6"/>
     <w:multiLevelType w:val="hybridMultilevel"/>
     <w:tmpl w:val="027ED700"/>
@@ -13710,7 +14960,7 @@
       </w:rPr>
     </w:lvl>
   </w:abstractNum>
-  <w:abstractNum w:abstractNumId="3" w15:restartNumberingAfterBreak="0">
+  <w:abstractNum w:abstractNumId="4">
     <w:nsid w:val="1BF82A3B"/>
     <w:multiLevelType w:val="multilevel"/>
     <w:tmpl w:val="9C1A18DE"/>
@@ -13859,7 +15109,7 @@
       </w:rPr>
     </w:lvl>
   </w:abstractNum>
-  <w:abstractNum w:abstractNumId="4" w15:restartNumberingAfterBreak="0">
+  <w:abstractNum w:abstractNumId="5">
     <w:nsid w:val="1D783598"/>
     <w:multiLevelType w:val="hybridMultilevel"/>
     <w:tmpl w:val="9A703C2E"/>
@@ -13972,7 +15222,7 @@
       </w:rPr>
     </w:lvl>
   </w:abstractNum>
-  <w:abstractNum w:abstractNumId="5" w15:restartNumberingAfterBreak="0">
+  <w:abstractNum w:abstractNumId="6">
     <w:nsid w:val="23E25E29"/>
     <w:multiLevelType w:val="hybridMultilevel"/>
     <w:tmpl w:val="5060EAEC"/>
@@ -14085,7 +15335,156 @@
       </w:rPr>
     </w:lvl>
   </w:abstractNum>
-  <w:abstractNum w:abstractNumId="6" w15:restartNumberingAfterBreak="0">
+  <w:abstractNum w:abstractNumId="7">
+    <w:nsid w:val="37723E80"/>
+    <w:multiLevelType w:val="multilevel"/>
+    <w:tmpl w:val="DC06527A"/>
+    <w:lvl w:ilvl="0">
+      <w:start w:val="1"/>
+      <w:numFmt w:val="bullet"/>
+      <w:lvlText w:val=""/>
+      <w:lvlJc w:val="left"/>
+      <w:pPr>
+        <w:tabs>
+          <w:tab w:val="num" w:pos="720"/>
+        </w:tabs>
+        <w:ind w:left="720" w:hanging="360"/>
+      </w:pPr>
+      <w:rPr>
+        <w:rFonts w:ascii="Symbol" w:hAnsi="Symbol" w:hint="default"/>
+        <w:sz w:val="20"/>
+      </w:rPr>
+    </w:lvl>
+    <w:lvl w:ilvl="1" w:tentative="1">
+      <w:start w:val="1"/>
+      <w:numFmt w:val="bullet"/>
+      <w:lvlText w:val="o"/>
+      <w:lvlJc w:val="left"/>
+      <w:pPr>
+        <w:tabs>
+          <w:tab w:val="num" w:pos="1440"/>
+        </w:tabs>
+        <w:ind w:left="1440" w:hanging="360"/>
+      </w:pPr>
+      <w:rPr>
+        <w:rFonts w:ascii="Courier New" w:hAnsi="Courier New" w:hint="default"/>
+        <w:sz w:val="20"/>
+      </w:rPr>
+    </w:lvl>
+    <w:lvl w:ilvl="2" w:tentative="1">
+      <w:start w:val="1"/>
+      <w:numFmt w:val="bullet"/>
+      <w:lvlText w:val=""/>
+      <w:lvlJc w:val="left"/>
+      <w:pPr>
+        <w:tabs>
+          <w:tab w:val="num" w:pos="2160"/>
+        </w:tabs>
+        <w:ind w:left="2160" w:hanging="360"/>
+      </w:pPr>
+      <w:rPr>
+        <w:rFonts w:ascii="Wingdings" w:hAnsi="Wingdings" w:hint="default"/>
+        <w:sz w:val="20"/>
+      </w:rPr>
+    </w:lvl>
+    <w:lvl w:ilvl="3" w:tentative="1">
+      <w:start w:val="1"/>
+      <w:numFmt w:val="bullet"/>
+      <w:lvlText w:val=""/>
+      <w:lvlJc w:val="left"/>
+      <w:pPr>
+        <w:tabs>
+          <w:tab w:val="num" w:pos="2880"/>
+        </w:tabs>
+        <w:ind w:left="2880" w:hanging="360"/>
+      </w:pPr>
+      <w:rPr>
+        <w:rFonts w:ascii="Wingdings" w:hAnsi="Wingdings" w:hint="default"/>
+        <w:sz w:val="20"/>
+      </w:rPr>
+    </w:lvl>
+    <w:lvl w:ilvl="4" w:tentative="1">
+      <w:start w:val="1"/>
+      <w:numFmt w:val="bullet"/>
+      <w:lvlText w:val=""/>
+      <w:lvlJc w:val="left"/>
+      <w:pPr>
+        <w:tabs>
+          <w:tab w:val="num" w:pos="3600"/>
+        </w:tabs>
+        <w:ind w:left="3600" w:hanging="360"/>
+      </w:pPr>
+      <w:rPr>
+        <w:rFonts w:ascii="Wingdings" w:hAnsi="Wingdings" w:hint="default"/>
+        <w:sz w:val="20"/>
+      </w:rPr>
+    </w:lvl>
+    <w:lvl w:ilvl="5" w:tentative="1">
+      <w:start w:val="1"/>
+      <w:numFmt w:val="bullet"/>
+      <w:lvlText w:val=""/>
+      <w:lvlJc w:val="left"/>
+      <w:pPr>
+        <w:tabs>
+          <w:tab w:val="num" w:pos="4320"/>
+        </w:tabs>
+        <w:ind w:left="4320" w:hanging="360"/>
+      </w:pPr>
+      <w:rPr>
+        <w:rFonts w:ascii="Wingdings" w:hAnsi="Wingdings" w:hint="default"/>
+        <w:sz w:val="20"/>
+      </w:rPr>
+    </w:lvl>
+    <w:lvl w:ilvl="6" w:tentative="1">
+      <w:start w:val="1"/>
+      <w:numFmt w:val="bullet"/>
+      <w:lvlText w:val=""/>
+      <w:lvlJc w:val="left"/>
+      <w:pPr>
+        <w:tabs>
+          <w:tab w:val="num" w:pos="5040"/>
+        </w:tabs>
+        <w:ind w:left="5040" w:hanging="360"/>
+      </w:pPr>
+      <w:rPr>
+        <w:rFonts w:ascii="Wingdings" w:hAnsi="Wingdings" w:hint="default"/>
+        <w:sz w:val="20"/>
+      </w:rPr>
+    </w:lvl>
+    <w:lvl w:ilvl="7" w:tentative="1">
+      <w:start w:val="1"/>
+      <w:numFmt w:val="bullet"/>
+      <w:lvlText w:val=""/>
+      <w:lvlJc w:val="left"/>
+      <w:pPr>
+        <w:tabs>
+          <w:tab w:val="num" w:pos="5760"/>
+        </w:tabs>
+        <w:ind w:left="5760" w:hanging="360"/>
+      </w:pPr>
+      <w:rPr>
+        <w:rFonts w:ascii="Wingdings" w:hAnsi="Wingdings" w:hint="default"/>
+        <w:sz w:val="20"/>
+      </w:rPr>
+    </w:lvl>
+    <w:lvl w:ilvl="8" w:tentative="1">
+      <w:start w:val="1"/>
+      <w:numFmt w:val="bullet"/>
+      <w:lvlText w:val=""/>
+      <w:lvlJc w:val="left"/>
+      <w:pPr>
+        <w:tabs>
+          <w:tab w:val="num" w:pos="6480"/>
+        </w:tabs>
+        <w:ind w:left="6480" w:hanging="360"/>
+      </w:pPr>
+      <w:rPr>
+        <w:rFonts w:ascii="Wingdings" w:hAnsi="Wingdings" w:hint="default"/>
+        <w:sz w:val="20"/>
+      </w:rPr>
+    </w:lvl>
+  </w:abstractNum>
+  <w:abstractNum w:abstractNumId="8">
     <w:nsid w:val="38D92AF5"/>
     <w:multiLevelType w:val="hybridMultilevel"/>
     <w:tmpl w:val="5F641D6A"/>
@@ -14198,7 +15597,7 @@
       </w:rPr>
     </w:lvl>
   </w:abstractNum>
-  <w:abstractNum w:abstractNumId="7" w15:restartNumberingAfterBreak="0">
+  <w:abstractNum w:abstractNumId="9">
     <w:nsid w:val="3B5E5541"/>
     <w:multiLevelType w:val="hybridMultilevel"/>
     <w:tmpl w:val="E20C8826"/>
@@ -14311,7 +15710,7 @@
       </w:rPr>
     </w:lvl>
   </w:abstractNum>
-  <w:abstractNum w:abstractNumId="8" w15:restartNumberingAfterBreak="0">
+  <w:abstractNum w:abstractNumId="10">
     <w:nsid w:val="3BB14543"/>
     <w:multiLevelType w:val="multilevel"/>
     <w:tmpl w:val="F2DEF3E0"/>
@@ -14453,7 +15852,454 @@
       </w:rPr>
     </w:lvl>
   </w:abstractNum>
-  <w:abstractNum w:abstractNumId="9" w15:restartNumberingAfterBreak="0">
+  <w:abstractNum w:abstractNumId="11">
+    <w:nsid w:val="414239E6"/>
+    <w:multiLevelType w:val="multilevel"/>
+    <w:tmpl w:val="B6EC1DE0"/>
+    <w:lvl w:ilvl="0">
+      <w:start w:val="1"/>
+      <w:numFmt w:val="bullet"/>
+      <w:lvlText w:val=""/>
+      <w:lvlJc w:val="left"/>
+      <w:pPr>
+        <w:tabs>
+          <w:tab w:val="num" w:pos="720"/>
+        </w:tabs>
+        <w:ind w:left="720" w:hanging="360"/>
+      </w:pPr>
+      <w:rPr>
+        <w:rFonts w:ascii="Symbol" w:hAnsi="Symbol" w:hint="default"/>
+        <w:sz w:val="20"/>
+      </w:rPr>
+    </w:lvl>
+    <w:lvl w:ilvl="1" w:tentative="1">
+      <w:start w:val="1"/>
+      <w:numFmt w:val="bullet"/>
+      <w:lvlText w:val="o"/>
+      <w:lvlJc w:val="left"/>
+      <w:pPr>
+        <w:tabs>
+          <w:tab w:val="num" w:pos="1440"/>
+        </w:tabs>
+        <w:ind w:left="1440" w:hanging="360"/>
+      </w:pPr>
+      <w:rPr>
+        <w:rFonts w:ascii="Courier New" w:hAnsi="Courier New" w:hint="default"/>
+        <w:sz w:val="20"/>
+      </w:rPr>
+    </w:lvl>
+    <w:lvl w:ilvl="2" w:tentative="1">
+      <w:start w:val="1"/>
+      <w:numFmt w:val="bullet"/>
+      <w:lvlText w:val=""/>
+      <w:lvlJc w:val="left"/>
+      <w:pPr>
+        <w:tabs>
+          <w:tab w:val="num" w:pos="2160"/>
+        </w:tabs>
+        <w:ind w:left="2160" w:hanging="360"/>
+      </w:pPr>
+      <w:rPr>
+        <w:rFonts w:ascii="Wingdings" w:hAnsi="Wingdings" w:hint="default"/>
+        <w:sz w:val="20"/>
+      </w:rPr>
+    </w:lvl>
+    <w:lvl w:ilvl="3" w:tentative="1">
+      <w:start w:val="1"/>
+      <w:numFmt w:val="bullet"/>
+      <w:lvlText w:val=""/>
+      <w:lvlJc w:val="left"/>
+      <w:pPr>
+        <w:tabs>
+          <w:tab w:val="num" w:pos="2880"/>
+        </w:tabs>
+        <w:ind w:left="2880" w:hanging="360"/>
+      </w:pPr>
+      <w:rPr>
+        <w:rFonts w:ascii="Wingdings" w:hAnsi="Wingdings" w:hint="default"/>
+        <w:sz w:val="20"/>
+      </w:rPr>
+    </w:lvl>
+    <w:lvl w:ilvl="4" w:tentative="1">
+      <w:start w:val="1"/>
+      <w:numFmt w:val="bullet"/>
+      <w:lvlText w:val=""/>
+      <w:lvlJc w:val="left"/>
+      <w:pPr>
+        <w:tabs>
+          <w:tab w:val="num" w:pos="3600"/>
+        </w:tabs>
+        <w:ind w:left="3600" w:hanging="360"/>
+      </w:pPr>
+      <w:rPr>
+        <w:rFonts w:ascii="Wingdings" w:hAnsi="Wingdings" w:hint="default"/>
+        <w:sz w:val="20"/>
+      </w:rPr>
+    </w:lvl>
+    <w:lvl w:ilvl="5" w:tentative="1">
+      <w:start w:val="1"/>
+      <w:numFmt w:val="bullet"/>
+      <w:lvlText w:val=""/>
+      <w:lvlJc w:val="left"/>
+      <w:pPr>
+        <w:tabs>
+          <w:tab w:val="num" w:pos="4320"/>
+        </w:tabs>
+        <w:ind w:left="4320" w:hanging="360"/>
+      </w:pPr>
+      <w:rPr>
+        <w:rFonts w:ascii="Wingdings" w:hAnsi="Wingdings" w:hint="default"/>
+        <w:sz w:val="20"/>
+      </w:rPr>
+    </w:lvl>
+    <w:lvl w:ilvl="6" w:tentative="1">
+      <w:start w:val="1"/>
+      <w:numFmt w:val="bullet"/>
+      <w:lvlText w:val=""/>
+      <w:lvlJc w:val="left"/>
+      <w:pPr>
+        <w:tabs>
+          <w:tab w:val="num" w:pos="5040"/>
+        </w:tabs>
+        <w:ind w:left="5040" w:hanging="360"/>
+      </w:pPr>
+      <w:rPr>
+        <w:rFonts w:ascii="Wingdings" w:hAnsi="Wingdings" w:hint="default"/>
+        <w:sz w:val="20"/>
+      </w:rPr>
+    </w:lvl>
+    <w:lvl w:ilvl="7" w:tentative="1">
+      <w:start w:val="1"/>
+      <w:numFmt w:val="bullet"/>
+      <w:lvlText w:val=""/>
+      <w:lvlJc w:val="left"/>
+      <w:pPr>
+        <w:tabs>
+          <w:tab w:val="num" w:pos="5760"/>
+        </w:tabs>
+        <w:ind w:left="5760" w:hanging="360"/>
+      </w:pPr>
+      <w:rPr>
+        <w:rFonts w:ascii="Wingdings" w:hAnsi="Wingdings" w:hint="default"/>
+        <w:sz w:val="20"/>
+      </w:rPr>
+    </w:lvl>
+    <w:lvl w:ilvl="8" w:tentative="1">
+      <w:start w:val="1"/>
+      <w:numFmt w:val="bullet"/>
+      <w:lvlText w:val=""/>
+      <w:lvlJc w:val="left"/>
+      <w:pPr>
+        <w:tabs>
+          <w:tab w:val="num" w:pos="6480"/>
+        </w:tabs>
+        <w:ind w:left="6480" w:hanging="360"/>
+      </w:pPr>
+      <w:rPr>
+        <w:rFonts w:ascii="Wingdings" w:hAnsi="Wingdings" w:hint="default"/>
+        <w:sz w:val="20"/>
+      </w:rPr>
+    </w:lvl>
+  </w:abstractNum>
+  <w:abstractNum w:abstractNumId="12">
+    <w:nsid w:val="45D95E4F"/>
+    <w:multiLevelType w:val="multilevel"/>
+    <w:tmpl w:val="6CE61090"/>
+    <w:lvl w:ilvl="0">
+      <w:start w:val="1"/>
+      <w:numFmt w:val="bullet"/>
+      <w:lvlText w:val=""/>
+      <w:lvlJc w:val="left"/>
+      <w:pPr>
+        <w:tabs>
+          <w:tab w:val="num" w:pos="720"/>
+        </w:tabs>
+        <w:ind w:left="720" w:hanging="360"/>
+      </w:pPr>
+      <w:rPr>
+        <w:rFonts w:ascii="Symbol" w:hAnsi="Symbol" w:hint="default"/>
+        <w:sz w:val="20"/>
+      </w:rPr>
+    </w:lvl>
+    <w:lvl w:ilvl="1">
+      <w:start w:val="1"/>
+      <w:numFmt w:val="bullet"/>
+      <w:lvlText w:val="o"/>
+      <w:lvlJc w:val="left"/>
+      <w:pPr>
+        <w:tabs>
+          <w:tab w:val="num" w:pos="1440"/>
+        </w:tabs>
+        <w:ind w:left="1440" w:hanging="360"/>
+      </w:pPr>
+      <w:rPr>
+        <w:rFonts w:ascii="Courier New" w:hAnsi="Courier New" w:hint="default"/>
+        <w:sz w:val="20"/>
+      </w:rPr>
+    </w:lvl>
+    <w:lvl w:ilvl="2" w:tentative="1">
+      <w:start w:val="1"/>
+      <w:numFmt w:val="bullet"/>
+      <w:lvlText w:val=""/>
+      <w:lvlJc w:val="left"/>
+      <w:pPr>
+        <w:tabs>
+          <w:tab w:val="num" w:pos="2160"/>
+        </w:tabs>
+        <w:ind w:left="2160" w:hanging="360"/>
+      </w:pPr>
+      <w:rPr>
+        <w:rFonts w:ascii="Wingdings" w:hAnsi="Wingdings" w:hint="default"/>
+        <w:sz w:val="20"/>
+      </w:rPr>
+    </w:lvl>
+    <w:lvl w:ilvl="3" w:tentative="1">
+      <w:start w:val="1"/>
+      <w:numFmt w:val="bullet"/>
+      <w:lvlText w:val=""/>
+      <w:lvlJc w:val="left"/>
+      <w:pPr>
+        <w:tabs>
+          <w:tab w:val="num" w:pos="2880"/>
+        </w:tabs>
+        <w:ind w:left="2880" w:hanging="360"/>
+      </w:pPr>
+      <w:rPr>
+        <w:rFonts w:ascii="Wingdings" w:hAnsi="Wingdings" w:hint="default"/>
+        <w:sz w:val="20"/>
+      </w:rPr>
+    </w:lvl>
+    <w:lvl w:ilvl="4" w:tentative="1">
+      <w:start w:val="1"/>
+      <w:numFmt w:val="bullet"/>
+      <w:lvlText w:val=""/>
+      <w:lvlJc w:val="left"/>
+      <w:pPr>
+        <w:tabs>
+          <w:tab w:val="num" w:pos="3600"/>
+        </w:tabs>
+        <w:ind w:left="3600" w:hanging="360"/>
+      </w:pPr>
+      <w:rPr>
+        <w:rFonts w:ascii="Wingdings" w:hAnsi="Wingdings" w:hint="default"/>
+        <w:sz w:val="20"/>
+      </w:rPr>
+    </w:lvl>
+    <w:lvl w:ilvl="5" w:tentative="1">
+      <w:start w:val="1"/>
+      <w:numFmt w:val="bullet"/>
+      <w:lvlText w:val=""/>
+      <w:lvlJc w:val="left"/>
+      <w:pPr>
+        <w:tabs>
+          <w:tab w:val="num" w:pos="4320"/>
+        </w:tabs>
+        <w:ind w:left="4320" w:hanging="360"/>
+      </w:pPr>
+      <w:rPr>
+        <w:rFonts w:ascii="Wingdings" w:hAnsi="Wingdings" w:hint="default"/>
+        <w:sz w:val="20"/>
+      </w:rPr>
+    </w:lvl>
+    <w:lvl w:ilvl="6" w:tentative="1">
+      <w:start w:val="1"/>
+      <w:numFmt w:val="bullet"/>
+      <w:lvlText w:val=""/>
+      <w:lvlJc w:val="left"/>
+      <w:pPr>
+        <w:tabs>
+          <w:tab w:val="num" w:pos="5040"/>
+        </w:tabs>
+        <w:ind w:left="5040" w:hanging="360"/>
+      </w:pPr>
+      <w:rPr>
+        <w:rFonts w:ascii="Wingdings" w:hAnsi="Wingdings" w:hint="default"/>
+        <w:sz w:val="20"/>
+      </w:rPr>
+    </w:lvl>
+    <w:lvl w:ilvl="7" w:tentative="1">
+      <w:start w:val="1"/>
+      <w:numFmt w:val="bullet"/>
+      <w:lvlText w:val=""/>
+      <w:lvlJc w:val="left"/>
+      <w:pPr>
+        <w:tabs>
+          <w:tab w:val="num" w:pos="5760"/>
+        </w:tabs>
+        <w:ind w:left="5760" w:hanging="360"/>
+      </w:pPr>
+      <w:rPr>
+        <w:rFonts w:ascii="Wingdings" w:hAnsi="Wingdings" w:hint="default"/>
+        <w:sz w:val="20"/>
+      </w:rPr>
+    </w:lvl>
+    <w:lvl w:ilvl="8" w:tentative="1">
+      <w:start w:val="1"/>
+      <w:numFmt w:val="bullet"/>
+      <w:lvlText w:val=""/>
+      <w:lvlJc w:val="left"/>
+      <w:pPr>
+        <w:tabs>
+          <w:tab w:val="num" w:pos="6480"/>
+        </w:tabs>
+        <w:ind w:left="6480" w:hanging="360"/>
+      </w:pPr>
+      <w:rPr>
+        <w:rFonts w:ascii="Wingdings" w:hAnsi="Wingdings" w:hint="default"/>
+        <w:sz w:val="20"/>
+      </w:rPr>
+    </w:lvl>
+  </w:abstractNum>
+  <w:abstractNum w:abstractNumId="13">
+    <w:nsid w:val="46A7374B"/>
+    <w:multiLevelType w:val="multilevel"/>
+    <w:tmpl w:val="E4D8E772"/>
+    <w:lvl w:ilvl="0">
+      <w:start w:val="1"/>
+      <w:numFmt w:val="bullet"/>
+      <w:lvlText w:val=""/>
+      <w:lvlJc w:val="left"/>
+      <w:pPr>
+        <w:tabs>
+          <w:tab w:val="num" w:pos="720"/>
+        </w:tabs>
+        <w:ind w:left="720" w:hanging="360"/>
+      </w:pPr>
+      <w:rPr>
+        <w:rFonts w:ascii="Symbol" w:hAnsi="Symbol" w:hint="default"/>
+        <w:sz w:val="20"/>
+      </w:rPr>
+    </w:lvl>
+    <w:lvl w:ilvl="1" w:tentative="1">
+      <w:start w:val="1"/>
+      <w:numFmt w:val="bullet"/>
+      <w:lvlText w:val="o"/>
+      <w:lvlJc w:val="left"/>
+      <w:pPr>
+        <w:tabs>
+          <w:tab w:val="num" w:pos="1440"/>
+        </w:tabs>
+        <w:ind w:left="1440" w:hanging="360"/>
+      </w:pPr>
+      <w:rPr>
+        <w:rFonts w:ascii="Courier New" w:hAnsi="Courier New" w:hint="default"/>
+        <w:sz w:val="20"/>
+      </w:rPr>
+    </w:lvl>
+    <w:lvl w:ilvl="2" w:tentative="1">
+      <w:start w:val="1"/>
+      <w:numFmt w:val="bullet"/>
+      <w:lvlText w:val=""/>
+      <w:lvlJc w:val="left"/>
+      <w:pPr>
+        <w:tabs>
+          <w:tab w:val="num" w:pos="2160"/>
+        </w:tabs>
+        <w:ind w:left="2160" w:hanging="360"/>
+      </w:pPr>
+      <w:rPr>
+        <w:rFonts w:ascii="Wingdings" w:hAnsi="Wingdings" w:hint="default"/>
+        <w:sz w:val="20"/>
+      </w:rPr>
+    </w:lvl>
+    <w:lvl w:ilvl="3" w:tentative="1">
+      <w:start w:val="1"/>
+      <w:numFmt w:val="bullet"/>
+      <w:lvlText w:val=""/>
+      <w:lvlJc w:val="left"/>
+      <w:pPr>
+        <w:tabs>
+          <w:tab w:val="num" w:pos="2880"/>
+        </w:tabs>
+        <w:ind w:left="2880" w:hanging="360"/>
+      </w:pPr>
+      <w:rPr>
+        <w:rFonts w:ascii="Wingdings" w:hAnsi="Wingdings" w:hint="default"/>
+        <w:sz w:val="20"/>
+      </w:rPr>
+    </w:lvl>
+    <w:lvl w:ilvl="4" w:tentative="1">
+      <w:start w:val="1"/>
+      <w:numFmt w:val="bullet"/>
+      <w:lvlText w:val=""/>
+      <w:lvlJc w:val="left"/>
+      <w:pPr>
+        <w:tabs>
+          <w:tab w:val="num" w:pos="3600"/>
+        </w:tabs>
+        <w:ind w:left="3600" w:hanging="360"/>
+      </w:pPr>
+      <w:rPr>
+        <w:rFonts w:ascii="Wingdings" w:hAnsi="Wingdings" w:hint="default"/>
+        <w:sz w:val="20"/>
+      </w:rPr>
+    </w:lvl>
+    <w:lvl w:ilvl="5" w:tentative="1">
+      <w:start w:val="1"/>
+      <w:numFmt w:val="bullet"/>
+      <w:lvlText w:val=""/>
+      <w:lvlJc w:val="left"/>
+      <w:pPr>
+        <w:tabs>
+          <w:tab w:val="num" w:pos="4320"/>
+        </w:tabs>
+        <w:ind w:left="4320" w:hanging="360"/>
+      </w:pPr>
+      <w:rPr>
+        <w:rFonts w:ascii="Wingdings" w:hAnsi="Wingdings" w:hint="default"/>
+        <w:sz w:val="20"/>
+      </w:rPr>
+    </w:lvl>
+    <w:lvl w:ilvl="6" w:tentative="1">
+      <w:start w:val="1"/>
+      <w:numFmt w:val="bullet"/>
+      <w:lvlText w:val=""/>
+      <w:lvlJc w:val="left"/>
+      <w:pPr>
+        <w:tabs>
+          <w:tab w:val="num" w:pos="5040"/>
+        </w:tabs>
+        <w:ind w:left="5040" w:hanging="360"/>
+      </w:pPr>
+      <w:rPr>
+        <w:rFonts w:ascii="Wingdings" w:hAnsi="Wingdings" w:hint="default"/>
+        <w:sz w:val="20"/>
+      </w:rPr>
+    </w:lvl>
+    <w:lvl w:ilvl="7" w:tentative="1">
+      <w:start w:val="1"/>
+      <w:numFmt w:val="bullet"/>
+      <w:lvlText w:val=""/>
+      <w:lvlJc w:val="left"/>
+      <w:pPr>
+        <w:tabs>
+          <w:tab w:val="num" w:pos="5760"/>
+        </w:tabs>
+        <w:ind w:left="5760" w:hanging="360"/>
+      </w:pPr>
+      <w:rPr>
+        <w:rFonts w:ascii="Wingdings" w:hAnsi="Wingdings" w:hint="default"/>
+        <w:sz w:val="20"/>
+      </w:rPr>
+    </w:lvl>
+    <w:lvl w:ilvl="8" w:tentative="1">
+      <w:start w:val="1"/>
+      <w:numFmt w:val="bullet"/>
+      <w:lvlText w:val=""/>
+      <w:lvlJc w:val="left"/>
+      <w:pPr>
+        <w:tabs>
+          <w:tab w:val="num" w:pos="6480"/>
+        </w:tabs>
+        <w:ind w:left="6480" w:hanging="360"/>
+      </w:pPr>
+      <w:rPr>
+        <w:rFonts w:ascii="Wingdings" w:hAnsi="Wingdings" w:hint="default"/>
+        <w:sz w:val="20"/>
+      </w:rPr>
+    </w:lvl>
+  </w:abstractNum>
+  <w:abstractNum w:abstractNumId="14">
     <w:nsid w:val="530D6692"/>
     <w:multiLevelType w:val="hybridMultilevel"/>
     <w:tmpl w:val="66EA9942"/>
@@ -14566,7 +16412,156 @@
       </w:rPr>
     </w:lvl>
   </w:abstractNum>
-  <w:abstractNum w:abstractNumId="10" w15:restartNumberingAfterBreak="0">
+  <w:abstractNum w:abstractNumId="15">
+    <w:nsid w:val="56A95692"/>
+    <w:multiLevelType w:val="multilevel"/>
+    <w:tmpl w:val="E2324B44"/>
+    <w:lvl w:ilvl="0">
+      <w:start w:val="1"/>
+      <w:numFmt w:val="bullet"/>
+      <w:lvlText w:val=""/>
+      <w:lvlJc w:val="left"/>
+      <w:pPr>
+        <w:tabs>
+          <w:tab w:val="num" w:pos="720"/>
+        </w:tabs>
+        <w:ind w:left="720" w:hanging="360"/>
+      </w:pPr>
+      <w:rPr>
+        <w:rFonts w:ascii="Symbol" w:hAnsi="Symbol" w:hint="default"/>
+        <w:sz w:val="20"/>
+      </w:rPr>
+    </w:lvl>
+    <w:lvl w:ilvl="1" w:tentative="1">
+      <w:start w:val="1"/>
+      <w:numFmt w:val="bullet"/>
+      <w:lvlText w:val="o"/>
+      <w:lvlJc w:val="left"/>
+      <w:pPr>
+        <w:tabs>
+          <w:tab w:val="num" w:pos="1440"/>
+        </w:tabs>
+        <w:ind w:left="1440" w:hanging="360"/>
+      </w:pPr>
+      <w:rPr>
+        <w:rFonts w:ascii="Courier New" w:hAnsi="Courier New" w:hint="default"/>
+        <w:sz w:val="20"/>
+      </w:rPr>
+    </w:lvl>
+    <w:lvl w:ilvl="2" w:tentative="1">
+      <w:start w:val="1"/>
+      <w:numFmt w:val="bullet"/>
+      <w:lvlText w:val=""/>
+      <w:lvlJc w:val="left"/>
+      <w:pPr>
+        <w:tabs>
+          <w:tab w:val="num" w:pos="2160"/>
+        </w:tabs>
+        <w:ind w:left="2160" w:hanging="360"/>
+      </w:pPr>
+      <w:rPr>
+        <w:rFonts w:ascii="Wingdings" w:hAnsi="Wingdings" w:hint="default"/>
+        <w:sz w:val="20"/>
+      </w:rPr>
+    </w:lvl>
+    <w:lvl w:ilvl="3" w:tentative="1">
+      <w:start w:val="1"/>
+      <w:numFmt w:val="bullet"/>
+      <w:lvlText w:val=""/>
+      <w:lvlJc w:val="left"/>
+      <w:pPr>
+        <w:tabs>
+          <w:tab w:val="num" w:pos="2880"/>
+        </w:tabs>
+        <w:ind w:left="2880" w:hanging="360"/>
+      </w:pPr>
+      <w:rPr>
+        <w:rFonts w:ascii="Wingdings" w:hAnsi="Wingdings" w:hint="default"/>
+        <w:sz w:val="20"/>
+      </w:rPr>
+    </w:lvl>
+    <w:lvl w:ilvl="4" w:tentative="1">
+      <w:start w:val="1"/>
+      <w:numFmt w:val="bullet"/>
+      <w:lvlText w:val=""/>
+      <w:lvlJc w:val="left"/>
+      <w:pPr>
+        <w:tabs>
+          <w:tab w:val="num" w:pos="3600"/>
+        </w:tabs>
+        <w:ind w:left="3600" w:hanging="360"/>
+      </w:pPr>
+      <w:rPr>
+        <w:rFonts w:ascii="Wingdings" w:hAnsi="Wingdings" w:hint="default"/>
+        <w:sz w:val="20"/>
+      </w:rPr>
+    </w:lvl>
+    <w:lvl w:ilvl="5" w:tentative="1">
+      <w:start w:val="1"/>
+      <w:numFmt w:val="bullet"/>
+      <w:lvlText w:val=""/>
+      <w:lvlJc w:val="left"/>
+      <w:pPr>
+        <w:tabs>
+          <w:tab w:val="num" w:pos="4320"/>
+        </w:tabs>
+        <w:ind w:left="4320" w:hanging="360"/>
+      </w:pPr>
+      <w:rPr>
+        <w:rFonts w:ascii="Wingdings" w:hAnsi="Wingdings" w:hint="default"/>
+        <w:sz w:val="20"/>
+      </w:rPr>
+    </w:lvl>
+    <w:lvl w:ilvl="6" w:tentative="1">
+      <w:start w:val="1"/>
+      <w:numFmt w:val="bullet"/>
+      <w:lvlText w:val=""/>
+      <w:lvlJc w:val="left"/>
+      <w:pPr>
+        <w:tabs>
+          <w:tab w:val="num" w:pos="5040"/>
+        </w:tabs>
+        <w:ind w:left="5040" w:hanging="360"/>
+      </w:pPr>
+      <w:rPr>
+        <w:rFonts w:ascii="Wingdings" w:hAnsi="Wingdings" w:hint="default"/>
+        <w:sz w:val="20"/>
+      </w:rPr>
+    </w:lvl>
+    <w:lvl w:ilvl="7" w:tentative="1">
+      <w:start w:val="1"/>
+      <w:numFmt w:val="bullet"/>
+      <w:lvlText w:val=""/>
+      <w:lvlJc w:val="left"/>
+      <w:pPr>
+        <w:tabs>
+          <w:tab w:val="num" w:pos="5760"/>
+        </w:tabs>
+        <w:ind w:left="5760" w:hanging="360"/>
+      </w:pPr>
+      <w:rPr>
+        <w:rFonts w:ascii="Wingdings" w:hAnsi="Wingdings" w:hint="default"/>
+        <w:sz w:val="20"/>
+      </w:rPr>
+    </w:lvl>
+    <w:lvl w:ilvl="8" w:tentative="1">
+      <w:start w:val="1"/>
+      <w:numFmt w:val="bullet"/>
+      <w:lvlText w:val=""/>
+      <w:lvlJc w:val="left"/>
+      <w:pPr>
+        <w:tabs>
+          <w:tab w:val="num" w:pos="6480"/>
+        </w:tabs>
+        <w:ind w:left="6480" w:hanging="360"/>
+      </w:pPr>
+      <w:rPr>
+        <w:rFonts w:ascii="Wingdings" w:hAnsi="Wingdings" w:hint="default"/>
+        <w:sz w:val="20"/>
+      </w:rPr>
+    </w:lvl>
+  </w:abstractNum>
+  <w:abstractNum w:abstractNumId="16">
     <w:nsid w:val="63212F71"/>
     <w:multiLevelType w:val="hybridMultilevel"/>
     <w:tmpl w:val="E4701A08"/>
@@ -14679,7 +16674,156 @@
       </w:rPr>
     </w:lvl>
   </w:abstractNum>
-  <w:abstractNum w:abstractNumId="11" w15:restartNumberingAfterBreak="0">
+  <w:abstractNum w:abstractNumId="17">
+    <w:nsid w:val="63A20F91"/>
+    <w:multiLevelType w:val="multilevel"/>
+    <w:tmpl w:val="B8E4742A"/>
+    <w:lvl w:ilvl="0">
+      <w:start w:val="1"/>
+      <w:numFmt w:val="bullet"/>
+      <w:lvlText w:val=""/>
+      <w:lvlJc w:val="left"/>
+      <w:pPr>
+        <w:tabs>
+          <w:tab w:val="num" w:pos="720"/>
+        </w:tabs>
+        <w:ind w:left="720" w:hanging="360"/>
+      </w:pPr>
+      <w:rPr>
+        <w:rFonts w:ascii="Symbol" w:hAnsi="Symbol" w:hint="default"/>
+        <w:sz w:val="20"/>
+      </w:rPr>
+    </w:lvl>
+    <w:lvl w:ilvl="1" w:tentative="1">
+      <w:start w:val="1"/>
+      <w:numFmt w:val="bullet"/>
+      <w:lvlText w:val="o"/>
+      <w:lvlJc w:val="left"/>
+      <w:pPr>
+        <w:tabs>
+          <w:tab w:val="num" w:pos="1440"/>
+        </w:tabs>
+        <w:ind w:left="1440" w:hanging="360"/>
+      </w:pPr>
+      <w:rPr>
+        <w:rFonts w:ascii="Courier New" w:hAnsi="Courier New" w:hint="default"/>
+        <w:sz w:val="20"/>
+      </w:rPr>
+    </w:lvl>
+    <w:lvl w:ilvl="2" w:tentative="1">
+      <w:start w:val="1"/>
+      <w:numFmt w:val="bullet"/>
+      <w:lvlText w:val=""/>
+      <w:lvlJc w:val="left"/>
+      <w:pPr>
+        <w:tabs>
+          <w:tab w:val="num" w:pos="2160"/>
+        </w:tabs>
+        <w:ind w:left="2160" w:hanging="360"/>
+      </w:pPr>
+      <w:rPr>
+        <w:rFonts w:ascii="Wingdings" w:hAnsi="Wingdings" w:hint="default"/>
+        <w:sz w:val="20"/>
+      </w:rPr>
+    </w:lvl>
+    <w:lvl w:ilvl="3" w:tentative="1">
+      <w:start w:val="1"/>
+      <w:numFmt w:val="bullet"/>
+      <w:lvlText w:val=""/>
+      <w:lvlJc w:val="left"/>
+      <w:pPr>
+        <w:tabs>
+          <w:tab w:val="num" w:pos="2880"/>
+        </w:tabs>
+        <w:ind w:left="2880" w:hanging="360"/>
+      </w:pPr>
+      <w:rPr>
+        <w:rFonts w:ascii="Wingdings" w:hAnsi="Wingdings" w:hint="default"/>
+        <w:sz w:val="20"/>
+      </w:rPr>
+    </w:lvl>
+    <w:lvl w:ilvl="4" w:tentative="1">
+      <w:start w:val="1"/>
+      <w:numFmt w:val="bullet"/>
+      <w:lvlText w:val=""/>
+      <w:lvlJc w:val="left"/>
+      <w:pPr>
+        <w:tabs>
+          <w:tab w:val="num" w:pos="3600"/>
+        </w:tabs>
+        <w:ind w:left="3600" w:hanging="360"/>
+      </w:pPr>
+      <w:rPr>
+        <w:rFonts w:ascii="Wingdings" w:hAnsi="Wingdings" w:hint="default"/>
+        <w:sz w:val="20"/>
+      </w:rPr>
+    </w:lvl>
+    <w:lvl w:ilvl="5" w:tentative="1">
+      <w:start w:val="1"/>
+      <w:numFmt w:val="bullet"/>
+      <w:lvlText w:val=""/>
+      <w:lvlJc w:val="left"/>
+      <w:pPr>
+        <w:tabs>
+          <w:tab w:val="num" w:pos="4320"/>
+        </w:tabs>
+        <w:ind w:left="4320" w:hanging="360"/>
+      </w:pPr>
+      <w:rPr>
+        <w:rFonts w:ascii="Wingdings" w:hAnsi="Wingdings" w:hint="default"/>
+        <w:sz w:val="20"/>
+      </w:rPr>
+    </w:lvl>
+    <w:lvl w:ilvl="6" w:tentative="1">
+      <w:start w:val="1"/>
+      <w:numFmt w:val="bullet"/>
+      <w:lvlText w:val=""/>
+      <w:lvlJc w:val="left"/>
+      <w:pPr>
+        <w:tabs>
+          <w:tab w:val="num" w:pos="5040"/>
+        </w:tabs>
+        <w:ind w:left="5040" w:hanging="360"/>
+      </w:pPr>
+      <w:rPr>
+        <w:rFonts w:ascii="Wingdings" w:hAnsi="Wingdings" w:hint="default"/>
+        <w:sz w:val="20"/>
+      </w:rPr>
+    </w:lvl>
+    <w:lvl w:ilvl="7" w:tentative="1">
+      <w:start w:val="1"/>
+      <w:numFmt w:val="bullet"/>
+      <w:lvlText w:val=""/>
+      <w:lvlJc w:val="left"/>
+      <w:pPr>
+        <w:tabs>
+          <w:tab w:val="num" w:pos="5760"/>
+        </w:tabs>
+        <w:ind w:left="5760" w:hanging="360"/>
+      </w:pPr>
+      <w:rPr>
+        <w:rFonts w:ascii="Wingdings" w:hAnsi="Wingdings" w:hint="default"/>
+        <w:sz w:val="20"/>
+      </w:rPr>
+    </w:lvl>
+    <w:lvl w:ilvl="8" w:tentative="1">
+      <w:start w:val="1"/>
+      <w:numFmt w:val="bullet"/>
+      <w:lvlText w:val=""/>
+      <w:lvlJc w:val="left"/>
+      <w:pPr>
+        <w:tabs>
+          <w:tab w:val="num" w:pos="6480"/>
+        </w:tabs>
+        <w:ind w:left="6480" w:hanging="360"/>
+      </w:pPr>
+      <w:rPr>
+        <w:rFonts w:ascii="Wingdings" w:hAnsi="Wingdings" w:hint="default"/>
+        <w:sz w:val="20"/>
+      </w:rPr>
+    </w:lvl>
+  </w:abstractNum>
+  <w:abstractNum w:abstractNumId="18">
     <w:nsid w:val="71A17C06"/>
     <w:multiLevelType w:val="multilevel"/>
     <w:tmpl w:val="65B66122"/>
@@ -14828,7 +16972,7 @@
       </w:rPr>
     </w:lvl>
   </w:abstractNum>
-  <w:abstractNum w:abstractNumId="12" w15:restartNumberingAfterBreak="0">
+  <w:abstractNum w:abstractNumId="19">
     <w:nsid w:val="7C324CB2"/>
     <w:multiLevelType w:val="multilevel"/>
     <w:tmpl w:val="EA9282DE"/>
@@ -14972,7 +17116,156 @@
       </w:rPr>
     </w:lvl>
   </w:abstractNum>
-  <w:abstractNum w:abstractNumId="13" w15:restartNumberingAfterBreak="0">
+  <w:abstractNum w:abstractNumId="20">
+    <w:nsid w:val="7C83764F"/>
+    <w:multiLevelType w:val="multilevel"/>
+    <w:tmpl w:val="26366FDA"/>
+    <w:lvl w:ilvl="0">
+      <w:start w:val="1"/>
+      <w:numFmt w:val="bullet"/>
+      <w:lvlText w:val=""/>
+      <w:lvlJc w:val="left"/>
+      <w:pPr>
+        <w:tabs>
+          <w:tab w:val="num" w:pos="720"/>
+        </w:tabs>
+        <w:ind w:left="720" w:hanging="360"/>
+      </w:pPr>
+      <w:rPr>
+        <w:rFonts w:ascii="Symbol" w:hAnsi="Symbol" w:hint="default"/>
+        <w:sz w:val="20"/>
+      </w:rPr>
+    </w:lvl>
+    <w:lvl w:ilvl="1" w:tentative="1">
+      <w:start w:val="1"/>
+      <w:numFmt w:val="bullet"/>
+      <w:lvlText w:val="o"/>
+      <w:lvlJc w:val="left"/>
+      <w:pPr>
+        <w:tabs>
+          <w:tab w:val="num" w:pos="1440"/>
+        </w:tabs>
+        <w:ind w:left="1440" w:hanging="360"/>
+      </w:pPr>
+      <w:rPr>
+        <w:rFonts w:ascii="Courier New" w:hAnsi="Courier New" w:hint="default"/>
+        <w:sz w:val="20"/>
+      </w:rPr>
+    </w:lvl>
+    <w:lvl w:ilvl="2" w:tentative="1">
+      <w:start w:val="1"/>
+      <w:numFmt w:val="bullet"/>
+      <w:lvlText w:val=""/>
+      <w:lvlJc w:val="left"/>
+      <w:pPr>
+        <w:tabs>
+          <w:tab w:val="num" w:pos="2160"/>
+        </w:tabs>
+        <w:ind w:left="2160" w:hanging="360"/>
+      </w:pPr>
+      <w:rPr>
+        <w:rFonts w:ascii="Wingdings" w:hAnsi="Wingdings" w:hint="default"/>
+        <w:sz w:val="20"/>
+      </w:rPr>
+    </w:lvl>
+    <w:lvl w:ilvl="3" w:tentative="1">
+      <w:start w:val="1"/>
+      <w:numFmt w:val="bullet"/>
+      <w:lvlText w:val=""/>
+      <w:lvlJc w:val="left"/>
+      <w:pPr>
+        <w:tabs>
+          <w:tab w:val="num" w:pos="2880"/>
+        </w:tabs>
+        <w:ind w:left="2880" w:hanging="360"/>
+      </w:pPr>
+      <w:rPr>
+        <w:rFonts w:ascii="Wingdings" w:hAnsi="Wingdings" w:hint="default"/>
+        <w:sz w:val="20"/>
+      </w:rPr>
+    </w:lvl>
+    <w:lvl w:ilvl="4" w:tentative="1">
+      <w:start w:val="1"/>
+      <w:numFmt w:val="bullet"/>
+      <w:lvlText w:val=""/>
+      <w:lvlJc w:val="left"/>
+      <w:pPr>
+        <w:tabs>
+          <w:tab w:val="num" w:pos="3600"/>
+        </w:tabs>
+        <w:ind w:left="3600" w:hanging="360"/>
+      </w:pPr>
+      <w:rPr>
+        <w:rFonts w:ascii="Wingdings" w:hAnsi="Wingdings" w:hint="default"/>
+        <w:sz w:val="20"/>
+      </w:rPr>
+    </w:lvl>
+    <w:lvl w:ilvl="5" w:tentative="1">
+      <w:start w:val="1"/>
+      <w:numFmt w:val="bullet"/>
+      <w:lvlText w:val=""/>
+      <w:lvlJc w:val="left"/>
+      <w:pPr>
+        <w:tabs>
+          <w:tab w:val="num" w:pos="4320"/>
+        </w:tabs>
+        <w:ind w:left="4320" w:hanging="360"/>
+      </w:pPr>
+      <w:rPr>
+        <w:rFonts w:ascii="Wingdings" w:hAnsi="Wingdings" w:hint="default"/>
+        <w:sz w:val="20"/>
+      </w:rPr>
+    </w:lvl>
+    <w:lvl w:ilvl="6" w:tentative="1">
+      <w:start w:val="1"/>
+      <w:numFmt w:val="bullet"/>
+      <w:lvlText w:val=""/>
+      <w:lvlJc w:val="left"/>
+      <w:pPr>
+        <w:tabs>
+          <w:tab w:val="num" w:pos="5040"/>
+        </w:tabs>
+        <w:ind w:left="5040" w:hanging="360"/>
+      </w:pPr>
+      <w:rPr>
+        <w:rFonts w:ascii="Wingdings" w:hAnsi="Wingdings" w:hint="default"/>
+        <w:sz w:val="20"/>
+      </w:rPr>
+    </w:lvl>
+    <w:lvl w:ilvl="7" w:tentative="1">
+      <w:start w:val="1"/>
+      <w:numFmt w:val="bullet"/>
+      <w:lvlText w:val=""/>
+      <w:lvlJc w:val="left"/>
+      <w:pPr>
+        <w:tabs>
+          <w:tab w:val="num" w:pos="5760"/>
+        </w:tabs>
+        <w:ind w:left="5760" w:hanging="360"/>
+      </w:pPr>
+      <w:rPr>
+        <w:rFonts w:ascii="Wingdings" w:hAnsi="Wingdings" w:hint="default"/>
+        <w:sz w:val="20"/>
+      </w:rPr>
+    </w:lvl>
+    <w:lvl w:ilvl="8" w:tentative="1">
+      <w:start w:val="1"/>
+      <w:numFmt w:val="bullet"/>
+      <w:lvlText w:val=""/>
+      <w:lvlJc w:val="left"/>
+      <w:pPr>
+        <w:tabs>
+          <w:tab w:val="num" w:pos="6480"/>
+        </w:tabs>
+        <w:ind w:left="6480" w:hanging="360"/>
+      </w:pPr>
+      <w:rPr>
+        <w:rFonts w:ascii="Wingdings" w:hAnsi="Wingdings" w:hint="default"/>
+        <w:sz w:val="20"/>
+      </w:rPr>
+    </w:lvl>
+  </w:abstractNum>
+  <w:abstractNum w:abstractNumId="21">
     <w:nsid w:val="7F27429F"/>
     <w:multiLevelType w:val="hybridMultilevel"/>
     <w:tmpl w:val="15AEF926"/>
@@ -15086,46 +17379,46 @@
     </w:lvl>
   </w:abstractNum>
   <w:num w:numId="1">
+    <w:abstractNumId w:val="14"/>
+  </w:num>
+  <w:num w:numId="2">
+    <w:abstractNumId w:val="5"/>
+  </w:num>
+  <w:num w:numId="3">
     <w:abstractNumId w:val="9"/>
   </w:num>
-  <w:num w:numId="2">
-    <w:abstractNumId w:val="4"/>
-  </w:num>
-  <w:num w:numId="3">
-    <w:abstractNumId w:val="7"/>
-  </w:num>
   <w:num w:numId="4">
-    <w:abstractNumId w:val="10"/>
+    <w:abstractNumId w:val="16"/>
   </w:num>
   <w:num w:numId="5">
-    <w:abstractNumId w:val="13"/>
+    <w:abstractNumId w:val="21"/>
   </w:num>
   <w:num w:numId="6">
-    <w:abstractNumId w:val="5"/>
+    <w:abstractNumId w:val="6"/>
   </w:num>
   <w:num w:numId="7">
     <w:abstractNumId w:val="1"/>
   </w:num>
   <w:num w:numId="8">
+    <w:abstractNumId w:val="10"/>
+  </w:num>
+  <w:num w:numId="9">
+    <w:abstractNumId w:val="19"/>
+  </w:num>
+  <w:num w:numId="10">
     <w:abstractNumId w:val="8"/>
   </w:num>
-  <w:num w:numId="9">
-    <w:abstractNumId w:val="12"/>
-  </w:num>
-  <w:num w:numId="10">
-    <w:abstractNumId w:val="6"/>
-  </w:num>
   <w:num w:numId="11">
-    <w:abstractNumId w:val="2"/>
+    <w:abstractNumId w:val="3"/>
   </w:num>
   <w:num w:numId="12">
     <w:abstractNumId w:val="0"/>
   </w:num>
   <w:num w:numId="13">
-    <w:abstractNumId w:val="3"/>
+    <w:abstractNumId w:val="4"/>
   </w:num>
   <w:num w:numId="14">
-    <w:abstractNumId w:val="3"/>
+    <w:abstractNumId w:val="4"/>
     <w:lvlOverride w:ilvl="1">
       <w:lvl w:ilvl="1">
         <w:numFmt w:val="bullet"/>
@@ -15145,14 +17438,38 @@
     </w:lvlOverride>
   </w:num>
   <w:num w:numId="15">
+    <w:abstractNumId w:val="18"/>
+  </w:num>
+  <w:num w:numId="16">
+    <w:abstractNumId w:val="7"/>
+  </w:num>
+  <w:num w:numId="17">
     <w:abstractNumId w:val="11"/>
+  </w:num>
+  <w:num w:numId="18">
+    <w:abstractNumId w:val="13"/>
+  </w:num>
+  <w:num w:numId="19">
+    <w:abstractNumId w:val="15"/>
+  </w:num>
+  <w:num w:numId="20">
+    <w:abstractNumId w:val="20"/>
+  </w:num>
+  <w:num w:numId="21">
+    <w:abstractNumId w:val="17"/>
+  </w:num>
+  <w:num w:numId="22">
+    <w:abstractNumId w:val="2"/>
+  </w:num>
+  <w:num w:numId="23">
+    <w:abstractNumId w:val="12"/>
   </w:num>
   <w:numIdMacAtCleanup w:val="9"/>
 </w:numbering>
 </file>
 
 <file path=word/people.xml><?xml version="1.0" encoding="utf-8"?>
-<w15:people xmlns:wpc="http://schemas.microsoft.com/office/word/2010/wordprocessingCanvas" xmlns:cx="http://schemas.microsoft.com/office/drawing/2014/chartex" xmlns:cx1="http://schemas.microsoft.com/office/drawing/2015/9/8/chartex" xmlns:cx2="http://schemas.microsoft.com/office/drawing/2015/10/21/chartex" xmlns:cx3="http://schemas.microsoft.com/office/drawing/2016/5/9/chartex" xmlns:cx4="http://schemas.microsoft.com/office/drawing/2016/5/10/chartex" xmlns:cx5="http://schemas.microsoft.com/office/drawing/2016/5/11/chartex" xmlns:mc="http://schemas.openxmlformats.org/markup-compatibility/2006" xmlns:o="urn:schemas-microsoft-com:office:office" xmlns:r="http://schemas.openxmlformats.org/officeDocument/2006/relationships" xmlns:m="http://schemas.openxmlformats.org/officeDocument/2006/math" xmlns:v="urn:schemas-microsoft-com:vml" xmlns:wp14="http://schemas.microsoft.com/office/word/2010/wordprocessingDrawing" xmlns:wp="http://schemas.openxmlformats.org/drawingml/2006/wordprocessingDrawing" xmlns:w10="urn:schemas-microsoft-com:office:word" xmlns:w="http://schemas.openxmlformats.org/wordprocessingml/2006/main" xmlns:w14="http://schemas.microsoft.com/office/word/2010/wordml" xmlns:w15="http://schemas.microsoft.com/office/word/2012/wordml" xmlns:w16se="http://schemas.microsoft.com/office/word/2015/wordml/symex" xmlns:wpg="http://schemas.microsoft.com/office/word/2010/wordprocessingGroup" xmlns:wpi="http://schemas.microsoft.com/office/word/2010/wordprocessingInk" xmlns:wne="http://schemas.microsoft.com/office/word/2006/wordml" xmlns:wps="http://schemas.microsoft.com/office/word/2010/wordprocessingShape" mc:Ignorable="w14 w15 w16se wp14">
+<w15:people xmlns:wpc="http://schemas.microsoft.com/office/word/2010/wordprocessingCanvas" xmlns:mo="http://schemas.microsoft.com/office/mac/office/2008/main" xmlns:mc="http://schemas.openxmlformats.org/markup-compatibility/2006" xmlns:mv="urn:schemas-microsoft-com:mac:vml" xmlns:o="urn:schemas-microsoft-com:office:office" xmlns:r="http://schemas.openxmlformats.org/officeDocument/2006/relationships" xmlns:m="http://schemas.openxmlformats.org/officeDocument/2006/math" xmlns:v="urn:schemas-microsoft-com:vml" xmlns:wp14="http://schemas.microsoft.com/office/word/2010/wordprocessingDrawing" xmlns:wp="http://schemas.openxmlformats.org/drawingml/2006/wordprocessingDrawing" xmlns:w10="urn:schemas-microsoft-com:office:word" xmlns:w="http://schemas.openxmlformats.org/wordprocessingml/2006/main" xmlns:w14="http://schemas.microsoft.com/office/word/2010/wordml" xmlns:w15="http://schemas.microsoft.com/office/word/2012/wordml" xmlns:wpg="http://schemas.microsoft.com/office/word/2010/wordprocessingGroup" xmlns:wpi="http://schemas.microsoft.com/office/word/2010/wordprocessingInk" xmlns:wne="http://schemas.microsoft.com/office/word/2006/wordml" xmlns:wps="http://schemas.microsoft.com/office/word/2010/wordprocessingShape" mc:Ignorable="w14 w15 wp14">
   <w15:person w15:author="Paige Rinnert">
     <w15:presenceInfo w15:providerId="Windows Live" w15:userId="439bbf6d2481ec75"/>
   </w15:person>
@@ -15160,7 +17477,7 @@
 </file>
 
 <file path=word/styles.xml><?xml version="1.0" encoding="utf-8"?>
-<w:styles xmlns:mc="http://schemas.openxmlformats.org/markup-compatibility/2006" xmlns:r="http://schemas.openxmlformats.org/officeDocument/2006/relationships" xmlns:w="http://schemas.openxmlformats.org/wordprocessingml/2006/main" xmlns:w14="http://schemas.microsoft.com/office/word/2010/wordml" xmlns:w15="http://schemas.microsoft.com/office/word/2012/wordml" xmlns:w16se="http://schemas.microsoft.com/office/word/2015/wordml/symex" mc:Ignorable="w14 w15 w16se">
+<w:styles xmlns:mc="http://schemas.openxmlformats.org/markup-compatibility/2006" xmlns:r="http://schemas.openxmlformats.org/officeDocument/2006/relationships" xmlns:w="http://schemas.openxmlformats.org/wordprocessingml/2006/main" xmlns:w14="http://schemas.microsoft.com/office/word/2010/wordml" xmlns:w15="http://schemas.microsoft.com/office/word/2012/wordml" mc:Ignorable="w14 w15">
   <w:docDefaults>
     <w:rPrDefault>
       <w:rPr>
@@ -15170,7 +17487,7 @@
     </w:rPrDefault>
     <w:pPrDefault/>
   </w:docDefaults>
-  <w:latentStyles w:defLockedState="0" w:defUIPriority="0" w:defSemiHidden="0" w:defUnhideWhenUsed="0" w:defQFormat="0" w:count="374">
+  <w:latentStyles w:defLockedState="0" w:defUIPriority="0" w:defSemiHidden="0" w:defUnhideWhenUsed="0" w:defQFormat="0" w:count="382">
     <w:lsdException w:name="Normal" w:qFormat="1"/>
     <w:lsdException w:name="heading 1" w:qFormat="1"/>
     <w:lsdException w:name="heading 2" w:qFormat="1"/>
@@ -15533,7 +17850,6 @@
     <w:lsdException w:name="List Table 7 Colorful Accent 6" w:uiPriority="52"/>
     <w:lsdException w:name="Mention" w:semiHidden="1" w:uiPriority="99" w:unhideWhenUsed="1"/>
     <w:lsdException w:name="Smart Hyperlink" w:semiHidden="1" w:uiPriority="99" w:unhideWhenUsed="1"/>
-    <w:lsdException w:name="Hashtag" w:semiHidden="1" w:uiPriority="99" w:unhideWhenUsed="1"/>
   </w:latentStyles>
   <w:style w:type="paragraph" w:default="1" w:styleId="Normal">
     <w:name w:val="Normal"/>
@@ -15726,6 +18042,7 @@
   <w:style w:type="character" w:default="1" w:styleId="DefaultParagraphFont">
     <w:name w:val="Default Paragraph Font"/>
     <w:uiPriority w:val="1"/>
+    <w:semiHidden/>
     <w:unhideWhenUsed/>
   </w:style>
   <w:style w:type="table" w:default="1" w:styleId="TableNormal">
@@ -16201,6 +18518,7 @@
     <w:basedOn w:val="TableNormal"/>
     <w:rsid w:val="00C81E83"/>
     <w:tblPr>
+      <w:tblInd w:w="0" w:type="dxa"/>
       <w:tblBorders>
         <w:top w:val="single" w:sz="4" w:space="0" w:color="000000" w:themeColor="text1"/>
         <w:left w:val="single" w:sz="4" w:space="0" w:color="000000" w:themeColor="text1"/>
@@ -16209,6 +18527,12 @@
         <w:insideH w:val="single" w:sz="4" w:space="0" w:color="000000" w:themeColor="text1"/>
         <w:insideV w:val="single" w:sz="4" w:space="0" w:color="000000" w:themeColor="text1"/>
       </w:tblBorders>
+      <w:tblCellMar>
+        <w:top w:w="0" w:type="dxa"/>
+        <w:left w:w="108" w:type="dxa"/>
+        <w:bottom w:w="0" w:type="dxa"/>
+        <w:right w:w="108" w:type="dxa"/>
+      </w:tblCellMar>
     </w:tblPr>
   </w:style>
   <w:style w:type="character" w:styleId="CommentReference">
@@ -16392,6 +18716,21 @@
     <w:rPr>
       <w:color w:val="808080"/>
     </w:rPr>
+  </w:style>
+  <w:style w:type="paragraph" w:customStyle="1" w:styleId="p1">
+    <w:name w:val="p1"/>
+    <w:basedOn w:val="Normal"/>
+    <w:rsid w:val="00965B5A"/>
+    <w:rPr>
+      <w:rFonts w:eastAsia="Times"/>
+      <w:sz w:val="17"/>
+      <w:szCs w:val="17"/>
+    </w:rPr>
+  </w:style>
+  <w:style w:type="character" w:customStyle="1" w:styleId="apple-converted-space">
+    <w:name w:val="apple-converted-space"/>
+    <w:basedOn w:val="DefaultParagraphFont"/>
+    <w:rsid w:val="00965B5A"/>
   </w:style>
 </w:styles>
 </file>
@@ -16684,7 +19023,7 @@
 </file>
 
 <file path=customXml/itemProps1.xml><?xml version="1.0" encoding="utf-8"?>
-<ds:datastoreItem xmlns:ds="http://schemas.openxmlformats.org/officeDocument/2006/customXml" ds:itemID="{D8C49E7B-6CE7-412B-8FB6-9AEB98D2A2C7}">
+<ds:datastoreItem xmlns:ds="http://schemas.openxmlformats.org/officeDocument/2006/customXml" ds:itemID="{0DD4BA19-13C4-B94F-8E59-6BE62B872DBC}">
   <ds:schemaRefs>
     <ds:schemaRef ds:uri="http://schemas.openxmlformats.org/officeDocument/2006/bibliography"/>
   </ds:schemaRefs>

</xml_diff>

<commit_message>
done with RC parts of intro
</commit_message>
<xml_diff>
--- a/Northrop Midyear Template.docx
+++ b/Northrop Midyear Template.docx
@@ -307,33 +307,11 @@
           <w:sz w:val="20"/>
         </w:rPr>
       </w:pPr>
-      <w:proofErr w:type="spellStart"/>
-      <w:r>
-        <w:rPr>
-          <w:sz w:val="20"/>
-        </w:rPr>
-        <w:t>Aishvarya</w:t>
-      </w:r>
-      <w:proofErr w:type="spellEnd"/>
-      <w:r>
-        <w:rPr>
-          <w:sz w:val="20"/>
-        </w:rPr>
-        <w:t xml:space="preserve"> </w:t>
-      </w:r>
-      <w:proofErr w:type="spellStart"/>
-      <w:r>
-        <w:rPr>
-          <w:sz w:val="20"/>
-        </w:rPr>
-        <w:t>Korde</w:t>
-      </w:r>
-      <w:proofErr w:type="spellEnd"/>
-      <w:r>
-        <w:rPr>
-          <w:sz w:val="20"/>
-        </w:rPr>
-        <w:t xml:space="preserve"> (S)</w:t>
+      <w:r>
+        <w:rPr>
+          <w:sz w:val="20"/>
+        </w:rPr>
+        <w:t>Aishvarya Korde (S)</w:t>
       </w:r>
     </w:p>
     <w:p>
@@ -347,19 +325,11 @@
           <w:sz w:val="20"/>
         </w:rPr>
       </w:pPr>
-      <w:proofErr w:type="spellStart"/>
-      <w:r>
-        <w:rPr>
-          <w:sz w:val="20"/>
-        </w:rPr>
-        <w:t>Zayra</w:t>
-      </w:r>
-      <w:proofErr w:type="spellEnd"/>
-      <w:r>
-        <w:rPr>
-          <w:sz w:val="20"/>
-        </w:rPr>
-        <w:t xml:space="preserve"> Lobo (J)</w:t>
+      <w:r>
+        <w:rPr>
+          <w:sz w:val="20"/>
+        </w:rPr>
+        <w:t>Zayra Lobo (J)</w:t>
       </w:r>
     </w:p>
     <w:p>
@@ -377,21 +347,7 @@
         <w:rPr>
           <w:sz w:val="20"/>
         </w:rPr>
-        <w:t xml:space="preserve">Paige </w:t>
-      </w:r>
-      <w:proofErr w:type="spellStart"/>
-      <w:r>
-        <w:rPr>
-          <w:sz w:val="20"/>
-        </w:rPr>
-        <w:t>Rinnert</w:t>
-      </w:r>
-      <w:proofErr w:type="spellEnd"/>
-      <w:r>
-        <w:rPr>
-          <w:sz w:val="20"/>
-        </w:rPr>
-        <w:t xml:space="preserve"> (Fall TL)</w:t>
+        <w:t>Paige Rinnert (Fall TL)</w:t>
       </w:r>
     </w:p>
     <w:p>
@@ -450,21 +406,7 @@
           <w:sz w:val="20"/>
         </w:rPr>
         <w:tab/>
-        <w:t xml:space="preserve">Ken </w:t>
-      </w:r>
-      <w:proofErr w:type="spellStart"/>
-      <w:r>
-        <w:rPr>
-          <w:sz w:val="20"/>
-        </w:rPr>
-        <w:t>Dreshfield</w:t>
-      </w:r>
-      <w:proofErr w:type="spellEnd"/>
-      <w:r>
-        <w:rPr>
-          <w:sz w:val="20"/>
-        </w:rPr>
-        <w:t xml:space="preserve"> ‘80</w:t>
+        <w:t>Ken Dreshfield ‘80</w:t>
       </w:r>
     </w:p>
     <w:p>
@@ -521,21 +463,7 @@
           <w:sz w:val="20"/>
         </w:rPr>
         <w:tab/>
-        <w:t xml:space="preserve">Stephanie </w:t>
-      </w:r>
-      <w:proofErr w:type="spellStart"/>
-      <w:r>
-        <w:rPr>
-          <w:sz w:val="20"/>
-        </w:rPr>
-        <w:t>Tsuei</w:t>
-      </w:r>
-      <w:proofErr w:type="spellEnd"/>
-      <w:r>
-        <w:rPr>
-          <w:sz w:val="20"/>
-        </w:rPr>
-        <w:t xml:space="preserve"> (Lead)</w:t>
+        <w:t>Stephanie Tsuei (Lead)</w:t>
       </w:r>
     </w:p>
     <w:p>
@@ -625,21 +553,7 @@
         <w:rPr>
           <w:i/>
         </w:rPr>
-        <w:t xml:space="preserve">An abstract is </w:t>
-      </w:r>
-      <w:proofErr w:type="gramStart"/>
-      <w:r>
-        <w:rPr>
-          <w:i/>
-        </w:rPr>
-        <w:t>similar to</w:t>
-      </w:r>
-      <w:proofErr w:type="gramEnd"/>
-      <w:r>
-        <w:rPr>
-          <w:i/>
-        </w:rPr>
-        <w:t xml:space="preserve"> a</w:t>
+        <w:t>An abstract is similar to a</w:t>
       </w:r>
       <w:r>
         <w:rPr>
@@ -5314,18 +5228,8 @@
           <w:color w:val="000000" w:themeColor="text1"/>
           <w:szCs w:val="24"/>
         </w:rPr>
-        <w:t xml:space="preserve">Implement and simulate a state estimator in </w:t>
-      </w:r>
-      <w:proofErr w:type="spellStart"/>
-      <w:r>
-        <w:rPr>
-          <w:rFonts w:eastAsia="Times"/>
-          <w:color w:val="000000" w:themeColor="text1"/>
-          <w:szCs w:val="24"/>
-        </w:rPr>
-        <w:t>Matlab</w:t>
-      </w:r>
-      <w:proofErr w:type="spellEnd"/>
+        <w:t>Implement and simulate a state estimator in Matlab</w:t>
+      </w:r>
       <w:r>
         <w:rPr>
           <w:rFonts w:eastAsia="Times"/>
@@ -5787,336 +5691,83 @@
         <w:lastRenderedPageBreak/>
         <w:t xml:space="preserve">quadrotor. This will be done at the beginning of the Spring semester. </w:t>
       </w:r>
-      <w:bookmarkStart w:id="12" w:name="_GoBack"/>
+      <w:r>
+        <w:t xml:space="preserve">The </w:t>
+      </w:r>
+      <w:r>
+        <w:t>team expects to be able to complete the spring deliverables as initially planned.</w:t>
+      </w:r>
+    </w:p>
+    <w:p>
+      <w:pPr>
+        <w:pStyle w:val="Heading2"/>
+      </w:pPr>
+      <w:bookmarkStart w:id="12" w:name="_Toc467875986"/>
+      <w:r>
+        <w:t>Project status</w:t>
+      </w:r>
       <w:bookmarkEnd w:id="12"/>
-      <w:r>
-        <w:t xml:space="preserve">The </w:t>
-      </w:r>
-      <w:r>
-        <w:t>team expects to be able to complete the spring deliverables as initially planned.</w:t>
-      </w:r>
-    </w:p>
-    <w:p>
-      <w:pPr>
-        <w:pStyle w:val="Heading2"/>
-      </w:pPr>
-      <w:bookmarkStart w:id="13" w:name="_Toc467875986"/>
-      <w:r>
-        <w:t>Project status</w:t>
-      </w:r>
+    </w:p>
+    <w:p>
+      <w:pPr>
+        <w:spacing w:line="480" w:lineRule="auto"/>
+        <w:ind w:firstLine="540"/>
+      </w:pPr>
+      <w:r>
+        <w:t xml:space="preserve">This section succinctly summarizes what the team has achieved and the status of the deliverables.  </w:t>
+      </w:r>
+      <w:r>
+        <w:t xml:space="preserve">The section is broken into two categories: simulation project status and hardware implementation hardware status. The simulation subsection focuses on progress with the dynamic modeling of the quadrotor, the coding of the secure state </w:t>
+      </w:r>
+      <w:r>
+        <w:t>estimator in M</w:t>
+      </w:r>
+      <w:r>
+        <w:t>atlab / Simulink, closing a control loop, and other simulation aspects of the project. The hardware implantation subsection focuses on the progress of the onboard computer, controllers, sensors, power, and connectivity. The Optitrack system, used for position and orientation verification, quadrotor frame, and netting are also discussed.</w:t>
+      </w:r>
+    </w:p>
+    <w:p>
+      <w:pPr>
+        <w:spacing w:line="480" w:lineRule="auto"/>
+        <w:ind w:firstLine="540"/>
+      </w:pPr>
+      <w:r>
+        <w:t xml:space="preserve">The background </w:t>
+      </w:r>
+      <w:r>
+        <w:t xml:space="preserve">research about secure state estimation is outlined in Section 2. Section 3 discusses the design alternatives </w:t>
+      </w:r>
+      <w:r>
+        <w:t xml:space="preserve">and the selection process for </w:t>
+      </w:r>
+      <w:r>
+        <w:t xml:space="preserve">the system states, onboard sensors, SSE algorithm, </w:t>
+      </w:r>
+      <w:r>
+        <w:t xml:space="preserve">and </w:t>
+      </w:r>
+      <w:r>
+        <w:t>onboard hardware (computer and controller)</w:t>
+      </w:r>
+      <w:r>
+        <w:t>. Section 4 gives a detailed design of all simulations, which include the dynamic model and control loop with SSE, and hardware implementations, including all sensors, onboard computer, onboard, controller, quadrotor frame/motors, RC transmitter/receiver, and power components.</w:t>
+      </w:r>
+      <w:r>
+        <w:t xml:space="preserve"> The current results of these designs will be stated in Section 5.</w:t>
+      </w:r>
+      <w:r>
+        <w:t xml:space="preserve"> This report will conclude with an overview of tasks and work breakdown for the Spring semester, outlined in Section 6.</w:t>
+      </w:r>
+      <w:bookmarkStart w:id="13" w:name="_GoBack"/>
       <w:bookmarkEnd w:id="13"/>
     </w:p>
     <w:p>
       <w:pPr>
-        <w:rPr>
-          <w:i/>
-        </w:rPr>
-      </w:pPr>
-      <w:r>
-        <w:rPr>
-          <w:i/>
-        </w:rPr>
-        <w:t>This section succinctly summarizes what the team has achieved and the status of the deliverables.  In doing so, it also outlines the contents of the rest of the report.</w:t>
-      </w:r>
-    </w:p>
-    <w:p>
-      <w:pPr>
-        <w:rPr>
-          <w:i/>
-        </w:rPr>
-      </w:pPr>
-    </w:p>
-    <w:p>
-      <w:pPr>
-        <w:rPr>
-          <w:i/>
-        </w:rPr>
-      </w:pPr>
-      <w:r>
-        <w:rPr>
-          <w:i/>
-        </w:rPr>
-        <w:t xml:space="preserve">The team </w:t>
-      </w:r>
-      <w:r>
-        <w:rPr>
-          <w:i/>
-        </w:rPr>
-        <w:t xml:space="preserve">and advisor </w:t>
-      </w:r>
-      <w:r>
-        <w:rPr>
-          <w:i/>
-        </w:rPr>
-        <w:t xml:space="preserve">should have a candid discussion at this point about what has gone well and what has not.  If the project has not met the milestones specified in the work plan, the team should come to an understanding of why.  In some cases, the direction of the project has shifted in ways that could not be anticipated at the time of the work plan.  In other cases, the project has slipped because of insufficient planning (e.g. not realizing that a supplier on the critical path had a 6-week lead time).  </w:t>
-      </w:r>
-      <w:r>
-        <w:rPr>
-          <w:i/>
-        </w:rPr>
-        <w:t xml:space="preserve">In yet other cases, part or </w:t>
-      </w:r>
-      <w:proofErr w:type="gramStart"/>
-      <w:r>
-        <w:rPr>
-          <w:i/>
-        </w:rPr>
-        <w:t>all of</w:t>
-      </w:r>
-      <w:proofErr w:type="gramEnd"/>
-      <w:r>
-        <w:rPr>
-          <w:i/>
-        </w:rPr>
-        <w:t xml:space="preserve"> the team may not be putting in the effort required to meet the milestones.  This may require some difficult discussions, particularly when members of the team feel the teammates are not pulling their weight. The team should articulate a plan in the Midyear Report to get on track to meet the spring deliverables. However, it is better that issues of team dynamics be addressed </w:t>
-      </w:r>
-      <w:r>
-        <w:rPr>
-          <w:i/>
-        </w:rPr>
-        <w:t>verbally within HMC</w:t>
-      </w:r>
-      <w:r>
-        <w:rPr>
-          <w:i/>
-        </w:rPr>
-        <w:t xml:space="preserve"> rather than in writing in </w:t>
-      </w:r>
-      <w:r>
-        <w:rPr>
-          <w:i/>
-        </w:rPr>
-        <w:t>a way that goes to the client</w:t>
-      </w:r>
-      <w:r>
-        <w:rPr>
-          <w:i/>
-        </w:rPr>
-        <w:t>.</w:t>
-      </w:r>
-    </w:p>
-    <w:p>
-      <w:pPr>
-        <w:pStyle w:val="BodyText"/>
-      </w:pPr>
-    </w:p>
-    <w:p>
-      <w:pPr>
-        <w:pStyle w:val="BodyText"/>
-      </w:pPr>
-      <w:r>
-        <w:t xml:space="preserve">This fall, </w:t>
-      </w:r>
-      <w:proofErr w:type="gramStart"/>
-      <w:r>
-        <w:t>all of</w:t>
-      </w:r>
-      <w:proofErr w:type="gramEnd"/>
-      <w:r>
-        <w:t xml:space="preserve"> the </w:t>
-      </w:r>
-      <w:r>
-        <w:t>deliverables given in the previous section</w:t>
-      </w:r>
-      <w:r>
-        <w:t xml:space="preserve"> were finished</w:t>
-      </w:r>
-      <w:r>
-        <w:t xml:space="preserve"> and provided to the client</w:t>
-      </w:r>
-      <w:r>
-        <w:t>. T</w:t>
-      </w:r>
-      <w:r>
-        <w:t xml:space="preserve">he background research </w:t>
-      </w:r>
-      <w:r>
-        <w:t>about the diet, habitat, and locomotion of roadrunners and the capabilities and limitations of Acme’s existing products</w:t>
-      </w:r>
-      <w:r>
-        <w:t xml:space="preserve"> was completed</w:t>
-      </w:r>
-      <w:r>
-        <w:t xml:space="preserve">.  This information is summarized in Section </w:t>
-      </w:r>
-      <w:r>
-        <w:fldChar w:fldCharType="begin"/>
-      </w:r>
-      <w:r>
-        <w:instrText xml:space="preserve"> REF _Ref274917895 \r \h </w:instrText>
-      </w:r>
-      <w:r>
-        <w:fldChar w:fldCharType="separate"/>
-      </w:r>
-      <w:r>
-        <w:t>2</w:t>
-      </w:r>
-      <w:r>
-        <w:fldChar w:fldCharType="end"/>
-      </w:r>
-      <w:r>
-        <w:t xml:space="preserve">.  </w:t>
-      </w:r>
-      <w:r>
-        <w:t xml:space="preserve">Section </w:t>
-      </w:r>
-      <w:r>
-        <w:fldChar w:fldCharType="begin"/>
-      </w:r>
-      <w:r>
-        <w:instrText xml:space="preserve"> REF _Ref274917902 \r \h </w:instrText>
-      </w:r>
-      <w:r>
-        <w:fldChar w:fldCharType="separate"/>
-      </w:r>
-      <w:r>
-        <w:t>3</w:t>
-      </w:r>
-      <w:r>
-        <w:fldChar w:fldCharType="end"/>
-      </w:r>
-      <w:r>
-        <w:t xml:space="preserve"> address the potential impact of this project, including changes in roadrunner and coyote populations, the spillover of these changes into the broader ecosystem of the Southwest, and the economic benefits. </w:t>
-      </w:r>
-      <w:r>
-        <w:t xml:space="preserve">The team has developed four </w:t>
-      </w:r>
-      <w:r>
-        <w:t>design alternatives</w:t>
-      </w:r>
-      <w:r>
-        <w:t xml:space="preserve"> and selected the jet-powered anvil concept for reasons described in Section </w:t>
-      </w:r>
-      <w:r>
-        <w:fldChar w:fldCharType="begin"/>
-      </w:r>
-      <w:r>
-        <w:instrText xml:space="preserve"> REF _Ref274917913 \r \h </w:instrText>
-      </w:r>
-      <w:r>
-        <w:fldChar w:fldCharType="separate"/>
-      </w:r>
-      <w:r>
-        <w:t>4</w:t>
-      </w:r>
-      <w:r>
-        <w:fldChar w:fldCharType="end"/>
-      </w:r>
-      <w:r>
-        <w:t xml:space="preserve">.  </w:t>
-      </w:r>
-      <w:r>
-        <w:t xml:space="preserve">Section </w:t>
-      </w:r>
-      <w:r>
-        <w:fldChar w:fldCharType="begin"/>
-      </w:r>
-      <w:r>
-        <w:instrText xml:space="preserve"> REF _Ref274917921 \r \h </w:instrText>
-      </w:r>
-      <w:r>
-        <w:fldChar w:fldCharType="separate"/>
-      </w:r>
-      <w:r>
-        <w:t>5</w:t>
-      </w:r>
-      <w:r>
-        <w:fldChar w:fldCharType="end"/>
-      </w:r>
-      <w:r>
-        <w:t xml:space="preserve"> documents </w:t>
-      </w:r>
-      <w:r>
-        <w:t>the</w:t>
-      </w:r>
-      <w:r>
-        <w:t xml:space="preserve"> </w:t>
-      </w:r>
-      <w:r>
-        <w:t>detailed design of the jet-powered anvil</w:t>
-      </w:r>
-      <w:r>
-        <w:t xml:space="preserve">, including the SolidWorks model, finite element analysis modeling indicating a maximum velocity adequate to catch a road runner, and a bill of materials.  A recent design review at Acme raised several areas that need redesign before manufacturing.  This report lists the </w:t>
-      </w:r>
+        <w:pStyle w:val="Heading3"/>
+      </w:pPr>
+      <w:bookmarkStart w:id="14" w:name="_Toc467875987"/>
       <w:r>
         <w:lastRenderedPageBreak/>
-        <w:t xml:space="preserve">known issues and plans for modifications; the revised device will be sent for manufacturing in January.  Section </w:t>
-      </w:r>
-      <w:r>
-        <w:fldChar w:fldCharType="begin"/>
-      </w:r>
-      <w:r>
-        <w:instrText xml:space="preserve"> REF _Ref274917931 \r \h </w:instrText>
-      </w:r>
-      <w:r>
-        <w:fldChar w:fldCharType="separate"/>
-      </w:r>
-      <w:r>
-        <w:t>6</w:t>
-      </w:r>
-      <w:r>
-        <w:fldChar w:fldCharType="end"/>
-      </w:r>
-      <w:r>
-        <w:t xml:space="preserve"> contains the test plan, including a protocol for animal research.</w:t>
-      </w:r>
-    </w:p>
-    <w:p>
-      <w:pPr>
-        <w:pStyle w:val="BodyText"/>
-      </w:pPr>
-      <w:r>
-        <w:t xml:space="preserve">In the spring, the team plans to manufacture and test the prototype device. Based on test results, </w:t>
-      </w:r>
-      <w:r>
-        <w:t xml:space="preserve">an improved second prototype </w:t>
-      </w:r>
-      <w:r>
-        <w:t xml:space="preserve">will </w:t>
-      </w:r>
-      <w:r>
-        <w:t xml:space="preserve">be </w:t>
-      </w:r>
-      <w:r>
-        <w:t>design</w:t>
-      </w:r>
-      <w:r>
-        <w:t>ed, built</w:t>
-      </w:r>
-      <w:r>
-        <w:t>, and test</w:t>
-      </w:r>
-      <w:r>
-        <w:t>ed</w:t>
-      </w:r>
-      <w:r>
-        <w:t xml:space="preserve">.  The management plan for the second semester is presented in Section </w:t>
-      </w:r>
-      <w:r>
-        <w:fldChar w:fldCharType="begin"/>
-      </w:r>
-      <w:r>
-        <w:instrText xml:space="preserve"> REF _Ref274917941 \r \h </w:instrText>
-      </w:r>
-      <w:r>
-        <w:fldChar w:fldCharType="separate"/>
-      </w:r>
-      <w:r>
-        <w:t>7</w:t>
-      </w:r>
-      <w:r>
-        <w:fldChar w:fldCharType="end"/>
-      </w:r>
-      <w:r>
-        <w:t>.</w:t>
-      </w:r>
-    </w:p>
-    <w:p>
-      <w:pPr>
-        <w:pStyle w:val="Heading3"/>
-      </w:pPr>
-      <w:bookmarkStart w:id="14" w:name="_Toc467875987"/>
-      <w:r>
         <w:t>Simulation</w:t>
       </w:r>
       <w:bookmarkEnd w:id="14"/>
@@ -6537,170 +6188,154 @@
           <w:color w:val="000000" w:themeColor="text1"/>
           <w:szCs w:val="22"/>
         </w:rPr>
-        <w:t xml:space="preserve">. The category of cyber-physical attacks includes both </w:t>
-      </w:r>
-      <w:proofErr w:type="spellStart"/>
+        <w:t xml:space="preserve">. The category of cyber-physical attacks includes both cyber attacks, like a malicious virus introduced to a system or a signal that is intercepted and altered by a hacker, and physical attacks on the hardware. </w:t>
+      </w:r>
       <w:r>
         <w:rPr>
           <w:color w:val="000000" w:themeColor="text1"/>
           <w:szCs w:val="22"/>
         </w:rPr>
-        <w:t>cyber attacks</w:t>
-      </w:r>
-      <w:proofErr w:type="spellEnd"/>
+        <w:t xml:space="preserve">Both </w:t>
+      </w:r>
       <w:r>
         <w:rPr>
           <w:color w:val="000000" w:themeColor="text1"/>
           <w:szCs w:val="22"/>
         </w:rPr>
-        <w:t xml:space="preserve">, like a malicious virus introduced to a system or a signal that is intercepted and altered by a hacker, and physical attacks on the hardware. </w:t>
+        <w:t xml:space="preserve">cyber and physical </w:t>
       </w:r>
       <w:r>
         <w:rPr>
           <w:color w:val="000000" w:themeColor="text1"/>
           <w:szCs w:val="22"/>
         </w:rPr>
-        <w:t xml:space="preserve">Both </w:t>
+        <w:t xml:space="preserve">attacks </w:t>
       </w:r>
       <w:r>
         <w:rPr>
           <w:color w:val="000000" w:themeColor="text1"/>
           <w:szCs w:val="22"/>
         </w:rPr>
-        <w:t xml:space="preserve">cyber and physical </w:t>
+        <w:lastRenderedPageBreak/>
+        <w:t>could cause a state estimator to fail to produce an accurate state of the system if they alter the sensor outputs</w:t>
       </w:r>
       <w:r>
         <w:rPr>
           <w:color w:val="000000" w:themeColor="text1"/>
           <w:szCs w:val="22"/>
         </w:rPr>
-        <w:t xml:space="preserve">attacks </w:t>
+        <w:t xml:space="preserve">. </w:t>
       </w:r>
       <w:r>
         <w:rPr>
           <w:color w:val="000000" w:themeColor="text1"/>
           <w:szCs w:val="22"/>
         </w:rPr>
-        <w:lastRenderedPageBreak/>
-        <w:t>could cause a state estimator to fail to produce an accurate state of the system if they alter the sensor outputs</w:t>
+        <w:t>These</w:t>
       </w:r>
       <w:r>
         <w:rPr>
           <w:color w:val="000000" w:themeColor="text1"/>
           <w:szCs w:val="22"/>
         </w:rPr>
-        <w:t xml:space="preserve">. </w:t>
+        <w:t xml:space="preserve"> </w:t>
       </w:r>
       <w:r>
         <w:rPr>
           <w:color w:val="000000" w:themeColor="text1"/>
           <w:szCs w:val="22"/>
         </w:rPr>
-        <w:t>These</w:t>
+        <w:t xml:space="preserve">types of </w:t>
       </w:r>
       <w:r>
         <w:rPr>
           <w:color w:val="000000" w:themeColor="text1"/>
           <w:szCs w:val="22"/>
         </w:rPr>
-        <w:t xml:space="preserve"> </w:t>
+        <w:t>attacks can</w:t>
       </w:r>
       <w:r>
         <w:rPr>
           <w:color w:val="000000" w:themeColor="text1"/>
           <w:szCs w:val="22"/>
         </w:rPr>
-        <w:t xml:space="preserve">types of </w:t>
+        <w:t xml:space="preserve"> also</w:t>
       </w:r>
       <w:r>
         <w:rPr>
           <w:color w:val="000000" w:themeColor="text1"/>
           <w:szCs w:val="22"/>
         </w:rPr>
-        <w:t>attacks can</w:t>
+        <w:t xml:space="preserve"> affect </w:t>
       </w:r>
       <w:r>
         <w:rPr>
           <w:color w:val="000000" w:themeColor="text1"/>
           <w:szCs w:val="22"/>
         </w:rPr>
-        <w:t xml:space="preserve"> also</w:t>
+        <w:t>the behavior of the controller</w:t>
       </w:r>
       <w:r>
         <w:rPr>
           <w:color w:val="000000" w:themeColor="text1"/>
           <w:szCs w:val="22"/>
         </w:rPr>
-        <w:t xml:space="preserve"> affect </w:t>
+        <w:t xml:space="preserve"> and even the actuators that provide control input</w:t>
       </w:r>
       <w:r>
         <w:rPr>
           <w:color w:val="000000" w:themeColor="text1"/>
           <w:szCs w:val="22"/>
         </w:rPr>
-        <w:t>the behavior of the controller</w:t>
+        <w:t>, but given the scope of the project, the team is focusing only on attacks on sensors</w:t>
       </w:r>
       <w:r>
         <w:rPr>
           <w:color w:val="000000" w:themeColor="text1"/>
           <w:szCs w:val="22"/>
         </w:rPr>
-        <w:t xml:space="preserve"> and even the actuators that provide control input</w:t>
+        <w:t>, in the form of broken sensors</w:t>
       </w:r>
       <w:r>
         <w:rPr>
           <w:color w:val="000000" w:themeColor="text1"/>
           <w:szCs w:val="22"/>
         </w:rPr>
-        <w:t>, but given the scope of the project, the team is focusing only on attacks on sensors</w:t>
+        <w:t>,</w:t>
       </w:r>
       <w:r>
         <w:rPr>
           <w:color w:val="000000" w:themeColor="text1"/>
           <w:szCs w:val="22"/>
         </w:rPr>
-        <w:t>, in the form of broken sensors</w:t>
+        <w:t xml:space="preserve"> </w:t>
       </w:r>
       <w:r>
         <w:rPr>
           <w:color w:val="000000" w:themeColor="text1"/>
           <w:szCs w:val="22"/>
         </w:rPr>
-        <w:t>,</w:t>
+        <w:t xml:space="preserve">compromised signals, or </w:t>
       </w:r>
       <w:r>
         <w:rPr>
           <w:color w:val="000000" w:themeColor="text1"/>
           <w:szCs w:val="22"/>
         </w:rPr>
-        <w:t xml:space="preserve"> </w:t>
+        <w:t xml:space="preserve">noisy </w:t>
       </w:r>
       <w:r>
         <w:rPr>
           <w:color w:val="000000" w:themeColor="text1"/>
           <w:szCs w:val="22"/>
         </w:rPr>
-        <w:t xml:space="preserve">compromised signals, or </w:t>
+        <w:t>outputs</w:t>
       </w:r>
       <w:r>
         <w:rPr>
           <w:color w:val="000000" w:themeColor="text1"/>
           <w:szCs w:val="22"/>
         </w:rPr>
-        <w:t xml:space="preserve">noisy </w:t>
-      </w:r>
-      <w:r>
-        <w:rPr>
-          <w:color w:val="000000" w:themeColor="text1"/>
-          <w:szCs w:val="22"/>
-        </w:rPr>
-        <w:t>outputs</w:t>
-      </w:r>
-      <w:r>
-        <w:rPr>
-          <w:color w:val="000000" w:themeColor="text1"/>
-          <w:szCs w:val="22"/>
-        </w:rPr>
         <w:t>.</w:t>
       </w:r>
     </w:p>
@@ -6755,15 +6390,7 @@
         <w:fldChar w:fldCharType="end"/>
       </w:r>
       <w:r>
-        <w:t xml:space="preserve">. In this project, the team is using the CVX solver to implement the secure state estimator because it is compatible with </w:t>
-      </w:r>
-      <w:proofErr w:type="spellStart"/>
-      <w:r>
-        <w:t>Matlab</w:t>
-      </w:r>
-      <w:proofErr w:type="spellEnd"/>
-      <w:r>
-        <w:t xml:space="preserve"> and Simulink. The team’s goal is not to improve the state estimation algorithm; the aim is to implement a pre-existing algorithm that has only been tested in simulation and valid the algorithm in hardware.</w:t>
+        <w:t>. In this project, the team is using the CVX solver to implement the secure state estimator because it is compatible with Matlab and Simulink. The team’s goal is not to improve the state estimation algorithm; the aim is to implement a pre-existing algorithm that has only been tested in simulation and valid the algorithm in hardware.</w:t>
       </w:r>
     </w:p>
     <w:p/>
@@ -7119,14 +6746,12 @@
       <w:r>
         <w:t xml:space="preserve"> (1 by the number of sensors); </w:t>
       </w:r>
-      <w:proofErr w:type="spellStart"/>
       <w:r>
         <w:rPr>
           <w:i/>
         </w:rPr>
         <w:t>argmin</w:t>
       </w:r>
-      <w:proofErr w:type="spellEnd"/>
       <w:r>
         <w:t xml:space="preserve"> for a vector </w:t>
       </w:r>
@@ -7938,15 +7563,7 @@
         </m:sSub>
       </m:oMath>
       <w:r>
-        <w:t xml:space="preserve"> is a Boolean value ind</w:t>
-      </w:r>
-      <w:proofErr w:type="spellStart"/>
-      <w:r>
-        <w:t>icating</w:t>
-      </w:r>
-      <w:proofErr w:type="spellEnd"/>
-      <w:r>
-        <w:t xml:space="preserve"> whether sensor </w:t>
+        <w:t xml:space="preserve"> is a Boolean value indicating whether sensor </w:t>
       </w:r>
       <m:oMath>
         <m:r>
@@ -8745,7 +8362,6 @@
                 <w:sz w:val="20"/>
               </w:rPr>
             </w:pPr>
-            <w:proofErr w:type="spellStart"/>
             <w:r>
               <w:rPr>
                 <w:rFonts w:ascii="Arial" w:hAnsi="Arial" w:cs="Arial"/>
@@ -8753,7 +8369,6 @@
               </w:rPr>
               <w:t>DigiKey</w:t>
             </w:r>
-            <w:proofErr w:type="spellEnd"/>
           </w:p>
         </w:tc>
         <w:tc>
@@ -8917,7 +8532,6 @@
                 <w:sz w:val="20"/>
               </w:rPr>
             </w:pPr>
-            <w:proofErr w:type="spellStart"/>
             <w:r>
               <w:rPr>
                 <w:rFonts w:ascii="Arial" w:hAnsi="Arial" w:cs="Arial"/>
@@ -8925,7 +8539,6 @@
               </w:rPr>
               <w:t>DigiKey</w:t>
             </w:r>
-            <w:proofErr w:type="spellEnd"/>
           </w:p>
         </w:tc>
         <w:tc>
@@ -9203,7 +8816,6 @@
                 <w:sz w:val="20"/>
               </w:rPr>
             </w:pPr>
-            <w:proofErr w:type="spellStart"/>
             <w:r>
               <w:rPr>
                 <w:rFonts w:ascii="Arial" w:hAnsi="Arial" w:cs="Arial"/>
@@ -9211,7 +8823,6 @@
               </w:rPr>
               <w:t>Jameco</w:t>
             </w:r>
-            <w:proofErr w:type="spellEnd"/>
           </w:p>
         </w:tc>
         <w:tc>
@@ -9547,13 +9158,8 @@
       <w:pPr>
         <w:pStyle w:val="Heading4"/>
       </w:pPr>
-      <w:proofErr w:type="spellStart"/>
-      <w:r>
-        <w:t>Optitrack</w:t>
-      </w:r>
-      <w:proofErr w:type="spellEnd"/>
-      <w:r>
-        <w:t xml:space="preserve"> vision system</w:t>
+      <w:r>
+        <w:t>Optitrack vision system</w:t>
       </w:r>
     </w:p>
     <w:p>
@@ -9714,19 +9320,11 @@
         </w:rPr>
         <w:t xml:space="preserve">  You also are likely to have a much better sense of which parts of the project are easy and which parts are hard.  This section is a good place to critically reflect on how the fall semester </w:t>
       </w:r>
-      <w:proofErr w:type="gramStart"/>
       <w:r>
         <w:rPr>
           <w:i/>
         </w:rPr>
-        <w:t>actually proceeded</w:t>
-      </w:r>
-      <w:proofErr w:type="gramEnd"/>
-      <w:r>
-        <w:rPr>
-          <w:i/>
-        </w:rPr>
-        <w:t xml:space="preserve"> in comparison to your plan and to use the experience to create an effective spring plan.</w:t>
+        <w:t>actually proceeded in comparison to your plan and to use the experience to create an effective spring plan.</w:t>
       </w:r>
     </w:p>
     <w:p/>
@@ -13100,15 +12698,7 @@
         <w:pStyle w:val="BodyText"/>
       </w:pPr>
       <w:r>
-        <w:t>[</w:t>
-      </w:r>
-      <w:proofErr w:type="gramStart"/>
-      <w:r>
-        <w:t>Similar to</w:t>
-      </w:r>
-      <w:proofErr w:type="gramEnd"/>
-      <w:r>
-        <w:t xml:space="preserve"> work plan, but for spring semester tasks]</w:t>
+        <w:t>[Similar to work plan, but for spring semester tasks]</w:t>
       </w:r>
     </w:p>
     <w:p>
@@ -13851,21 +13441,7 @@
         <w:rPr>
           <w:szCs w:val="24"/>
         </w:rPr>
-        <w:t xml:space="preserve">S. P. Boyd and L. </w:t>
-      </w:r>
-      <w:proofErr w:type="spellStart"/>
-      <w:r>
-        <w:rPr>
-          <w:szCs w:val="24"/>
-        </w:rPr>
-        <w:t>Vandenberghe</w:t>
-      </w:r>
-      <w:proofErr w:type="spellEnd"/>
-      <w:r>
-        <w:rPr>
-          <w:szCs w:val="24"/>
-        </w:rPr>
-        <w:t xml:space="preserve">, </w:t>
+        <w:t xml:space="preserve">S. P. Boyd and L. Vandenberghe, </w:t>
       </w:r>
       <w:r>
         <w:rPr>
@@ -13879,21 +13455,7 @@
         <w:rPr>
           <w:szCs w:val="24"/>
         </w:rPr>
-        <w:t xml:space="preserve">. Cambridge, </w:t>
-      </w:r>
-      <w:proofErr w:type="gramStart"/>
-      <w:r>
-        <w:rPr>
-          <w:szCs w:val="24"/>
-        </w:rPr>
-        <w:t>UK ;</w:t>
-      </w:r>
-      <w:proofErr w:type="gramEnd"/>
-      <w:r>
-        <w:rPr>
-          <w:szCs w:val="24"/>
-        </w:rPr>
-        <w:t xml:space="preserve"> New York: Cambridge University Press, 2004.</w:t>
+        <w:t>. Cambridge, UK ; New York: Cambridge University Press, 2004.</w:t>
       </w:r>
     </w:p>
     <w:p>
@@ -13920,49 +13482,7 @@
         <w:rPr>
           <w:szCs w:val="24"/>
         </w:rPr>
-        <w:t xml:space="preserve">H. </w:t>
-      </w:r>
-      <w:proofErr w:type="spellStart"/>
-      <w:r>
-        <w:rPr>
-          <w:szCs w:val="24"/>
-        </w:rPr>
-        <w:t>Fawzi</w:t>
-      </w:r>
-      <w:proofErr w:type="spellEnd"/>
-      <w:r>
-        <w:rPr>
-          <w:szCs w:val="24"/>
-        </w:rPr>
-        <w:t xml:space="preserve">, P. </w:t>
-      </w:r>
-      <w:proofErr w:type="spellStart"/>
-      <w:r>
-        <w:rPr>
-          <w:szCs w:val="24"/>
-        </w:rPr>
-        <w:t>Tabuada</w:t>
-      </w:r>
-      <w:proofErr w:type="spellEnd"/>
-      <w:r>
-        <w:rPr>
-          <w:szCs w:val="24"/>
-        </w:rPr>
-        <w:t xml:space="preserve">, and S. </w:t>
-      </w:r>
-      <w:proofErr w:type="spellStart"/>
-      <w:r>
-        <w:rPr>
-          <w:szCs w:val="24"/>
-        </w:rPr>
-        <w:t>Diggavi</w:t>
-      </w:r>
-      <w:proofErr w:type="spellEnd"/>
-      <w:r>
-        <w:rPr>
-          <w:szCs w:val="24"/>
-        </w:rPr>
-        <w:t xml:space="preserve">, “Secure estimation and control for cyber-physical systems under adversarial attacks,” </w:t>
+        <w:t xml:space="preserve">H. Fawzi, P. Tabuada, and S. Diggavi, “Secure estimation and control for cyber-physical systems under adversarial attacks,” </w:t>
       </w:r>
       <w:r>
         <w:rPr>
@@ -14003,91 +13523,7 @@
         <w:rPr>
           <w:szCs w:val="24"/>
         </w:rPr>
-        <w:t xml:space="preserve">Y. </w:t>
-      </w:r>
-      <w:proofErr w:type="spellStart"/>
-      <w:r>
-        <w:rPr>
-          <w:szCs w:val="24"/>
-        </w:rPr>
-        <w:t>Shoukry</w:t>
-      </w:r>
-      <w:proofErr w:type="spellEnd"/>
-      <w:r>
-        <w:rPr>
-          <w:szCs w:val="24"/>
-        </w:rPr>
-        <w:t xml:space="preserve">, P. </w:t>
-      </w:r>
-      <w:proofErr w:type="spellStart"/>
-      <w:r>
-        <w:rPr>
-          <w:szCs w:val="24"/>
-        </w:rPr>
-        <w:t>Nuzzo</w:t>
-      </w:r>
-      <w:proofErr w:type="spellEnd"/>
-      <w:r>
-        <w:rPr>
-          <w:szCs w:val="24"/>
-        </w:rPr>
-        <w:t xml:space="preserve">, N. </w:t>
-      </w:r>
-      <w:proofErr w:type="spellStart"/>
-      <w:r>
-        <w:rPr>
-          <w:szCs w:val="24"/>
-        </w:rPr>
-        <w:t>Bezzo</w:t>
-      </w:r>
-      <w:proofErr w:type="spellEnd"/>
-      <w:r>
-        <w:rPr>
-          <w:szCs w:val="24"/>
-        </w:rPr>
-        <w:t xml:space="preserve">, A. L. </w:t>
-      </w:r>
-      <w:proofErr w:type="spellStart"/>
-      <w:r>
-        <w:rPr>
-          <w:szCs w:val="24"/>
-        </w:rPr>
-        <w:t>Sangiovanni-Vincentelli</w:t>
-      </w:r>
-      <w:proofErr w:type="spellEnd"/>
-      <w:r>
-        <w:rPr>
-          <w:szCs w:val="24"/>
-        </w:rPr>
-        <w:t xml:space="preserve">, S. A. </w:t>
-      </w:r>
-      <w:proofErr w:type="spellStart"/>
-      <w:r>
-        <w:rPr>
-          <w:szCs w:val="24"/>
-        </w:rPr>
-        <w:t>Seshia</w:t>
-      </w:r>
-      <w:proofErr w:type="spellEnd"/>
-      <w:r>
-        <w:rPr>
-          <w:szCs w:val="24"/>
-        </w:rPr>
-        <w:t xml:space="preserve">, and P. </w:t>
-      </w:r>
-      <w:proofErr w:type="spellStart"/>
-      <w:r>
-        <w:rPr>
-          <w:szCs w:val="24"/>
-        </w:rPr>
-        <w:t>Tabuada</w:t>
-      </w:r>
-      <w:proofErr w:type="spellEnd"/>
-      <w:r>
-        <w:rPr>
-          <w:szCs w:val="24"/>
-        </w:rPr>
-        <w:t xml:space="preserve">, “Secure state reconstruction in differentially flat systems under sensor attacks using satisfiability modulo theory solving,” in </w:t>
+        <w:t xml:space="preserve">Y. Shoukry, P. Nuzzo, N. Bezzo, A. L. Sangiovanni-Vincentelli, S. A. Seshia, and P. Tabuada, “Secure state reconstruction in differentially flat systems under sensor attacks using satisfiability modulo theory solving,” in </w:t>
       </w:r>
       <w:r>
         <w:rPr>
@@ -14335,7 +13771,7 @@
         <w:rStyle w:val="PageNumber"/>
         <w:noProof/>
       </w:rPr>
-      <w:t>19</w:t>
+      <w:t>16</w:t>
     </w:r>
     <w:r>
       <w:rPr>
@@ -19023,7 +18459,7 @@
 </file>
 
 <file path=customXml/itemProps1.xml><?xml version="1.0" encoding="utf-8"?>
-<ds:datastoreItem xmlns:ds="http://schemas.openxmlformats.org/officeDocument/2006/customXml" ds:itemID="{0DD4BA19-13C4-B94F-8E59-6BE62B872DBC}">
+<ds:datastoreItem xmlns:ds="http://schemas.openxmlformats.org/officeDocument/2006/customXml" ds:itemID="{6FEC32FF-1BDB-694F-878C-E43A67A7139E}">
   <ds:schemaRefs>
     <ds:schemaRef ds:uri="http://schemas.openxmlformats.org/officeDocument/2006/bibliography"/>
   </ds:schemaRefs>

</xml_diff>

<commit_message>
working on hardware implementation section
</commit_message>
<xml_diff>
--- a/Northrop Midyear Template.docx
+++ b/Northrop Midyear Template.docx
@@ -4377,6 +4377,7 @@
         <w:pStyle w:val="p1"/>
         <w:spacing w:line="480" w:lineRule="auto"/>
         <w:ind w:firstLine="540"/>
+        <w:jc w:val="both"/>
         <w:rPr>
           <w:sz w:val="24"/>
           <w:szCs w:val="24"/>
@@ -4413,6 +4414,7 @@
         <w:pStyle w:val="p1"/>
         <w:spacing w:line="480" w:lineRule="auto"/>
         <w:ind w:firstLine="540"/>
+        <w:jc w:val="both"/>
         <w:rPr>
           <w:sz w:val="24"/>
           <w:szCs w:val="24"/>
@@ -4448,6 +4450,7 @@
       <w:pPr>
         <w:spacing w:line="480" w:lineRule="auto"/>
         <w:ind w:firstLine="540"/>
+        <w:jc w:val="both"/>
         <w:rPr>
           <w:color w:val="000000" w:themeColor="text1"/>
           <w:szCs w:val="24"/>
@@ -4546,6 +4549,7 @@
           <w:numId w:val="16"/>
         </w:numPr>
         <w:spacing w:line="480" w:lineRule="auto"/>
+        <w:jc w:val="both"/>
         <w:textAlignment w:val="baseline"/>
         <w:rPr>
           <w:rFonts w:eastAsia="Times"/>
@@ -4586,6 +4590,7 @@
           <w:numId w:val="17"/>
         </w:numPr>
         <w:spacing w:line="480" w:lineRule="auto"/>
+        <w:jc w:val="both"/>
         <w:textAlignment w:val="baseline"/>
         <w:rPr>
           <w:rFonts w:eastAsia="Times"/>
@@ -4627,6 +4632,7 @@
           <w:numId w:val="17"/>
         </w:numPr>
         <w:spacing w:line="480" w:lineRule="auto"/>
+        <w:jc w:val="both"/>
         <w:textAlignment w:val="baseline"/>
         <w:rPr>
           <w:rFonts w:eastAsia="Times"/>
@@ -4736,6 +4742,7 @@
           <w:color w:val="000000" w:themeColor="text1"/>
           <w:szCs w:val="24"/>
         </w:rPr>
+        <w:instrText xml:space="preserve"> \* MERGEFORMAT </w:instrText>
       </w:r>
       <w:r>
         <w:rPr>
@@ -4743,7 +4750,6 @@
           <w:color w:val="000000" w:themeColor="text1"/>
           <w:szCs w:val="24"/>
         </w:rPr>
-        <w:instrText xml:space="preserve"> \* MERGEFORMAT </w:instrText>
       </w:r>
       <w:r>
         <w:rPr>
@@ -5038,6 +5044,7 @@
           <w:numId w:val="21"/>
         </w:numPr>
         <w:spacing w:line="480" w:lineRule="auto"/>
+        <w:jc w:val="both"/>
         <w:textAlignment w:val="baseline"/>
         <w:rPr>
           <w:rFonts w:eastAsia="Times"/>
@@ -5087,6 +5094,7 @@
           <w:numId w:val="21"/>
         </w:numPr>
         <w:spacing w:line="480" w:lineRule="auto"/>
+        <w:jc w:val="both"/>
         <w:textAlignment w:val="baseline"/>
         <w:rPr>
           <w:rFonts w:eastAsia="Times"/>
@@ -5127,6 +5135,7 @@
           <w:numId w:val="21"/>
         </w:numPr>
         <w:spacing w:line="480" w:lineRule="auto"/>
+        <w:jc w:val="both"/>
         <w:textAlignment w:val="baseline"/>
         <w:rPr>
           <w:rFonts w:eastAsia="Times"/>
@@ -5159,6 +5168,7 @@
           <w:numId w:val="21"/>
         </w:numPr>
         <w:spacing w:line="480" w:lineRule="auto"/>
+        <w:jc w:val="both"/>
         <w:textAlignment w:val="baseline"/>
         <w:rPr>
           <w:rFonts w:eastAsia="Times"/>
@@ -5712,6 +5722,7 @@
       <w:pPr>
         <w:spacing w:line="480" w:lineRule="auto"/>
         <w:ind w:firstLine="540"/>
+        <w:jc w:val="both"/>
       </w:pPr>
       <w:r>
         <w:t xml:space="preserve">This section succinctly summarizes what the team has achieved and the status of the deliverables.  </w:t>
@@ -5730,6 +5741,7 @@
       <w:pPr>
         <w:spacing w:line="480" w:lineRule="auto"/>
         <w:ind w:firstLine="540"/>
+        <w:jc w:val="both"/>
       </w:pPr>
       <w:r>
         <w:t xml:space="preserve">The background </w:t>
@@ -5758,42 +5770,40 @@
       <w:r>
         <w:t xml:space="preserve"> This report will conclude with an overview of tasks and work breakdown for the Spring semester, outlined in Section 6.</w:t>
       </w:r>
-      <w:bookmarkStart w:id="13" w:name="_GoBack"/>
-      <w:bookmarkEnd w:id="13"/>
     </w:p>
     <w:p>
       <w:pPr>
         <w:pStyle w:val="Heading3"/>
       </w:pPr>
-      <w:bookmarkStart w:id="14" w:name="_Toc467875987"/>
+      <w:bookmarkStart w:id="13" w:name="_Toc467875987"/>
       <w:r>
         <w:lastRenderedPageBreak/>
         <w:t>Simulation</w:t>
       </w:r>
+      <w:bookmarkEnd w:id="13"/>
+    </w:p>
+    <w:p>
+      <w:pPr>
+        <w:pStyle w:val="Heading3"/>
+      </w:pPr>
+      <w:bookmarkStart w:id="14" w:name="_Toc467875988"/>
+      <w:r>
+        <w:t>Hardware implementation</w:t>
+      </w:r>
       <w:bookmarkEnd w:id="14"/>
     </w:p>
     <w:p>
       <w:pPr>
-        <w:pStyle w:val="Heading3"/>
-      </w:pPr>
-      <w:bookmarkStart w:id="15" w:name="_Toc467875988"/>
-      <w:r>
-        <w:t>Hardware implementation</w:t>
+        <w:pStyle w:val="Heading2"/>
+      </w:pPr>
+      <w:bookmarkStart w:id="15" w:name="_Toc467875989"/>
+      <w:r>
+        <w:t>Impact</w:t>
       </w:r>
       <w:bookmarkEnd w:id="15"/>
     </w:p>
     <w:p>
       <w:pPr>
-        <w:pStyle w:val="Heading2"/>
-      </w:pPr>
-      <w:bookmarkStart w:id="16" w:name="_Toc467875989"/>
-      <w:r>
-        <w:t>Impact</w:t>
-      </w:r>
-      <w:bookmarkEnd w:id="16"/>
-    </w:p>
-    <w:p>
-      <w:pPr>
         <w:rPr>
           <w:i/>
         </w:rPr>
@@ -5896,14 +5906,14 @@
       <w:pPr>
         <w:pStyle w:val="Heading1"/>
       </w:pPr>
-      <w:bookmarkStart w:id="17" w:name="_Ref274917895"/>
-      <w:bookmarkStart w:id="18" w:name="_Toc467875990"/>
+      <w:bookmarkStart w:id="16" w:name="_Ref274917895"/>
+      <w:bookmarkStart w:id="17" w:name="_Toc467875990"/>
       <w:r>
         <w:lastRenderedPageBreak/>
         <w:t>Background</w:t>
       </w:r>
+      <w:bookmarkEnd w:id="16"/>
       <w:bookmarkEnd w:id="17"/>
-      <w:bookmarkEnd w:id="18"/>
     </w:p>
     <w:p>
       <w:pPr>
@@ -6398,14 +6408,14 @@
       <w:pPr>
         <w:pStyle w:val="Heading1"/>
       </w:pPr>
-      <w:bookmarkStart w:id="19" w:name="_Ref274917913"/>
-      <w:bookmarkStart w:id="20" w:name="_Toc467875991"/>
+      <w:bookmarkStart w:id="18" w:name="_Ref274917913"/>
+      <w:bookmarkStart w:id="19" w:name="_Toc467875991"/>
       <w:r>
         <w:lastRenderedPageBreak/>
         <w:t>design alternatives</w:t>
       </w:r>
+      <w:bookmarkEnd w:id="18"/>
       <w:bookmarkEnd w:id="19"/>
-      <w:bookmarkEnd w:id="20"/>
     </w:p>
     <w:p>
       <w:pPr>
@@ -6420,35 +6430,35 @@
       <w:pPr>
         <w:pStyle w:val="Heading2"/>
       </w:pPr>
-      <w:bookmarkStart w:id="21" w:name="_Toc467875992"/>
+      <w:bookmarkStart w:id="20" w:name="_Toc467875992"/>
       <w:r>
         <w:t>States of the quadrotor</w:t>
       </w:r>
+      <w:bookmarkEnd w:id="20"/>
+    </w:p>
+    <w:p>
+      <w:pPr>
+        <w:pStyle w:val="Heading2"/>
+      </w:pPr>
+      <w:bookmarkStart w:id="21" w:name="_Toc467875993"/>
+      <w:r>
+        <w:t>Sensors</w:t>
+      </w:r>
       <w:bookmarkEnd w:id="21"/>
     </w:p>
     <w:p>
       <w:pPr>
         <w:pStyle w:val="Heading2"/>
       </w:pPr>
-      <w:bookmarkStart w:id="22" w:name="_Toc467875993"/>
-      <w:r>
-        <w:t>Sensors</w:t>
-      </w:r>
-      <w:bookmarkEnd w:id="22"/>
-    </w:p>
-    <w:p>
-      <w:pPr>
-        <w:pStyle w:val="Heading2"/>
-      </w:pPr>
-      <w:bookmarkStart w:id="23" w:name="_Toc467875994"/>
-      <w:commentRangeStart w:id="24"/>
+      <w:bookmarkStart w:id="22" w:name="_Toc467875994"/>
+      <w:commentRangeStart w:id="23"/>
       <w:r>
         <w:t>SSE</w:t>
       </w:r>
       <w:r>
         <w:t xml:space="preserve"> algorithm</w:t>
       </w:r>
-      <w:commentRangeEnd w:id="24"/>
+      <w:commentRangeEnd w:id="23"/>
       <w:r>
         <w:rPr>
           <w:rStyle w:val="CommentReference"/>
@@ -6456,9 +6466,9 @@
           <w:b w:val="0"/>
           <w:caps w:val="0"/>
         </w:rPr>
-        <w:commentReference w:id="24"/>
-      </w:r>
-      <w:bookmarkEnd w:id="23"/>
+        <w:commentReference w:id="23"/>
+      </w:r>
+      <w:bookmarkEnd w:id="22"/>
     </w:p>
     <w:p>
       <w:pPr>
@@ -6527,11 +6537,11 @@
       <w:pPr>
         <w:pStyle w:val="Heading3"/>
       </w:pPr>
-      <w:bookmarkStart w:id="25" w:name="_Toc467875995"/>
+      <w:bookmarkStart w:id="24" w:name="_Toc467875995"/>
       <w:r>
         <w:t>Convex Optimization</w:t>
       </w:r>
-      <w:bookmarkEnd w:id="25"/>
+      <w:bookmarkEnd w:id="24"/>
     </w:p>
     <w:p>
       <w:pPr>
@@ -6608,7 +6618,7 @@
       <w:pPr>
         <w:pStyle w:val="Caption"/>
       </w:pPr>
-      <w:bookmarkStart w:id="26" w:name="_Ref461907416"/>
+      <w:bookmarkStart w:id="25" w:name="_Ref461907416"/>
       <w:r>
         <w:t xml:space="preserve">Equation </w:t>
       </w:r>
@@ -6620,7 +6630,7 @@
           <w:t>1</w:t>
         </w:r>
       </w:fldSimple>
-      <w:bookmarkEnd w:id="26"/>
+      <w:bookmarkEnd w:id="25"/>
       <w:r>
         <w:t xml:space="preserve"> | </w:t>
       </w:r>
@@ -6937,7 +6947,7 @@
       <w:r>
         <w:t xml:space="preserve"> added to the control inputs </w:t>
       </w:r>
-      <w:commentRangeStart w:id="27"/>
+      <w:commentRangeStart w:id="26"/>
       <m:oMath>
         <m:d>
           <m:dPr>
@@ -7049,7 +7059,7 @@
             </m:sSup>
           </m:e>
         </m:d>
-        <w:commentRangeEnd w:id="27"/>
+        <w:commentRangeEnd w:id="26"/>
         <m:r>
           <m:rPr>
             <m:sty m:val="p"/>
@@ -7058,7 +7068,7 @@
             <w:rStyle w:val="CommentReference"/>
             <w:rFonts w:ascii="Cambria Math" w:hAnsi="Cambria Math"/>
           </w:rPr>
-          <w:commentReference w:id="27"/>
+          <w:commentReference w:id="26"/>
         </m:r>
       </m:oMath>
       <w:r>
@@ -7390,11 +7400,11 @@
       <w:pPr>
         <w:pStyle w:val="Heading3"/>
       </w:pPr>
-      <w:bookmarkStart w:id="28" w:name="_Toc467875996"/>
+      <w:bookmarkStart w:id="27" w:name="_Toc467875996"/>
       <w:r>
         <w:t>Satisfiability Modulo Theory for nonlinear systems</w:t>
       </w:r>
-      <w:bookmarkEnd w:id="28"/>
+      <w:bookmarkEnd w:id="27"/>
     </w:p>
     <w:p>
       <w:pPr>
@@ -7471,7 +7481,7 @@
       <w:pPr>
         <w:pStyle w:val="Caption"/>
       </w:pPr>
-      <w:bookmarkStart w:id="29" w:name="_Ref461907430"/>
+      <w:bookmarkStart w:id="28" w:name="_Ref461907430"/>
       <w:r>
         <w:t xml:space="preserve">Equation </w:t>
       </w:r>
@@ -7483,7 +7493,7 @@
           <w:t>2</w:t>
         </w:r>
       </w:fldSimple>
-      <w:bookmarkEnd w:id="29"/>
+      <w:bookmarkEnd w:id="28"/>
       <w:r>
         <w:t xml:space="preserve"> | </w:t>
       </w:r>
@@ -7917,35 +7927,35 @@
       <w:pPr>
         <w:pStyle w:val="Heading2"/>
       </w:pPr>
-      <w:bookmarkStart w:id="30" w:name="_Toc467875997"/>
+      <w:bookmarkStart w:id="29" w:name="_Toc467875997"/>
       <w:r>
         <w:lastRenderedPageBreak/>
         <w:t>Hardware</w:t>
       </w:r>
+      <w:bookmarkEnd w:id="29"/>
+    </w:p>
+    <w:p>
+      <w:pPr>
+        <w:pStyle w:val="Heading3"/>
+      </w:pPr>
+      <w:bookmarkStart w:id="30" w:name="_Toc467875998"/>
+      <w:r>
+        <w:t>Quadrotor</w:t>
+      </w:r>
       <w:bookmarkEnd w:id="30"/>
     </w:p>
     <w:p>
       <w:pPr>
         <w:pStyle w:val="Heading3"/>
       </w:pPr>
-      <w:bookmarkStart w:id="31" w:name="_Toc467875998"/>
-      <w:r>
-        <w:t>Quadrotor</w:t>
+      <w:bookmarkStart w:id="31" w:name="_Toc467875999"/>
+      <w:r>
+        <w:t>Flight controller and computer</w:t>
       </w:r>
       <w:bookmarkEnd w:id="31"/>
     </w:p>
     <w:p>
       <w:pPr>
-        <w:pStyle w:val="Heading3"/>
-      </w:pPr>
-      <w:bookmarkStart w:id="32" w:name="_Toc467875999"/>
-      <w:r>
-        <w:t>Flight controller and computer</w:t>
-      </w:r>
-      <w:bookmarkEnd w:id="32"/>
-    </w:p>
-    <w:p>
-      <w:pPr>
         <w:pStyle w:val="BodyText"/>
         <w:rPr>
           <w:i/>
@@ -7962,136 +7972,136 @@
       <w:pPr>
         <w:pStyle w:val="Heading1"/>
       </w:pPr>
-      <w:bookmarkStart w:id="33" w:name="_Ref274917921"/>
-      <w:bookmarkStart w:id="34" w:name="_Toc467876000"/>
+      <w:bookmarkStart w:id="32" w:name="_Ref274917921"/>
+      <w:bookmarkStart w:id="33" w:name="_Toc467876000"/>
       <w:r>
         <w:lastRenderedPageBreak/>
         <w:t>Detailed design</w:t>
       </w:r>
+      <w:bookmarkEnd w:id="32"/>
       <w:bookmarkEnd w:id="33"/>
+    </w:p>
+    <w:p>
+      <w:pPr>
+        <w:pStyle w:val="BodyText"/>
+        <w:rPr>
+          <w:i/>
+        </w:rPr>
+      </w:pPr>
+      <w:r>
+        <w:rPr>
+          <w:i/>
+        </w:rPr>
+        <w:t>This section is often the heart of a Midyear Report.</w:t>
+      </w:r>
+      <w:r>
+        <w:rPr>
+          <w:i/>
+        </w:rPr>
+        <w:t xml:space="preserve">  It should fully document the design.  </w:t>
+      </w:r>
+      <w:r>
+        <w:rPr>
+          <w:i/>
+        </w:rPr>
+        <w:t xml:space="preserve">Common </w:t>
+      </w:r>
+      <w:r>
+        <w:rPr>
+          <w:i/>
+        </w:rPr>
+        <w:t>figures and tables</w:t>
+      </w:r>
+      <w:r>
+        <w:rPr>
+          <w:i/>
+        </w:rPr>
+        <w:t xml:space="preserve"> in this type of section include </w:t>
+      </w:r>
+      <w:r>
+        <w:rPr>
+          <w:i/>
+        </w:rPr>
+        <w:t xml:space="preserve">block diagrams, </w:t>
+      </w:r>
+      <w:r>
+        <w:rPr>
+          <w:i/>
+        </w:rPr>
+        <w:t xml:space="preserve">detailed drawings, schematics, printed circuit board layouts, and a bill of materials (BOM).  </w:t>
+      </w:r>
+      <w:r>
+        <w:rPr>
+          <w:i/>
+        </w:rPr>
+        <w:t>The section should explain why design decisions were made, such as how tolerances were selected or why certain component values were used.</w:t>
+      </w:r>
+    </w:p>
+    <w:p>
+      <w:pPr>
+        <w:pStyle w:val="BodyText"/>
+        <w:rPr>
+          <w:i/>
+        </w:rPr>
+      </w:pPr>
+      <w:r>
+        <w:rPr>
+          <w:i/>
+        </w:rPr>
+        <w:t xml:space="preserve">A bill of materials should list everything that the reader would need to order the components.  Component designations should match those in the detailed drawing or schematic to assist assembly. An example is shown in </w:t>
+      </w:r>
+      <w:r>
+        <w:fldChar w:fldCharType="begin"/>
+      </w:r>
+      <w:r>
+        <w:instrText xml:space="preserve"> REF _Ref276499546 \h  \* MERGEFORMAT </w:instrText>
+      </w:r>
+      <w:r>
+        <w:fldChar w:fldCharType="separate"/>
+      </w:r>
+      <w:r>
+        <w:rPr>
+          <w:i/>
+        </w:rPr>
+        <w:t>Table 1</w:t>
+      </w:r>
+      <w:r>
+        <w:fldChar w:fldCharType="end"/>
+      </w:r>
+      <w:r>
+        <w:rPr>
+          <w:i/>
+        </w:rPr>
+        <w:t>.</w:t>
+      </w:r>
+    </w:p>
+    <w:p>
+      <w:pPr>
+        <w:pStyle w:val="Caption"/>
+      </w:pPr>
+      <w:bookmarkStart w:id="34" w:name="_Ref276499546"/>
+      <w:r>
+        <w:t xml:space="preserve">Table </w:t>
+      </w:r>
+      <w:r>
+        <w:fldChar w:fldCharType="begin"/>
+      </w:r>
+      <w:r>
+        <w:instrText xml:space="preserve"> SEQ Table \* ARABIC </w:instrText>
+      </w:r>
+      <w:r>
+        <w:fldChar w:fldCharType="separate"/>
+      </w:r>
+      <w:r>
+        <w:rPr>
+          <w:noProof/>
+        </w:rPr>
+        <w:t>1</w:t>
+      </w:r>
+      <w:r>
+        <w:fldChar w:fldCharType="end"/>
+      </w:r>
       <w:bookmarkEnd w:id="34"/>
-    </w:p>
-    <w:p>
-      <w:pPr>
-        <w:pStyle w:val="BodyText"/>
-        <w:rPr>
-          <w:i/>
-        </w:rPr>
-      </w:pPr>
-      <w:r>
-        <w:rPr>
-          <w:i/>
-        </w:rPr>
-        <w:t>This section is often the heart of a Midyear Report.</w:t>
-      </w:r>
-      <w:r>
-        <w:rPr>
-          <w:i/>
-        </w:rPr>
-        <w:t xml:space="preserve">  It should fully document the design.  </w:t>
-      </w:r>
-      <w:r>
-        <w:rPr>
-          <w:i/>
-        </w:rPr>
-        <w:t xml:space="preserve">Common </w:t>
-      </w:r>
-      <w:r>
-        <w:rPr>
-          <w:i/>
-        </w:rPr>
-        <w:t>figures and tables</w:t>
-      </w:r>
-      <w:r>
-        <w:rPr>
-          <w:i/>
-        </w:rPr>
-        <w:t xml:space="preserve"> in this type of section include </w:t>
-      </w:r>
-      <w:r>
-        <w:rPr>
-          <w:i/>
-        </w:rPr>
-        <w:t xml:space="preserve">block diagrams, </w:t>
-      </w:r>
-      <w:r>
-        <w:rPr>
-          <w:i/>
-        </w:rPr>
-        <w:t xml:space="preserve">detailed drawings, schematics, printed circuit board layouts, and a bill of materials (BOM).  </w:t>
-      </w:r>
-      <w:r>
-        <w:rPr>
-          <w:i/>
-        </w:rPr>
-        <w:t>The section should explain why design decisions were made, such as how tolerances were selected or why certain component values were used.</w:t>
-      </w:r>
-    </w:p>
-    <w:p>
-      <w:pPr>
-        <w:pStyle w:val="BodyText"/>
-        <w:rPr>
-          <w:i/>
-        </w:rPr>
-      </w:pPr>
-      <w:r>
-        <w:rPr>
-          <w:i/>
-        </w:rPr>
-        <w:t xml:space="preserve">A bill of materials should list everything that the reader would need to order the components.  Component designations should match those in the detailed drawing or schematic to assist assembly. An example is shown in </w:t>
-      </w:r>
-      <w:r>
-        <w:fldChar w:fldCharType="begin"/>
-      </w:r>
-      <w:r>
-        <w:instrText xml:space="preserve"> REF _Ref276499546 \h  \* MERGEFORMAT </w:instrText>
-      </w:r>
-      <w:r>
-        <w:fldChar w:fldCharType="separate"/>
-      </w:r>
-      <w:r>
-        <w:rPr>
-          <w:i/>
-        </w:rPr>
-        <w:t>Table 1</w:t>
-      </w:r>
-      <w:r>
-        <w:fldChar w:fldCharType="end"/>
-      </w:r>
-      <w:r>
-        <w:rPr>
-          <w:i/>
-        </w:rPr>
-        <w:t>.</w:t>
-      </w:r>
-    </w:p>
-    <w:p>
-      <w:pPr>
-        <w:pStyle w:val="Caption"/>
-      </w:pPr>
-      <w:bookmarkStart w:id="35" w:name="_Ref276499546"/>
-      <w:r>
-        <w:t xml:space="preserve">Table </w:t>
-      </w:r>
-      <w:r>
-        <w:fldChar w:fldCharType="begin"/>
-      </w:r>
-      <w:r>
-        <w:instrText xml:space="preserve"> SEQ Table \* ARABIC </w:instrText>
-      </w:r>
-      <w:r>
-        <w:fldChar w:fldCharType="separate"/>
-      </w:r>
-      <w:r>
-        <w:rPr>
-          <w:noProof/>
-        </w:rPr>
-        <w:t>1</w:t>
-      </w:r>
-      <w:r>
-        <w:fldChar w:fldCharType="end"/>
-      </w:r>
-      <w:bookmarkEnd w:id="35"/>
       <w:r>
         <w:t xml:space="preserve"> Bill of Materials</w:t>
       </w:r>
@@ -9037,79 +9047,228 @@
       <w:pPr>
         <w:pStyle w:val="Heading2"/>
       </w:pPr>
-      <w:bookmarkStart w:id="36" w:name="_Toc467876001"/>
+      <w:bookmarkStart w:id="35" w:name="_Toc467876001"/>
       <w:r>
         <w:lastRenderedPageBreak/>
         <w:t>Simulation</w:t>
       </w:r>
+      <w:bookmarkEnd w:id="35"/>
+    </w:p>
+    <w:p>
+      <w:pPr>
+        <w:pStyle w:val="Heading3"/>
+      </w:pPr>
+      <w:bookmarkStart w:id="36" w:name="_Toc467876002"/>
+      <w:r>
+        <w:t>Dynamic Model</w:t>
+      </w:r>
       <w:bookmarkEnd w:id="36"/>
     </w:p>
     <w:p>
       <w:pPr>
         <w:pStyle w:val="Heading3"/>
       </w:pPr>
-      <w:bookmarkStart w:id="37" w:name="_Toc467876002"/>
-      <w:r>
-        <w:t>Dynamic Model</w:t>
-      </w:r>
-      <w:bookmarkEnd w:id="37"/>
-    </w:p>
-    <w:p>
-      <w:pPr>
-        <w:pStyle w:val="Heading3"/>
-      </w:pPr>
-      <w:bookmarkStart w:id="38" w:name="_Toc467876003"/>
-      <w:commentRangeStart w:id="39"/>
-      <w:r>
-        <w:t>Closed-loop simulation</w:t>
-      </w:r>
-      <w:commentRangeEnd w:id="39"/>
+      <w:bookmarkStart w:id="37" w:name="_Toc467876003"/>
+      <w:r>
+        <w:t xml:space="preserve">Control Feedback </w:t>
+      </w:r>
+      <w:commentRangeStart w:id="38"/>
+      <w:r>
+        <w:t>S</w:t>
+      </w:r>
+      <w:r>
+        <w:t>imulation</w:t>
+      </w:r>
+      <w:commentRangeEnd w:id="38"/>
       <w:r>
         <w:rPr>
           <w:rStyle w:val="CommentReference"/>
           <w:rFonts w:ascii="Times New Roman" w:hAnsi="Times New Roman"/>
           <w:b w:val="0"/>
         </w:rPr>
-        <w:commentReference w:id="39"/>
-      </w:r>
-      <w:bookmarkEnd w:id="38"/>
+        <w:commentReference w:id="38"/>
+      </w:r>
+      <w:bookmarkEnd w:id="37"/>
     </w:p>
     <w:p>
       <w:pPr>
         <w:pStyle w:val="Heading3"/>
       </w:pPr>
-      <w:bookmarkStart w:id="40" w:name="_Toc467876004"/>
-      <w:r>
-        <w:t>Closed-loop simulation with SSE</w:t>
+      <w:bookmarkStart w:id="39" w:name="_Toc467876004"/>
+      <w:r>
+        <w:t>Control Feedback S</w:t>
+      </w:r>
+      <w:r>
+        <w:t>imulation with SSE</w:t>
+      </w:r>
+      <w:bookmarkEnd w:id="39"/>
+    </w:p>
+    <w:p>
+      <w:pPr>
+        <w:pStyle w:val="Heading2"/>
+      </w:pPr>
+      <w:bookmarkStart w:id="40" w:name="_Toc467876005"/>
+      <w:r>
+        <w:t>Hardware implementation</w:t>
       </w:r>
       <w:bookmarkEnd w:id="40"/>
     </w:p>
     <w:p>
       <w:pPr>
-        <w:pStyle w:val="Heading2"/>
-      </w:pPr>
-      <w:bookmarkStart w:id="41" w:name="_Toc467876005"/>
-      <w:r>
-        <w:t>Hardware implementation</w:t>
+        <w:pStyle w:val="BodyText"/>
+        <w:ind w:firstLine="540"/>
+      </w:pPr>
+      <w:r>
+        <w:t xml:space="preserve">This section discusses the hardware </w:t>
+      </w:r>
+      <w:r>
+        <w:t xml:space="preserve">implementation of the </w:t>
+      </w:r>
+      <w:r>
+        <w:t xml:space="preserve">components in this project, both onboard and off-board the quadrotor. This includes the onboard computer, the on and off-board sensors, the quadrotor itself, the onboard controller, the RC receiver, </w:t>
+      </w:r>
+      <w:r>
+        <w:t>and the power to all necessary components.</w:t>
+      </w:r>
+    </w:p>
+    <w:p>
+      <w:pPr>
+        <w:pStyle w:val="Heading3"/>
+      </w:pPr>
+      <w:bookmarkStart w:id="41" w:name="_Toc467876006"/>
+      <w:r>
+        <w:t>Onboard C</w:t>
+      </w:r>
+      <w:r>
+        <w:t>omputer</w:t>
       </w:r>
       <w:bookmarkEnd w:id="41"/>
     </w:p>
     <w:p>
       <w:pPr>
+        <w:pStyle w:val="BodyText"/>
+        <w:ind w:firstLine="540"/>
+      </w:pPr>
+      <w:r>
+        <w:t>The onboard computer is the Jetson TK1, where all processing is done aboard the quadrotor. The Jetson has a separate wired connection to each onboard sensor</w:t>
+      </w:r>
+      <w:r>
+        <w:t xml:space="preserve"> (outlined in Section </w:t>
+      </w:r>
+      <w:r>
+        <w:fldChar w:fldCharType="begin"/>
+      </w:r>
+      <w:r>
+        <w:instrText xml:space="preserve"> REF _Ref468186692 \r \h </w:instrText>
+      </w:r>
+      <w:r>
+        <w:fldChar w:fldCharType="separate"/>
+      </w:r>
+      <w:r>
+        <w:t>4.2.2</w:t>
+      </w:r>
+      <w:r>
+        <w:fldChar w:fldCharType="end"/>
+      </w:r>
+      <w:r>
+        <w:t>)</w:t>
+      </w:r>
+      <w:r>
+        <w:t xml:space="preserve">, </w:t>
+      </w:r>
+      <w:r>
+        <w:t xml:space="preserve">and is </w:t>
+      </w:r>
+      <w:r>
+        <w:t>continually receiving data in real time.</w:t>
+      </w:r>
+      <w:r>
+        <w:t xml:space="preserve"> The ROS environment is used to manage all the asynchronous processing, including simultaneously receiving data from multiple sensors, processing that data with an SSE algorithm, and sending signals to the Pixhawk controller.</w:t>
+      </w:r>
+    </w:p>
+    <w:p>
+      <w:pPr>
+        <w:pStyle w:val="Heading4"/>
+      </w:pPr>
+      <w:r>
+        <w:t>ROS E</w:t>
+      </w:r>
+      <w:r>
+        <w:t>nvironment</w:t>
+      </w:r>
+    </w:p>
+    <w:p>
+      <w:pPr>
+        <w:pStyle w:val="Heading4"/>
+      </w:pPr>
+      <w:r>
+        <w:t>SSE A</w:t>
+      </w:r>
+      <w:r>
+        <w:t>lgorithm</w:t>
+      </w:r>
+    </w:p>
+    <w:p>
+      <w:pPr>
+        <w:pStyle w:val="Heading4"/>
+      </w:pPr>
+      <w:r>
+        <w:t>Data L</w:t>
+      </w:r>
+      <w:r>
+        <w:t>ogging</w:t>
+      </w:r>
+    </w:p>
+    <w:p>
+      <w:pPr>
+        <w:pStyle w:val="BodyText"/>
+        <w:ind w:firstLine="540"/>
+      </w:pPr>
+      <w:r>
+        <w:t>Data logging on the Jetson is somewhat straight forward. Since the team uses ROS onboard the Jetson, data sets from the sensors are published as “rostopics”, accessible by other “nodes” in the ROS environment.</w:t>
+      </w:r>
+    </w:p>
+    <w:p>
+      <w:pPr>
+        <w:pStyle w:val="BodyText"/>
+        <w:ind w:firstLine="540"/>
+      </w:pPr>
+      <w:r>
+        <w:lastRenderedPageBreak/>
+        <w:t>However, the published data in rostopics are only accessible while the programs are running. Therefore, if the team wants access to the received sensor data for offline analysis, the rostopic data needs to be copied to another location. This can be accomplished by executing simple scripts through the Jetson’s command-line interface</w:t>
+      </w:r>
+      <w:r>
+        <w:t xml:space="preserve"> to copy data to an offline directory</w:t>
+      </w:r>
+      <w:r>
+        <w:t>.</w:t>
+      </w:r>
+      <w:bookmarkStart w:id="42" w:name="_GoBack"/>
+      <w:bookmarkEnd w:id="42"/>
+    </w:p>
+    <w:p>
+      <w:pPr>
         <w:pStyle w:val="Heading3"/>
       </w:pPr>
-      <w:bookmarkStart w:id="42" w:name="_Toc467876006"/>
-      <w:r>
-        <w:t>Onboard computer</w:t>
-      </w:r>
-      <w:bookmarkEnd w:id="42"/>
+      <w:bookmarkStart w:id="43" w:name="_Toc467876007"/>
+      <w:bookmarkStart w:id="44" w:name="_Ref468186669"/>
+      <w:bookmarkStart w:id="45" w:name="_Ref468186692"/>
+      <w:r>
+        <w:t>Sensors</w:t>
+      </w:r>
+      <w:bookmarkEnd w:id="43"/>
+      <w:bookmarkEnd w:id="44"/>
+      <w:bookmarkEnd w:id="45"/>
     </w:p>
     <w:p>
       <w:pPr>
         <w:pStyle w:val="Heading4"/>
       </w:pPr>
       <w:r>
-        <w:t>ROS environment</w:t>
+        <w:t>9DOF S</w:t>
+      </w:r>
+      <w:r>
+        <w:t>ensor</w:t>
       </w:r>
     </w:p>
     <w:p>
@@ -9117,7 +9276,10 @@
         <w:pStyle w:val="Heading4"/>
       </w:pPr>
       <w:r>
-        <w:t>SSE algorithm</w:t>
+        <w:t>Laser S</w:t>
+      </w:r>
+      <w:r>
+        <w:t>canner</w:t>
       </w:r>
     </w:p>
     <w:p>
@@ -9125,82 +9287,54 @@
         <w:pStyle w:val="Heading4"/>
       </w:pPr>
       <w:r>
-        <w:t>Data logging</w:t>
+        <w:t>Optitrack vision system</w:t>
       </w:r>
     </w:p>
     <w:p>
       <w:pPr>
         <w:pStyle w:val="Heading3"/>
       </w:pPr>
-      <w:bookmarkStart w:id="43" w:name="_Toc467876007"/>
-      <w:r>
-        <w:t>Sensors</w:t>
-      </w:r>
-      <w:bookmarkEnd w:id="43"/>
-    </w:p>
-    <w:p>
-      <w:pPr>
-        <w:pStyle w:val="Heading4"/>
-      </w:pPr>
-      <w:r>
-        <w:t>9DOF sensor</w:t>
-      </w:r>
-    </w:p>
-    <w:p>
-      <w:pPr>
-        <w:pStyle w:val="Heading4"/>
-      </w:pPr>
-      <w:r>
-        <w:t>Laser scanner</w:t>
-      </w:r>
-    </w:p>
-    <w:p>
-      <w:pPr>
-        <w:pStyle w:val="Heading4"/>
-      </w:pPr>
-      <w:r>
-        <w:t>Optitrack vision system</w:t>
-      </w:r>
+      <w:bookmarkStart w:id="46" w:name="_Toc467876008"/>
+      <w:r>
+        <w:t>Quadrotor</w:t>
+      </w:r>
+      <w:bookmarkEnd w:id="46"/>
     </w:p>
     <w:p>
       <w:pPr>
         <w:pStyle w:val="Heading3"/>
       </w:pPr>
-      <w:bookmarkStart w:id="44" w:name="_Toc467876008"/>
-      <w:r>
-        <w:t>Quadrotor</w:t>
-      </w:r>
-      <w:bookmarkEnd w:id="44"/>
+      <w:bookmarkStart w:id="47" w:name="_Toc467876009"/>
+      <w:r>
+        <w:t>Controller</w:t>
+      </w:r>
+      <w:bookmarkEnd w:id="47"/>
     </w:p>
     <w:p>
       <w:pPr>
         <w:pStyle w:val="Heading3"/>
       </w:pPr>
-      <w:bookmarkStart w:id="45" w:name="_Toc467876009"/>
-      <w:r>
-        <w:t>Controller</w:t>
-      </w:r>
-      <w:bookmarkEnd w:id="45"/>
+      <w:bookmarkStart w:id="48" w:name="_Toc467876010"/>
+      <w:r>
+        <w:t>RC R</w:t>
+      </w:r>
+      <w:r>
+        <w:t>eceiver</w:t>
+      </w:r>
+      <w:bookmarkEnd w:id="48"/>
     </w:p>
     <w:p>
       <w:pPr>
         <w:pStyle w:val="Heading3"/>
       </w:pPr>
-      <w:bookmarkStart w:id="46" w:name="_Toc467876010"/>
-      <w:r>
-        <w:t>RC receiver</w:t>
-      </w:r>
-      <w:bookmarkEnd w:id="46"/>
-    </w:p>
-    <w:p>
-      <w:pPr>
-        <w:pStyle w:val="Heading3"/>
-      </w:pPr>
-      <w:bookmarkStart w:id="47" w:name="_Toc467876011"/>
-      <w:r>
-        <w:t>Power grid</w:t>
-      </w:r>
-      <w:bookmarkEnd w:id="47"/>
+      <w:bookmarkStart w:id="49" w:name="_Toc467876011"/>
+      <w:r>
+        <w:t>Power G</w:t>
+      </w:r>
+      <w:r>
+        <w:t>rid</w:t>
+      </w:r>
+      <w:bookmarkEnd w:id="49"/>
     </w:p>
     <w:p>
       <w:pPr>
@@ -9221,86 +9355,86 @@
       <w:pPr>
         <w:pStyle w:val="Heading1"/>
       </w:pPr>
-      <w:bookmarkStart w:id="48" w:name="_Toc467876012"/>
+      <w:bookmarkStart w:id="50" w:name="_Toc467876012"/>
       <w:r>
         <w:lastRenderedPageBreak/>
         <w:t>Results</w:t>
       </w:r>
-      <w:bookmarkEnd w:id="48"/>
+      <w:bookmarkEnd w:id="50"/>
     </w:p>
     <w:p/>
     <w:p>
       <w:pPr>
         <w:pStyle w:val="Heading2"/>
       </w:pPr>
-      <w:bookmarkStart w:id="49" w:name="_Toc467876013"/>
+      <w:bookmarkStart w:id="51" w:name="_Toc467876013"/>
       <w:r>
         <w:t>Dynamic model</w:t>
       </w:r>
-      <w:bookmarkEnd w:id="49"/>
+      <w:bookmarkEnd w:id="51"/>
     </w:p>
     <w:p>
       <w:pPr>
         <w:pStyle w:val="Heading2"/>
       </w:pPr>
-      <w:bookmarkStart w:id="50" w:name="_Toc467876014"/>
+      <w:bookmarkStart w:id="52" w:name="_Toc467876014"/>
       <w:r>
         <w:t>Closed-loop simulation</w:t>
       </w:r>
-      <w:bookmarkEnd w:id="50"/>
+      <w:bookmarkEnd w:id="52"/>
     </w:p>
     <w:p>
       <w:pPr>
         <w:pStyle w:val="Heading2"/>
       </w:pPr>
-      <w:bookmarkStart w:id="51" w:name="_Toc467876015"/>
+      <w:bookmarkStart w:id="53" w:name="_Toc467876015"/>
       <w:r>
         <w:t>SSE algorithm</w:t>
       </w:r>
-      <w:bookmarkEnd w:id="51"/>
+      <w:bookmarkEnd w:id="53"/>
     </w:p>
     <w:p>
       <w:pPr>
         <w:pStyle w:val="Heading2"/>
       </w:pPr>
-      <w:bookmarkStart w:id="52" w:name="_Toc467876016"/>
+      <w:bookmarkStart w:id="54" w:name="_Toc467876016"/>
       <w:r>
         <w:t>Sensor data</w:t>
       </w:r>
-      <w:bookmarkEnd w:id="52"/>
+      <w:bookmarkEnd w:id="54"/>
     </w:p>
     <w:p>
       <w:pPr>
         <w:pStyle w:val="Heading3"/>
       </w:pPr>
-      <w:bookmarkStart w:id="53" w:name="_Toc467876017"/>
+      <w:bookmarkStart w:id="55" w:name="_Toc467876017"/>
       <w:r>
         <w:t>9DOF sensor</w:t>
       </w:r>
-      <w:bookmarkEnd w:id="53"/>
+      <w:bookmarkEnd w:id="55"/>
     </w:p>
     <w:p>
       <w:pPr>
         <w:pStyle w:val="Heading3"/>
       </w:pPr>
-      <w:bookmarkStart w:id="54" w:name="_Toc467876018"/>
+      <w:bookmarkStart w:id="56" w:name="_Toc467876018"/>
       <w:r>
         <w:t>Laser scanner</w:t>
       </w:r>
-      <w:bookmarkEnd w:id="54"/>
+      <w:bookmarkEnd w:id="56"/>
     </w:p>
     <w:p>
       <w:pPr>
         <w:pStyle w:val="Heading1"/>
       </w:pPr>
-      <w:bookmarkStart w:id="55" w:name="_Ref274917941"/>
-      <w:bookmarkStart w:id="56" w:name="_Toc467876019"/>
+      <w:bookmarkStart w:id="57" w:name="_Ref274917941"/>
+      <w:bookmarkStart w:id="58" w:name="_Toc467876019"/>
       <w:r>
         <w:lastRenderedPageBreak/>
         <w:t>Project Management</w:t>
       </w:r>
-      <w:bookmarkEnd w:id="55"/>
-      <w:bookmarkEnd w:id="56"/>
+      <w:bookmarkEnd w:id="57"/>
+      <w:bookmarkEnd w:id="58"/>
     </w:p>
     <w:p>
       <w:pPr>
@@ -9349,11 +9483,11 @@
       <w:pPr>
         <w:pStyle w:val="Heading2"/>
       </w:pPr>
-      <w:bookmarkStart w:id="57" w:name="_Toc467876020"/>
+      <w:bookmarkStart w:id="59" w:name="_Toc467876020"/>
       <w:r>
         <w:t>Fall progress</w:t>
       </w:r>
-      <w:bookmarkEnd w:id="57"/>
+      <w:bookmarkEnd w:id="59"/>
     </w:p>
     <w:p>
       <w:pPr>
@@ -12494,11 +12628,11 @@
       <w:pPr>
         <w:pStyle w:val="Heading2"/>
       </w:pPr>
-      <w:bookmarkStart w:id="58" w:name="_Toc467876021"/>
+      <w:bookmarkStart w:id="60" w:name="_Toc467876021"/>
       <w:r>
         <w:t>Spring overview</w:t>
       </w:r>
-      <w:bookmarkEnd w:id="58"/>
+      <w:bookmarkEnd w:id="60"/>
     </w:p>
     <w:p>
       <w:pPr>
@@ -12512,11 +12646,11 @@
       <w:pPr>
         <w:pStyle w:val="Heading2"/>
       </w:pPr>
-      <w:bookmarkStart w:id="59" w:name="_Toc467876022"/>
+      <w:bookmarkStart w:id="61" w:name="_Toc467876022"/>
       <w:r>
         <w:t>Work breakdown structure</w:t>
       </w:r>
-      <w:bookmarkEnd w:id="59"/>
+      <w:bookmarkEnd w:id="61"/>
     </w:p>
     <w:p>
       <w:pPr>
@@ -12567,7 +12701,7 @@
       <w:pPr>
         <w:pStyle w:val="Caption"/>
       </w:pPr>
-      <w:bookmarkStart w:id="60" w:name="_Ref270322113"/>
+      <w:bookmarkStart w:id="62" w:name="_Ref270322113"/>
       <w:r>
         <w:t xml:space="preserve">Figure </w:t>
       </w:r>
@@ -12589,7 +12723,7 @@
       <w:r>
         <w:fldChar w:fldCharType="end"/>
       </w:r>
-      <w:bookmarkEnd w:id="60"/>
+      <w:bookmarkEnd w:id="62"/>
       <w:r>
         <w:t xml:space="preserve"> </w:t>
       </w:r>
@@ -12604,11 +12738,11 @@
       <w:pPr>
         <w:pStyle w:val="Heading2"/>
       </w:pPr>
-      <w:bookmarkStart w:id="61" w:name="_Toc467876023"/>
+      <w:bookmarkStart w:id="63" w:name="_Toc467876023"/>
       <w:r>
         <w:t>Schedule</w:t>
       </w:r>
-      <w:bookmarkEnd w:id="61"/>
+      <w:bookmarkEnd w:id="63"/>
     </w:p>
     <w:p>
       <w:pPr>
@@ -12647,7 +12781,7 @@
       <w:pPr>
         <w:pStyle w:val="Caption"/>
       </w:pPr>
-      <w:bookmarkStart w:id="62" w:name="_Ref270322722"/>
+      <w:bookmarkStart w:id="64" w:name="_Ref270322722"/>
       <w:r>
         <w:t xml:space="preserve">Figure </w:t>
       </w:r>
@@ -12669,7 +12803,7 @@
       <w:r>
         <w:fldChar w:fldCharType="end"/>
       </w:r>
-      <w:bookmarkEnd w:id="62"/>
+      <w:bookmarkEnd w:id="64"/>
       <w:r>
         <w:t xml:space="preserve"> </w:t>
       </w:r>
@@ -12687,11 +12821,11 @@
       <w:pPr>
         <w:pStyle w:val="Heading2"/>
       </w:pPr>
-      <w:bookmarkStart w:id="63" w:name="_Toc467876024"/>
+      <w:bookmarkStart w:id="65" w:name="_Toc467876024"/>
       <w:r>
         <w:t>Division of labor</w:t>
       </w:r>
-      <w:bookmarkEnd w:id="63"/>
+      <w:bookmarkEnd w:id="65"/>
     </w:p>
     <w:p>
       <w:pPr>
@@ -13212,12 +13346,12 @@
       <w:pPr>
         <w:pStyle w:val="Heading1"/>
       </w:pPr>
-      <w:bookmarkStart w:id="64" w:name="_Toc467876025"/>
+      <w:bookmarkStart w:id="66" w:name="_Toc467876025"/>
       <w:r>
         <w:lastRenderedPageBreak/>
         <w:t>References</w:t>
       </w:r>
-      <w:bookmarkEnd w:id="64"/>
+      <w:bookmarkEnd w:id="66"/>
     </w:p>
     <w:p>
       <w:pPr>
@@ -13553,7 +13687,7 @@
 
 <file path=word/comments.xml><?xml version="1.0" encoding="utf-8"?>
 <w:comments xmlns:wpc="http://schemas.microsoft.com/office/word/2010/wordprocessingCanvas" xmlns:mo="http://schemas.microsoft.com/office/mac/office/2008/main" xmlns:mc="http://schemas.openxmlformats.org/markup-compatibility/2006" xmlns:mv="urn:schemas-microsoft-com:mac:vml" xmlns:o="urn:schemas-microsoft-com:office:office" xmlns:r="http://schemas.openxmlformats.org/officeDocument/2006/relationships" xmlns:m="http://schemas.openxmlformats.org/officeDocument/2006/math" xmlns:v="urn:schemas-microsoft-com:vml" xmlns:wp14="http://schemas.microsoft.com/office/word/2010/wordprocessingDrawing" xmlns:wp="http://schemas.openxmlformats.org/drawingml/2006/wordprocessingDrawing" xmlns:w10="urn:schemas-microsoft-com:office:word" xmlns:w="http://schemas.openxmlformats.org/wordprocessingml/2006/main" xmlns:w14="http://schemas.microsoft.com/office/word/2010/wordml" xmlns:w15="http://schemas.microsoft.com/office/word/2012/wordml" xmlns:wpg="http://schemas.microsoft.com/office/word/2010/wordprocessingGroup" xmlns:wpi="http://schemas.microsoft.com/office/word/2010/wordprocessingInk" xmlns:wne="http://schemas.microsoft.com/office/word/2006/wordml" xmlns:wps="http://schemas.microsoft.com/office/word/2010/wordprocessingShape" mc:Ignorable="w14 w15 wp14">
-  <w:comment w:id="24" w:author="Paige Rinnert" w:date="2016-11-25T21:58:00Z" w:initials="PR">
+  <w:comment w:id="23" w:author="Paige Rinnert" w:date="2016-11-25T21:58:00Z" w:initials="PR">
     <w:p>
       <w:pPr>
         <w:pStyle w:val="CommentText"/>
@@ -13569,7 +13703,7 @@
       </w:r>
     </w:p>
   </w:comment>
-  <w:comment w:id="27" w:author="Paige Rinnert" w:date="2016-11-25T22:19:00Z" w:initials="PR">
+  <w:comment w:id="26" w:author="Paige Rinnert" w:date="2016-11-25T22:19:00Z" w:initials="PR">
     <w:p>
       <w:pPr>
         <w:pStyle w:val="CommentText"/>
@@ -13585,7 +13719,7 @@
       </w:r>
     </w:p>
   </w:comment>
-  <w:comment w:id="39" w:author="Paige Rinnert" w:date="2016-11-22T12:40:00Z" w:initials="PR">
+  <w:comment w:id="38" w:author="Paige Rinnert" w:date="2016-11-22T12:40:00Z" w:initials="PR">
     <w:p>
       <w:pPr>
         <w:pStyle w:val="CommentText"/>
@@ -13771,7 +13905,7 @@
         <w:rStyle w:val="PageNumber"/>
         <w:noProof/>
       </w:rPr>
-      <w:t>16</w:t>
+      <w:t>19</w:t>
     </w:r>
     <w:r>
       <w:rPr>
@@ -13867,7 +14001,7 @@
                       </a:ln>
                       <a:extLst>
                         <a:ext uri="{909E8E84-426E-40dd-AFC4-6F175D3DCCD1}">
-                          <a14:hiddenFill xmlns="" xmlns:o="urn:schemas-microsoft-com:office:office" xmlns:v="urn:schemas-microsoft-com:vml" xmlns:w10="urn:schemas-microsoft-com:office:word" xmlns:w="http://schemas.openxmlformats.org/wordprocessingml/2006/main" xmlns:a14="http://schemas.microsoft.com/office/drawing/2010/main" xmlns:w16se="http://schemas.microsoft.com/office/word/2015/wordml/symex" xmlns:cx5="http://schemas.microsoft.com/office/drawing/2016/5/11/chartex" xmlns:cx4="http://schemas.microsoft.com/office/drawing/2016/5/10/chartex" xmlns:cx3="http://schemas.microsoft.com/office/drawing/2016/5/9/chartex" xmlns:cx2="http://schemas.microsoft.com/office/drawing/2015/10/21/chartex" xmlns:cx1="http://schemas.microsoft.com/office/drawing/2015/9/8/chartex" xmlns:cx="http://schemas.microsoft.com/office/drawing/2014/chartex">
+                          <a14:hiddenFill xmlns:cx="http://schemas.microsoft.com/office/drawing/2014/chartex" xmlns:cx1="http://schemas.microsoft.com/office/drawing/2015/9/8/chartex" xmlns:cx2="http://schemas.microsoft.com/office/drawing/2015/10/21/chartex" xmlns:cx3="http://schemas.microsoft.com/office/drawing/2016/5/9/chartex" xmlns:cx4="http://schemas.microsoft.com/office/drawing/2016/5/10/chartex" xmlns:cx5="http://schemas.microsoft.com/office/drawing/2016/5/11/chartex" xmlns:w16se="http://schemas.microsoft.com/office/word/2015/wordml/symex" xmlns:a14="http://schemas.microsoft.com/office/drawing/2010/main" xmlns:w="http://schemas.openxmlformats.org/wordprocessingml/2006/main" xmlns:w10="urn:schemas-microsoft-com:office:word" xmlns:v="urn:schemas-microsoft-com:vml" xmlns:o="urn:schemas-microsoft-com:office:office" xmlns="">
                             <a:noFill/>
                           </a14:hiddenFill>
                         </a:ext>
@@ -13886,7 +14020,7 @@
             </wp:anchor>
           </w:drawing>
         </mc:Choice>
-        <mc:Fallback xmlns:w16se="http://schemas.microsoft.com/office/word/2015/wordml/symex" xmlns:cx5="http://schemas.microsoft.com/office/drawing/2016/5/11/chartex" xmlns:cx4="http://schemas.microsoft.com/office/drawing/2016/5/10/chartex" xmlns:cx3="http://schemas.microsoft.com/office/drawing/2016/5/9/chartex" xmlns:cx2="http://schemas.microsoft.com/office/drawing/2015/10/21/chartex" xmlns:cx1="http://schemas.microsoft.com/office/drawing/2015/9/8/chartex" xmlns:cx="http://schemas.microsoft.com/office/drawing/2014/chartex">
+        <mc:Fallback xmlns:cx="http://schemas.microsoft.com/office/drawing/2014/chartex" xmlns:cx1="http://schemas.microsoft.com/office/drawing/2015/9/8/chartex" xmlns:cx2="http://schemas.microsoft.com/office/drawing/2015/10/21/chartex" xmlns:cx3="http://schemas.microsoft.com/office/drawing/2016/5/9/chartex" xmlns:cx4="http://schemas.microsoft.com/office/drawing/2016/5/10/chartex" xmlns:cx5="http://schemas.microsoft.com/office/drawing/2016/5/11/chartex" xmlns:w16se="http://schemas.microsoft.com/office/word/2015/wordml/symex">
           <w:pict>
             <v:line w14:anchorId="382E4EA4" id="Line 1" o:spid="_x0000_s1026" style="position:absolute;flip:x y;z-index:251661312;visibility:visible;mso-wrap-style:square;mso-width-percent:0;mso-height-percent:0;mso-wrap-distance-left:9pt;mso-wrap-distance-top:0;mso-wrap-distance-right:9pt;mso-wrap-distance-bottom:0;mso-position-horizontal:absolute;mso-position-horizontal-relative:page;mso-position-vertical:absolute;mso-position-vertical-relative:page;mso-width-percent:0;mso-height-percent:0;mso-width-relative:page;mso-height-relative:page" from="86.4pt,50.4pt" to="540.65pt,51.1pt" o:gfxdata="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" o:allowincell="f">
               <w10:wrap anchorx="page" anchory="page"/>
@@ -18459,7 +18593,7 @@
 </file>
 
 <file path=customXml/itemProps1.xml><?xml version="1.0" encoding="utf-8"?>
-<ds:datastoreItem xmlns:ds="http://schemas.openxmlformats.org/officeDocument/2006/customXml" ds:itemID="{6FEC32FF-1BDB-694F-878C-E43A67A7139E}">
+<ds:datastoreItem xmlns:ds="http://schemas.openxmlformats.org/officeDocument/2006/customXml" ds:itemID="{0349669D-ADC6-2646-986B-848B1BFCBABF}">
   <ds:schemaRefs>
     <ds:schemaRef ds:uri="http://schemas.openxmlformats.org/officeDocument/2006/bibliography"/>
   </ds:schemaRefs>

</xml_diff>

<commit_message>
rc done with hardware section
</commit_message>
<xml_diff>
--- a/Northrop Midyear Template.docx
+++ b/Northrop Midyear Template.docx
@@ -4855,7 +4855,6 @@
     <w:p>
       <w:pPr>
         <w:pStyle w:val="Caption"/>
-        <w:spacing w:before="0" w:after="0" w:line="480" w:lineRule="auto"/>
         <w:rPr>
           <w:color w:val="000000" w:themeColor="text1"/>
           <w:sz w:val="24"/>
@@ -7946,40 +7945,1053 @@
     </w:p>
     <w:p>
       <w:pPr>
+        <w:pStyle w:val="p1"/>
+        <w:spacing w:line="480" w:lineRule="auto"/>
+        <w:ind w:firstLine="540"/>
+        <w:rPr>
+          <w:sz w:val="24"/>
+          <w:szCs w:val="24"/>
+        </w:rPr>
+      </w:pPr>
+      <w:r>
+        <w:rPr>
+          <w:sz w:val="24"/>
+          <w:szCs w:val="24"/>
+        </w:rPr>
+        <w:t xml:space="preserve">The team needs a quadrotor that is </w:t>
+      </w:r>
+      <w:r>
+        <w:rPr>
+          <w:sz w:val="24"/>
+          <w:szCs w:val="24"/>
+        </w:rPr>
+        <w:t xml:space="preserve">lightweight and customizable </w:t>
+      </w:r>
+      <w:r>
+        <w:rPr>
+          <w:sz w:val="24"/>
+          <w:szCs w:val="24"/>
+        </w:rPr>
+        <w:t xml:space="preserve">to incorporate the sensors necessary for state estimation. The team also needs to be able to simulate different sensor outputs to test how the estimator responds to faulty inputs. The Northrop Grumman liaisons suggesting buying the QAV400 Quadrotor frame shown </w:t>
+      </w:r>
+      <w:r>
+        <w:rPr>
+          <w:sz w:val="24"/>
+          <w:szCs w:val="24"/>
+        </w:rPr>
+        <w:t>in</w:t>
+      </w:r>
+      <w:r>
+        <w:rPr>
+          <w:sz w:val="24"/>
+          <w:szCs w:val="24"/>
+        </w:rPr>
+        <w:t xml:space="preserve"> </w:t>
+      </w:r>
+      <w:r>
+        <w:rPr>
+          <w:sz w:val="24"/>
+          <w:szCs w:val="24"/>
+        </w:rPr>
+        <w:fldChar w:fldCharType="begin"/>
+      </w:r>
+      <w:r>
+        <w:rPr>
+          <w:sz w:val="24"/>
+          <w:szCs w:val="24"/>
+        </w:rPr>
+        <w:instrText xml:space="preserve"> REF _Ref468192111 \h </w:instrText>
+      </w:r>
+      <w:r>
+        <w:rPr>
+          <w:sz w:val="24"/>
+          <w:szCs w:val="24"/>
+        </w:rPr>
+      </w:r>
+      <w:r>
+        <w:rPr>
+          <w:sz w:val="24"/>
+          <w:szCs w:val="24"/>
+        </w:rPr>
+        <w:instrText xml:space="preserve"> \* MERGEFORMAT </w:instrText>
+      </w:r>
+      <w:r>
+        <w:rPr>
+          <w:sz w:val="24"/>
+          <w:szCs w:val="24"/>
+        </w:rPr>
+        <w:fldChar w:fldCharType="separate"/>
+      </w:r>
+      <w:r>
+        <w:rPr>
+          <w:sz w:val="24"/>
+          <w:szCs w:val="24"/>
+        </w:rPr>
+        <w:t xml:space="preserve">Figure </w:t>
+      </w:r>
+      <w:r>
+        <w:rPr>
+          <w:noProof/>
+          <w:sz w:val="24"/>
+          <w:szCs w:val="24"/>
+        </w:rPr>
+        <w:t>2</w:t>
+      </w:r>
+      <w:r>
+        <w:rPr>
+          <w:sz w:val="24"/>
+          <w:szCs w:val="24"/>
+        </w:rPr>
+        <w:fldChar w:fldCharType="end"/>
+      </w:r>
+      <w:r>
+        <w:rPr>
+          <w:sz w:val="24"/>
+          <w:szCs w:val="24"/>
+        </w:rPr>
+        <w:t>.</w:t>
+      </w:r>
+    </w:p>
+    <w:p>
+      <w:pPr>
+        <w:pStyle w:val="p1"/>
+        <w:spacing w:line="480" w:lineRule="auto"/>
+        <w:ind w:firstLine="540"/>
+        <w:rPr>
+          <w:rStyle w:val="apple-converted-space"/>
+          <w:sz w:val="24"/>
+          <w:szCs w:val="24"/>
+        </w:rPr>
+      </w:pPr>
+      <w:r>
+        <w:rPr>
+          <w:sz w:val="24"/>
+          <w:szCs w:val="24"/>
+        </w:rPr>
+        <w:t xml:space="preserve">The QAV400 quadrotor frame fits the requirements for the project – it is lightweight (375g) and durable and can be purchased individually, allowing the team liberty in choosing the flight control unit, sensors, actuators, and on-board computer </w:t>
+      </w:r>
+      <w:r>
+        <w:rPr>
+          <w:sz w:val="24"/>
+          <w:szCs w:val="24"/>
+          <w:highlight w:val="yellow"/>
+        </w:rPr>
+        <w:t>[6]</w:t>
+      </w:r>
+      <w:r>
+        <w:rPr>
+          <w:sz w:val="24"/>
+          <w:szCs w:val="24"/>
+        </w:rPr>
+        <w:t>.</w:t>
+      </w:r>
+      <w:r>
+        <w:rPr>
+          <w:rStyle w:val="apple-converted-space"/>
+          <w:sz w:val="24"/>
+          <w:szCs w:val="24"/>
+        </w:rPr>
+        <w:t> </w:t>
+      </w:r>
+    </w:p>
+    <w:p>
+      <w:pPr>
+        <w:pStyle w:val="p1"/>
+        <w:spacing w:line="480" w:lineRule="auto"/>
+        <w:ind w:firstLine="540"/>
+        <w:rPr>
+          <w:sz w:val="24"/>
+          <w:szCs w:val="24"/>
+        </w:rPr>
+      </w:pPr>
+      <w:r>
+        <w:rPr>
+          <w:rStyle w:val="apple-converted-space"/>
+          <w:sz w:val="24"/>
+          <w:szCs w:val="24"/>
+        </w:rPr>
+        <w:t xml:space="preserve">A benefit of buying this </w:t>
+      </w:r>
+      <w:r>
+        <w:rPr>
+          <w:rStyle w:val="apple-converted-space"/>
+          <w:sz w:val="24"/>
+          <w:szCs w:val="24"/>
+        </w:rPr>
+        <w:t>quadrotor is that Lumenier sells the frame with electronic speed controllers (ESCs) and motors that are compatible in size and power with our chosen controller and 4S LiPo battery.</w:t>
+      </w:r>
+    </w:p>
+    <w:p>
+      <w:pPr>
+        <w:pStyle w:val="p1"/>
+        <w:spacing w:line="480" w:lineRule="auto"/>
+        <w:rPr>
+          <w:sz w:val="24"/>
+          <w:szCs w:val="24"/>
+          <w:highlight w:val="yellow"/>
+        </w:rPr>
+      </w:pPr>
+      <w:r>
+        <w:rPr>
+          <w:sz w:val="24"/>
+          <w:szCs w:val="24"/>
+          <w:highlight w:val="yellow"/>
+        </w:rPr>
+        <w:t>[6] “QAV400.” [Online]. Available: http://www.lumenier.com/products/multirotors/qav400.</w:t>
+      </w:r>
+    </w:p>
+    <w:p>
+      <w:pPr>
+        <w:pStyle w:val="p1"/>
+        <w:spacing w:line="480" w:lineRule="auto"/>
+        <w:rPr>
+          <w:sz w:val="24"/>
+          <w:szCs w:val="24"/>
+        </w:rPr>
+      </w:pPr>
+    </w:p>
+    <w:p>
+      <w:pPr>
+        <w:pStyle w:val="BodyText"/>
+        <w:keepNext/>
+      </w:pPr>
+      <w:r>
+        <w:rPr>
+          <w:noProof/>
+          <w:szCs w:val="24"/>
+        </w:rPr>
+        <w:drawing>
+          <wp:inline distT="0" distB="0" distL="0" distR="0" wp14:anchorId="2DED7175" wp14:editId="4FB358DC">
+            <wp:extent cx="3226777" cy="2053978"/>
+            <wp:effectExtent l="0" t="0" r="0" b="3810"/>
+            <wp:docPr id="11" name="Picture 11" descr="../../../Desktop/quadrotor1.png"/>
+            <wp:cNvGraphicFramePr>
+              <a:graphicFrameLocks xmlns:a="http://schemas.openxmlformats.org/drawingml/2006/main" noChangeAspect="1"/>
+            </wp:cNvGraphicFramePr>
+            <a:graphic xmlns:a="http://schemas.openxmlformats.org/drawingml/2006/main">
+              <a:graphicData uri="http://schemas.openxmlformats.org/drawingml/2006/picture">
+                <pic:pic xmlns:pic="http://schemas.openxmlformats.org/drawingml/2006/picture">
+                  <pic:nvPicPr>
+                    <pic:cNvPr id="0" name="Picture 6" descr="../../../Desktop/quadrotor1.png"/>
+                    <pic:cNvPicPr>
+                      <a:picLocks noChangeAspect="1" noChangeArrowheads="1"/>
+                    </pic:cNvPicPr>
+                  </pic:nvPicPr>
+                  <pic:blipFill>
+                    <a:blip r:embed="rId17">
+                      <a:extLst>
+                        <a:ext uri="{28A0092B-C50C-407E-A947-70E740481C1C}">
+                          <a14:useLocalDpi xmlns:a14="http://schemas.microsoft.com/office/drawing/2010/main" val="0"/>
+                        </a:ext>
+                      </a:extLst>
+                    </a:blip>
+                    <a:srcRect/>
+                    <a:stretch>
+                      <a:fillRect/>
+                    </a:stretch>
+                  </pic:blipFill>
+                  <pic:spPr bwMode="auto">
+                    <a:xfrm>
+                      <a:off x="0" y="0"/>
+                      <a:ext cx="3276251" cy="2085470"/>
+                    </a:xfrm>
+                    <a:prstGeom prst="rect">
+                      <a:avLst/>
+                    </a:prstGeom>
+                    <a:noFill/>
+                    <a:ln>
+                      <a:noFill/>
+                    </a:ln>
+                  </pic:spPr>
+                </pic:pic>
+              </a:graphicData>
+            </a:graphic>
+          </wp:inline>
+        </w:drawing>
+      </w:r>
+      <w:r>
+        <w:rPr>
+          <w:noProof/>
+          <w:szCs w:val="24"/>
+        </w:rPr>
+        <w:drawing>
+          <wp:inline distT="0" distB="0" distL="0" distR="0" wp14:anchorId="46B2963E" wp14:editId="6313CC97">
+            <wp:extent cx="2250831" cy="2029249"/>
+            <wp:effectExtent l="0" t="0" r="10160" b="3175"/>
+            <wp:docPr id="12" name="Picture 12" descr="../../../Desktop/quadrotor2.png"/>
+            <wp:cNvGraphicFramePr>
+              <a:graphicFrameLocks xmlns:a="http://schemas.openxmlformats.org/drawingml/2006/main" noChangeAspect="1"/>
+            </wp:cNvGraphicFramePr>
+            <a:graphic xmlns:a="http://schemas.openxmlformats.org/drawingml/2006/main">
+              <a:graphicData uri="http://schemas.openxmlformats.org/drawingml/2006/picture">
+                <pic:pic xmlns:pic="http://schemas.openxmlformats.org/drawingml/2006/picture">
+                  <pic:nvPicPr>
+                    <pic:cNvPr id="0" name="Picture 7" descr="../../../Desktop/quadrotor2.png"/>
+                    <pic:cNvPicPr>
+                      <a:picLocks noChangeAspect="1" noChangeArrowheads="1"/>
+                    </pic:cNvPicPr>
+                  </pic:nvPicPr>
+                  <pic:blipFill>
+                    <a:blip r:embed="rId18">
+                      <a:extLst>
+                        <a:ext uri="{28A0092B-C50C-407E-A947-70E740481C1C}">
+                          <a14:useLocalDpi xmlns:a14="http://schemas.microsoft.com/office/drawing/2010/main" val="0"/>
+                        </a:ext>
+                      </a:extLst>
+                    </a:blip>
+                    <a:srcRect/>
+                    <a:stretch>
+                      <a:fillRect/>
+                    </a:stretch>
+                  </pic:blipFill>
+                  <pic:spPr bwMode="auto">
+                    <a:xfrm>
+                      <a:off x="0" y="0"/>
+                      <a:ext cx="2261020" cy="2038435"/>
+                    </a:xfrm>
+                    <a:prstGeom prst="rect">
+                      <a:avLst/>
+                    </a:prstGeom>
+                    <a:noFill/>
+                    <a:ln>
+                      <a:noFill/>
+                    </a:ln>
+                  </pic:spPr>
+                </pic:pic>
+              </a:graphicData>
+            </a:graphic>
+          </wp:inline>
+        </w:drawing>
+      </w:r>
+    </w:p>
+    <w:p>
+      <w:pPr>
+        <w:pStyle w:val="Caption"/>
+      </w:pPr>
+      <w:bookmarkStart w:id="31" w:name="_Ref468192111"/>
+      <w:r>
+        <w:t xml:space="preserve">Figure </w:t>
+      </w:r>
+      <w:fldSimple w:instr=" SEQ Figure \* ARABIC ">
+        <w:r>
+          <w:rPr>
+            <w:noProof/>
+          </w:rPr>
+          <w:t>2</w:t>
+        </w:r>
+      </w:fldSimple>
+      <w:bookmarkEnd w:id="31"/>
+      <w:r>
+        <w:t xml:space="preserve"> | Quadrotor QAV400 Frame</w:t>
+      </w:r>
+    </w:p>
+    <w:p>
+      <w:pPr>
+        <w:pStyle w:val="BodyText"/>
+        <w:rPr>
+          <w:szCs w:val="24"/>
+        </w:rPr>
+      </w:pPr>
+      <w:bookmarkStart w:id="32" w:name="_GoBack"/>
+      <w:bookmarkEnd w:id="32"/>
+    </w:p>
+    <w:p>
+      <w:pPr>
         <w:pStyle w:val="Heading3"/>
       </w:pPr>
-      <w:bookmarkStart w:id="31" w:name="_Toc467875999"/>
-      <w:r>
-        <w:t>Flight controller and computer</w:t>
-      </w:r>
-      <w:bookmarkEnd w:id="31"/>
+      <w:bookmarkStart w:id="33" w:name="_Toc467875999"/>
+      <w:r>
+        <w:lastRenderedPageBreak/>
+        <w:t xml:space="preserve">Flight </w:t>
+      </w:r>
+      <w:r>
+        <w:t>C</w:t>
+      </w:r>
+      <w:r>
+        <w:t>omputer</w:t>
+      </w:r>
+      <w:bookmarkEnd w:id="33"/>
+    </w:p>
+    <w:p>
+      <w:pPr>
+        <w:pStyle w:val="p1"/>
+        <w:spacing w:line="480" w:lineRule="auto"/>
+        <w:ind w:firstLine="540"/>
+        <w:rPr>
+          <w:rStyle w:val="apple-converted-space"/>
+          <w:sz w:val="24"/>
+          <w:szCs w:val="24"/>
+        </w:rPr>
+      </w:pPr>
+      <w:r>
+        <w:rPr>
+          <w:sz w:val="24"/>
+          <w:szCs w:val="24"/>
+        </w:rPr>
+        <w:t xml:space="preserve">Since the team will implement the algorithm using ROS, the Northrop Grumman liaisons suggested using the Jetson TK1 computer board. The Jetson TK1 </w:t>
+      </w:r>
+      <w:r>
+        <w:rPr>
+          <w:sz w:val="24"/>
+          <w:szCs w:val="24"/>
+        </w:rPr>
+        <w:t xml:space="preserve">natively </w:t>
+      </w:r>
+      <w:r>
+        <w:rPr>
+          <w:sz w:val="24"/>
+          <w:szCs w:val="24"/>
+        </w:rPr>
+        <w:t xml:space="preserve">runs the </w:t>
+      </w:r>
+      <w:r>
+        <w:rPr>
+          <w:sz w:val="24"/>
+          <w:szCs w:val="24"/>
+        </w:rPr>
+        <w:t xml:space="preserve">Ubuntu 14.04 Nvidia </w:t>
+      </w:r>
+      <w:r>
+        <w:rPr>
+          <w:sz w:val="24"/>
+          <w:szCs w:val="24"/>
+        </w:rPr>
+        <w:t>operati</w:t>
+      </w:r>
+      <w:r>
+        <w:rPr>
+          <w:sz w:val="24"/>
+          <w:szCs w:val="24"/>
+        </w:rPr>
+        <w:t>ng system and is equipped with 1</w:t>
+      </w:r>
+      <w:r>
+        <w:rPr>
+          <w:sz w:val="24"/>
+          <w:szCs w:val="24"/>
+        </w:rPr>
+        <w:t xml:space="preserve"> USB</w:t>
+      </w:r>
+      <w:r>
+        <w:rPr>
+          <w:sz w:val="24"/>
+          <w:szCs w:val="24"/>
+        </w:rPr>
+        <w:t xml:space="preserve"> A, 1 micro-USB</w:t>
+      </w:r>
+      <w:r>
+        <w:rPr>
+          <w:sz w:val="24"/>
+          <w:szCs w:val="24"/>
+        </w:rPr>
+        <w:t>, 1 HDMI, 1 RS232</w:t>
+      </w:r>
+      <w:r>
+        <w:rPr>
+          <w:sz w:val="24"/>
+          <w:szCs w:val="24"/>
+        </w:rPr>
+        <w:t xml:space="preserve"> (DB-9)</w:t>
+      </w:r>
+      <w:r>
+        <w:rPr>
+          <w:sz w:val="24"/>
+          <w:szCs w:val="24"/>
+        </w:rPr>
+        <w:t>, expansion I/O</w:t>
+      </w:r>
+      <w:r>
+        <w:rPr>
+          <w:sz w:val="24"/>
+          <w:szCs w:val="24"/>
+        </w:rPr>
+        <w:t xml:space="preserve"> (75 pins total)</w:t>
+      </w:r>
+      <w:r>
+        <w:rPr>
+          <w:sz w:val="24"/>
+          <w:szCs w:val="24"/>
+        </w:rPr>
+        <w:t xml:space="preserve">, 1 Ethernet, </w:t>
+      </w:r>
+      <w:r>
+        <w:rPr>
+          <w:sz w:val="24"/>
+          <w:szCs w:val="24"/>
+        </w:rPr>
+        <w:t>1 SD card reader port</w:t>
+      </w:r>
+      <w:r>
+        <w:rPr>
+          <w:sz w:val="24"/>
+          <w:szCs w:val="24"/>
+        </w:rPr>
+        <w:t xml:space="preserve">, </w:t>
+      </w:r>
+      <w:r>
+        <w:rPr>
+          <w:sz w:val="24"/>
+          <w:szCs w:val="24"/>
+        </w:rPr>
+        <w:t xml:space="preserve">and much more, </w:t>
+      </w:r>
+      <w:r>
+        <w:rPr>
+          <w:sz w:val="24"/>
+          <w:szCs w:val="24"/>
+        </w:rPr>
+        <w:t xml:space="preserve">which will help the team implement and test different sensors </w:t>
+      </w:r>
+      <w:r>
+        <w:rPr>
+          <w:sz w:val="24"/>
+          <w:szCs w:val="24"/>
+          <w:highlight w:val="yellow"/>
+        </w:rPr>
+        <w:t>[7]</w:t>
+      </w:r>
+      <w:r>
+        <w:rPr>
+          <w:sz w:val="24"/>
+          <w:szCs w:val="24"/>
+        </w:rPr>
+        <w:t>.</w:t>
+      </w:r>
+      <w:r>
+        <w:rPr>
+          <w:rStyle w:val="apple-converted-space"/>
+          <w:sz w:val="24"/>
+          <w:szCs w:val="24"/>
+        </w:rPr>
+        <w:t> </w:t>
+      </w:r>
+    </w:p>
+    <w:p>
+      <w:pPr>
+        <w:pStyle w:val="p1"/>
+        <w:spacing w:line="480" w:lineRule="auto"/>
+        <w:rPr>
+          <w:rStyle w:val="apple-converted-space"/>
+          <w:sz w:val="24"/>
+          <w:szCs w:val="24"/>
+          <w:highlight w:val="yellow"/>
+        </w:rPr>
+      </w:pPr>
+      <w:r>
+        <w:rPr>
+          <w:sz w:val="24"/>
+          <w:szCs w:val="24"/>
+          <w:highlight w:val="yellow"/>
+        </w:rPr>
+        <w:t>[7] “Jetson TK1 - eLinux.org.” [Online]. Available: http://elinux.org/Jetson_TK1.</w:t>
+      </w:r>
+    </w:p>
+    <w:p>
+      <w:pPr>
+        <w:pStyle w:val="p1"/>
+        <w:spacing w:line="480" w:lineRule="auto"/>
+        <w:ind w:firstLine="540"/>
+        <w:rPr>
+          <w:rStyle w:val="apple-converted-space"/>
+          <w:sz w:val="24"/>
+          <w:szCs w:val="24"/>
+        </w:rPr>
+      </w:pPr>
+      <w:r>
+        <w:rPr>
+          <w:rStyle w:val="apple-converted-space"/>
+          <w:sz w:val="24"/>
+          <w:szCs w:val="24"/>
+        </w:rPr>
+        <w:t>The Jetson TK1 was selected over other similar options, such as a Raspberry Pi 3, since the Raspberry Pi’s do not have as many GPIO pins, memory, nor processing power as the Jetson TK1. The Nvidia Jetson TX1 is three times as expensive as the TK1, and the TX1’s extra gr</w:t>
+      </w:r>
+      <w:r>
+        <w:rPr>
+          <w:rStyle w:val="apple-converted-space"/>
+          <w:sz w:val="24"/>
+          <w:szCs w:val="24"/>
+        </w:rPr>
+        <w:t xml:space="preserve">aphics capabilities would not have been </w:t>
+      </w:r>
+      <w:r>
+        <w:rPr>
+          <w:rStyle w:val="apple-converted-space"/>
+          <w:sz w:val="24"/>
+          <w:szCs w:val="24"/>
+        </w:rPr>
+        <w:t>utilized to make up the cost increase.</w:t>
+      </w:r>
+      <w:r>
+        <w:rPr>
+          <w:rStyle w:val="apple-converted-space"/>
+          <w:sz w:val="24"/>
+          <w:szCs w:val="24"/>
+        </w:rPr>
+        <w:t xml:space="preserve"> The Jetson TK1 is shown in </w:t>
+      </w:r>
+      <w:r>
+        <w:rPr>
+          <w:rStyle w:val="apple-converted-space"/>
+          <w:sz w:val="24"/>
+          <w:szCs w:val="24"/>
+        </w:rPr>
+        <w:fldChar w:fldCharType="begin"/>
+      </w:r>
+      <w:r>
+        <w:rPr>
+          <w:rStyle w:val="apple-converted-space"/>
+          <w:sz w:val="24"/>
+          <w:szCs w:val="24"/>
+        </w:rPr>
+        <w:instrText xml:space="preserve"> REF _Ref468191611 \h </w:instrText>
+      </w:r>
+      <w:r>
+        <w:rPr>
+          <w:rStyle w:val="apple-converted-space"/>
+          <w:sz w:val="24"/>
+          <w:szCs w:val="24"/>
+        </w:rPr>
+      </w:r>
+      <w:r>
+        <w:rPr>
+          <w:rStyle w:val="apple-converted-space"/>
+          <w:sz w:val="24"/>
+          <w:szCs w:val="24"/>
+        </w:rPr>
+        <w:instrText xml:space="preserve"> \* MERGEFORMAT </w:instrText>
+      </w:r>
+      <w:r>
+        <w:rPr>
+          <w:rStyle w:val="apple-converted-space"/>
+          <w:sz w:val="24"/>
+          <w:szCs w:val="24"/>
+        </w:rPr>
+        <w:fldChar w:fldCharType="separate"/>
+      </w:r>
+      <w:r>
+        <w:rPr>
+          <w:sz w:val="24"/>
+          <w:szCs w:val="24"/>
+        </w:rPr>
+        <w:t xml:space="preserve">Figure </w:t>
+      </w:r>
+      <w:r>
+        <w:rPr>
+          <w:noProof/>
+          <w:sz w:val="24"/>
+          <w:szCs w:val="24"/>
+        </w:rPr>
+        <w:t>3</w:t>
+      </w:r>
+      <w:r>
+        <w:rPr>
+          <w:rStyle w:val="apple-converted-space"/>
+          <w:sz w:val="24"/>
+          <w:szCs w:val="24"/>
+        </w:rPr>
+        <w:fldChar w:fldCharType="end"/>
+      </w:r>
+      <w:r>
+        <w:rPr>
+          <w:rStyle w:val="apple-converted-space"/>
+          <w:sz w:val="24"/>
+          <w:szCs w:val="24"/>
+        </w:rPr>
+        <w:t>.</w:t>
+      </w:r>
+    </w:p>
+    <w:p>
+      <w:pPr>
+        <w:pStyle w:val="p1"/>
+        <w:ind w:firstLine="540"/>
+        <w:rPr>
+          <w:rStyle w:val="apple-converted-space"/>
+          <w:sz w:val="24"/>
+          <w:szCs w:val="24"/>
+        </w:rPr>
+      </w:pPr>
+    </w:p>
+    <w:p>
+      <w:pPr>
+        <w:pStyle w:val="p1"/>
+        <w:keepNext/>
+        <w:ind w:firstLine="540"/>
+        <w:rPr>
+          <w:sz w:val="24"/>
+          <w:szCs w:val="24"/>
+        </w:rPr>
+      </w:pPr>
+      <w:r>
+        <w:rPr>
+          <w:rStyle w:val="apple-converted-space"/>
+          <w:noProof/>
+          <w:sz w:val="24"/>
+          <w:szCs w:val="24"/>
+        </w:rPr>
+        <w:drawing>
+          <wp:inline distT="0" distB="0" distL="0" distR="0" wp14:anchorId="7F20A28F" wp14:editId="0F32BACA">
+            <wp:extent cx="5715000" cy="3235325"/>
+            <wp:effectExtent l="25400" t="25400" r="25400" b="15875"/>
+            <wp:docPr id="7" name="Picture 7" descr="../../../Desktop/jetsontk1.png"/>
+            <wp:cNvGraphicFramePr>
+              <a:graphicFrameLocks xmlns:a="http://schemas.openxmlformats.org/drawingml/2006/main" noChangeAspect="1"/>
+            </wp:cNvGraphicFramePr>
+            <a:graphic xmlns:a="http://schemas.openxmlformats.org/drawingml/2006/main">
+              <a:graphicData uri="http://schemas.openxmlformats.org/drawingml/2006/picture">
+                <pic:pic xmlns:pic="http://schemas.openxmlformats.org/drawingml/2006/picture">
+                  <pic:nvPicPr>
+                    <pic:cNvPr id="0" name="Picture 3" descr="../../../Desktop/jetsontk1.png"/>
+                    <pic:cNvPicPr>
+                      <a:picLocks noChangeAspect="1" noChangeArrowheads="1"/>
+                    </pic:cNvPicPr>
+                  </pic:nvPicPr>
+                  <pic:blipFill>
+                    <a:blip r:embed="rId19">
+                      <a:extLst>
+                        <a:ext uri="{28A0092B-C50C-407E-A947-70E740481C1C}">
+                          <a14:useLocalDpi xmlns:a14="http://schemas.microsoft.com/office/drawing/2010/main" val="0"/>
+                        </a:ext>
+                      </a:extLst>
+                    </a:blip>
+                    <a:srcRect/>
+                    <a:stretch>
+                      <a:fillRect/>
+                    </a:stretch>
+                  </pic:blipFill>
+                  <pic:spPr bwMode="auto">
+                    <a:xfrm>
+                      <a:off x="0" y="0"/>
+                      <a:ext cx="5715000" cy="3235325"/>
+                    </a:xfrm>
+                    <a:prstGeom prst="rect">
+                      <a:avLst/>
+                    </a:prstGeom>
+                    <a:noFill/>
+                    <a:ln>
+                      <a:solidFill>
+                        <a:schemeClr val="tx1"/>
+                      </a:solidFill>
+                    </a:ln>
+                  </pic:spPr>
+                </pic:pic>
+              </a:graphicData>
+            </a:graphic>
+          </wp:inline>
+        </w:drawing>
+      </w:r>
+    </w:p>
+    <w:p>
+      <w:pPr>
+        <w:pStyle w:val="Caption"/>
+      </w:pPr>
+      <w:bookmarkStart w:id="34" w:name="_Ref468191611"/>
+      <w:r>
+        <w:t xml:space="preserve">Figure </w:t>
+      </w:r>
+      <w:fldSimple w:instr=" SEQ Figure \* ARABIC ">
+        <w:r>
+          <w:rPr>
+            <w:noProof/>
+          </w:rPr>
+          <w:t>3</w:t>
+        </w:r>
+      </w:fldSimple>
+      <w:bookmarkEnd w:id="34"/>
+      <w:r>
+        <w:t xml:space="preserve"> | Jetson TK1</w:t>
+      </w:r>
+    </w:p>
+    <w:p>
+      <w:pPr>
+        <w:pStyle w:val="Heading3"/>
+      </w:pPr>
+      <w:r>
+        <w:lastRenderedPageBreak/>
+        <w:t xml:space="preserve">Flight </w:t>
+      </w:r>
+      <w:r>
+        <w:t>Controller</w:t>
+      </w:r>
+    </w:p>
+    <w:p>
+      <w:pPr>
+        <w:pStyle w:val="p1"/>
+        <w:spacing w:line="480" w:lineRule="auto"/>
+        <w:ind w:firstLine="540"/>
+        <w:rPr>
+          <w:sz w:val="24"/>
+          <w:szCs w:val="24"/>
+        </w:rPr>
+      </w:pPr>
+      <w:r>
+        <w:rPr>
+          <w:sz w:val="24"/>
+          <w:szCs w:val="24"/>
+        </w:rPr>
+        <w:t xml:space="preserve">Having a controller on board is essential </w:t>
+      </w:r>
+      <w:r>
+        <w:rPr>
+          <w:sz w:val="24"/>
+          <w:szCs w:val="24"/>
+        </w:rPr>
+        <w:t>for flying</w:t>
+      </w:r>
+      <w:r>
+        <w:rPr>
+          <w:sz w:val="24"/>
+          <w:szCs w:val="24"/>
+        </w:rPr>
+        <w:t xml:space="preserve"> the quadrotor. Since the focus of the project is </w:t>
+      </w:r>
+      <w:r>
+        <w:rPr>
+          <w:sz w:val="24"/>
+          <w:szCs w:val="24"/>
+        </w:rPr>
+        <w:t>implementing</w:t>
+      </w:r>
+      <w:r>
+        <w:rPr>
+          <w:sz w:val="24"/>
+          <w:szCs w:val="24"/>
+        </w:rPr>
+        <w:t xml:space="preserve"> the secure state estimation algorithm, the team decided to use an off-the-shelf controller for the quadrotor</w:t>
+      </w:r>
+      <w:r>
+        <w:rPr>
+          <w:sz w:val="24"/>
+          <w:szCs w:val="24"/>
+        </w:rPr>
+        <w:t>, instead of writing a custom one</w:t>
+      </w:r>
+      <w:r>
+        <w:rPr>
+          <w:sz w:val="24"/>
+          <w:szCs w:val="24"/>
+        </w:rPr>
+        <w:t xml:space="preserve">. The 3DR Pixhawk flight controller is appropriate for the project’s needs. The Pixhawk is a fitting option because of the open-source software and firmware. This open-source availability is necessary for multiple reasons; the team must be able to integrate the SSE software with the quadrotor and its flight controller, and ensure that the existing controller does not interfere with the results of the estimator </w:t>
+      </w:r>
+      <w:r>
+        <w:rPr>
+          <w:sz w:val="24"/>
+          <w:szCs w:val="24"/>
+          <w:highlight w:val="yellow"/>
+        </w:rPr>
+        <w:t>[8]</w:t>
+      </w:r>
+      <w:r>
+        <w:rPr>
+          <w:sz w:val="24"/>
+          <w:szCs w:val="24"/>
+        </w:rPr>
+        <w:t>.</w:t>
+      </w:r>
+      <w:r>
+        <w:rPr>
+          <w:sz w:val="24"/>
+          <w:szCs w:val="24"/>
+        </w:rPr>
+        <w:t xml:space="preserve"> Northrop Grumman also uses Pixhawk controllers on many of </w:t>
+      </w:r>
+      <w:r>
+        <w:rPr>
+          <w:sz w:val="24"/>
+          <w:szCs w:val="24"/>
+        </w:rPr>
+        <w:t>their quadrotors.</w:t>
+      </w:r>
+      <w:r>
+        <w:rPr>
+          <w:sz w:val="24"/>
+          <w:szCs w:val="24"/>
+        </w:rPr>
+        <w:t xml:space="preserve"> The 3DR Pixhawk controller can be seen in </w:t>
+      </w:r>
+      <w:r>
+        <w:rPr>
+          <w:sz w:val="24"/>
+          <w:szCs w:val="24"/>
+        </w:rPr>
+        <w:fldChar w:fldCharType="begin"/>
+      </w:r>
+      <w:r>
+        <w:rPr>
+          <w:sz w:val="24"/>
+          <w:szCs w:val="24"/>
+        </w:rPr>
+        <w:instrText xml:space="preserve"> REF _Ref468192266 \h </w:instrText>
+      </w:r>
+      <w:r>
+        <w:rPr>
+          <w:sz w:val="24"/>
+          <w:szCs w:val="24"/>
+        </w:rPr>
+      </w:r>
+      <w:r>
+        <w:rPr>
+          <w:sz w:val="24"/>
+          <w:szCs w:val="24"/>
+        </w:rPr>
+        <w:instrText xml:space="preserve"> \* MERGEFORMAT </w:instrText>
+      </w:r>
+      <w:r>
+        <w:rPr>
+          <w:sz w:val="24"/>
+          <w:szCs w:val="24"/>
+        </w:rPr>
+        <w:fldChar w:fldCharType="separate"/>
+      </w:r>
+      <w:r>
+        <w:rPr>
+          <w:sz w:val="24"/>
+          <w:szCs w:val="24"/>
+        </w:rPr>
+        <w:t xml:space="preserve">Figure </w:t>
+      </w:r>
+      <w:r>
+        <w:rPr>
+          <w:noProof/>
+          <w:sz w:val="24"/>
+          <w:szCs w:val="24"/>
+        </w:rPr>
+        <w:t>4</w:t>
+      </w:r>
+      <w:r>
+        <w:rPr>
+          <w:sz w:val="24"/>
+          <w:szCs w:val="24"/>
+        </w:rPr>
+        <w:fldChar w:fldCharType="end"/>
+      </w:r>
+      <w:r>
+        <w:rPr>
+          <w:sz w:val="24"/>
+          <w:szCs w:val="24"/>
+        </w:rPr>
+        <w:t>.</w:t>
+      </w:r>
+    </w:p>
+    <w:p>
+      <w:pPr>
+        <w:pStyle w:val="p1"/>
+        <w:spacing w:line="480" w:lineRule="auto"/>
+        <w:rPr>
+          <w:sz w:val="24"/>
+          <w:szCs w:val="24"/>
+        </w:rPr>
+      </w:pPr>
+      <w:r>
+        <w:rPr>
+          <w:sz w:val="24"/>
+          <w:szCs w:val="24"/>
+          <w:highlight w:val="yellow"/>
+        </w:rPr>
+        <w:t xml:space="preserve"> [8] “3DR Pixhawk - 3DR.” [Online]. Available: https://store.3dr.com/products/3dr-pixhawk.</w:t>
+      </w:r>
+    </w:p>
+    <w:p>
+      <w:pPr>
+        <w:pStyle w:val="p1"/>
+        <w:keepNext/>
+        <w:jc w:val="center"/>
+      </w:pPr>
+      <w:r>
+        <w:rPr>
+          <w:noProof/>
+          <w:sz w:val="24"/>
+          <w:szCs w:val="24"/>
+        </w:rPr>
+        <w:drawing>
+          <wp:inline distT="0" distB="0" distL="0" distR="0" wp14:anchorId="78083BF3" wp14:editId="4522C68C">
+            <wp:extent cx="4510405" cy="2663825"/>
+            <wp:effectExtent l="25400" t="25400" r="36195" b="28575"/>
+            <wp:docPr id="10" name="Picture 10" descr="../../../Desktop/pix.png"/>
+            <wp:cNvGraphicFramePr>
+              <a:graphicFrameLocks xmlns:a="http://schemas.openxmlformats.org/drawingml/2006/main" noChangeAspect="1"/>
+            </wp:cNvGraphicFramePr>
+            <a:graphic xmlns:a="http://schemas.openxmlformats.org/drawingml/2006/main">
+              <a:graphicData uri="http://schemas.openxmlformats.org/drawingml/2006/picture">
+                <pic:pic xmlns:pic="http://schemas.openxmlformats.org/drawingml/2006/picture">
+                  <pic:nvPicPr>
+                    <pic:cNvPr id="0" name="Picture 5" descr="../../../Desktop/pix.png"/>
+                    <pic:cNvPicPr>
+                      <a:picLocks noChangeAspect="1" noChangeArrowheads="1"/>
+                    </pic:cNvPicPr>
+                  </pic:nvPicPr>
+                  <pic:blipFill>
+                    <a:blip r:embed="rId20">
+                      <a:extLst>
+                        <a:ext uri="{28A0092B-C50C-407E-A947-70E740481C1C}">
+                          <a14:useLocalDpi xmlns:a14="http://schemas.microsoft.com/office/drawing/2010/main" val="0"/>
+                        </a:ext>
+                      </a:extLst>
+                    </a:blip>
+                    <a:srcRect/>
+                    <a:stretch>
+                      <a:fillRect/>
+                    </a:stretch>
+                  </pic:blipFill>
+                  <pic:spPr bwMode="auto">
+                    <a:xfrm>
+                      <a:off x="0" y="0"/>
+                      <a:ext cx="4510405" cy="2663825"/>
+                    </a:xfrm>
+                    <a:prstGeom prst="rect">
+                      <a:avLst/>
+                    </a:prstGeom>
+                    <a:noFill/>
+                    <a:ln>
+                      <a:solidFill>
+                        <a:schemeClr val="tx1"/>
+                      </a:solidFill>
+                    </a:ln>
+                  </pic:spPr>
+                </pic:pic>
+              </a:graphicData>
+            </a:graphic>
+          </wp:inline>
+        </w:drawing>
+      </w:r>
+    </w:p>
+    <w:p>
+      <w:pPr>
+        <w:pStyle w:val="Caption"/>
+      </w:pPr>
+      <w:bookmarkStart w:id="35" w:name="_Ref468192266"/>
+      <w:r>
+        <w:t xml:space="preserve">Figure </w:t>
+      </w:r>
+      <w:fldSimple w:instr=" SEQ Figure \* ARABIC ">
+        <w:r>
+          <w:rPr>
+            <w:noProof/>
+          </w:rPr>
+          <w:t>4</w:t>
+        </w:r>
+      </w:fldSimple>
+      <w:bookmarkEnd w:id="35"/>
+      <w:r>
+        <w:t xml:space="preserve"> | 3DR Pixhawk Controller</w:t>
+      </w:r>
     </w:p>
     <w:p>
       <w:pPr>
         <w:pStyle w:val="BodyText"/>
-        <w:rPr>
-          <w:i/>
-        </w:rPr>
-      </w:pPr>
-      <w:r>
-        <w:rPr>
-          <w:i/>
-        </w:rPr>
-        <w:t xml:space="preserve"> </w:t>
-      </w:r>
+      </w:pPr>
     </w:p>
     <w:p>
       <w:pPr>
         <w:pStyle w:val="Heading1"/>
       </w:pPr>
-      <w:bookmarkStart w:id="32" w:name="_Ref274917921"/>
-      <w:bookmarkStart w:id="33" w:name="_Toc467876000"/>
+      <w:bookmarkStart w:id="36" w:name="_Ref274917921"/>
+      <w:bookmarkStart w:id="37" w:name="_Toc467876000"/>
       <w:r>
         <w:lastRenderedPageBreak/>
         <w:t>Detailed design</w:t>
       </w:r>
-      <w:bookmarkEnd w:id="32"/>
-      <w:bookmarkEnd w:id="33"/>
+      <w:bookmarkEnd w:id="36"/>
+      <w:bookmarkEnd w:id="37"/>
     </w:p>
     <w:p>
       <w:pPr>
@@ -8079,7 +9091,7 @@
       <w:pPr>
         <w:pStyle w:val="Caption"/>
       </w:pPr>
-      <w:bookmarkStart w:id="34" w:name="_Ref276499546"/>
+      <w:bookmarkStart w:id="38" w:name="_Ref276499546"/>
       <w:r>
         <w:t xml:space="preserve">Table </w:t>
       </w:r>
@@ -8101,7 +9113,7 @@
       <w:r>
         <w:fldChar w:fldCharType="end"/>
       </w:r>
-      <w:bookmarkEnd w:id="34"/>
+      <w:bookmarkEnd w:id="38"/>
       <w:r>
         <w:t xml:space="preserve"> Bill of Materials</w:t>
       </w:r>
@@ -9047,71 +10059,71 @@
       <w:pPr>
         <w:pStyle w:val="Heading2"/>
       </w:pPr>
-      <w:bookmarkStart w:id="35" w:name="_Toc467876001"/>
+      <w:bookmarkStart w:id="39" w:name="_Toc467876001"/>
       <w:r>
         <w:lastRenderedPageBreak/>
         <w:t>Simulation</w:t>
       </w:r>
-      <w:bookmarkEnd w:id="35"/>
+      <w:bookmarkEnd w:id="39"/>
     </w:p>
     <w:p>
       <w:pPr>
         <w:pStyle w:val="Heading3"/>
       </w:pPr>
-      <w:bookmarkStart w:id="36" w:name="_Toc467876002"/>
+      <w:bookmarkStart w:id="40" w:name="_Toc467876002"/>
       <w:r>
         <w:t>Dynamic Model</w:t>
       </w:r>
-      <w:bookmarkEnd w:id="36"/>
+      <w:bookmarkEnd w:id="40"/>
     </w:p>
     <w:p>
       <w:pPr>
         <w:pStyle w:val="Heading3"/>
       </w:pPr>
-      <w:bookmarkStart w:id="37" w:name="_Toc467876003"/>
+      <w:bookmarkStart w:id="41" w:name="_Toc467876003"/>
       <w:r>
         <w:t xml:space="preserve">Control Feedback </w:t>
       </w:r>
-      <w:commentRangeStart w:id="38"/>
+      <w:commentRangeStart w:id="42"/>
       <w:r>
         <w:t>S</w:t>
       </w:r>
       <w:r>
         <w:t>imulation</w:t>
       </w:r>
-      <w:commentRangeEnd w:id="38"/>
+      <w:commentRangeEnd w:id="42"/>
       <w:r>
         <w:rPr>
           <w:rStyle w:val="CommentReference"/>
           <w:rFonts w:ascii="Times New Roman" w:hAnsi="Times New Roman"/>
           <w:b w:val="0"/>
         </w:rPr>
-        <w:commentReference w:id="38"/>
-      </w:r>
-      <w:bookmarkEnd w:id="37"/>
+        <w:commentReference w:id="42"/>
+      </w:r>
+      <w:bookmarkEnd w:id="41"/>
     </w:p>
     <w:p>
       <w:pPr>
         <w:pStyle w:val="Heading3"/>
       </w:pPr>
-      <w:bookmarkStart w:id="39" w:name="_Toc467876004"/>
+      <w:bookmarkStart w:id="43" w:name="_Toc467876004"/>
       <w:r>
         <w:t>Control Feedback S</w:t>
       </w:r>
       <w:r>
         <w:t>imulation with SSE</w:t>
       </w:r>
-      <w:bookmarkEnd w:id="39"/>
+      <w:bookmarkEnd w:id="43"/>
     </w:p>
     <w:p>
       <w:pPr>
         <w:pStyle w:val="Heading2"/>
       </w:pPr>
-      <w:bookmarkStart w:id="40" w:name="_Toc467876005"/>
+      <w:bookmarkStart w:id="44" w:name="_Toc467876005"/>
       <w:r>
         <w:t>Hardware implementation</w:t>
       </w:r>
-      <w:bookmarkEnd w:id="40"/>
+      <w:bookmarkEnd w:id="44"/>
     </w:p>
     <w:p>
       <w:pPr>
@@ -9135,14 +10147,10 @@
       <w:pPr>
         <w:pStyle w:val="Heading3"/>
       </w:pPr>
-      <w:bookmarkStart w:id="41" w:name="_Toc467876006"/>
-      <w:r>
-        <w:t>Onboard C</w:t>
-      </w:r>
-      <w:r>
-        <w:t>omputer</w:t>
-      </w:r>
-      <w:bookmarkEnd w:id="41"/>
+      <w:bookmarkStart w:id="45" w:name="_Toc467876006"/>
+      <w:r>
+        <w:t>Hardware Connectivity</w:t>
+      </w:r>
     </w:p>
     <w:p>
       <w:pPr>
@@ -9150,74 +10158,138 @@
         <w:ind w:firstLine="540"/>
       </w:pPr>
       <w:r>
-        <w:t>The onboard computer is the Jetson TK1, where all processing is done aboard the quadrotor. The Jetson has a separate wired connection to each onboard sensor</w:t>
-      </w:r>
-      <w:r>
-        <w:t xml:space="preserve"> (outlined in Section </w:t>
+        <w:t xml:space="preserve">Since a constraint of this project is real time processing, nearly all involved hardware must be onboard the quadrotor. </w:t>
       </w:r>
       <w:r>
         <w:fldChar w:fldCharType="begin"/>
       </w:r>
       <w:r>
-        <w:instrText xml:space="preserve"> REF _Ref468186692 \r \h </w:instrText>
+        <w:instrText xml:space="preserve"> REF _Ref468190474 \h </w:instrText>
       </w:r>
       <w:r>
         <w:fldChar w:fldCharType="separate"/>
       </w:r>
       <w:r>
-        <w:t>4.2.2</w:t>
+        <w:t xml:space="preserve">Figure </w:t>
+      </w:r>
+      <w:r>
+        <w:rPr>
+          <w:noProof/>
+        </w:rPr>
+        <w:t>2</w:t>
       </w:r>
       <w:r>
         <w:fldChar w:fldCharType="end"/>
       </w:r>
       <w:r>
-        <w:t>)</w:t>
-      </w:r>
-      <w:r>
-        <w:t xml:space="preserve">, </w:t>
-      </w:r>
-      <w:r>
-        <w:t xml:space="preserve">and is </w:t>
-      </w:r>
-      <w:r>
-        <w:t>continually receiving data in real time.</w:t>
-      </w:r>
-      <w:r>
-        <w:t xml:space="preserve"> The ROS environment is used to manage all the asynchronous processing, including simultaneously receiving data from multiple sensors, processing that data with an SSE algorithm, and sending signals to the Pixhawk controller.</w:t>
-      </w:r>
-    </w:p>
-    <w:p>
-      <w:pPr>
-        <w:pStyle w:val="Heading4"/>
-      </w:pPr>
-      <w:r>
-        <w:t>ROS E</w:t>
-      </w:r>
-      <w:r>
-        <w:t>nvironment</w:t>
-      </w:r>
-    </w:p>
-    <w:p>
-      <w:pPr>
-        <w:pStyle w:val="Heading4"/>
-      </w:pPr>
-      <w:r>
-        <w:t>SSE A</w:t>
-      </w:r>
-      <w:r>
-        <w:t>lgorithm</w:t>
-      </w:r>
-    </w:p>
-    <w:p>
-      <w:pPr>
-        <w:pStyle w:val="Heading4"/>
-      </w:pPr>
-      <w:r>
-        <w:t>Data L</w:t>
-      </w:r>
-      <w:r>
-        <w:t>ogging</w:t>
-      </w:r>
+        <w:t xml:space="preserve"> shows the connectivity of the onboard computer, controller, sensors, motors, and power.</w:t>
+      </w:r>
+      <w:r>
+        <w:t xml:space="preserve"> Each of these components are outlined in </w:t>
+      </w:r>
+      <w:r>
+        <w:t xml:space="preserve">this </w:t>
+      </w:r>
+      <w:r>
+        <w:t>section.</w:t>
+      </w:r>
+    </w:p>
+    <w:p>
+      <w:pPr>
+        <w:pStyle w:val="BodyText"/>
+        <w:keepNext/>
+        <w:spacing w:after="0" w:line="240" w:lineRule="auto"/>
+      </w:pPr>
+      <w:r>
+        <w:rPr>
+          <w:noProof/>
+        </w:rPr>
+        <w:drawing>
+          <wp:inline distT="0" distB="0" distL="0" distR="0" wp14:anchorId="6B85D066" wp14:editId="58CA2674">
+            <wp:extent cx="5715000" cy="3077210"/>
+            <wp:effectExtent l="25400" t="25400" r="25400" b="21590"/>
+            <wp:docPr id="4" name="Picture 4" descr="../../../Desktop/Hardware%20Connectivity.png"/>
+            <wp:cNvGraphicFramePr>
+              <a:graphicFrameLocks xmlns:a="http://schemas.openxmlformats.org/drawingml/2006/main" noChangeAspect="1"/>
+            </wp:cNvGraphicFramePr>
+            <a:graphic xmlns:a="http://schemas.openxmlformats.org/drawingml/2006/main">
+              <a:graphicData uri="http://schemas.openxmlformats.org/drawingml/2006/picture">
+                <pic:pic xmlns:pic="http://schemas.openxmlformats.org/drawingml/2006/picture">
+                  <pic:nvPicPr>
+                    <pic:cNvPr id="0" name="Picture 1" descr="../../../Desktop/Hardware%20Connectivity.png"/>
+                    <pic:cNvPicPr>
+                      <a:picLocks noChangeAspect="1" noChangeArrowheads="1"/>
+                    </pic:cNvPicPr>
+                  </pic:nvPicPr>
+                  <pic:blipFill>
+                    <a:blip r:embed="rId21">
+                      <a:extLst>
+                        <a:ext uri="{28A0092B-C50C-407E-A947-70E740481C1C}">
+                          <a14:useLocalDpi xmlns:a14="http://schemas.microsoft.com/office/drawing/2010/main" val="0"/>
+                        </a:ext>
+                      </a:extLst>
+                    </a:blip>
+                    <a:srcRect/>
+                    <a:stretch>
+                      <a:fillRect/>
+                    </a:stretch>
+                  </pic:blipFill>
+                  <pic:spPr bwMode="auto">
+                    <a:xfrm>
+                      <a:off x="0" y="0"/>
+                      <a:ext cx="5715000" cy="3077210"/>
+                    </a:xfrm>
+                    <a:prstGeom prst="rect">
+                      <a:avLst/>
+                    </a:prstGeom>
+                    <a:noFill/>
+                    <a:ln>
+                      <a:solidFill>
+                        <a:schemeClr val="tx1"/>
+                      </a:solidFill>
+                    </a:ln>
+                  </pic:spPr>
+                </pic:pic>
+              </a:graphicData>
+            </a:graphic>
+          </wp:inline>
+        </w:drawing>
+      </w:r>
+    </w:p>
+    <w:p>
+      <w:pPr>
+        <w:pStyle w:val="Caption"/>
+        <w:spacing w:before="0" w:after="0" w:line="480" w:lineRule="auto"/>
+      </w:pPr>
+      <w:bookmarkStart w:id="46" w:name="_Ref468190474"/>
+      <w:r>
+        <w:t xml:space="preserve">Figure </w:t>
+      </w:r>
+      <w:fldSimple w:instr=" SEQ Figure \* ARABIC ">
+        <w:r>
+          <w:rPr>
+            <w:noProof/>
+          </w:rPr>
+          <w:t>5</w:t>
+        </w:r>
+      </w:fldSimple>
+      <w:bookmarkEnd w:id="46"/>
+      <w:r>
+        <w:t xml:space="preserve"> | Onboard Hardware Connectivity Diagram</w:t>
+      </w:r>
+    </w:p>
+    <w:p>
+      <w:pPr>
+        <w:pStyle w:val="Heading3"/>
+      </w:pPr>
+      <w:r>
+        <w:lastRenderedPageBreak/>
+        <w:t>Onboard C</w:t>
+      </w:r>
+      <w:r>
+        <w:t>omputer</w:t>
+      </w:r>
+      <w:bookmarkEnd w:id="45"/>
     </w:p>
     <w:p>
       <w:pPr>
@@ -9225,7 +10297,51 @@
         <w:ind w:firstLine="540"/>
       </w:pPr>
       <w:r>
-        <w:t>Data logging on the Jetson is somewhat straight forward. Since the team uses ROS onboard the Jetson, data sets from the sensors are published as “rostopics”, accessible by other “nodes” in the ROS environment.</w:t>
+        <w:t>The onboard computer is the Jetson TK1, where all processing is done aboard the quadrotor. The Jetson has a separate wired connection to each onboard sensor</w:t>
+      </w:r>
+      <w:r>
+        <w:t xml:space="preserve"> (outlined in Section </w:t>
+      </w:r>
+      <w:r>
+        <w:fldChar w:fldCharType="begin"/>
+      </w:r>
+      <w:r>
+        <w:instrText xml:space="preserve"> REF _Ref468186692 \r \h </w:instrText>
+      </w:r>
+      <w:r>
+        <w:fldChar w:fldCharType="separate"/>
+      </w:r>
+      <w:r>
+        <w:t>4.2.2</w:t>
+      </w:r>
+      <w:r>
+        <w:fldChar w:fldCharType="end"/>
+      </w:r>
+      <w:r>
+        <w:t>)</w:t>
+      </w:r>
+      <w:r>
+        <w:t xml:space="preserve">, </w:t>
+      </w:r>
+      <w:r>
+        <w:t xml:space="preserve">and is </w:t>
+      </w:r>
+      <w:r>
+        <w:t>continually receiving data in real time.</w:t>
+      </w:r>
+      <w:r>
+        <w:t xml:space="preserve"> The ROS environment is used to manage all the asynchronous processing, including simultaneously receiving data from multiple sensors, processing that data with an SSE algorithm, and sending signals to the Pixhawk controller.</w:t>
+      </w:r>
+    </w:p>
+    <w:p>
+      <w:pPr>
+        <w:pStyle w:val="Heading4"/>
+      </w:pPr>
+      <w:r>
+        <w:t>ROS E</w:t>
+      </w:r>
+      <w:r>
+        <w:t>nvironment</w:t>
       </w:r>
     </w:p>
     <w:p>
@@ -9234,6 +10350,100 @@
         <w:ind w:firstLine="540"/>
       </w:pPr>
       <w:r>
+        <w:t xml:space="preserve">The ROS environment on the Jetson facilitates the asynchronous data sending, receiving, and use by different sensors and applications on the Jetson. </w:t>
+      </w:r>
+      <w:r>
+        <w:t xml:space="preserve">In this project, the team has decided to use ROS-Indigo, two versions behind the most recent release of ROS: ROS-Kinetic. This design choice was made </w:t>
+      </w:r>
+      <w:r>
+        <w:t>to</w:t>
+      </w:r>
+      <w:r>
+        <w:t xml:space="preserve"> keep the same version of Ubuntu (14.04) and ROS as Northrop’s Autonomous Systems R&amp;D department uses.</w:t>
+      </w:r>
+    </w:p>
+    <w:p>
+      <w:pPr>
+        <w:pStyle w:val="BodyText"/>
+        <w:ind w:firstLine="540"/>
+      </w:pPr>
+      <w:r>
+        <w:t xml:space="preserve">Each laser scanner and 9DOF sensor </w:t>
+      </w:r>
+      <w:r>
+        <w:t>is</w:t>
+      </w:r>
+      <w:r>
+        <w:t xml:space="preserve"> a</w:t>
+      </w:r>
+      <w:r>
+        <w:t xml:space="preserve"> ROS node that publishes data as separate rostopics</w:t>
+      </w:r>
+      <w:r>
+        <w:t xml:space="preserve">. </w:t>
+      </w:r>
+      <w:r>
+        <w:t xml:space="preserve">The SSE </w:t>
+      </w:r>
+      <w:r>
+        <w:t xml:space="preserve">runs as </w:t>
+      </w:r>
+      <w:r>
+        <w:t>another</w:t>
+      </w:r>
+      <w:r>
+        <w:t xml:space="preserve"> node, collecting published data and outputs state estimations. </w:t>
+      </w:r>
+      <w:r>
+        <w:t>Finally,</w:t>
+      </w:r>
+      <w:r>
+        <w:t xml:space="preserve"> there is a node that sends state estimates to the Pixhawk controller.</w:t>
+      </w:r>
+    </w:p>
+    <w:p>
+      <w:pPr>
+        <w:pStyle w:val="Heading4"/>
+      </w:pPr>
+      <w:r>
+        <w:t>SSE A</w:t>
+      </w:r>
+      <w:r>
+        <w:t>lgorithm</w:t>
+      </w:r>
+    </w:p>
+    <w:p>
+      <w:pPr>
+        <w:pStyle w:val="Heading4"/>
+      </w:pPr>
+      <w:r>
+        <w:t>Data L</w:t>
+      </w:r>
+      <w:r>
+        <w:t>ogging</w:t>
+      </w:r>
+    </w:p>
+    <w:p>
+      <w:pPr>
+        <w:pStyle w:val="BodyText"/>
+        <w:ind w:firstLine="540"/>
+      </w:pPr>
+      <w:r>
+        <w:t>Data logging on the Jetson is somewhat straight forward. Since the team uses ROS onboard the Jetson, data sets fro</w:t>
+      </w:r>
+      <w:r>
+        <w:t>m the sensors are published as rostopics, accessible by other nodes</w:t>
+      </w:r>
+      <w:r>
+        <w:t xml:space="preserve"> in the ROS environment.</w:t>
+      </w:r>
+    </w:p>
+    <w:p>
+      <w:pPr>
+        <w:pStyle w:val="BodyText"/>
+        <w:ind w:firstLine="540"/>
+      </w:pPr>
+      <w:r>
         <w:lastRenderedPageBreak/>
         <w:t>However, the published data in rostopics are only accessible while the programs are running. Therefore, if the team wants access to the received sensor data for offline analysis, the rostopic data needs to be copied to another location. This can be accomplished by executing simple scripts through the Jetson’s command-line interface</w:t>
       </w:r>
@@ -9243,22 +10453,20 @@
       <w:r>
         <w:t>.</w:t>
       </w:r>
-      <w:bookmarkStart w:id="42" w:name="_GoBack"/>
-      <w:bookmarkEnd w:id="42"/>
     </w:p>
     <w:p>
       <w:pPr>
         <w:pStyle w:val="Heading3"/>
       </w:pPr>
-      <w:bookmarkStart w:id="43" w:name="_Toc467876007"/>
-      <w:bookmarkStart w:id="44" w:name="_Ref468186669"/>
-      <w:bookmarkStart w:id="45" w:name="_Ref468186692"/>
+      <w:bookmarkStart w:id="47" w:name="_Toc467876007"/>
+      <w:bookmarkStart w:id="48" w:name="_Ref468186669"/>
+      <w:bookmarkStart w:id="49" w:name="_Ref468186692"/>
       <w:r>
         <w:t>Sensors</w:t>
       </w:r>
-      <w:bookmarkEnd w:id="43"/>
-      <w:bookmarkEnd w:id="44"/>
-      <w:bookmarkEnd w:id="45"/>
+      <w:bookmarkEnd w:id="47"/>
+      <w:bookmarkEnd w:id="48"/>
+      <w:bookmarkEnd w:id="49"/>
     </w:p>
     <w:p>
       <w:pPr>
@@ -9294,47 +10502,47 @@
       <w:pPr>
         <w:pStyle w:val="Heading3"/>
       </w:pPr>
-      <w:bookmarkStart w:id="46" w:name="_Toc467876008"/>
+      <w:bookmarkStart w:id="50" w:name="_Toc467876008"/>
       <w:r>
         <w:t>Quadrotor</w:t>
       </w:r>
-      <w:bookmarkEnd w:id="46"/>
+      <w:bookmarkEnd w:id="50"/>
     </w:p>
     <w:p>
       <w:pPr>
         <w:pStyle w:val="Heading3"/>
       </w:pPr>
-      <w:bookmarkStart w:id="47" w:name="_Toc467876009"/>
+      <w:bookmarkStart w:id="51" w:name="_Toc467876009"/>
       <w:r>
         <w:t>Controller</w:t>
       </w:r>
-      <w:bookmarkEnd w:id="47"/>
+      <w:bookmarkEnd w:id="51"/>
     </w:p>
     <w:p>
       <w:pPr>
         <w:pStyle w:val="Heading3"/>
       </w:pPr>
-      <w:bookmarkStart w:id="48" w:name="_Toc467876010"/>
+      <w:bookmarkStart w:id="52" w:name="_Toc467876010"/>
       <w:r>
         <w:t>RC R</w:t>
       </w:r>
       <w:r>
         <w:t>eceiver</w:t>
       </w:r>
-      <w:bookmarkEnd w:id="48"/>
+      <w:bookmarkEnd w:id="52"/>
     </w:p>
     <w:p>
       <w:pPr>
         <w:pStyle w:val="Heading3"/>
       </w:pPr>
-      <w:bookmarkStart w:id="49" w:name="_Toc467876011"/>
+      <w:bookmarkStart w:id="53" w:name="_Toc467876011"/>
       <w:r>
         <w:t>Power G</w:t>
       </w:r>
       <w:r>
         <w:t>rid</w:t>
       </w:r>
-      <w:bookmarkEnd w:id="49"/>
+      <w:bookmarkEnd w:id="53"/>
     </w:p>
     <w:p>
       <w:pPr>
@@ -9355,86 +10563,86 @@
       <w:pPr>
         <w:pStyle w:val="Heading1"/>
       </w:pPr>
-      <w:bookmarkStart w:id="50" w:name="_Toc467876012"/>
+      <w:bookmarkStart w:id="54" w:name="_Toc467876012"/>
       <w:r>
         <w:lastRenderedPageBreak/>
         <w:t>Results</w:t>
       </w:r>
-      <w:bookmarkEnd w:id="50"/>
+      <w:bookmarkEnd w:id="54"/>
     </w:p>
     <w:p/>
     <w:p>
       <w:pPr>
         <w:pStyle w:val="Heading2"/>
       </w:pPr>
-      <w:bookmarkStart w:id="51" w:name="_Toc467876013"/>
+      <w:bookmarkStart w:id="55" w:name="_Toc467876013"/>
       <w:r>
         <w:t>Dynamic model</w:t>
       </w:r>
-      <w:bookmarkEnd w:id="51"/>
+      <w:bookmarkEnd w:id="55"/>
     </w:p>
     <w:p>
       <w:pPr>
         <w:pStyle w:val="Heading2"/>
       </w:pPr>
-      <w:bookmarkStart w:id="52" w:name="_Toc467876014"/>
+      <w:bookmarkStart w:id="56" w:name="_Toc467876014"/>
       <w:r>
         <w:t>Closed-loop simulation</w:t>
       </w:r>
-      <w:bookmarkEnd w:id="52"/>
+      <w:bookmarkEnd w:id="56"/>
     </w:p>
     <w:p>
       <w:pPr>
         <w:pStyle w:val="Heading2"/>
       </w:pPr>
-      <w:bookmarkStart w:id="53" w:name="_Toc467876015"/>
+      <w:bookmarkStart w:id="57" w:name="_Toc467876015"/>
       <w:r>
         <w:t>SSE algorithm</w:t>
       </w:r>
-      <w:bookmarkEnd w:id="53"/>
+      <w:bookmarkEnd w:id="57"/>
     </w:p>
     <w:p>
       <w:pPr>
         <w:pStyle w:val="Heading2"/>
       </w:pPr>
-      <w:bookmarkStart w:id="54" w:name="_Toc467876016"/>
+      <w:bookmarkStart w:id="58" w:name="_Toc467876016"/>
       <w:r>
         <w:t>Sensor data</w:t>
       </w:r>
-      <w:bookmarkEnd w:id="54"/>
+      <w:bookmarkEnd w:id="58"/>
     </w:p>
     <w:p>
       <w:pPr>
         <w:pStyle w:val="Heading3"/>
       </w:pPr>
-      <w:bookmarkStart w:id="55" w:name="_Toc467876017"/>
+      <w:bookmarkStart w:id="59" w:name="_Toc467876017"/>
       <w:r>
         <w:t>9DOF sensor</w:t>
       </w:r>
-      <w:bookmarkEnd w:id="55"/>
+      <w:bookmarkEnd w:id="59"/>
     </w:p>
     <w:p>
       <w:pPr>
         <w:pStyle w:val="Heading3"/>
       </w:pPr>
-      <w:bookmarkStart w:id="56" w:name="_Toc467876018"/>
+      <w:bookmarkStart w:id="60" w:name="_Toc467876018"/>
       <w:r>
         <w:t>Laser scanner</w:t>
       </w:r>
-      <w:bookmarkEnd w:id="56"/>
+      <w:bookmarkEnd w:id="60"/>
     </w:p>
     <w:p>
       <w:pPr>
         <w:pStyle w:val="Heading1"/>
       </w:pPr>
-      <w:bookmarkStart w:id="57" w:name="_Ref274917941"/>
-      <w:bookmarkStart w:id="58" w:name="_Toc467876019"/>
+      <w:bookmarkStart w:id="61" w:name="_Ref274917941"/>
+      <w:bookmarkStart w:id="62" w:name="_Toc467876019"/>
       <w:r>
         <w:lastRenderedPageBreak/>
         <w:t>Project Management</w:t>
       </w:r>
-      <w:bookmarkEnd w:id="57"/>
-      <w:bookmarkEnd w:id="58"/>
+      <w:bookmarkEnd w:id="61"/>
+      <w:bookmarkEnd w:id="62"/>
     </w:p>
     <w:p>
       <w:pPr>
@@ -9483,11 +10691,11 @@
       <w:pPr>
         <w:pStyle w:val="Heading2"/>
       </w:pPr>
-      <w:bookmarkStart w:id="59" w:name="_Toc467876020"/>
+      <w:bookmarkStart w:id="63" w:name="_Toc467876020"/>
       <w:r>
         <w:t>Fall progress</w:t>
       </w:r>
-      <w:bookmarkEnd w:id="59"/>
+      <w:bookmarkEnd w:id="63"/>
     </w:p>
     <w:p>
       <w:pPr>
@@ -12617,7 +13825,7 @@
           <w:rPr>
             <w:noProof/>
           </w:rPr>
-          <w:t>2</w:t>
+          <w:t>6</w:t>
         </w:r>
       </w:fldSimple>
       <w:r>
@@ -12628,11 +13836,11 @@
       <w:pPr>
         <w:pStyle w:val="Heading2"/>
       </w:pPr>
-      <w:bookmarkStart w:id="60" w:name="_Toc467876021"/>
+      <w:bookmarkStart w:id="64" w:name="_Toc467876021"/>
       <w:r>
         <w:t>Spring overview</w:t>
       </w:r>
-      <w:bookmarkEnd w:id="60"/>
+      <w:bookmarkEnd w:id="64"/>
     </w:p>
     <w:p>
       <w:pPr>
@@ -12646,11 +13854,11 @@
       <w:pPr>
         <w:pStyle w:val="Heading2"/>
       </w:pPr>
-      <w:bookmarkStart w:id="61" w:name="_Toc467876022"/>
+      <w:bookmarkStart w:id="65" w:name="_Toc467876022"/>
       <w:r>
         <w:t>Work breakdown structure</w:t>
       </w:r>
-      <w:bookmarkEnd w:id="61"/>
+      <w:bookmarkEnd w:id="65"/>
     </w:p>
     <w:p>
       <w:pPr>
@@ -12701,7 +13909,7 @@
       <w:pPr>
         <w:pStyle w:val="Caption"/>
       </w:pPr>
-      <w:bookmarkStart w:id="62" w:name="_Ref270322113"/>
+      <w:bookmarkStart w:id="66" w:name="_Ref270322113"/>
       <w:r>
         <w:t xml:space="preserve">Figure </w:t>
       </w:r>
@@ -12718,12 +13926,12 @@
         <w:rPr>
           <w:noProof/>
         </w:rPr>
-        <w:t>3</w:t>
+        <w:t>7</w:t>
       </w:r>
       <w:r>
         <w:fldChar w:fldCharType="end"/>
       </w:r>
-      <w:bookmarkEnd w:id="62"/>
+      <w:bookmarkEnd w:id="66"/>
       <w:r>
         <w:t xml:space="preserve"> </w:t>
       </w:r>
@@ -12738,11 +13946,11 @@
       <w:pPr>
         <w:pStyle w:val="Heading2"/>
       </w:pPr>
-      <w:bookmarkStart w:id="63" w:name="_Toc467876023"/>
+      <w:bookmarkStart w:id="67" w:name="_Toc467876023"/>
       <w:r>
         <w:t>Schedule</w:t>
       </w:r>
-      <w:bookmarkEnd w:id="63"/>
+      <w:bookmarkEnd w:id="67"/>
     </w:p>
     <w:p>
       <w:pPr>
@@ -12764,7 +13972,7 @@
           <w:rPr>
             <w:noProof/>
           </w:rPr>
-          <w:t>4</w:t>
+          <w:t>8</w:t>
         </w:r>
       </w:fldSimple>
       <w:r>
@@ -12781,7 +13989,7 @@
       <w:pPr>
         <w:pStyle w:val="Caption"/>
       </w:pPr>
-      <w:bookmarkStart w:id="64" w:name="_Ref270322722"/>
+      <w:bookmarkStart w:id="68" w:name="_Ref270322722"/>
       <w:r>
         <w:t xml:space="preserve">Figure </w:t>
       </w:r>
@@ -12798,12 +14006,12 @@
         <w:rPr>
           <w:noProof/>
         </w:rPr>
-        <w:t>5</w:t>
+        <w:t>9</w:t>
       </w:r>
       <w:r>
         <w:fldChar w:fldCharType="end"/>
       </w:r>
-      <w:bookmarkEnd w:id="64"/>
+      <w:bookmarkEnd w:id="68"/>
       <w:r>
         <w:t xml:space="preserve"> </w:t>
       </w:r>
@@ -12821,11 +14029,11 @@
       <w:pPr>
         <w:pStyle w:val="Heading2"/>
       </w:pPr>
-      <w:bookmarkStart w:id="65" w:name="_Toc467876024"/>
+      <w:bookmarkStart w:id="69" w:name="_Toc467876024"/>
       <w:r>
         <w:t>Division of labor</w:t>
       </w:r>
-      <w:bookmarkEnd w:id="65"/>
+      <w:bookmarkEnd w:id="69"/>
     </w:p>
     <w:p>
       <w:pPr>
@@ -13346,12 +14554,12 @@
       <w:pPr>
         <w:pStyle w:val="Heading1"/>
       </w:pPr>
-      <w:bookmarkStart w:id="66" w:name="_Toc467876025"/>
+      <w:bookmarkStart w:id="70" w:name="_Toc467876025"/>
       <w:r>
         <w:lastRenderedPageBreak/>
         <w:t>References</w:t>
       </w:r>
-      <w:bookmarkEnd w:id="66"/>
+      <w:bookmarkEnd w:id="70"/>
     </w:p>
     <w:p>
       <w:pPr>
@@ -13675,7 +14883,7 @@
       </w:r>
     </w:p>
     <w:sectPr>
-      <w:footerReference w:type="default" r:id="rId17"/>
+      <w:footerReference w:type="default" r:id="rId22"/>
       <w:pgSz w:w="12240" w:h="15840" w:code="1"/>
       <w:pgMar w:top="1440" w:right="1440" w:bottom="1440" w:left="1800" w:header="720" w:footer="720" w:gutter="0"/>
       <w:pgNumType w:start="1"/>
@@ -13719,7 +14927,7 @@
       </w:r>
     </w:p>
   </w:comment>
-  <w:comment w:id="38" w:author="Paige Rinnert" w:date="2016-11-22T12:40:00Z" w:initials="PR">
+  <w:comment w:id="42" w:author="Paige Rinnert" w:date="2016-11-22T12:40:00Z" w:initials="PR">
     <w:p>
       <w:pPr>
         <w:pStyle w:val="CommentText"/>
@@ -13905,7 +15113,7 @@
         <w:rStyle w:val="PageNumber"/>
         <w:noProof/>
       </w:rPr>
-      <w:t>19</w:t>
+      <w:t>10</w:t>
     </w:r>
     <w:r>
       <w:rPr>
@@ -14001,7 +15209,7 @@
                       </a:ln>
                       <a:extLst>
                         <a:ext uri="{909E8E84-426E-40dd-AFC4-6F175D3DCCD1}">
-                          <a14:hiddenFill xmlns:cx="http://schemas.microsoft.com/office/drawing/2014/chartex" xmlns:cx1="http://schemas.microsoft.com/office/drawing/2015/9/8/chartex" xmlns:cx2="http://schemas.microsoft.com/office/drawing/2015/10/21/chartex" xmlns:cx3="http://schemas.microsoft.com/office/drawing/2016/5/9/chartex" xmlns:cx4="http://schemas.microsoft.com/office/drawing/2016/5/10/chartex" xmlns:cx5="http://schemas.microsoft.com/office/drawing/2016/5/11/chartex" xmlns:w16se="http://schemas.microsoft.com/office/word/2015/wordml/symex" xmlns:a14="http://schemas.microsoft.com/office/drawing/2010/main" xmlns:w="http://schemas.openxmlformats.org/wordprocessingml/2006/main" xmlns:w10="urn:schemas-microsoft-com:office:word" xmlns:v="urn:schemas-microsoft-com:vml" xmlns:o="urn:schemas-microsoft-com:office:office" xmlns="">
+                          <a14:hiddenFill xmlns="" xmlns:o="urn:schemas-microsoft-com:office:office" xmlns:v="urn:schemas-microsoft-com:vml" xmlns:w10="urn:schemas-microsoft-com:office:word" xmlns:w="http://schemas.openxmlformats.org/wordprocessingml/2006/main" xmlns:a14="http://schemas.microsoft.com/office/drawing/2010/main" xmlns:w16se="http://schemas.microsoft.com/office/word/2015/wordml/symex" xmlns:cx5="http://schemas.microsoft.com/office/drawing/2016/5/11/chartex" xmlns:cx4="http://schemas.microsoft.com/office/drawing/2016/5/10/chartex" xmlns:cx3="http://schemas.microsoft.com/office/drawing/2016/5/9/chartex" xmlns:cx2="http://schemas.microsoft.com/office/drawing/2015/10/21/chartex" xmlns:cx1="http://schemas.microsoft.com/office/drawing/2015/9/8/chartex" xmlns:cx="http://schemas.microsoft.com/office/drawing/2014/chartex">
                             <a:noFill/>
                           </a14:hiddenFill>
                         </a:ext>
@@ -14020,7 +15228,7 @@
             </wp:anchor>
           </w:drawing>
         </mc:Choice>
-        <mc:Fallback xmlns:cx="http://schemas.microsoft.com/office/drawing/2014/chartex" xmlns:cx1="http://schemas.microsoft.com/office/drawing/2015/9/8/chartex" xmlns:cx2="http://schemas.microsoft.com/office/drawing/2015/10/21/chartex" xmlns:cx3="http://schemas.microsoft.com/office/drawing/2016/5/9/chartex" xmlns:cx4="http://schemas.microsoft.com/office/drawing/2016/5/10/chartex" xmlns:cx5="http://schemas.microsoft.com/office/drawing/2016/5/11/chartex" xmlns:w16se="http://schemas.microsoft.com/office/word/2015/wordml/symex">
+        <mc:Fallback xmlns:w16se="http://schemas.microsoft.com/office/word/2015/wordml/symex" xmlns:cx5="http://schemas.microsoft.com/office/drawing/2016/5/11/chartex" xmlns:cx4="http://schemas.microsoft.com/office/drawing/2016/5/10/chartex" xmlns:cx3="http://schemas.microsoft.com/office/drawing/2016/5/9/chartex" xmlns:cx2="http://schemas.microsoft.com/office/drawing/2015/10/21/chartex" xmlns:cx1="http://schemas.microsoft.com/office/drawing/2015/9/8/chartex" xmlns:cx="http://schemas.microsoft.com/office/drawing/2014/chartex">
           <w:pict>
             <v:line w14:anchorId="382E4EA4" id="Line 1" o:spid="_x0000_s1026" style="position:absolute;flip:x y;z-index:251661312;visibility:visible;mso-wrap-style:square;mso-width-percent:0;mso-height-percent:0;mso-wrap-distance-left:9pt;mso-wrap-distance-top:0;mso-wrap-distance-right:9pt;mso-wrap-distance-bottom:0;mso-position-horizontal:absolute;mso-position-horizontal-relative:page;mso-position-vertical:absolute;mso-position-vertical-relative:page;mso-width-percent:0;mso-height-percent:0;mso-width-relative:page;mso-height-relative:page" from="86.4pt,50.4pt" to="540.65pt,51.1pt" o:gfxdata="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" o:allowincell="f">
               <w10:wrap anchorx="page" anchory="page"/>
@@ -16545,7 +17753,7 @@
   <w:abstractNum w:abstractNumId="19">
     <w:nsid w:val="7C324CB2"/>
     <w:multiLevelType w:val="multilevel"/>
-    <w:tmpl w:val="EA9282DE"/>
+    <w:tmpl w:val="B486EEC6"/>
     <w:lvl w:ilvl="0">
       <w:start w:val="1"/>
       <w:numFmt w:val="decimal"/>
@@ -17484,7 +18692,7 @@
     <w:next w:val="BodyText"/>
     <w:autoRedefine/>
     <w:qFormat/>
-    <w:rsid w:val="00F63FB8"/>
+    <w:rsid w:val="00392BFF"/>
     <w:pPr>
       <w:keepNext/>
       <w:numPr>
@@ -17669,7 +18877,7 @@
     <w:autoRedefine/>
     <w:uiPriority w:val="99"/>
     <w:qFormat/>
-    <w:rsid w:val="00E26B49"/>
+    <w:rsid w:val="00DE596F"/>
     <w:pPr>
       <w:spacing w:before="120" w:after="120"/>
       <w:jc w:val="center"/>
@@ -18593,7 +19801,7 @@
 </file>
 
 <file path=customXml/itemProps1.xml><?xml version="1.0" encoding="utf-8"?>
-<ds:datastoreItem xmlns:ds="http://schemas.openxmlformats.org/officeDocument/2006/customXml" ds:itemID="{0349669D-ADC6-2646-986B-848B1BFCBABF}">
+<ds:datastoreItem xmlns:ds="http://schemas.openxmlformats.org/officeDocument/2006/customXml" ds:itemID="{26A7E52D-CD3D-8846-B855-A8288885EADB}">
   <ds:schemaRefs>
     <ds:schemaRef ds:uri="http://schemas.openxmlformats.org/officeDocument/2006/bibliography"/>
   </ds:schemaRefs>

</xml_diff>